<commit_message>
added sections, paragraps, text, references to decumentation
</commit_message>
<xml_diff>
--- a/Documentation.docx
+++ b/Documentation.docx
@@ -283,7 +283,25 @@
                                         <w:sz w:val="21"/>
                                         <w:szCs w:val="21"/>
                                       </w:rPr>
-                                      <w:t>for Bsc (Hons) of Science in Computing in Software</w:t>
+                                      <w:t xml:space="preserve">for </w:t>
+                                    </w:r>
+                                    <w:proofErr w:type="spellStart"/>
+                                    <w:r>
+                                      <w:rPr>
+                                        <w:color w:val="FFFFFF" w:themeColor="background1"/>
+                                        <w:sz w:val="21"/>
+                                        <w:szCs w:val="21"/>
+                                      </w:rPr>
+                                      <w:t>Bsc</w:t>
+                                    </w:r>
+                                    <w:proofErr w:type="spellEnd"/>
+                                    <w:r>
+                                      <w:rPr>
+                                        <w:color w:val="FFFFFF" w:themeColor="background1"/>
+                                        <w:sz w:val="21"/>
+                                        <w:szCs w:val="21"/>
+                                      </w:rPr>
+                                      <w:t xml:space="preserve"> (Hons) of Science in Computing in Software</w:t>
                                     </w:r>
                                     <w:r>
                                       <w:rPr>
@@ -481,7 +499,25 @@
                                   <w:sz w:val="21"/>
                                   <w:szCs w:val="21"/>
                                 </w:rPr>
-                                <w:t>for Bsc (Hons) of Science in Computing in Software</w:t>
+                                <w:t xml:space="preserve">for </w:t>
+                              </w:r>
+                              <w:proofErr w:type="spellStart"/>
+                              <w:r>
+                                <w:rPr>
+                                  <w:color w:val="FFFFFF" w:themeColor="background1"/>
+                                  <w:sz w:val="21"/>
+                                  <w:szCs w:val="21"/>
+                                </w:rPr>
+                                <w:t>Bsc</w:t>
+                              </w:r>
+                              <w:proofErr w:type="spellEnd"/>
+                              <w:r>
+                                <w:rPr>
+                                  <w:color w:val="FFFFFF" w:themeColor="background1"/>
+                                  <w:sz w:val="21"/>
+                                  <w:szCs w:val="21"/>
+                                </w:rPr>
+                                <w:t xml:space="preserve"> (Hons) of Science in Computing in Software</w:t>
                               </w:r>
                               <w:r>
                                 <w:rPr>
@@ -664,8 +700,13 @@
                               </w:p>
                               <w:p>
                                 <w:r>
-                                  <w:t>Marian Ziacik</w:t>
+                                  <w:t xml:space="preserve">Marian </w:t>
                                 </w:r>
+                                <w:proofErr w:type="spellStart"/>
+                                <w:r>
+                                  <w:t>Ziacik</w:t>
+                                </w:r>
+                                <w:proofErr w:type="spellEnd"/>
                               </w:p>
                               <w:p>
                                 <w:r>
@@ -826,8 +867,13 @@
                         </w:p>
                         <w:p>
                           <w:r>
-                            <w:t>Marian Ziacik</w:t>
+                            <w:t xml:space="preserve">Marian </w:t>
                           </w:r>
+                          <w:proofErr w:type="spellStart"/>
+                          <w:r>
+                            <w:t>Ziacik</w:t>
+                          </w:r>
+                          <w:proofErr w:type="spellEnd"/>
                         </w:p>
                         <w:p>
                           <w:r>
@@ -973,7 +1019,7 @@
             </w:rPr>
             <w:fldChar w:fldCharType="separate"/>
           </w:r>
-          <w:hyperlink w:anchor="_Toc35286835" w:history="1">
+          <w:hyperlink w:anchor="_Toc35618157" w:history="1">
             <w:r>
               <w:rPr>
                 <w:rStyle w:val="Hyperlink"/>
@@ -1003,7 +1049,7 @@
                 <w:noProof/>
                 <w:webHidden/>
               </w:rPr>
-              <w:instrText xml:space="preserve"> PAGEREF _Toc35286835 \h </w:instrText>
+              <w:instrText xml:space="preserve"> PAGEREF _Toc35618157 \h </w:instrText>
             </w:r>
             <w:r>
               <w:rPr>
@@ -1046,7 +1092,7 @@
               <w:lang w:eastAsia="en-IE"/>
             </w:rPr>
           </w:pPr>
-          <w:hyperlink w:anchor="_Toc35286836" w:history="1">
+          <w:hyperlink w:anchor="_Toc35618158" w:history="1">
             <w:r>
               <w:rPr>
                 <w:rStyle w:val="Hyperlink"/>
@@ -1055,7 +1101,7 @@
                 <w:noProof/>
                 <w:lang w:val="en"/>
               </w:rPr>
-              <w:t>Objective</w:t>
+              <w:t>Purpose of the application</w:t>
             </w:r>
             <w:r>
               <w:rPr>
@@ -1076,7 +1122,7 @@
                 <w:noProof/>
                 <w:webHidden/>
               </w:rPr>
-              <w:instrText xml:space="preserve"> PAGEREF _Toc35286836 \h </w:instrText>
+              <w:instrText xml:space="preserve"> PAGEREF _Toc35618158 \h </w:instrText>
             </w:r>
             <w:r>
               <w:rPr>
@@ -1119,16 +1165,15 @@
               <w:lang w:eastAsia="en-IE"/>
             </w:rPr>
           </w:pPr>
-          <w:hyperlink w:anchor="_Toc35286837" w:history="1">
+          <w:hyperlink w:anchor="_Toc35618159" w:history="1">
             <w:r>
               <w:rPr>
                 <w:rStyle w:val="Hyperlink"/>
                 <w:i/>
                 <w:iCs/>
                 <w:noProof/>
-                <w:lang w:val="en"/>
               </w:rPr>
-              <w:t>Purpose of the application</w:t>
+              <w:t>Gestures identified</w:t>
             </w:r>
             <w:r>
               <w:rPr>
@@ -1149,7 +1194,7 @@
                 <w:noProof/>
                 <w:webHidden/>
               </w:rPr>
-              <w:instrText xml:space="preserve"> PAGEREF _Toc35286837 \h </w:instrText>
+              <w:instrText xml:space="preserve"> PAGEREF _Toc35618159 \h </w:instrText>
             </w:r>
             <w:r>
               <w:rPr>
@@ -1192,15 +1237,16 @@
               <w:lang w:eastAsia="en-IE"/>
             </w:rPr>
           </w:pPr>
-          <w:hyperlink w:anchor="_Toc35286838" w:history="1">
+          <w:hyperlink w:anchor="_Toc35618160" w:history="1">
             <w:r>
               <w:rPr>
                 <w:rStyle w:val="Hyperlink"/>
                 <w:i/>
                 <w:iCs/>
                 <w:noProof/>
+                <w:lang w:val="en"/>
               </w:rPr>
-              <w:t>Gestures identified</w:t>
+              <w:t>Hardware used in creating the application</w:t>
             </w:r>
             <w:r>
               <w:rPr>
@@ -1221,7 +1267,7 @@
                 <w:noProof/>
                 <w:webHidden/>
               </w:rPr>
-              <w:instrText xml:space="preserve"> PAGEREF _Toc35286838 \h </w:instrText>
+              <w:instrText xml:space="preserve"> PAGEREF _Toc35618160 \h </w:instrText>
             </w:r>
             <w:r>
               <w:rPr>
@@ -1264,7 +1310,7 @@
               <w:lang w:eastAsia="en-IE"/>
             </w:rPr>
           </w:pPr>
-          <w:hyperlink w:anchor="_Toc35286839" w:history="1">
+          <w:hyperlink w:anchor="_Toc35618161" w:history="1">
             <w:r>
               <w:rPr>
                 <w:rStyle w:val="Hyperlink"/>
@@ -1273,7 +1319,7 @@
                 <w:noProof/>
                 <w:lang w:val="en"/>
               </w:rPr>
-              <w:t>Hardware used in creating the application</w:t>
+              <w:t>Conclusions &amp; Recommendation</w:t>
             </w:r>
             <w:r>
               <w:rPr>
@@ -1294,7 +1340,7 @@
                 <w:noProof/>
                 <w:webHidden/>
               </w:rPr>
-              <w:instrText xml:space="preserve"> PAGEREF _Toc35286839 \h </w:instrText>
+              <w:instrText xml:space="preserve"> PAGEREF _Toc35618161 \h </w:instrText>
             </w:r>
             <w:r>
               <w:rPr>
@@ -1337,7 +1383,7 @@
               <w:lang w:eastAsia="en-IE"/>
             </w:rPr>
           </w:pPr>
-          <w:hyperlink w:anchor="_Toc35286840" w:history="1">
+          <w:hyperlink w:anchor="_Toc35618162" w:history="1">
             <w:r>
               <w:rPr>
                 <w:rStyle w:val="Hyperlink"/>
@@ -1346,7 +1392,7 @@
                 <w:noProof/>
                 <w:lang w:val="en"/>
               </w:rPr>
-              <w:t>Conclusions &amp; Recommendation</w:t>
+              <w:t>References</w:t>
             </w:r>
             <w:r>
               <w:rPr>
@@ -1367,7 +1413,7 @@
                 <w:noProof/>
                 <w:webHidden/>
               </w:rPr>
-              <w:instrText xml:space="preserve"> PAGEREF _Toc35286840 \h </w:instrText>
+              <w:instrText xml:space="preserve"> PAGEREF _Toc35618162 \h </w:instrText>
             </w:r>
             <w:r>
               <w:rPr>
@@ -1410,80 +1456,7 @@
               <w:lang w:eastAsia="en-IE"/>
             </w:rPr>
           </w:pPr>
-          <w:hyperlink w:anchor="_Toc35286841" w:history="1">
-            <w:r>
-              <w:rPr>
-                <w:rStyle w:val="Hyperlink"/>
-                <w:i/>
-                <w:iCs/>
-                <w:noProof/>
-                <w:lang w:val="en"/>
-              </w:rPr>
-              <w:t>References</w:t>
-            </w:r>
-            <w:r>
-              <w:rPr>
-                <w:noProof/>
-                <w:webHidden/>
-              </w:rPr>
-              <w:tab/>
-            </w:r>
-            <w:r>
-              <w:rPr>
-                <w:noProof/>
-                <w:webHidden/>
-              </w:rPr>
-              <w:fldChar w:fldCharType="begin"/>
-            </w:r>
-            <w:r>
-              <w:rPr>
-                <w:noProof/>
-                <w:webHidden/>
-              </w:rPr>
-              <w:instrText xml:space="preserve"> PAGEREF _Toc35286841 \h </w:instrText>
-            </w:r>
-            <w:r>
-              <w:rPr>
-                <w:noProof/>
-                <w:webHidden/>
-              </w:rPr>
-            </w:r>
-            <w:r>
-              <w:rPr>
-                <w:noProof/>
-                <w:webHidden/>
-              </w:rPr>
-              <w:fldChar w:fldCharType="separate"/>
-            </w:r>
-            <w:r>
-              <w:rPr>
-                <w:noProof/>
-                <w:webHidden/>
-              </w:rPr>
-              <w:t>8</w:t>
-            </w:r>
-            <w:r>
-              <w:rPr>
-                <w:noProof/>
-                <w:webHidden/>
-              </w:rPr>
-              <w:fldChar w:fldCharType="end"/>
-            </w:r>
-          </w:hyperlink>
-        </w:p>
-        <w:p>
-          <w:pPr>
-            <w:pStyle w:val="TOC1"/>
-            <w:tabs>
-              <w:tab w:val="right" w:leader="dot" w:pos="9016"/>
-            </w:tabs>
-            <w:rPr>
-              <w:rFonts w:eastAsiaTheme="minorEastAsia"/>
-              <w:noProof/>
-              <w:lang w:eastAsia="en-IE"/>
-            </w:rPr>
-          </w:pPr>
-          <w:hyperlink w:anchor="_Toc35286842" w:history="1">
+          <w:hyperlink w:anchor="_Toc35618163" w:history="1">
             <w:r>
               <w:rPr>
                 <w:rStyle w:val="Hyperlink"/>
@@ -1513,7 +1486,7 @@
                 <w:noProof/>
                 <w:webHidden/>
               </w:rPr>
-              <w:instrText xml:space="preserve"> PAGEREF _Toc35286842 \h </w:instrText>
+              <w:instrText xml:space="preserve"> PAGEREF _Toc35618163 \h </w:instrText>
             </w:r>
             <w:r>
               <w:rPr>
@@ -1533,7 +1506,7 @@
                 <w:noProof/>
                 <w:webHidden/>
               </w:rPr>
-              <w:t>8</w:t>
+              <w:t>7</w:t>
             </w:r>
             <w:r>
               <w:rPr>
@@ -1582,7 +1555,7 @@
           <w:lang w:val="en"/>
         </w:rPr>
       </w:pPr>
-      <w:bookmarkStart w:id="0" w:name="_Toc35286835"/>
+      <w:bookmarkStart w:id="0" w:name="_Toc35618157"/>
       <w:r>
         <w:rPr>
           <w:i/>
@@ -1735,6 +1708,7 @@
         </w:rPr>
         <w:t xml:space="preserve">, </w:t>
       </w:r>
+      <w:proofErr w:type="spellStart"/>
       <w:r>
         <w:rPr>
           <w:rStyle w:val="IntenseEmphasis"/>
@@ -1742,8 +1716,9 @@
           <w:iCs w:val="0"/>
           <w:color w:val="auto"/>
         </w:rPr>
-        <w:t>Myo Armbands, Leap Motion Controllers, Kinect, Holo</w:t>
-      </w:r>
+        <w:t>Myo</w:t>
+      </w:r>
+      <w:proofErr w:type="spellEnd"/>
       <w:r>
         <w:rPr>
           <w:rStyle w:val="IntenseEmphasis"/>
@@ -1751,7 +1726,7 @@
           <w:iCs w:val="0"/>
           <w:color w:val="auto"/>
         </w:rPr>
-        <w:t>L</w:t>
+        <w:t xml:space="preserve"> Armbands, Leap Motion Controllers, Kinect, Holo</w:t>
       </w:r>
       <w:r>
         <w:rPr>
@@ -1760,7 +1735,36 @@
           <w:iCs w:val="0"/>
           <w:color w:val="auto"/>
         </w:rPr>
-        <w:t>ens, Durovis Dive</w:t>
+        <w:t>L</w:t>
+      </w:r>
+      <w:r>
+        <w:rPr>
+          <w:rStyle w:val="IntenseEmphasis"/>
+          <w:i w:val="0"/>
+          <w:iCs w:val="0"/>
+          <w:color w:val="auto"/>
+        </w:rPr>
+        <w:t xml:space="preserve">ens, </w:t>
+      </w:r>
+      <w:proofErr w:type="spellStart"/>
+      <w:r>
+        <w:rPr>
+          <w:rStyle w:val="IntenseEmphasis"/>
+          <w:i w:val="0"/>
+          <w:iCs w:val="0"/>
+          <w:color w:val="auto"/>
+        </w:rPr>
+        <w:t>Durovis</w:t>
+      </w:r>
+      <w:proofErr w:type="spellEnd"/>
+      <w:r>
+        <w:rPr>
+          <w:rStyle w:val="IntenseEmphasis"/>
+          <w:i w:val="0"/>
+          <w:iCs w:val="0"/>
+          <w:color w:val="auto"/>
+        </w:rPr>
+        <w:t xml:space="preserve"> Dive</w:t>
       </w:r>
       <w:r>
         <w:rPr>
@@ -2261,14 +2265,14 @@
     <w:p>
       <w:pPr>
         <w:rPr>
-          <w:rStyle w:val="IntenseEmphasis"/>
+          <w:i/>
+          <w:iCs/>
           <w:color w:val="2F5496" w:themeColor="accent1" w:themeShade="BF"/>
         </w:rPr>
       </w:pPr>
       <w:r>
         <w:rPr>
-          <w:rStyle w:val="IntenseEmphasis"/>
-          <w:color w:val="2F5496" w:themeColor="accent1" w:themeShade="BF"/>
+          <w:lang w:eastAsia="de-DE"/>
         </w:rPr>
         <w:br w:type="page"/>
       </w:r>
@@ -2294,7 +2298,7 @@
           <w:lang w:val="en"/>
         </w:rPr>
       </w:pPr>
-      <w:bookmarkStart w:id="2" w:name="_Toc35286836"/>
+      <w:bookmarkStart w:id="2" w:name="_Toc35618158"/>
       <w:r>
         <w:rPr>
           <w:i/>
@@ -2305,7 +2309,7 @@
           <w:lang w:val="en"/>
         </w:rPr>
         <w:lastRenderedPageBreak/>
-        <w:t>Objective</w:t>
+        <w:t>Purpose of the application</w:t>
       </w:r>
       <w:bookmarkEnd w:id="2"/>
     </w:p>
@@ -2319,13 +2323,7 @@
         <w:rPr>
           <w:lang w:eastAsia="de-DE"/>
         </w:rPr>
-        <w:t>The main aim of this project was to show</w:t>
-      </w:r>
-      <w:r>
-        <w:rPr>
-          <w:lang w:eastAsia="de-DE"/>
-        </w:rPr>
-        <w:t xml:space="preserve">case skills we have learned over our 4-year course in GMIT. </w:t>
+        <w:t xml:space="preserve">The main aim of this project was to showcase skills we have learned over our 4-year course in GMIT. </w:t>
       </w:r>
     </w:p>
     <w:p>
@@ -2335,82 +2333,108 @@
         </w:rPr>
       </w:pPr>
       <w:r>
-        <w:rPr>
-          <w:lang w:eastAsia="de-DE"/>
-        </w:rPr>
-        <w:t>The goal was to create a</w:t>
-      </w:r>
-      <w:r>
-        <w:rPr>
-          <w:lang w:eastAsia="de-DE"/>
-        </w:rPr>
-        <w:t>n</w:t>
-      </w:r>
-      <w:r>
-        <w:rPr>
-          <w:lang w:eastAsia="de-DE"/>
-        </w:rPr>
+        <w:t xml:space="preserve">The </w:t>
+      </w:r>
+      <w:r>
+        <w:t>project is a</w:t>
+      </w:r>
+      <w:r>
         <w:t xml:space="preserve"> </w:t>
       </w:r>
-      <w:r>
-        <w:rPr>
-          <w:lang w:eastAsia="de-DE"/>
-        </w:rPr>
-        <w:t xml:space="preserve">Airplane Simulator that can be controlled by Myo Armband gestures. </w:t>
-      </w:r>
-      <w:r>
-        <w:t xml:space="preserve">This is reproduction of a </w:t>
-      </w:r>
-      <w:r>
-        <w:t>Custom Airplane Physics</w:t>
-      </w:r>
-      <w:r>
-        <w:t xml:space="preserve"> designed by </w:t>
+      <w:bookmarkStart w:id="3" w:name="OLE_LINK1"/>
+      <w:bookmarkStart w:id="4" w:name="OLE_LINK2"/>
+      <w:r>
+        <w:t xml:space="preserve">reproduction </w:t>
+      </w:r>
+      <w:bookmarkEnd w:id="3"/>
+      <w:bookmarkEnd w:id="4"/>
+      <w:r>
+        <w:t xml:space="preserve">of a Custom Airplane Physics designed by </w:t>
       </w:r>
       <w:r>
         <w:t>Indie Pixel</w:t>
       </w:r>
       <w:r>
-        <w:t xml:space="preserve"> </w:t>
-      </w:r>
-      <w:r>
-        <w:t>(</w:t>
+        <w:t xml:space="preserve"> (</w:t>
       </w:r>
       <w:r>
         <w:t>Technical Artist / Programmer / 3D Artist</w:t>
       </w:r>
       <w:r>
-        <w:t>)</w:t>
-      </w:r>
-      <w:r>
-        <w:t>, that can be</w:t>
-      </w:r>
-      <w:r>
-        <w:t xml:space="preserve"> initially</w:t>
-      </w:r>
-      <w:r>
-        <w:t xml:space="preserve"> controlled by keyboard, Xbox controller or mobile gestures. Our goal was to implement the additional </w:t>
-      </w:r>
-      <w:r>
-        <w:t xml:space="preserve">control system </w:t>
-      </w:r>
-      <w:r>
-        <w:t xml:space="preserve">layer </w:t>
-      </w:r>
-      <w:r>
-        <w:t xml:space="preserve">- </w:t>
-      </w:r>
-      <w:r>
-        <w:rPr>
-          <w:lang w:eastAsia="de-DE"/>
-        </w:rPr>
-        <w:t>Myo Armband gestures</w:t>
-      </w:r>
-      <w:r>
-        <w:rPr>
-          <w:lang w:eastAsia="de-DE"/>
-        </w:rPr>
-        <w:t>.</w:t>
+        <w:t xml:space="preserve">), that can be initially controlled by keyboard or Xbox controller. </w:t>
+      </w:r>
+      <w:r>
+        <w:t>T</w:t>
+      </w:r>
+      <w:r>
+        <w:t xml:space="preserve">he </w:t>
+      </w:r>
+      <w:r>
+        <w:t>project was provid</w:t>
+      </w:r>
+      <w:r>
+        <w:t>ed</w:t>
+      </w:r>
+      <w:r>
+        <w:t xml:space="preserve"> to us</w:t>
+      </w:r>
+      <w:r>
+        <w:t xml:space="preserve"> and </w:t>
+      </w:r>
+      <w:r>
+        <w:t>o</w:t>
+      </w:r>
+      <w:r>
+        <w:t xml:space="preserve">ur goal was to implement additional layer </w:t>
+      </w:r>
+      <w:r>
+        <w:t xml:space="preserve">of control by using a </w:t>
+      </w:r>
+      <w:proofErr w:type="spellStart"/>
+      <w:r>
+        <w:rPr>
+          <w:lang w:eastAsia="de-DE"/>
+        </w:rPr>
+        <w:t>Myo</w:t>
+      </w:r>
+      <w:proofErr w:type="spellEnd"/>
+      <w:r>
+        <w:rPr>
+          <w:lang w:eastAsia="de-DE"/>
+        </w:rPr>
+        <w:t xml:space="preserve"> Armband</w:t>
+      </w:r>
+      <w:r>
+        <w:rPr>
+          <w:lang w:eastAsia="de-DE"/>
+        </w:rPr>
+        <w:t xml:space="preserve"> hardware, so that the airplane </w:t>
+      </w:r>
+      <w:r>
+        <w:rPr>
+          <w:lang w:eastAsia="de-DE"/>
+        </w:rPr>
+        <w:t>could</w:t>
+      </w:r>
+      <w:r>
+        <w:rPr>
+          <w:lang w:eastAsia="de-DE"/>
+        </w:rPr>
+        <w:t xml:space="preserve"> be controlled by the </w:t>
+      </w:r>
+      <w:proofErr w:type="spellStart"/>
+      <w:r>
+        <w:rPr>
+          <w:lang w:eastAsia="de-DE"/>
+        </w:rPr>
+        <w:t>Myo</w:t>
+      </w:r>
+      <w:proofErr w:type="spellEnd"/>
+      <w:r>
+        <w:rPr>
+          <w:lang w:eastAsia="de-DE"/>
+        </w:rPr>
+        <w:t xml:space="preserve"> Armband gestures.</w:t>
       </w:r>
     </w:p>
     <w:p>
@@ -2421,30 +2445,71 @@
       </w:pPr>
       <w:r>
         <w:rPr>
-          <w:lang w:eastAsia="de-DE"/>
-        </w:rPr>
-        <w:t xml:space="preserve">The application was created using Unity </w:t>
-      </w:r>
-      <w:r>
-        <w:t>cross-platform game engine</w:t>
-      </w:r>
-      <w:r>
-        <w:t xml:space="preserve"> (version 2018.4.17f1 LTS)</w:t>
-      </w:r>
-      <w:r>
-        <w:t xml:space="preserve"> and C# language</w:t>
-      </w:r>
-      <w:r>
-        <w:t xml:space="preserve">; and can run locally on a device </w:t>
-      </w:r>
-      <w:r>
-        <w:t xml:space="preserve">with </w:t>
-      </w:r>
-      <w:r>
-        <w:t>Windows 10</w:t>
-      </w:r>
-      <w:r>
-        <w:t xml:space="preserve"> installed. The application hasn’t been tested on Apple system.</w:t>
+          <w:noProof/>
+          <w:lang w:eastAsia="de-DE"/>
+        </w:rPr>
+        <w:drawing>
+          <wp:anchor distT="0" distB="0" distL="114300" distR="114300" simplePos="0" relativeHeight="251663360" behindDoc="0" locked="0" layoutInCell="1" allowOverlap="1" wp14:anchorId="2199FCF8" wp14:editId="6D1F5876">
+            <wp:simplePos x="0" y="0"/>
+            <wp:positionH relativeFrom="margin">
+              <wp:align>center</wp:align>
+            </wp:positionH>
+            <wp:positionV relativeFrom="paragraph">
+              <wp:posOffset>214630</wp:posOffset>
+            </wp:positionV>
+            <wp:extent cx="5353050" cy="3002915"/>
+            <wp:effectExtent l="0" t="0" r="0" b="6985"/>
+            <wp:wrapSquare wrapText="bothSides"/>
+            <wp:docPr id="1" name="Picture 1"/>
+            <wp:cNvGraphicFramePr>
+              <a:graphicFrameLocks xmlns:a="http://schemas.openxmlformats.org/drawingml/2006/main" noChangeAspect="1"/>
+            </wp:cNvGraphicFramePr>
+            <a:graphic xmlns:a="http://schemas.openxmlformats.org/drawingml/2006/main">
+              <a:graphicData uri="http://schemas.openxmlformats.org/drawingml/2006/picture">
+                <pic:pic xmlns:pic="http://schemas.openxmlformats.org/drawingml/2006/picture">
+                  <pic:nvPicPr>
+                    <pic:cNvPr id="0" name="Picture 1"/>
+                    <pic:cNvPicPr>
+                      <a:picLocks noChangeAspect="1" noChangeArrowheads="1"/>
+                    </pic:cNvPicPr>
+                  </pic:nvPicPr>
+                  <pic:blipFill>
+                    <a:blip r:embed="rId10">
+                      <a:extLst>
+                        <a:ext uri="{28A0092B-C50C-407E-A947-70E740481C1C}">
+                          <a14:useLocalDpi xmlns:a14="http://schemas.microsoft.com/office/drawing/2010/main" val="0"/>
+                        </a:ext>
+                      </a:extLst>
+                    </a:blip>
+                    <a:srcRect/>
+                    <a:stretch>
+                      <a:fillRect/>
+                    </a:stretch>
+                  </pic:blipFill>
+                  <pic:spPr bwMode="auto">
+                    <a:xfrm>
+                      <a:off x="0" y="0"/>
+                      <a:ext cx="5353050" cy="3002915"/>
+                    </a:xfrm>
+                    <a:prstGeom prst="rect">
+                      <a:avLst/>
+                    </a:prstGeom>
+                    <a:noFill/>
+                    <a:ln>
+                      <a:noFill/>
+                    </a:ln>
+                  </pic:spPr>
+                </pic:pic>
+              </a:graphicData>
+            </a:graphic>
+            <wp14:sizeRelH relativeFrom="margin">
+              <wp14:pctWidth>0</wp14:pctWidth>
+            </wp14:sizeRelH>
+            <wp14:sizeRelV relativeFrom="margin">
+              <wp14:pctHeight>0</wp14:pctHeight>
+            </wp14:sizeRelV>
+          </wp:anchor>
+        </w:drawing>
       </w:r>
     </w:p>
     <w:p>
@@ -2453,115 +2518,161 @@
           <w:lang w:eastAsia="de-DE"/>
         </w:rPr>
       </w:pPr>
-      <w:r>
-        <w:rPr>
-          <w:lang w:eastAsia="de-DE"/>
-        </w:rPr>
-        <w:t>The user interacts with this</w:t>
-      </w:r>
-      <w:r>
-        <w:rPr>
-          <w:lang w:eastAsia="de-DE"/>
-        </w:rPr>
-        <w:t xml:space="preserve"> </w:t>
-      </w:r>
-      <w:r>
-        <w:rPr>
-          <w:lang w:eastAsia="de-DE"/>
-        </w:rPr>
-        <w:t>a</w:t>
-      </w:r>
-      <w:r>
-        <w:rPr>
-          <w:lang w:eastAsia="de-DE"/>
-        </w:rPr>
-        <w:t xml:space="preserve">irplane </w:t>
-      </w:r>
-      <w:r>
-        <w:rPr>
-          <w:lang w:eastAsia="de-DE"/>
-        </w:rPr>
-        <w:t xml:space="preserve">by </w:t>
-      </w:r>
-      <w:r>
-        <w:rPr>
-          <w:lang w:eastAsia="de-DE"/>
-        </w:rPr>
-        <w:t xml:space="preserve">using </w:t>
-      </w:r>
-      <w:r>
-        <w:rPr>
-          <w:lang w:eastAsia="de-DE"/>
-        </w:rPr>
-        <w:t>Myo Armband</w:t>
-      </w:r>
-      <w:r>
-        <w:rPr>
-          <w:lang w:eastAsia="de-DE"/>
-        </w:rPr>
-        <w:t xml:space="preserve"> hardware attached to his/her forearm, that sends a signal to the application.</w:t>
-      </w:r>
-      <w:r>
-        <w:rPr>
-          <w:lang w:eastAsia="de-DE"/>
-        </w:rPr>
-        <w:t xml:space="preserve"> Based on the implemented gestures the user can than control the airplane by using </w:t>
-      </w:r>
-      <w:r>
-        <w:rPr>
-          <w:lang w:eastAsia="de-DE"/>
-        </w:rPr>
-        <w:t>following</w:t>
-      </w:r>
-      <w:r>
-        <w:rPr>
-          <w:lang w:eastAsia="de-DE"/>
-        </w:rPr>
-        <w:t xml:space="preserve"> </w:t>
-      </w:r>
-      <w:r>
-        <w:rPr>
-          <w:lang w:eastAsia="de-DE"/>
-        </w:rPr>
-        <w:t>distinguishable</w:t>
-      </w:r>
-      <w:r>
-        <w:rPr>
-          <w:lang w:eastAsia="de-DE"/>
-        </w:rPr>
-        <w:t xml:space="preserve"> movements – waving left and right, double tapping, fingers spreading, making a fist</w:t>
-      </w:r>
-      <w:r>
-        <w:rPr>
-          <w:lang w:eastAsia="de-DE"/>
-        </w:rPr>
-        <w:t>, raising the arm forward and backward, sideways and rotating the arm.</w:t>
-      </w:r>
-      <w:bookmarkStart w:id="3" w:name="_GoBack"/>
-      <w:bookmarkEnd w:id="3"/>
     </w:p>
     <w:p>
-      <w:pPr>
-        <w:jc w:val="center"/>
-        <w:rPr>
-          <w:lang w:eastAsia="de-DE"/>
-        </w:rPr>
-      </w:pPr>
+      <w:r>
+        <w:rPr>
+          <w:lang w:eastAsia="de-DE"/>
+        </w:rPr>
+        <w:t xml:space="preserve">The application was created using Unity </w:t>
+      </w:r>
+      <w:r>
+        <w:t>cross-platform game engine (version 2019.2.19f1) and C# language; and can run locally on a device with Windows 10 installed. The application hasn’t been tested on Apple device.</w:t>
+      </w:r>
     </w:p>
     <w:p>
       <w:pPr>
         <w:rPr>
-          <w:lang w:eastAsia="de-DE"/>
-        </w:rPr>
-      </w:pPr>
+          <w:b/>
+          <w:bCs/>
+          <w:color w:val="0070C0"/>
+          <w:sz w:val="28"/>
+          <w:szCs w:val="28"/>
+          <w:lang w:eastAsia="de-DE"/>
+        </w:rPr>
+      </w:pPr>
+      <w:r>
+        <w:rPr>
+          <w:b/>
+          <w:bCs/>
+          <w:color w:val="0070C0"/>
+          <w:sz w:val="28"/>
+          <w:szCs w:val="28"/>
+          <w:lang w:eastAsia="de-DE"/>
+        </w:rPr>
+        <w:t>About flying</w:t>
+      </w:r>
     </w:p>
     <w:p>
       <w:pPr>
-        <w:pStyle w:val="ListParagraph"/>
-        <w:rPr>
-          <w:lang w:eastAsia="de-DE"/>
-        </w:rPr>
-      </w:pPr>
+        <w:rPr>
+          <w:lang w:eastAsia="de-DE"/>
+        </w:rPr>
+      </w:pPr>
+      <w:r>
+        <w:rPr>
+          <w:lang w:eastAsia="de-DE"/>
+        </w:rPr>
+        <w:t xml:space="preserve">Flying a plane can be a difficult task as the pilot </w:t>
+      </w:r>
+      <w:r>
+        <w:rPr>
+          <w:lang w:eastAsia="de-DE"/>
+        </w:rPr>
+        <w:t>has to, besides controlling the plane, learn to understand the weather, master crosswi</w:t>
+      </w:r>
+      <w:r>
+        <w:rPr>
+          <w:lang w:eastAsia="de-DE"/>
+        </w:rPr>
+        <w:t xml:space="preserve">nd and gusty wind landings, </w:t>
+      </w:r>
+      <w:r>
+        <w:rPr>
+          <w:lang w:eastAsia="de-DE"/>
+        </w:rPr>
+        <w:t xml:space="preserve"> </w:t>
+      </w:r>
+      <w:r>
+        <w:rPr>
+          <w:lang w:eastAsia="de-DE"/>
+        </w:rPr>
+        <w:t>l</w:t>
+      </w:r>
+      <w:r>
+        <w:rPr>
+          <w:lang w:eastAsia="de-DE"/>
+        </w:rPr>
+        <w:t xml:space="preserve">earn to tune in the </w:t>
+      </w:r>
+      <w:r>
+        <w:rPr>
+          <w:lang w:eastAsia="de-DE"/>
+        </w:rPr>
+        <w:t xml:space="preserve">correct </w:t>
+      </w:r>
+      <w:r>
+        <w:rPr>
+          <w:lang w:eastAsia="de-DE"/>
+        </w:rPr>
+        <w:t>radio frequencies</w:t>
+      </w:r>
+      <w:r>
+        <w:rPr>
+          <w:lang w:eastAsia="de-DE"/>
+        </w:rPr>
+        <w:t>, u</w:t>
+      </w:r>
+      <w:r>
+        <w:rPr>
+          <w:lang w:eastAsia="de-DE"/>
+        </w:rPr>
+        <w:t>nderstand regulations, aircraft specifications and limitations</w:t>
+      </w:r>
+      <w:r>
+        <w:rPr>
+          <w:lang w:eastAsia="de-DE"/>
+        </w:rPr>
+        <w:t xml:space="preserve"> etc. The pilot </w:t>
+      </w:r>
+      <w:r>
+        <w:rPr>
+          <w:lang w:eastAsia="de-DE"/>
+        </w:rPr>
+        <w:t>must</w:t>
+      </w:r>
+      <w:r>
+        <w:rPr>
+          <w:lang w:eastAsia="de-DE"/>
+        </w:rPr>
+        <w:t xml:space="preserve"> </w:t>
+      </w:r>
+      <w:r>
+        <w:rPr>
+          <w:lang w:eastAsia="de-DE"/>
+        </w:rPr>
+        <w:t xml:space="preserve">always </w:t>
+      </w:r>
+      <w:r>
+        <w:rPr>
+          <w:lang w:eastAsia="de-DE"/>
+        </w:rPr>
+        <w:t>be</w:t>
+      </w:r>
+      <w:r>
+        <w:rPr>
+          <w:lang w:eastAsia="de-DE"/>
+        </w:rPr>
+        <w:t xml:space="preserve"> </w:t>
+      </w:r>
+      <w:r>
+        <w:rPr>
+          <w:lang w:eastAsia="de-DE"/>
+        </w:rPr>
+        <w:t xml:space="preserve">attentive </w:t>
+      </w:r>
+      <w:r>
+        <w:rPr>
+          <w:lang w:eastAsia="de-DE"/>
+        </w:rPr>
+        <w:t>and notice what is going on around at all times</w:t>
+      </w:r>
+      <w:r>
+        <w:rPr>
+          <w:lang w:eastAsia="de-DE"/>
+        </w:rPr>
+        <w:t>, as being situational will help to avoid many aircraft accidents.</w:t>
+      </w:r>
     </w:p>
     <w:p>
       <w:pPr>
@@ -2571,9 +2682,179 @@
       </w:pPr>
       <w:r>
         <w:rPr>
-          <w:lang w:eastAsia="de-DE"/>
-        </w:rPr>
-        <w:br w:type="page"/>
+          <w:b/>
+          <w:bCs/>
+          <w:color w:val="0070C0"/>
+          <w:sz w:val="28"/>
+          <w:szCs w:val="28"/>
+          <w:lang w:eastAsia="de-DE"/>
+        </w:rPr>
+        <w:t xml:space="preserve">How </w:t>
+      </w:r>
+      <w:r>
+        <w:rPr>
+          <w:b/>
+          <w:bCs/>
+          <w:color w:val="0070C0"/>
+          <w:sz w:val="28"/>
+          <w:szCs w:val="28"/>
+          <w:lang w:eastAsia="de-DE"/>
+        </w:rPr>
+        <w:t>the plain work</w:t>
+      </w:r>
+      <w:r>
+        <w:rPr>
+          <w:b/>
+          <w:bCs/>
+          <w:color w:val="0070C0"/>
+          <w:sz w:val="28"/>
+          <w:szCs w:val="28"/>
+          <w:lang w:eastAsia="de-DE"/>
+        </w:rPr>
+        <w:t>s</w:t>
+      </w:r>
+    </w:p>
+    <w:p>
+      <w:pPr>
+        <w:rPr>
+          <w:b/>
+          <w:bCs/>
+          <w:color w:val="0070C0"/>
+          <w:sz w:val="28"/>
+          <w:szCs w:val="28"/>
+          <w:lang w:eastAsia="de-DE"/>
+        </w:rPr>
+      </w:pPr>
+    </w:p>
+    <w:p>
+      <w:pPr>
+        <w:rPr>
+          <w:b/>
+          <w:bCs/>
+          <w:color w:val="0070C0"/>
+          <w:sz w:val="28"/>
+          <w:szCs w:val="28"/>
+          <w:lang w:eastAsia="de-DE"/>
+        </w:rPr>
+      </w:pPr>
+      <w:r>
+        <w:rPr>
+          <w:b/>
+          <w:bCs/>
+          <w:color w:val="0070C0"/>
+          <w:sz w:val="28"/>
+          <w:szCs w:val="28"/>
+          <w:lang w:eastAsia="de-DE"/>
+        </w:rPr>
+        <w:t xml:space="preserve">How to </w:t>
+      </w:r>
+      <w:r>
+        <w:rPr>
+          <w:b/>
+          <w:bCs/>
+          <w:color w:val="0070C0"/>
+          <w:sz w:val="28"/>
+          <w:szCs w:val="28"/>
+          <w:lang w:eastAsia="de-DE"/>
+        </w:rPr>
+        <w:t>control the airplane</w:t>
+      </w:r>
+      <w:r>
+        <w:rPr>
+          <w:b/>
+          <w:bCs/>
+          <w:color w:val="0070C0"/>
+          <w:sz w:val="28"/>
+          <w:szCs w:val="28"/>
+          <w:lang w:eastAsia="de-DE"/>
+        </w:rPr>
+        <w:t xml:space="preserve"> in our application</w:t>
+      </w:r>
+    </w:p>
+    <w:p>
+      <w:pPr>
+        <w:rPr>
+          <w:b/>
+          <w:bCs/>
+          <w:lang w:eastAsia="de-DE"/>
+        </w:rPr>
+      </w:pPr>
+      <w:r>
+        <w:rPr>
+          <w:lang w:eastAsia="de-DE"/>
+        </w:rPr>
+        <w:t xml:space="preserve">The user </w:t>
+      </w:r>
+      <w:r>
+        <w:rPr>
+          <w:lang w:eastAsia="de-DE"/>
+        </w:rPr>
+        <w:t xml:space="preserve">can </w:t>
+      </w:r>
+      <w:r>
+        <w:rPr>
+          <w:lang w:eastAsia="de-DE"/>
+        </w:rPr>
+        <w:t>interact</w:t>
+      </w:r>
+      <w:r>
+        <w:rPr>
+          <w:lang w:eastAsia="de-DE"/>
+        </w:rPr>
+        <w:t xml:space="preserve"> with the </w:t>
+      </w:r>
+    </w:p>
+    <w:p>
+      <w:pPr>
+        <w:rPr>
+          <w:lang w:eastAsia="de-DE"/>
+        </w:rPr>
+      </w:pPr>
+    </w:p>
+    <w:p>
+      <w:pPr>
+        <w:rPr>
+          <w:lang w:eastAsia="de-DE"/>
+        </w:rPr>
+      </w:pPr>
+      <w:r>
+        <w:rPr>
+          <w:lang w:eastAsia="de-DE"/>
+        </w:rPr>
+        <w:lastRenderedPageBreak/>
+        <w:t>The user interacts with this</w:t>
+      </w:r>
+      <w:r>
+        <w:rPr>
+          <w:lang w:eastAsia="de-DE"/>
+        </w:rPr>
+        <w:t xml:space="preserve"> airplane by using </w:t>
+      </w:r>
+      <w:proofErr w:type="spellStart"/>
+      <w:r>
+        <w:rPr>
+          <w:lang w:eastAsia="de-DE"/>
+        </w:rPr>
+        <w:t>Myo</w:t>
+      </w:r>
+      <w:proofErr w:type="spellEnd"/>
+      <w:r>
+        <w:rPr>
+          <w:lang w:eastAsia="de-DE"/>
+        </w:rPr>
+        <w:t xml:space="preserve"> Armband hardware attached to the forearm, that sends a signal to the application. Based on the implemented gestures the user can than control the airplane by using following </w:t>
+      </w:r>
+      <w:r>
+        <w:rPr>
+          <w:lang w:eastAsia="de-DE"/>
+        </w:rPr>
+        <w:t>distinguishable</w:t>
+      </w:r>
+      <w:r>
+        <w:rPr>
+          <w:lang w:eastAsia="de-DE"/>
+        </w:rPr>
+        <w:t xml:space="preserve"> movements – waving left and right, double tapping, fingers spreading, making a fist, raising the arm forward and backward, sideways and rotating the arm.</w:t>
       </w:r>
     </w:p>
     <w:p>
@@ -2597,7 +2878,10 @@
           <w:lang w:val="en"/>
         </w:rPr>
       </w:pPr>
-      <w:bookmarkStart w:id="4" w:name="_Toc35286837"/>
+      <w:r>
+        <w:br w:type="page"/>
+      </w:r>
+      <w:bookmarkStart w:id="5" w:name="_Toc35618159"/>
       <w:r>
         <w:rPr>
           <w:i/>
@@ -2605,19 +2889,266 @@
           <w:color w:val="C00000"/>
           <w:sz w:val="32"/>
           <w:szCs w:val="32"/>
-          <w:lang w:val="en"/>
+          <w:lang w:val="en-IE"/>
         </w:rPr>
         <w:lastRenderedPageBreak/>
-        <w:t>Purpose of the application</w:t>
-      </w:r>
-      <w:bookmarkEnd w:id="4"/>
+        <w:t>Gestures identified</w:t>
+      </w:r>
+      <w:bookmarkEnd w:id="5"/>
     </w:p>
     <w:p>
       <w:pPr>
         <w:rPr>
-          <w:lang w:eastAsia="de-DE"/>
-        </w:rPr>
-      </w:pPr>
+          <w:b/>
+          <w:bCs/>
+          <w:color w:val="0070C0"/>
+          <w:sz w:val="28"/>
+          <w:szCs w:val="28"/>
+          <w:lang w:eastAsia="de-DE"/>
+        </w:rPr>
+      </w:pPr>
+      <w:r>
+        <w:rPr>
+          <w:i/>
+          <w:iCs/>
+          <w:noProof/>
+          <w:color w:val="C00000"/>
+          <w:sz w:val="32"/>
+          <w:szCs w:val="32"/>
+          <w:lang w:val="en"/>
+        </w:rPr>
+        <w:drawing>
+          <wp:anchor distT="0" distB="0" distL="114300" distR="114300" simplePos="0" relativeHeight="251665408" behindDoc="0" locked="0" layoutInCell="1" allowOverlap="1" wp14:anchorId="11C1A56E" wp14:editId="0676BD39">
+            <wp:simplePos x="0" y="0"/>
+            <wp:positionH relativeFrom="margin">
+              <wp:align>center</wp:align>
+            </wp:positionH>
+            <wp:positionV relativeFrom="paragraph">
+              <wp:posOffset>297180</wp:posOffset>
+            </wp:positionV>
+            <wp:extent cx="5063490" cy="2409825"/>
+            <wp:effectExtent l="0" t="0" r="3810" b="9525"/>
+            <wp:wrapSquare wrapText="bothSides"/>
+            <wp:docPr id="3" name="Picture 3"/>
+            <wp:cNvGraphicFramePr>
+              <a:graphicFrameLocks xmlns:a="http://schemas.openxmlformats.org/drawingml/2006/main" noChangeAspect="1"/>
+            </wp:cNvGraphicFramePr>
+            <a:graphic xmlns:a="http://schemas.openxmlformats.org/drawingml/2006/main">
+              <a:graphicData uri="http://schemas.openxmlformats.org/drawingml/2006/picture">
+                <pic:pic xmlns:pic="http://schemas.openxmlformats.org/drawingml/2006/picture">
+                  <pic:nvPicPr>
+                    <pic:cNvPr id="0" name="Picture 1"/>
+                    <pic:cNvPicPr>
+                      <a:picLocks noChangeAspect="1" noChangeArrowheads="1"/>
+                    </pic:cNvPicPr>
+                  </pic:nvPicPr>
+                  <pic:blipFill>
+                    <a:blip r:embed="rId11">
+                      <a:extLst>
+                        <a:ext uri="{28A0092B-C50C-407E-A947-70E740481C1C}">
+                          <a14:useLocalDpi xmlns:a14="http://schemas.microsoft.com/office/drawing/2010/main" val="0"/>
+                        </a:ext>
+                      </a:extLst>
+                    </a:blip>
+                    <a:srcRect/>
+                    <a:stretch>
+                      <a:fillRect/>
+                    </a:stretch>
+                  </pic:blipFill>
+                  <pic:spPr bwMode="auto">
+                    <a:xfrm>
+                      <a:off x="0" y="0"/>
+                      <a:ext cx="5063490" cy="2409825"/>
+                    </a:xfrm>
+                    <a:prstGeom prst="rect">
+                      <a:avLst/>
+                    </a:prstGeom>
+                    <a:noFill/>
+                    <a:ln>
+                      <a:noFill/>
+                    </a:ln>
+                  </pic:spPr>
+                </pic:pic>
+              </a:graphicData>
+            </a:graphic>
+            <wp14:sizeRelH relativeFrom="margin">
+              <wp14:pctWidth>0</wp14:pctWidth>
+            </wp14:sizeRelH>
+            <wp14:sizeRelV relativeFrom="margin">
+              <wp14:pctHeight>0</wp14:pctHeight>
+            </wp14:sizeRelV>
+          </wp:anchor>
+        </w:drawing>
+      </w:r>
+    </w:p>
+    <w:p>
+      <w:pPr>
+        <w:rPr>
+          <w:b/>
+          <w:bCs/>
+          <w:color w:val="0070C0"/>
+          <w:sz w:val="28"/>
+          <w:szCs w:val="28"/>
+          <w:lang w:eastAsia="de-DE"/>
+        </w:rPr>
+      </w:pPr>
+    </w:p>
+    <w:p>
+      <w:pPr>
+        <w:jc w:val="center"/>
+        <w:rPr>
+          <w:lang w:eastAsia="de-DE"/>
+        </w:rPr>
+      </w:pPr>
+    </w:p>
+    <w:p>
+      <w:pPr>
+        <w:jc w:val="center"/>
+        <w:rPr>
+          <w:lang w:eastAsia="de-DE"/>
+        </w:rPr>
+      </w:pPr>
+    </w:p>
+    <w:p>
+      <w:pPr>
+        <w:jc w:val="center"/>
+        <w:rPr>
+          <w:lang w:eastAsia="de-DE"/>
+        </w:rPr>
+      </w:pPr>
+    </w:p>
+    <w:p>
+      <w:pPr>
+        <w:jc w:val="center"/>
+        <w:rPr>
+          <w:lang w:eastAsia="de-DE"/>
+        </w:rPr>
+      </w:pPr>
+    </w:p>
+    <w:p>
+      <w:pPr>
+        <w:jc w:val="center"/>
+        <w:rPr>
+          <w:lang w:eastAsia="de-DE"/>
+        </w:rPr>
+      </w:pPr>
+    </w:p>
+    <w:p>
+      <w:pPr>
+        <w:jc w:val="center"/>
+        <w:rPr>
+          <w:lang w:eastAsia="de-DE"/>
+        </w:rPr>
+      </w:pPr>
+    </w:p>
+    <w:p>
+      <w:pPr>
+        <w:jc w:val="center"/>
+        <w:rPr>
+          <w:lang w:eastAsia="de-DE"/>
+        </w:rPr>
+      </w:pPr>
+    </w:p>
+    <w:p>
+      <w:pPr>
+        <w:jc w:val="center"/>
+        <w:rPr>
+          <w:lang w:eastAsia="de-DE"/>
+        </w:rPr>
+      </w:pPr>
+    </w:p>
+    <w:p>
+      <w:pPr>
+        <w:jc w:val="center"/>
+        <w:rPr>
+          <w:lang w:eastAsia="de-DE"/>
+        </w:rPr>
+      </w:pPr>
+    </w:p>
+    <w:p>
+      <w:pPr>
+        <w:jc w:val="center"/>
+        <w:rPr>
+          <w:lang w:eastAsia="de-DE"/>
+        </w:rPr>
+      </w:pPr>
+    </w:p>
+    <w:p>
+      <w:pPr>
+        <w:jc w:val="center"/>
+        <w:rPr>
+          <w:lang w:eastAsia="de-DE"/>
+        </w:rPr>
+      </w:pPr>
+    </w:p>
+    <w:p>
+      <w:pPr>
+        <w:jc w:val="center"/>
+        <w:rPr>
+          <w:lang w:eastAsia="de-DE"/>
+        </w:rPr>
+      </w:pPr>
+    </w:p>
+    <w:p>
+      <w:pPr>
+        <w:jc w:val="center"/>
+        <w:rPr>
+          <w:lang w:eastAsia="de-DE"/>
+        </w:rPr>
+      </w:pPr>
+    </w:p>
+    <w:p>
+      <w:pPr>
+        <w:jc w:val="center"/>
+        <w:rPr>
+          <w:lang w:eastAsia="de-DE"/>
+        </w:rPr>
+      </w:pPr>
+    </w:p>
+    <w:p>
+      <w:pPr>
+        <w:jc w:val="center"/>
+        <w:rPr>
+          <w:lang w:eastAsia="de-DE"/>
+        </w:rPr>
+      </w:pPr>
+    </w:p>
+    <w:p>
+      <w:pPr>
+        <w:jc w:val="center"/>
+        <w:rPr>
+          <w:lang w:eastAsia="de-DE"/>
+        </w:rPr>
+      </w:pPr>
+    </w:p>
+    <w:p>
+      <w:pPr>
+        <w:jc w:val="center"/>
+        <w:rPr>
+          <w:lang w:eastAsia="de-DE"/>
+        </w:rPr>
+      </w:pPr>
+    </w:p>
+    <w:p>
+      <w:pPr>
+        <w:jc w:val="center"/>
+        <w:rPr>
+          <w:lang w:eastAsia="de-DE"/>
+        </w:rPr>
+      </w:pPr>
+    </w:p>
+    <w:p>
+      <w:pPr>
+        <w:rPr>
+          <w:lang w:eastAsia="de-DE"/>
+        </w:rPr>
+      </w:pPr>
+      <w:r>
+        <w:rPr>
+          <w:lang w:eastAsia="de-DE"/>
+        </w:rPr>
+        <w:br w:type="page"/>
+      </w:r>
     </w:p>
     <w:p>
       <w:pPr>
@@ -2640,10 +3171,7 @@
           <w:lang w:val="en"/>
         </w:rPr>
       </w:pPr>
-      <w:r>
-        <w:br w:type="page"/>
-      </w:r>
-      <w:bookmarkStart w:id="5" w:name="_Toc35286838"/>
+      <w:bookmarkStart w:id="6" w:name="_Toc35618160"/>
       <w:r>
         <w:rPr>
           <w:i/>
@@ -2651,12 +3179,12 @@
           <w:color w:val="C00000"/>
           <w:sz w:val="32"/>
           <w:szCs w:val="32"/>
-          <w:lang w:val="en-IE"/>
+          <w:lang w:val="en"/>
         </w:rPr>
         <w:lastRenderedPageBreak/>
-        <w:t>Gestures identified</w:t>
-      </w:r>
-      <w:bookmarkEnd w:id="5"/>
+        <w:t>Hardware used in creating the application</w:t>
+      </w:r>
+      <w:bookmarkEnd w:id="6"/>
     </w:p>
     <w:p>
       <w:pPr>
@@ -2664,172 +3192,23 @@
           <w:lang w:eastAsia="de-DE"/>
         </w:rPr>
       </w:pPr>
-    </w:p>
-    <w:p>
-      <w:pPr>
-        <w:jc w:val="center"/>
-        <w:rPr>
-          <w:lang w:eastAsia="de-DE"/>
-        </w:rPr>
-      </w:pPr>
-    </w:p>
-    <w:p>
-      <w:pPr>
-        <w:jc w:val="center"/>
-        <w:rPr>
-          <w:lang w:eastAsia="de-DE"/>
-        </w:rPr>
-      </w:pPr>
-    </w:p>
-    <w:p>
-      <w:pPr>
-        <w:jc w:val="center"/>
-        <w:rPr>
-          <w:lang w:eastAsia="de-DE"/>
-        </w:rPr>
-      </w:pPr>
-    </w:p>
-    <w:p>
-      <w:pPr>
-        <w:jc w:val="center"/>
-        <w:rPr>
-          <w:lang w:eastAsia="de-DE"/>
-        </w:rPr>
-      </w:pPr>
-    </w:p>
-    <w:p>
-      <w:pPr>
-        <w:jc w:val="center"/>
-        <w:rPr>
-          <w:lang w:eastAsia="de-DE"/>
-        </w:rPr>
-      </w:pPr>
-    </w:p>
-    <w:p>
-      <w:pPr>
-        <w:jc w:val="center"/>
-        <w:rPr>
-          <w:lang w:eastAsia="de-DE"/>
-        </w:rPr>
-      </w:pPr>
-    </w:p>
-    <w:p>
-      <w:pPr>
-        <w:jc w:val="center"/>
-        <w:rPr>
-          <w:lang w:eastAsia="de-DE"/>
-        </w:rPr>
-      </w:pPr>
-    </w:p>
-    <w:p>
-      <w:pPr>
-        <w:jc w:val="center"/>
-        <w:rPr>
-          <w:lang w:eastAsia="de-DE"/>
-        </w:rPr>
-      </w:pPr>
-    </w:p>
-    <w:p>
-      <w:pPr>
-        <w:jc w:val="center"/>
-        <w:rPr>
-          <w:lang w:eastAsia="de-DE"/>
-        </w:rPr>
-      </w:pPr>
-    </w:p>
-    <w:p>
-      <w:pPr>
-        <w:jc w:val="center"/>
-        <w:rPr>
-          <w:lang w:eastAsia="de-DE"/>
-        </w:rPr>
-      </w:pPr>
-    </w:p>
-    <w:p>
-      <w:pPr>
-        <w:jc w:val="center"/>
-        <w:rPr>
-          <w:lang w:eastAsia="de-DE"/>
-        </w:rPr>
-      </w:pPr>
-    </w:p>
-    <w:p>
-      <w:pPr>
-        <w:jc w:val="center"/>
-        <w:rPr>
-          <w:lang w:eastAsia="de-DE"/>
-        </w:rPr>
-      </w:pPr>
-    </w:p>
-    <w:p>
-      <w:pPr>
-        <w:jc w:val="center"/>
-        <w:rPr>
-          <w:lang w:eastAsia="de-DE"/>
-        </w:rPr>
-      </w:pPr>
-    </w:p>
-    <w:p>
-      <w:pPr>
-        <w:jc w:val="center"/>
-        <w:rPr>
-          <w:lang w:eastAsia="de-DE"/>
-        </w:rPr>
-      </w:pPr>
-    </w:p>
-    <w:p>
-      <w:pPr>
-        <w:jc w:val="center"/>
-        <w:rPr>
-          <w:lang w:eastAsia="de-DE"/>
-        </w:rPr>
-      </w:pPr>
-    </w:p>
-    <w:p>
-      <w:pPr>
-        <w:jc w:val="center"/>
-        <w:rPr>
-          <w:lang w:eastAsia="de-DE"/>
-        </w:rPr>
-      </w:pPr>
-    </w:p>
-    <w:p>
-      <w:pPr>
-        <w:jc w:val="center"/>
-        <w:rPr>
-          <w:lang w:eastAsia="de-DE"/>
-        </w:rPr>
-      </w:pPr>
-    </w:p>
-    <w:p>
-      <w:pPr>
-        <w:jc w:val="center"/>
-        <w:rPr>
-          <w:lang w:eastAsia="de-DE"/>
-        </w:rPr>
-      </w:pPr>
-    </w:p>
-    <w:p>
-      <w:pPr>
-        <w:jc w:val="center"/>
-        <w:rPr>
-          <w:lang w:eastAsia="de-DE"/>
-        </w:rPr>
-      </w:pPr>
-    </w:p>
-    <w:p>
-      <w:pPr>
-        <w:rPr>
-          <w:lang w:eastAsia="de-DE"/>
-        </w:rPr>
-      </w:pPr>
-    </w:p>
-    <w:p>
-      <w:pPr>
-        <w:rPr>
-          <w:lang w:eastAsia="de-DE"/>
-        </w:rPr>
-      </w:pPr>
+      <w:r>
+        <w:rPr>
+          <w:b/>
+          <w:bCs/>
+          <w:color w:val="0070C0"/>
+          <w:sz w:val="28"/>
+          <w:szCs w:val="28"/>
+          <w:lang w:eastAsia="de-DE"/>
+        </w:rPr>
+        <w:t>What is May Airband</w:t>
+      </w:r>
+      <w:r>
+        <w:rPr>
+          <w:lang w:eastAsia="de-DE"/>
+        </w:rPr>
+        <w:t xml:space="preserve"> </w:t>
+      </w:r>
       <w:r>
         <w:rPr>
           <w:lang w:eastAsia="de-DE"/>
@@ -2858,7 +3237,7 @@
           <w:lang w:val="en"/>
         </w:rPr>
       </w:pPr>
-      <w:bookmarkStart w:id="6" w:name="_Toc35286839"/>
+      <w:bookmarkStart w:id="7" w:name="_Toc35618161"/>
       <w:r>
         <w:rPr>
           <w:i/>
@@ -2869,20 +3248,21 @@
           <w:lang w:val="en"/>
         </w:rPr>
         <w:lastRenderedPageBreak/>
-        <w:t>Hardware used in creating the application</w:t>
-      </w:r>
-      <w:bookmarkEnd w:id="6"/>
-    </w:p>
-    <w:p>
-      <w:pPr>
-        <w:rPr>
-          <w:lang w:eastAsia="de-DE"/>
-        </w:rPr>
-      </w:pPr>
-      <w:r>
-        <w:rPr>
-          <w:lang w:eastAsia="de-DE"/>
-        </w:rPr>
+        <w:t>Conclusions &amp; Recommendatio</w:t>
+      </w:r>
+      <w:r>
+        <w:rPr>
+          <w:i/>
+          <w:iCs/>
+          <w:color w:val="C00000"/>
+          <w:sz w:val="32"/>
+          <w:szCs w:val="32"/>
+          <w:lang w:val="en"/>
+        </w:rPr>
+        <w:t>n</w:t>
+      </w:r>
+      <w:bookmarkEnd w:id="7"/>
+      <w:r>
         <w:br w:type="page"/>
       </w:r>
     </w:p>
@@ -2907,7 +3287,7 @@
           <w:lang w:val="en"/>
         </w:rPr>
       </w:pPr>
-      <w:bookmarkStart w:id="7" w:name="_Toc35286840"/>
+      <w:bookmarkStart w:id="8" w:name="_Toc35618162"/>
       <w:r>
         <w:rPr>
           <w:i/>
@@ -2918,23 +3298,187 @@
           <w:lang w:val="en"/>
         </w:rPr>
         <w:lastRenderedPageBreak/>
-        <w:t>Conclusions &amp; Recommendatio</w:t>
-      </w:r>
-      <w:r>
-        <w:rPr>
-          <w:i/>
-          <w:iCs/>
-          <w:color w:val="C00000"/>
-          <w:sz w:val="32"/>
-          <w:szCs w:val="32"/>
-          <w:lang w:val="en"/>
-        </w:rPr>
-        <w:t>n</w:t>
-      </w:r>
-      <w:bookmarkEnd w:id="7"/>
-      <w:r>
-        <w:br w:type="page"/>
-      </w:r>
+        <w:t>References</w:t>
+      </w:r>
+      <w:bookmarkEnd w:id="8"/>
+    </w:p>
+    <w:p>
+      <w:pPr>
+        <w:rPr>
+          <w:lang w:val="en" w:eastAsia="de-DE"/>
+        </w:rPr>
+      </w:pPr>
+      <w:hyperlink r:id="rId12" w:history="1">
+        <w:r>
+          <w:rPr>
+            <w:rStyle w:val="Hyperlink"/>
+            <w:lang w:val="en" w:eastAsia="de-DE"/>
+          </w:rPr>
+          <w:t>https://support.getmyo.com/hc/en-us/articles/203398347-Getting-started-with-your-Myo-armband</w:t>
+        </w:r>
+      </w:hyperlink>
+    </w:p>
+    <w:p>
+      <w:pPr>
+        <w:rPr>
+          <w:lang w:val="en" w:eastAsia="de-DE"/>
+        </w:rPr>
+      </w:pPr>
+      <w:hyperlink r:id="rId13" w:history="1">
+        <w:r>
+          <w:rPr>
+            <w:rStyle w:val="Hyperlink"/>
+            <w:lang w:val="en" w:eastAsia="de-DE"/>
+          </w:rPr>
+          <w:t>https://venturebeat.com/2018/10/12/amazon-backed-wearables-company-thalmic-labs-kills-its-myo-armband-teases-new-product/</w:t>
+        </w:r>
+      </w:hyperlink>
+    </w:p>
+    <w:p>
+      <w:pPr>
+        <w:rPr>
+          <w:lang w:val="en" w:eastAsia="de-DE"/>
+        </w:rPr>
+      </w:pPr>
+      <w:hyperlink r:id="rId14" w:history="1">
+        <w:r>
+          <w:rPr>
+            <w:rStyle w:val="Hyperlink"/>
+            <w:lang w:val="en" w:eastAsia="de-DE"/>
+          </w:rPr>
+          <w:t>https://sites.google.com/site/thebasicsofaviation/rudder-empennage-and-ailerons</w:t>
+        </w:r>
+      </w:hyperlink>
+    </w:p>
+    <w:p>
+      <w:pPr>
+        <w:rPr>
+          <w:lang w:val="en" w:eastAsia="de-DE"/>
+        </w:rPr>
+      </w:pPr>
+      <w:hyperlink r:id="rId15" w:history="1">
+        <w:r>
+          <w:rPr>
+            <w:rStyle w:val="Hyperlink"/>
+            <w:lang w:val="en" w:eastAsia="de-DE"/>
+          </w:rPr>
+          <w:t>https://www.grc.nasa.gov/www/k-12/UEET/StudentSite/dynamicsofflight.html</w:t>
+        </w:r>
+      </w:hyperlink>
+      <w:bookmarkStart w:id="9" w:name="_GoBack"/>
+      <w:bookmarkEnd w:id="9"/>
+    </w:p>
+    <w:p>
+      <w:pPr>
+        <w:rPr>
+          <w:lang w:val="en" w:eastAsia="de-DE"/>
+        </w:rPr>
+      </w:pPr>
+      <w:hyperlink r:id="rId16" w:history="1">
+        <w:r>
+          <w:rPr>
+            <w:rStyle w:val="Hyperlink"/>
+            <w:lang w:val="en" w:eastAsia="de-DE"/>
+          </w:rPr>
+          <w:t>https://www.youtube.com/watch?v=aXoDK0EHdzM</w:t>
+        </w:r>
+      </w:hyperlink>
+    </w:p>
+    <w:p>
+      <w:pPr>
+        <w:rPr>
+          <w:lang w:val="en" w:eastAsia="de-DE"/>
+        </w:rPr>
+      </w:pPr>
+      <w:hyperlink r:id="rId17" w:history="1">
+        <w:r>
+          <w:rPr>
+            <w:rStyle w:val="Hyperlink"/>
+            <w:lang w:val="en" w:eastAsia="de-DE"/>
+          </w:rPr>
+          <w:t>https://www.youtube.com/watch?v=3VLoGSVORjY</w:t>
+        </w:r>
+      </w:hyperlink>
+    </w:p>
+    <w:p>
+      <w:pPr>
+        <w:rPr>
+          <w:lang w:val="en" w:eastAsia="de-DE"/>
+        </w:rPr>
+      </w:pPr>
+      <w:hyperlink r:id="rId18" w:history="1">
+        <w:r>
+          <w:rPr>
+            <w:rStyle w:val="Hyperlink"/>
+            <w:lang w:val="en" w:eastAsia="de-DE"/>
+          </w:rPr>
+          <w:t>https://www.popularmechanics.com/flight/a12454/difficult-descent-4-trick-kinds-of-airplane-landings-15686244/</w:t>
+        </w:r>
+      </w:hyperlink>
+    </w:p>
+    <w:p>
+      <w:pPr>
+        <w:rPr>
+          <w:u w:val="single"/>
+          <w:lang w:val="en" w:eastAsia="de-DE"/>
+        </w:rPr>
+      </w:pPr>
+      <w:hyperlink r:id="rId19" w:history="1">
+        <w:r>
+          <w:rPr>
+            <w:rStyle w:val="Hyperlink"/>
+            <w:lang w:val="en" w:eastAsia="de-DE"/>
+          </w:rPr>
+          <w:t>https://www.quora.com/What-makes-flying-a-plane-so-difficult</w:t>
+        </w:r>
+      </w:hyperlink>
+    </w:p>
+    <w:p>
+      <w:pPr>
+        <w:rPr>
+          <w:u w:val="single"/>
+          <w:lang w:val="en" w:eastAsia="de-DE"/>
+        </w:rPr>
+      </w:pPr>
+      <w:hyperlink r:id="rId20" w:history="1">
+        <w:r>
+          <w:rPr>
+            <w:rStyle w:val="Hyperlink"/>
+            <w:lang w:val="en" w:eastAsia="de-DE"/>
+          </w:rPr>
+          <w:t>https://books.goog</w:t>
+        </w:r>
+        <w:r>
+          <w:rPr>
+            <w:rStyle w:val="Hyperlink"/>
+            <w:lang w:val="en" w:eastAsia="de-DE"/>
+          </w:rPr>
+          <w:t>l</w:t>
+        </w:r>
+        <w:r>
+          <w:rPr>
+            <w:rStyle w:val="Hyperlink"/>
+            <w:lang w:val="en" w:eastAsia="de-DE"/>
+          </w:rPr>
+          <w:t>e.ie/books?id=49uHAwAAQBAJ&amp;printsec=frontcover&amp;source=gbs_ge_summary_r&amp;cad=0#v=onepage&amp;q&amp;f=false</w:t>
+        </w:r>
+      </w:hyperlink>
+    </w:p>
+    <w:p>
+      <w:pPr>
+        <w:rPr>
+          <w:u w:val="single"/>
+          <w:lang w:val="en" w:eastAsia="de-DE"/>
+        </w:rPr>
+      </w:pPr>
+    </w:p>
+    <w:p>
+      <w:pPr>
+        <w:rPr>
+          <w:u w:val="single"/>
+          <w:lang w:val="en" w:eastAsia="de-DE"/>
+        </w:rPr>
+      </w:pPr>
     </w:p>
     <w:p>
       <w:pPr>
@@ -2957,7 +3501,7 @@
           <w:lang w:val="en"/>
         </w:rPr>
       </w:pPr>
-      <w:bookmarkStart w:id="8" w:name="_Toc35286841"/>
+      <w:bookmarkStart w:id="10" w:name="_Toc35618163"/>
       <w:r>
         <w:rPr>
           <w:i/>
@@ -2967,55 +3511,10 @@
           <w:szCs w:val="32"/>
           <w:lang w:val="en"/>
         </w:rPr>
-        <w:lastRenderedPageBreak/>
-        <w:t>References</w:t>
-      </w:r>
-      <w:bookmarkEnd w:id="8"/>
-    </w:p>
-    <w:p>
-      <w:pPr>
-        <w:rPr>
-          <w:u w:val="single"/>
-          <w:lang w:val="en" w:eastAsia="de-DE"/>
-        </w:rPr>
-      </w:pPr>
-    </w:p>
-    <w:p>
-      <w:pPr>
-        <w:rPr>
-          <w:u w:val="single"/>
-          <w:lang w:val="en" w:eastAsia="de-DE"/>
-        </w:rPr>
-      </w:pPr>
-    </w:p>
-    <w:p>
-      <w:pPr>
-        <w:rPr>
-          <w:u w:val="single"/>
-          <w:lang w:val="en" w:eastAsia="de-DE"/>
-        </w:rPr>
-      </w:pPr>
-    </w:p>
-    <w:p>
-      <w:pPr>
-        <w:rPr>
-          <w:u w:val="single"/>
-          <w:lang w:val="en" w:eastAsia="de-DE"/>
-        </w:rPr>
-      </w:pPr>
-    </w:p>
-    <w:p>
-      <w:pPr>
-        <w:pStyle w:val="heading1"/>
-        <w:numPr>
-          <w:ilvl w:val="0"/>
-          <w:numId w:val="0"/>
-        </w:numPr>
-        <w:tabs>
-          <w:tab w:val="left" w:pos="720"/>
-        </w:tabs>
-        <w:ind w:left="567" w:hanging="567"/>
-        <w:jc w:val="center"/>
+        <w:t>Appendix</w:t>
+      </w:r>
+      <w:bookmarkEnd w:id="10"/>
+      <w:r>
         <w:rPr>
           <w:i/>
           <w:iCs/>
@@ -3024,29 +3523,6 @@
           <w:szCs w:val="32"/>
           <w:lang w:val="en"/>
         </w:rPr>
-      </w:pPr>
-      <w:bookmarkStart w:id="9" w:name="_Toc35286842"/>
-      <w:r>
-        <w:rPr>
-          <w:i/>
-          <w:iCs/>
-          <w:color w:val="C00000"/>
-          <w:sz w:val="32"/>
-          <w:szCs w:val="32"/>
-          <w:lang w:val="en"/>
-        </w:rPr>
-        <w:t>Appendix</w:t>
-      </w:r>
-      <w:bookmarkEnd w:id="9"/>
-      <w:r>
-        <w:rPr>
-          <w:i/>
-          <w:iCs/>
-          <w:color w:val="C00000"/>
-          <w:sz w:val="32"/>
-          <w:szCs w:val="32"/>
-          <w:lang w:val="en"/>
-        </w:rPr>
         <w:t> </w:t>
       </w:r>
     </w:p>
@@ -3074,36 +3550,20 @@
         </w:rPr>
         <w:t xml:space="preserve"> : </w:t>
       </w:r>
-      <w:hyperlink r:id="rId10" w:history="1">
+      <w:hyperlink r:id="rId21" w:history="1">
         <w:r>
           <w:rPr>
             <w:rStyle w:val="Hyperlink"/>
             <w:sz w:val="32"/>
             <w:lang w:eastAsia="de-DE"/>
           </w:rPr>
-          <w:t>https://github.com</w:t>
-        </w:r>
-        <w:r>
-          <w:rPr>
-            <w:rStyle w:val="Hyperlink"/>
-            <w:sz w:val="32"/>
-            <w:lang w:eastAsia="de-DE"/>
-          </w:rPr>
-          <w:t>/</w:t>
-        </w:r>
-        <w:r>
-          <w:rPr>
-            <w:rStyle w:val="Hyperlink"/>
-            <w:sz w:val="32"/>
-            <w:lang w:eastAsia="de-DE"/>
-          </w:rPr>
-          <w:t>majo-z/Gesture-Based-UI-Project</w:t>
+          <w:t>https://github.com/majo-z/Gesture-Based-UI-Project</w:t>
         </w:r>
       </w:hyperlink>
     </w:p>
     <w:sectPr>
-      <w:headerReference w:type="default" r:id="rId11"/>
-      <w:footerReference w:type="default" r:id="rId12"/>
+      <w:headerReference w:type="default" r:id="rId22"/>
+      <w:footerReference w:type="default" r:id="rId23"/>
       <w:pgSz w:w="11906" w:h="16838"/>
       <w:pgMar w:top="1440" w:right="1440" w:bottom="1440" w:left="1440" w:header="708" w:footer="708" w:gutter="0"/>
       <w:pgNumType w:start="0"/>
@@ -6459,7 +6919,7 @@
   <w:style w:type="paragraph" w:default="1" w:styleId="Normal">
     <w:name w:val="Normal"/>
     <w:qFormat/>
-    <w:rsid w:val="000E28B9"/>
+    <w:rsid w:val="0008064A"/>
   </w:style>
   <w:style w:type="paragraph" w:styleId="Heading10">
     <w:name w:val="heading 1"/>
@@ -6530,6 +6990,7 @@
   <w:style w:type="character" w:default="1" w:styleId="DefaultParagraphFont">
     <w:name w:val="Default Paragraph Font"/>
     <w:uiPriority w:val="1"/>
+    <w:semiHidden/>
     <w:unhideWhenUsed/>
   </w:style>
   <w:style w:type="table" w:default="1" w:styleId="TableNormal">
@@ -7367,7 +7828,7 @@
 </file>
 
 <file path=customXml/itemProps2.xml><?xml version="1.0" encoding="utf-8"?>
-<ds:datastoreItem xmlns:ds="http://schemas.openxmlformats.org/officeDocument/2006/customXml" ds:itemID="{C6E8218F-1A3D-4D5F-A2F1-0D8C1F25286D}">
+<ds:datastoreItem xmlns:ds="http://schemas.openxmlformats.org/officeDocument/2006/customXml" ds:itemID="{3AF00C69-51F1-46C1-A7CF-BF63747B7D4A}">
   <ds:schemaRefs>
     <ds:schemaRef ds:uri="http://schemas.openxmlformats.org/officeDocument/2006/bibliography"/>
   </ds:schemaRefs>

</xml_diff>

<commit_message>
removed temp from the project
</commit_message>
<xml_diff>
--- a/Documentation.docx
+++ b/Documentation.docx
@@ -732,7 +732,17 @@
                                     <w:szCs w:val="20"/>
                                     <w:lang w:eastAsia="de-DE"/>
                                   </w:rPr>
-                                  <w:t>GitHub URL</w:t>
+                                  <w:t xml:space="preserve">GitHub </w:t>
+                                </w:r>
+                                <w:proofErr w:type="gramStart"/>
+                                <w:r>
+                                  <w:rPr>
+                                    <w:b/>
+                                    <w:sz w:val="28"/>
+                                    <w:szCs w:val="20"/>
+                                    <w:lang w:eastAsia="de-DE"/>
+                                  </w:rPr>
+                                  <w:t>URL</w:t>
                                 </w:r>
                                 <w:r>
                                   <w:rPr>
@@ -742,6 +752,7 @@
                                   </w:rPr>
                                   <w:t xml:space="preserve"> :</w:t>
                                 </w:r>
+                                <w:proofErr w:type="gramEnd"/>
                               </w:p>
                               <w:p>
                                 <w:pPr>
@@ -899,7 +910,17 @@
                               <w:szCs w:val="20"/>
                               <w:lang w:eastAsia="de-DE"/>
                             </w:rPr>
-                            <w:t>GitHub URL</w:t>
+                            <w:t xml:space="preserve">GitHub </w:t>
+                          </w:r>
+                          <w:proofErr w:type="gramStart"/>
+                          <w:r>
+                            <w:rPr>
+                              <w:b/>
+                              <w:sz w:val="28"/>
+                              <w:szCs w:val="20"/>
+                              <w:lang w:eastAsia="de-DE"/>
+                            </w:rPr>
+                            <w:t>URL</w:t>
                           </w:r>
                           <w:r>
                             <w:rPr>
@@ -909,6 +930,7 @@
                             </w:rPr>
                             <w:t xml:space="preserve"> :</w:t>
                           </w:r>
+                          <w:proofErr w:type="gramEnd"/>
                         </w:p>
                         <w:p>
                           <w:pPr>
@@ -1019,7 +1041,7 @@
             </w:rPr>
             <w:fldChar w:fldCharType="separate"/>
           </w:r>
-          <w:hyperlink w:anchor="_Toc35618157" w:history="1">
+          <w:hyperlink w:anchor="_Toc35632466" w:history="1">
             <w:r>
               <w:rPr>
                 <w:rStyle w:val="Hyperlink"/>
@@ -1049,7 +1071,7 @@
                 <w:noProof/>
                 <w:webHidden/>
               </w:rPr>
-              <w:instrText xml:space="preserve"> PAGEREF _Toc35618157 \h </w:instrText>
+              <w:instrText xml:space="preserve"> PAGEREF _Toc35632466 \h </w:instrText>
             </w:r>
             <w:r>
               <w:rPr>
@@ -1092,7 +1114,7 @@
               <w:lang w:eastAsia="en-IE"/>
             </w:rPr>
           </w:pPr>
-          <w:hyperlink w:anchor="_Toc35618158" w:history="1">
+          <w:hyperlink w:anchor="_Toc35632467" w:history="1">
             <w:r>
               <w:rPr>
                 <w:rStyle w:val="Hyperlink"/>
@@ -1122,7 +1144,7 @@
                 <w:noProof/>
                 <w:webHidden/>
               </w:rPr>
-              <w:instrText xml:space="preserve"> PAGEREF _Toc35618158 \h </w:instrText>
+              <w:instrText xml:space="preserve"> PAGEREF _Toc35632467 \h </w:instrText>
             </w:r>
             <w:r>
               <w:rPr>
@@ -1165,7 +1187,7 @@
               <w:lang w:eastAsia="en-IE"/>
             </w:rPr>
           </w:pPr>
-          <w:hyperlink w:anchor="_Toc35618159" w:history="1">
+          <w:hyperlink w:anchor="_Toc35632468" w:history="1">
             <w:r>
               <w:rPr>
                 <w:rStyle w:val="Hyperlink"/>
@@ -1194,80 +1216,7 @@
                 <w:noProof/>
                 <w:webHidden/>
               </w:rPr>
-              <w:instrText xml:space="preserve"> PAGEREF _Toc35618159 \h </w:instrText>
-            </w:r>
-            <w:r>
-              <w:rPr>
-                <w:noProof/>
-                <w:webHidden/>
-              </w:rPr>
-            </w:r>
-            <w:r>
-              <w:rPr>
-                <w:noProof/>
-                <w:webHidden/>
-              </w:rPr>
-              <w:fldChar w:fldCharType="separate"/>
-            </w:r>
-            <w:r>
-              <w:rPr>
-                <w:noProof/>
-                <w:webHidden/>
-              </w:rPr>
-              <w:t>4</w:t>
-            </w:r>
-            <w:r>
-              <w:rPr>
-                <w:noProof/>
-                <w:webHidden/>
-              </w:rPr>
-              <w:fldChar w:fldCharType="end"/>
-            </w:r>
-          </w:hyperlink>
-        </w:p>
-        <w:p>
-          <w:pPr>
-            <w:pStyle w:val="TOC1"/>
-            <w:tabs>
-              <w:tab w:val="right" w:leader="dot" w:pos="9016"/>
-            </w:tabs>
-            <w:rPr>
-              <w:rFonts w:eastAsiaTheme="minorEastAsia"/>
-              <w:noProof/>
-              <w:lang w:eastAsia="en-IE"/>
-            </w:rPr>
-          </w:pPr>
-          <w:hyperlink w:anchor="_Toc35618160" w:history="1">
-            <w:r>
-              <w:rPr>
-                <w:rStyle w:val="Hyperlink"/>
-                <w:i/>
-                <w:iCs/>
-                <w:noProof/>
-                <w:lang w:val="en"/>
-              </w:rPr>
-              <w:t>Hardware used in creating the application</w:t>
-            </w:r>
-            <w:r>
-              <w:rPr>
-                <w:noProof/>
-                <w:webHidden/>
-              </w:rPr>
-              <w:tab/>
-            </w:r>
-            <w:r>
-              <w:rPr>
-                <w:noProof/>
-                <w:webHidden/>
-              </w:rPr>
-              <w:fldChar w:fldCharType="begin"/>
-            </w:r>
-            <w:r>
-              <w:rPr>
-                <w:noProof/>
-                <w:webHidden/>
-              </w:rPr>
-              <w:instrText xml:space="preserve"> PAGEREF _Toc35618160 \h </w:instrText>
+              <w:instrText xml:space="preserve"> PAGEREF _Toc35632468 \h </w:instrText>
             </w:r>
             <w:r>
               <w:rPr>
@@ -1310,7 +1259,7 @@
               <w:lang w:eastAsia="en-IE"/>
             </w:rPr>
           </w:pPr>
-          <w:hyperlink w:anchor="_Toc35618161" w:history="1">
+          <w:hyperlink w:anchor="_Toc35632469" w:history="1">
             <w:r>
               <w:rPr>
                 <w:rStyle w:val="Hyperlink"/>
@@ -1319,7 +1268,7 @@
                 <w:noProof/>
                 <w:lang w:val="en"/>
               </w:rPr>
-              <w:t>Conclusions &amp; Recommendation</w:t>
+              <w:t>Hardware used in creating the application</w:t>
             </w:r>
             <w:r>
               <w:rPr>
@@ -1340,7 +1289,7 @@
                 <w:noProof/>
                 <w:webHidden/>
               </w:rPr>
-              <w:instrText xml:space="preserve"> PAGEREF _Toc35618161 \h </w:instrText>
+              <w:instrText xml:space="preserve"> PAGEREF _Toc35632469 \h </w:instrText>
             </w:r>
             <w:r>
               <w:rPr>
@@ -1383,7 +1332,7 @@
               <w:lang w:eastAsia="en-IE"/>
             </w:rPr>
           </w:pPr>
-          <w:hyperlink w:anchor="_Toc35618162" w:history="1">
+          <w:hyperlink w:anchor="_Toc35632470" w:history="1">
             <w:r>
               <w:rPr>
                 <w:rStyle w:val="Hyperlink"/>
@@ -1392,7 +1341,7 @@
                 <w:noProof/>
                 <w:lang w:val="en"/>
               </w:rPr>
-              <w:t>References</w:t>
+              <w:t>Conclusions &amp; Recommendation</w:t>
             </w:r>
             <w:r>
               <w:rPr>
@@ -1413,7 +1362,7 @@
                 <w:noProof/>
                 <w:webHidden/>
               </w:rPr>
-              <w:instrText xml:space="preserve"> PAGEREF _Toc35618162 \h </w:instrText>
+              <w:instrText xml:space="preserve"> PAGEREF _Toc35632470 \h </w:instrText>
             </w:r>
             <w:r>
               <w:rPr>
@@ -1456,7 +1405,80 @@
               <w:lang w:eastAsia="en-IE"/>
             </w:rPr>
           </w:pPr>
-          <w:hyperlink w:anchor="_Toc35618163" w:history="1">
+          <w:hyperlink w:anchor="_Toc35632471" w:history="1">
+            <w:r>
+              <w:rPr>
+                <w:rStyle w:val="Hyperlink"/>
+                <w:i/>
+                <w:iCs/>
+                <w:noProof/>
+                <w:lang w:val="en"/>
+              </w:rPr>
+              <w:t>References</w:t>
+            </w:r>
+            <w:r>
+              <w:rPr>
+                <w:noProof/>
+                <w:webHidden/>
+              </w:rPr>
+              <w:tab/>
+            </w:r>
+            <w:r>
+              <w:rPr>
+                <w:noProof/>
+                <w:webHidden/>
+              </w:rPr>
+              <w:fldChar w:fldCharType="begin"/>
+            </w:r>
+            <w:r>
+              <w:rPr>
+                <w:noProof/>
+                <w:webHidden/>
+              </w:rPr>
+              <w:instrText xml:space="preserve"> PAGEREF _Toc35632471 \h </w:instrText>
+            </w:r>
+            <w:r>
+              <w:rPr>
+                <w:noProof/>
+                <w:webHidden/>
+              </w:rPr>
+            </w:r>
+            <w:r>
+              <w:rPr>
+                <w:noProof/>
+                <w:webHidden/>
+              </w:rPr>
+              <w:fldChar w:fldCharType="separate"/>
+            </w:r>
+            <w:r>
+              <w:rPr>
+                <w:noProof/>
+                <w:webHidden/>
+              </w:rPr>
+              <w:t>8</w:t>
+            </w:r>
+            <w:r>
+              <w:rPr>
+                <w:noProof/>
+                <w:webHidden/>
+              </w:rPr>
+              <w:fldChar w:fldCharType="end"/>
+            </w:r>
+          </w:hyperlink>
+        </w:p>
+        <w:p>
+          <w:pPr>
+            <w:pStyle w:val="TOC1"/>
+            <w:tabs>
+              <w:tab w:val="right" w:leader="dot" w:pos="9016"/>
+            </w:tabs>
+            <w:rPr>
+              <w:rFonts w:eastAsiaTheme="minorEastAsia"/>
+              <w:noProof/>
+              <w:lang w:eastAsia="en-IE"/>
+            </w:rPr>
+          </w:pPr>
+          <w:hyperlink w:anchor="_Toc35632472" w:history="1">
             <w:r>
               <w:rPr>
                 <w:rStyle w:val="Hyperlink"/>
@@ -1486,7 +1508,7 @@
                 <w:noProof/>
                 <w:webHidden/>
               </w:rPr>
-              <w:instrText xml:space="preserve"> PAGEREF _Toc35618163 \h </w:instrText>
+              <w:instrText xml:space="preserve"> PAGEREF _Toc35632472 \h </w:instrText>
             </w:r>
             <w:r>
               <w:rPr>
@@ -1506,7 +1528,7 @@
                 <w:noProof/>
                 <w:webHidden/>
               </w:rPr>
-              <w:t>7</w:t>
+              <w:t>8</w:t>
             </w:r>
             <w:r>
               <w:rPr>
@@ -1555,7 +1577,7 @@
           <w:lang w:val="en"/>
         </w:rPr>
       </w:pPr>
-      <w:bookmarkStart w:id="0" w:name="_Toc35618157"/>
+      <w:bookmarkStart w:id="0" w:name="_Toc35632466"/>
       <w:r>
         <w:rPr>
           <w:i/>
@@ -2298,7 +2320,7 @@
           <w:lang w:val="en"/>
         </w:rPr>
       </w:pPr>
-      <w:bookmarkStart w:id="2" w:name="_Toc35618158"/>
+      <w:bookmarkStart w:id="2" w:name="_Toc35632467"/>
       <w:r>
         <w:rPr>
           <w:i/>
@@ -2665,8 +2687,16 @@
         <w:rPr>
           <w:lang w:eastAsia="de-DE"/>
         </w:rPr>
-        <w:t>and notice what is going on around at all times</w:t>
-      </w:r>
+        <w:t xml:space="preserve">and notice what </w:t>
+      </w:r>
+      <w:proofErr w:type="gramStart"/>
+      <w:r>
+        <w:rPr>
+          <w:lang w:eastAsia="de-DE"/>
+        </w:rPr>
+        <w:t>is going on around at all times</w:t>
+      </w:r>
+      <w:proofErr w:type="gramEnd"/>
       <w:r>
         <w:rPr>
           <w:lang w:eastAsia="de-DE"/>
@@ -2881,7 +2911,7 @@
       <w:r>
         <w:br w:type="page"/>
       </w:r>
-      <w:bookmarkStart w:id="5" w:name="_Toc35618159"/>
+      <w:bookmarkStart w:id="5" w:name="_Toc35632468"/>
       <w:r>
         <w:rPr>
           <w:i/>
@@ -3171,7 +3201,7 @@
           <w:lang w:val="en"/>
         </w:rPr>
       </w:pPr>
-      <w:bookmarkStart w:id="6" w:name="_Toc35618160"/>
+      <w:bookmarkStart w:id="6" w:name="_Toc35632469"/>
       <w:r>
         <w:rPr>
           <w:i/>
@@ -3215,6 +3245,8 @@
         </w:rPr>
         <w:br w:type="page"/>
       </w:r>
+      <w:bookmarkStart w:id="7" w:name="_GoBack"/>
+      <w:bookmarkEnd w:id="7"/>
     </w:p>
     <w:p>
       <w:pPr>
@@ -3237,7 +3269,7 @@
           <w:lang w:val="en"/>
         </w:rPr>
       </w:pPr>
-      <w:bookmarkStart w:id="7" w:name="_Toc35618161"/>
+      <w:bookmarkStart w:id="8" w:name="_Toc35632470"/>
       <w:r>
         <w:rPr>
           <w:i/>
@@ -3261,7 +3293,7 @@
         </w:rPr>
         <w:t>n</w:t>
       </w:r>
-      <w:bookmarkEnd w:id="7"/>
+      <w:bookmarkEnd w:id="8"/>
       <w:r>
         <w:br w:type="page"/>
       </w:r>
@@ -3287,7 +3319,7 @@
           <w:lang w:val="en"/>
         </w:rPr>
       </w:pPr>
-      <w:bookmarkStart w:id="8" w:name="_Toc35618162"/>
+      <w:bookmarkStart w:id="9" w:name="_Toc35632471"/>
       <w:r>
         <w:rPr>
           <w:i/>
@@ -3300,7 +3332,7 @@
         <w:lastRenderedPageBreak/>
         <w:t>References</w:t>
       </w:r>
-      <w:bookmarkEnd w:id="8"/>
+      <w:bookmarkEnd w:id="9"/>
     </w:p>
     <w:p>
       <w:pPr>
@@ -3365,8 +3397,6 @@
           <w:t>https://www.grc.nasa.gov/www/k-12/UEET/StudentSite/dynamicsofflight.html</w:t>
         </w:r>
       </w:hyperlink>
-      <w:bookmarkStart w:id="9" w:name="_GoBack"/>
-      <w:bookmarkEnd w:id="9"/>
     </w:p>
     <w:p>
       <w:pPr>
@@ -3501,7 +3531,7 @@
           <w:lang w:val="en"/>
         </w:rPr>
       </w:pPr>
-      <w:bookmarkStart w:id="10" w:name="_Toc35618163"/>
+      <w:bookmarkStart w:id="10" w:name="_Toc35632472"/>
       <w:r>
         <w:rPr>
           <w:i/>
@@ -7828,7 +7858,7 @@
 </file>
 
 <file path=customXml/itemProps2.xml><?xml version="1.0" encoding="utf-8"?>
-<ds:datastoreItem xmlns:ds="http://schemas.openxmlformats.org/officeDocument/2006/customXml" ds:itemID="{3AF00C69-51F1-46C1-A7CF-BF63747B7D4A}">
+<ds:datastoreItem xmlns:ds="http://schemas.openxmlformats.org/officeDocument/2006/customXml" ds:itemID="{D566DC1C-0ACF-4505-B5B6-FCA21A6A1EAF}">
   <ds:schemaRefs>
     <ds:schemaRef ds:uri="http://schemas.openxmlformats.org/officeDocument/2006/bibliography"/>
   </ds:schemaRefs>

</xml_diff>

<commit_message>
activated track manager, adde fon to ui, added sections to documentation
</commit_message>
<xml_diff>
--- a/Documentation.docx
+++ b/Documentation.docx
@@ -1041,7 +1041,7 @@
             </w:rPr>
             <w:fldChar w:fldCharType="separate"/>
           </w:r>
-          <w:hyperlink w:anchor="_Toc35632466" w:history="1">
+          <w:hyperlink w:anchor="_Toc35823667" w:history="1">
             <w:r>
               <w:rPr>
                 <w:rStyle w:val="Hyperlink"/>
@@ -1071,7 +1071,7 @@
                 <w:noProof/>
                 <w:webHidden/>
               </w:rPr>
-              <w:instrText xml:space="preserve"> PAGEREF _Toc35632466 \h </w:instrText>
+              <w:instrText xml:space="preserve"> PAGEREF _Toc35823667 \h </w:instrText>
             </w:r>
             <w:r>
               <w:rPr>
@@ -1114,7 +1114,7 @@
               <w:lang w:eastAsia="en-IE"/>
             </w:rPr>
           </w:pPr>
-          <w:hyperlink w:anchor="_Toc35632467" w:history="1">
+          <w:hyperlink w:anchor="_Toc35823668" w:history="1">
             <w:r>
               <w:rPr>
                 <w:rStyle w:val="Hyperlink"/>
@@ -1144,7 +1144,7 @@
                 <w:noProof/>
                 <w:webHidden/>
               </w:rPr>
-              <w:instrText xml:space="preserve"> PAGEREF _Toc35632467 \h </w:instrText>
+              <w:instrText xml:space="preserve"> PAGEREF _Toc35823668 \h </w:instrText>
             </w:r>
             <w:r>
               <w:rPr>
@@ -1187,7 +1187,7 @@
               <w:lang w:eastAsia="en-IE"/>
             </w:rPr>
           </w:pPr>
-          <w:hyperlink w:anchor="_Toc35632468" w:history="1">
+          <w:hyperlink w:anchor="_Toc35823669" w:history="1">
             <w:r>
               <w:rPr>
                 <w:rStyle w:val="Hyperlink"/>
@@ -1216,80 +1216,7 @@
                 <w:noProof/>
                 <w:webHidden/>
               </w:rPr>
-              <w:instrText xml:space="preserve"> PAGEREF _Toc35632468 \h </w:instrText>
-            </w:r>
-            <w:r>
-              <w:rPr>
-                <w:noProof/>
-                <w:webHidden/>
-              </w:rPr>
-            </w:r>
-            <w:r>
-              <w:rPr>
-                <w:noProof/>
-                <w:webHidden/>
-              </w:rPr>
-              <w:fldChar w:fldCharType="separate"/>
-            </w:r>
-            <w:r>
-              <w:rPr>
-                <w:noProof/>
-                <w:webHidden/>
-              </w:rPr>
-              <w:t>5</w:t>
-            </w:r>
-            <w:r>
-              <w:rPr>
-                <w:noProof/>
-                <w:webHidden/>
-              </w:rPr>
-              <w:fldChar w:fldCharType="end"/>
-            </w:r>
-          </w:hyperlink>
-        </w:p>
-        <w:p>
-          <w:pPr>
-            <w:pStyle w:val="TOC1"/>
-            <w:tabs>
-              <w:tab w:val="right" w:leader="dot" w:pos="9016"/>
-            </w:tabs>
-            <w:rPr>
-              <w:rFonts w:eastAsiaTheme="minorEastAsia"/>
-              <w:noProof/>
-              <w:lang w:eastAsia="en-IE"/>
-            </w:rPr>
-          </w:pPr>
-          <w:hyperlink w:anchor="_Toc35632469" w:history="1">
-            <w:r>
-              <w:rPr>
-                <w:rStyle w:val="Hyperlink"/>
-                <w:i/>
-                <w:iCs/>
-                <w:noProof/>
-                <w:lang w:val="en"/>
-              </w:rPr>
-              <w:t>Hardware used in creating the application</w:t>
-            </w:r>
-            <w:r>
-              <w:rPr>
-                <w:noProof/>
-                <w:webHidden/>
-              </w:rPr>
-              <w:tab/>
-            </w:r>
-            <w:r>
-              <w:rPr>
-                <w:noProof/>
-                <w:webHidden/>
-              </w:rPr>
-              <w:fldChar w:fldCharType="begin"/>
-            </w:r>
-            <w:r>
-              <w:rPr>
-                <w:noProof/>
-                <w:webHidden/>
-              </w:rPr>
-              <w:instrText xml:space="preserve"> PAGEREF _Toc35632469 \h </w:instrText>
+              <w:instrText xml:space="preserve"> PAGEREF _Toc35823669 \h </w:instrText>
             </w:r>
             <w:r>
               <w:rPr>
@@ -1332,7 +1259,7 @@
               <w:lang w:eastAsia="en-IE"/>
             </w:rPr>
           </w:pPr>
-          <w:hyperlink w:anchor="_Toc35632470" w:history="1">
+          <w:hyperlink w:anchor="_Toc35823670" w:history="1">
             <w:r>
               <w:rPr>
                 <w:rStyle w:val="Hyperlink"/>
@@ -1341,7 +1268,7 @@
                 <w:noProof/>
                 <w:lang w:val="en"/>
               </w:rPr>
-              <w:t>Conclusions &amp; Recommendation</w:t>
+              <w:t>Hardware used in creating the application</w:t>
             </w:r>
             <w:r>
               <w:rPr>
@@ -1362,7 +1289,7 @@
                 <w:noProof/>
                 <w:webHidden/>
               </w:rPr>
-              <w:instrText xml:space="preserve"> PAGEREF _Toc35632470 \h </w:instrText>
+              <w:instrText xml:space="preserve"> PAGEREF _Toc35823670 \h </w:instrText>
             </w:r>
             <w:r>
               <w:rPr>
@@ -1405,7 +1332,7 @@
               <w:lang w:eastAsia="en-IE"/>
             </w:rPr>
           </w:pPr>
-          <w:hyperlink w:anchor="_Toc35632471" w:history="1">
+          <w:hyperlink w:anchor="_Toc35823671" w:history="1">
             <w:r>
               <w:rPr>
                 <w:rStyle w:val="Hyperlink"/>
@@ -1414,7 +1341,7 @@
                 <w:noProof/>
                 <w:lang w:val="en"/>
               </w:rPr>
-              <w:t>References</w:t>
+              <w:t>Conclusions &amp; Recommendation</w:t>
             </w:r>
             <w:r>
               <w:rPr>
@@ -1435,7 +1362,7 @@
                 <w:noProof/>
                 <w:webHidden/>
               </w:rPr>
-              <w:instrText xml:space="preserve"> PAGEREF _Toc35632471 \h </w:instrText>
+              <w:instrText xml:space="preserve"> PAGEREF _Toc35823671 \h </w:instrText>
             </w:r>
             <w:r>
               <w:rPr>
@@ -1478,7 +1405,7 @@
               <w:lang w:eastAsia="en-IE"/>
             </w:rPr>
           </w:pPr>
-          <w:hyperlink w:anchor="_Toc35632472" w:history="1">
+          <w:hyperlink w:anchor="_Toc35823672" w:history="1">
             <w:r>
               <w:rPr>
                 <w:rStyle w:val="Hyperlink"/>
@@ -1487,7 +1414,7 @@
                 <w:noProof/>
                 <w:lang w:val="en"/>
               </w:rPr>
-              <w:t>Appendix</w:t>
+              <w:t>References</w:t>
             </w:r>
             <w:r>
               <w:rPr>
@@ -1508,7 +1435,7 @@
                 <w:noProof/>
                 <w:webHidden/>
               </w:rPr>
-              <w:instrText xml:space="preserve"> PAGEREF _Toc35632472 \h </w:instrText>
+              <w:instrText xml:space="preserve"> PAGEREF _Toc35823672 \h </w:instrText>
             </w:r>
             <w:r>
               <w:rPr>
@@ -1528,7 +1455,153 @@
                 <w:noProof/>
                 <w:webHidden/>
               </w:rPr>
-              <w:t>8</w:t>
+              <w:t>9</w:t>
+            </w:r>
+            <w:r>
+              <w:rPr>
+                <w:noProof/>
+                <w:webHidden/>
+              </w:rPr>
+              <w:fldChar w:fldCharType="end"/>
+            </w:r>
+          </w:hyperlink>
+        </w:p>
+        <w:p>
+          <w:pPr>
+            <w:pStyle w:val="TOC1"/>
+            <w:tabs>
+              <w:tab w:val="right" w:leader="dot" w:pos="9016"/>
+            </w:tabs>
+            <w:rPr>
+              <w:rFonts w:eastAsiaTheme="minorEastAsia"/>
+              <w:noProof/>
+              <w:lang w:eastAsia="en-IE"/>
+            </w:rPr>
+          </w:pPr>
+          <w:hyperlink w:anchor="_Toc35823673" w:history="1">
+            <w:r>
+              <w:rPr>
+                <w:rStyle w:val="Hyperlink"/>
+                <w:i/>
+                <w:iCs/>
+                <w:noProof/>
+                <w:lang w:val="en"/>
+              </w:rPr>
+              <w:t>Appendix A</w:t>
+            </w:r>
+            <w:r>
+              <w:rPr>
+                <w:noProof/>
+                <w:webHidden/>
+              </w:rPr>
+              <w:tab/>
+            </w:r>
+            <w:r>
+              <w:rPr>
+                <w:noProof/>
+                <w:webHidden/>
+              </w:rPr>
+              <w:fldChar w:fldCharType="begin"/>
+            </w:r>
+            <w:r>
+              <w:rPr>
+                <w:noProof/>
+                <w:webHidden/>
+              </w:rPr>
+              <w:instrText xml:space="preserve"> PAGEREF _Toc35823673 \h </w:instrText>
+            </w:r>
+            <w:r>
+              <w:rPr>
+                <w:noProof/>
+                <w:webHidden/>
+              </w:rPr>
+            </w:r>
+            <w:r>
+              <w:rPr>
+                <w:noProof/>
+                <w:webHidden/>
+              </w:rPr>
+              <w:fldChar w:fldCharType="separate"/>
+            </w:r>
+            <w:r>
+              <w:rPr>
+                <w:noProof/>
+                <w:webHidden/>
+              </w:rPr>
+              <w:t>10</w:t>
+            </w:r>
+            <w:r>
+              <w:rPr>
+                <w:noProof/>
+                <w:webHidden/>
+              </w:rPr>
+              <w:fldChar w:fldCharType="end"/>
+            </w:r>
+          </w:hyperlink>
+        </w:p>
+        <w:p>
+          <w:pPr>
+            <w:pStyle w:val="TOC1"/>
+            <w:tabs>
+              <w:tab w:val="right" w:leader="dot" w:pos="9016"/>
+            </w:tabs>
+            <w:rPr>
+              <w:rFonts w:eastAsiaTheme="minorEastAsia"/>
+              <w:noProof/>
+              <w:lang w:eastAsia="en-IE"/>
+            </w:rPr>
+          </w:pPr>
+          <w:hyperlink w:anchor="_Toc35823674" w:history="1">
+            <w:r>
+              <w:rPr>
+                <w:rStyle w:val="Hyperlink"/>
+                <w:i/>
+                <w:iCs/>
+                <w:noProof/>
+                <w:lang w:val="en"/>
+              </w:rPr>
+              <w:t>Appendix B</w:t>
+            </w:r>
+            <w:r>
+              <w:rPr>
+                <w:noProof/>
+                <w:webHidden/>
+              </w:rPr>
+              <w:tab/>
+            </w:r>
+            <w:r>
+              <w:rPr>
+                <w:noProof/>
+                <w:webHidden/>
+              </w:rPr>
+              <w:fldChar w:fldCharType="begin"/>
+            </w:r>
+            <w:r>
+              <w:rPr>
+                <w:noProof/>
+                <w:webHidden/>
+              </w:rPr>
+              <w:instrText xml:space="preserve"> PAGEREF _Toc35823674 \h </w:instrText>
+            </w:r>
+            <w:r>
+              <w:rPr>
+                <w:noProof/>
+                <w:webHidden/>
+              </w:rPr>
+            </w:r>
+            <w:r>
+              <w:rPr>
+                <w:noProof/>
+                <w:webHidden/>
+              </w:rPr>
+              <w:fldChar w:fldCharType="separate"/>
+            </w:r>
+            <w:r>
+              <w:rPr>
+                <w:noProof/>
+                <w:webHidden/>
+              </w:rPr>
+              <w:t>10</w:t>
             </w:r>
             <w:r>
               <w:rPr>
@@ -1577,7 +1650,7 @@
           <w:lang w:val="en"/>
         </w:rPr>
       </w:pPr>
-      <w:bookmarkStart w:id="0" w:name="_Toc35632466"/>
+      <w:bookmarkStart w:id="0" w:name="_Toc35823667"/>
       <w:r>
         <w:rPr>
           <w:i/>
@@ -2320,7 +2393,7 @@
           <w:lang w:val="en"/>
         </w:rPr>
       </w:pPr>
-      <w:bookmarkStart w:id="2" w:name="_Toc35632467"/>
+      <w:bookmarkStart w:id="2" w:name="_Toc35823668"/>
       <w:r>
         <w:rPr>
           <w:i/>
@@ -2355,129 +2428,18 @@
         </w:rPr>
       </w:pPr>
       <w:r>
-        <w:t xml:space="preserve">The </w:t>
-      </w:r>
-      <w:r>
-        <w:t>project is a</w:t>
-      </w:r>
-      <w:r>
-        <w:t xml:space="preserve"> </w:t>
-      </w:r>
-      <w:bookmarkStart w:id="3" w:name="OLE_LINK1"/>
-      <w:bookmarkStart w:id="4" w:name="OLE_LINK2"/>
-      <w:r>
-        <w:t xml:space="preserve">reproduction </w:t>
-      </w:r>
-      <w:bookmarkEnd w:id="3"/>
-      <w:bookmarkEnd w:id="4"/>
-      <w:r>
-        <w:t xml:space="preserve">of a Custom Airplane Physics designed by </w:t>
-      </w:r>
-      <w:r>
-        <w:t>Indie Pixel</w:t>
-      </w:r>
-      <w:r>
-        <w:t xml:space="preserve"> (</w:t>
-      </w:r>
-      <w:r>
-        <w:t>Technical Artist / Programmer / 3D Artist</w:t>
-      </w:r>
-      <w:r>
-        <w:t xml:space="preserve">), that can be initially controlled by keyboard or Xbox controller. </w:t>
-      </w:r>
-      <w:r>
-        <w:t>T</w:t>
-      </w:r>
-      <w:r>
-        <w:t xml:space="preserve">he </w:t>
-      </w:r>
-      <w:r>
-        <w:t>project was provid</w:t>
-      </w:r>
-      <w:r>
-        <w:t>ed</w:t>
-      </w:r>
-      <w:r>
-        <w:t xml:space="preserve"> to us</w:t>
-      </w:r>
-      <w:r>
-        <w:t xml:space="preserve"> and </w:t>
-      </w:r>
-      <w:r>
-        <w:t>o</w:t>
-      </w:r>
-      <w:r>
-        <w:t xml:space="preserve">ur goal was to implement additional layer </w:t>
-      </w:r>
-      <w:r>
-        <w:t xml:space="preserve">of control by using a </w:t>
-      </w:r>
-      <w:proofErr w:type="spellStart"/>
-      <w:r>
-        <w:rPr>
-          <w:lang w:eastAsia="de-DE"/>
-        </w:rPr>
-        <w:t>Myo</w:t>
-      </w:r>
-      <w:proofErr w:type="spellEnd"/>
-      <w:r>
-        <w:rPr>
-          <w:lang w:eastAsia="de-DE"/>
-        </w:rPr>
-        <w:t xml:space="preserve"> Armband</w:t>
-      </w:r>
-      <w:r>
-        <w:rPr>
-          <w:lang w:eastAsia="de-DE"/>
-        </w:rPr>
-        <w:t xml:space="preserve"> hardware, so that the airplane </w:t>
-      </w:r>
-      <w:r>
-        <w:rPr>
-          <w:lang w:eastAsia="de-DE"/>
-        </w:rPr>
-        <w:t>could</w:t>
-      </w:r>
-      <w:r>
-        <w:rPr>
-          <w:lang w:eastAsia="de-DE"/>
-        </w:rPr>
-        <w:t xml:space="preserve"> be controlled by the </w:t>
-      </w:r>
-      <w:proofErr w:type="spellStart"/>
-      <w:r>
-        <w:rPr>
-          <w:lang w:eastAsia="de-DE"/>
-        </w:rPr>
-        <w:t>Myo</w:t>
-      </w:r>
-      <w:proofErr w:type="spellEnd"/>
-      <w:r>
-        <w:rPr>
-          <w:lang w:eastAsia="de-DE"/>
-        </w:rPr>
-        <w:t xml:space="preserve"> Armband gestures.</w:t>
-      </w:r>
-    </w:p>
-    <w:p>
-      <w:pPr>
-        <w:rPr>
-          <w:lang w:eastAsia="de-DE"/>
-        </w:rPr>
-      </w:pPr>
-      <w:r>
         <w:rPr>
           <w:noProof/>
           <w:lang w:eastAsia="de-DE"/>
         </w:rPr>
         <w:drawing>
-          <wp:anchor distT="0" distB="0" distL="114300" distR="114300" simplePos="0" relativeHeight="251663360" behindDoc="0" locked="0" layoutInCell="1" allowOverlap="1" wp14:anchorId="2199FCF8" wp14:editId="6D1F5876">
+          <wp:anchor distT="0" distB="0" distL="114300" distR="114300" simplePos="0" relativeHeight="251663360" behindDoc="0" locked="0" layoutInCell="1" allowOverlap="1" wp14:anchorId="2199FCF8" wp14:editId="43912FBC">
             <wp:simplePos x="0" y="0"/>
             <wp:positionH relativeFrom="margin">
               <wp:align>center</wp:align>
             </wp:positionH>
             <wp:positionV relativeFrom="paragraph">
-              <wp:posOffset>214630</wp:posOffset>
+              <wp:posOffset>909320</wp:posOffset>
             </wp:positionV>
             <wp:extent cx="5353050" cy="3002915"/>
             <wp:effectExtent l="0" t="0" r="0" b="6985"/>
@@ -2533,23 +2495,145 @@
           </wp:anchor>
         </w:drawing>
       </w:r>
-    </w:p>
-    <w:p>
-      <w:pPr>
-        <w:rPr>
-          <w:lang w:eastAsia="de-DE"/>
-        </w:rPr>
-      </w:pPr>
-    </w:p>
-    <w:p>
-      <w:r>
-        <w:rPr>
-          <w:lang w:eastAsia="de-DE"/>
-        </w:rPr>
-        <w:t xml:space="preserve">The application was created using Unity </w:t>
-      </w:r>
-      <w:r>
-        <w:t>cross-platform game engine (version 2019.2.19f1) and C# language; and can run locally on a device with Windows 10 installed. The application hasn’t been tested on Apple device.</w:t>
+      <w:r>
+        <w:t xml:space="preserve">The </w:t>
+      </w:r>
+      <w:r>
+        <w:t>project is a</w:t>
+      </w:r>
+      <w:r>
+        <w:t xml:space="preserve"> </w:t>
+      </w:r>
+      <w:bookmarkStart w:id="3" w:name="OLE_LINK1"/>
+      <w:bookmarkStart w:id="4" w:name="OLE_LINK2"/>
+      <w:bookmarkStart w:id="5" w:name="OLE_LINK5"/>
+      <w:r>
+        <w:t xml:space="preserve">reproduction </w:t>
+      </w:r>
+      <w:bookmarkEnd w:id="3"/>
+      <w:bookmarkEnd w:id="4"/>
+      <w:bookmarkEnd w:id="5"/>
+      <w:r>
+        <w:t xml:space="preserve">of a Custom Airplane Physics designed by </w:t>
+      </w:r>
+      <w:r>
+        <w:t>Indie Pixel</w:t>
+      </w:r>
+      <w:r>
+        <w:t xml:space="preserve"> (</w:t>
+      </w:r>
+      <w:r>
+        <w:t>Technical Artist / Programmer / 3D Artist</w:t>
+      </w:r>
+      <w:r>
+        <w:t xml:space="preserve">), that can be initially controlled by keyboard or Xbox controller. </w:t>
+      </w:r>
+      <w:r>
+        <w:t>T</w:t>
+      </w:r>
+      <w:r>
+        <w:t xml:space="preserve">he </w:t>
+      </w:r>
+      <w:r>
+        <w:t>project was provid</w:t>
+      </w:r>
+      <w:r>
+        <w:t>ed</w:t>
+      </w:r>
+      <w:r>
+        <w:t xml:space="preserve"> to us</w:t>
+      </w:r>
+      <w:r>
+        <w:t xml:space="preserve"> and </w:t>
+      </w:r>
+      <w:r>
+        <w:t>o</w:t>
+      </w:r>
+      <w:r>
+        <w:t xml:space="preserve">ur goal was to implement additional layer </w:t>
+      </w:r>
+      <w:r>
+        <w:t xml:space="preserve">of control by using a </w:t>
+      </w:r>
+      <w:proofErr w:type="spellStart"/>
+      <w:r>
+        <w:rPr>
+          <w:lang w:eastAsia="de-DE"/>
+        </w:rPr>
+        <w:t>Myo</w:t>
+      </w:r>
+      <w:proofErr w:type="spellEnd"/>
+      <w:r>
+        <w:rPr>
+          <w:lang w:eastAsia="de-DE"/>
+        </w:rPr>
+        <w:t xml:space="preserve"> Armband</w:t>
+      </w:r>
+      <w:r>
+        <w:rPr>
+          <w:lang w:eastAsia="de-DE"/>
+        </w:rPr>
+        <w:t xml:space="preserve"> hardware, so that the airplane </w:t>
+      </w:r>
+      <w:r>
+        <w:rPr>
+          <w:lang w:eastAsia="de-DE"/>
+        </w:rPr>
+        <w:t>could</w:t>
+      </w:r>
+      <w:r>
+        <w:rPr>
+          <w:lang w:eastAsia="de-DE"/>
+        </w:rPr>
+        <w:t xml:space="preserve"> be controlled by the </w:t>
+      </w:r>
+      <w:proofErr w:type="spellStart"/>
+      <w:r>
+        <w:rPr>
+          <w:lang w:eastAsia="de-DE"/>
+        </w:rPr>
+        <w:t>Myo</w:t>
+      </w:r>
+      <w:proofErr w:type="spellEnd"/>
+      <w:r>
+        <w:rPr>
+          <w:lang w:eastAsia="de-DE"/>
+        </w:rPr>
+        <w:t xml:space="preserve"> Armband gestures.</w:t>
+      </w:r>
+    </w:p>
+    <w:p>
+      <w:pPr>
+        <w:rPr>
+          <w:lang w:eastAsia="de-DE"/>
+        </w:rPr>
+      </w:pPr>
+    </w:p>
+    <w:p>
+      <w:r>
+        <w:rPr>
+          <w:lang w:eastAsia="de-DE"/>
+        </w:rPr>
+        <w:t xml:space="preserve">The application was created using </w:t>
+      </w:r>
+      <w:bookmarkStart w:id="6" w:name="_Hlk35823174"/>
+      <w:r>
+        <w:rPr>
+          <w:lang w:eastAsia="de-DE"/>
+        </w:rPr>
+        <w:t xml:space="preserve">Unity </w:t>
+      </w:r>
+      <w:bookmarkEnd w:id="6"/>
+      <w:r>
+        <w:t xml:space="preserve">cross-platform game engine (version </w:t>
+      </w:r>
+      <w:bookmarkStart w:id="7" w:name="_Hlk35823203"/>
+      <w:r>
+        <w:t>2019.2.19f1</w:t>
+      </w:r>
+      <w:bookmarkEnd w:id="7"/>
+      <w:r>
+        <w:t>) and C# language; and can run locally on a device with Windows 10 installed. The application hasn’t been tested on Apple device.</w:t>
       </w:r>
     </w:p>
     <w:p>
@@ -2591,7 +2675,19 @@
         <w:rPr>
           <w:lang w:eastAsia="de-DE"/>
         </w:rPr>
-        <w:t>has to, besides controlling the plane, learn to understand the weather, master crosswi</w:t>
+        <w:t xml:space="preserve">has to, besides controlling the </w:t>
+      </w:r>
+      <w:r>
+        <w:rPr>
+          <w:lang w:eastAsia="de-DE"/>
+        </w:rPr>
+        <w:t>air</w:t>
+      </w:r>
+      <w:r>
+        <w:rPr>
+          <w:lang w:eastAsia="de-DE"/>
+        </w:rPr>
+        <w:t>plane, learn to understand the weather, master crosswi</w:t>
       </w:r>
       <w:r>
         <w:rPr>
@@ -2701,7 +2797,21 @@
         <w:rPr>
           <w:lang w:eastAsia="de-DE"/>
         </w:rPr>
-        <w:t>, as being situational will help to avoid many aircraft accidents.</w:t>
+        <w:t xml:space="preserve">, as </w:t>
+      </w:r>
+      <w:bookmarkStart w:id="8" w:name="_Hlk35814830"/>
+      <w:r>
+        <w:rPr>
+          <w:lang w:eastAsia="de-DE"/>
+        </w:rPr>
+        <w:t xml:space="preserve">being </w:t>
+      </w:r>
+      <w:bookmarkEnd w:id="8"/>
+      <w:r>
+        <w:rPr>
+          <w:lang w:eastAsia="de-DE"/>
+        </w:rPr>
+        <w:t>situational will help to avoid many aircraft accidents.</w:t>
       </w:r>
     </w:p>
     <w:p>
@@ -2719,7 +2829,7 @@
           <w:szCs w:val="28"/>
           <w:lang w:eastAsia="de-DE"/>
         </w:rPr>
-        <w:t xml:space="preserve">How </w:t>
+        <w:t>F</w:t>
       </w:r>
       <w:r>
         <w:rPr>
@@ -2730,9 +2840,830 @@
           <w:szCs w:val="28"/>
           <w:lang w:eastAsia="de-DE"/>
         </w:rPr>
-        <w:t>the plain work</w:t>
-      </w:r>
-      <w:r>
+        <w:t>our acting forces on an airplane</w:t>
+      </w:r>
+    </w:p>
+    <w:p>
+      <w:pPr>
+        <w:rPr>
+          <w:lang w:eastAsia="de-DE"/>
+        </w:rPr>
+      </w:pPr>
+      <w:bookmarkStart w:id="9" w:name="_Hlk35817706"/>
+      <w:r>
+        <w:rPr>
+          <w:lang w:eastAsia="de-DE"/>
+        </w:rPr>
+        <w:t xml:space="preserve">There </w:t>
+      </w:r>
+      <w:bookmarkEnd w:id="9"/>
+      <w:r>
+        <w:rPr>
+          <w:lang w:eastAsia="de-DE"/>
+        </w:rPr>
+        <w:t>are four</w:t>
+      </w:r>
+      <w:r>
+        <w:rPr>
+          <w:rStyle w:val="Title"/>
+        </w:rPr>
+        <w:t xml:space="preserve"> </w:t>
+      </w:r>
+      <w:r>
+        <w:rPr>
+          <w:rStyle w:val="e24kjd"/>
+        </w:rPr>
+        <w:t>acting forces on an airplane</w:t>
+      </w:r>
+      <w:r>
+        <w:rPr>
+          <w:rStyle w:val="e24kjd"/>
+        </w:rPr>
+        <w:t xml:space="preserve"> </w:t>
+      </w:r>
+      <w:r>
+        <w:rPr>
+          <w:lang w:eastAsia="de-DE"/>
+        </w:rPr>
+        <w:t xml:space="preserve">- lift, drag, weight and thrust. </w:t>
+      </w:r>
+      <w:r>
+        <w:rPr>
+          <w:lang w:eastAsia="de-DE"/>
+        </w:rPr>
+        <w:t>Maintaining a steady flight requires a balance</w:t>
+      </w:r>
+      <w:r>
+        <w:rPr>
+          <w:lang w:eastAsia="de-DE"/>
+        </w:rPr>
+        <w:t xml:space="preserve"> (</w:t>
+      </w:r>
+      <w:r>
+        <w:rPr>
+          <w:lang w:eastAsia="de-DE"/>
+        </w:rPr>
+        <w:t>equilibrium</w:t>
+      </w:r>
+      <w:r>
+        <w:rPr>
+          <w:lang w:eastAsia="de-DE"/>
+        </w:rPr>
+        <w:t>)</w:t>
+      </w:r>
+      <w:r>
+        <w:rPr>
+          <w:lang w:eastAsia="de-DE"/>
+        </w:rPr>
+        <w:t xml:space="preserve"> of all the forces acting upon an airplane</w:t>
+      </w:r>
+      <w:r>
+        <w:rPr>
+          <w:lang w:eastAsia="de-DE"/>
+        </w:rPr>
+        <w:t xml:space="preserve">. </w:t>
+      </w:r>
+      <w:r>
+        <w:rPr>
+          <w:lang w:eastAsia="de-DE"/>
+        </w:rPr>
+        <w:t>In a straight</w:t>
+      </w:r>
+      <w:r>
+        <w:rPr>
+          <w:lang w:eastAsia="de-DE"/>
+        </w:rPr>
+        <w:t xml:space="preserve"> </w:t>
+      </w:r>
+      <w:r>
+        <w:rPr>
+          <w:lang w:eastAsia="de-DE"/>
+        </w:rPr>
+        <w:t>level flight, lift equals weight and thrust equals drag when the plane flies at constant velocity</w:t>
+      </w:r>
+      <w:r>
+        <w:rPr>
+          <w:lang w:eastAsia="de-DE"/>
+        </w:rPr>
+        <w:t>. It means that t</w:t>
+      </w:r>
+      <w:r>
+        <w:rPr>
+          <w:lang w:eastAsia="de-DE"/>
+        </w:rPr>
+        <w:t>he opposite forces of flight are equal</w:t>
+      </w:r>
+      <w:r>
+        <w:rPr>
+          <w:lang w:eastAsia="de-DE"/>
+        </w:rPr>
+        <w:t xml:space="preserve">. </w:t>
+      </w:r>
+    </w:p>
+    <w:p>
+      <w:pPr>
+        <w:pStyle w:val="ListParagraph"/>
+        <w:numPr>
+          <w:ilvl w:val="0"/>
+          <w:numId w:val="27"/>
+        </w:numPr>
+        <w:rPr>
+          <w:lang w:eastAsia="de-DE"/>
+        </w:rPr>
+      </w:pPr>
+      <w:r>
+        <w:rPr>
+          <w:lang w:eastAsia="de-DE"/>
+        </w:rPr>
+        <w:t xml:space="preserve">If </w:t>
+      </w:r>
+      <w:r>
+        <w:rPr>
+          <w:lang w:eastAsia="de-DE"/>
+        </w:rPr>
+        <w:t xml:space="preserve">the </w:t>
+      </w:r>
+      <w:r>
+        <w:rPr>
+          <w:lang w:eastAsia="de-DE"/>
+        </w:rPr>
+        <w:t>lift becomes greater than weight, then the plane will accelerate upward</w:t>
+      </w:r>
+    </w:p>
+    <w:p>
+      <w:pPr>
+        <w:pStyle w:val="ListParagraph"/>
+        <w:numPr>
+          <w:ilvl w:val="0"/>
+          <w:numId w:val="27"/>
+        </w:numPr>
+        <w:rPr>
+          <w:lang w:eastAsia="de-DE"/>
+        </w:rPr>
+      </w:pPr>
+      <w:r>
+        <w:rPr>
+          <w:lang w:eastAsia="de-DE"/>
+        </w:rPr>
+        <w:t>If the weight is greater than the lift, then the plane will accelerate downward</w:t>
+      </w:r>
+    </w:p>
+    <w:p>
+      <w:pPr>
+        <w:pStyle w:val="ListParagraph"/>
+        <w:numPr>
+          <w:ilvl w:val="0"/>
+          <w:numId w:val="27"/>
+        </w:numPr>
+        <w:rPr>
+          <w:lang w:eastAsia="de-DE"/>
+        </w:rPr>
+      </w:pPr>
+      <w:r>
+        <w:rPr>
+          <w:lang w:eastAsia="de-DE"/>
+        </w:rPr>
+        <w:t>If</w:t>
+      </w:r>
+      <w:r>
+        <w:rPr>
+          <w:lang w:eastAsia="de-DE"/>
+        </w:rPr>
+        <w:t xml:space="preserve"> the thrust becomes greater than the drag, the plane will accelerate forward</w:t>
+      </w:r>
+    </w:p>
+    <w:p>
+      <w:pPr>
+        <w:pStyle w:val="ListParagraph"/>
+        <w:numPr>
+          <w:ilvl w:val="0"/>
+          <w:numId w:val="27"/>
+        </w:numPr>
+        <w:rPr>
+          <w:rStyle w:val="apple-style-span"/>
+          <w:rFonts w:cstheme="minorHAnsi"/>
+          <w:lang w:eastAsia="de-DE"/>
+        </w:rPr>
+      </w:pPr>
+      <w:r>
+        <w:rPr>
+          <w:rStyle w:val="apple-style-span"/>
+          <w:rFonts w:cstheme="minorHAnsi"/>
+        </w:rPr>
+        <w:t xml:space="preserve">If </w:t>
+      </w:r>
+      <w:r>
+        <w:rPr>
+          <w:rStyle w:val="apple-style-span"/>
+          <w:rFonts w:cstheme="minorHAnsi"/>
+        </w:rPr>
+        <w:t xml:space="preserve">the </w:t>
+      </w:r>
+      <w:r>
+        <w:rPr>
+          <w:rStyle w:val="apple-style-span"/>
+          <w:rFonts w:cstheme="minorHAnsi"/>
+        </w:rPr>
+        <w:t>drag becomes greater than the thrust</w:t>
+      </w:r>
+      <w:r>
+        <w:rPr>
+          <w:rStyle w:val="apple-style-span"/>
+          <w:rFonts w:cstheme="minorHAnsi"/>
+        </w:rPr>
+        <w:t xml:space="preserve">, the plane </w:t>
+      </w:r>
+      <w:r>
+        <w:rPr>
+          <w:lang w:eastAsia="de-DE"/>
+        </w:rPr>
+        <w:t>will</w:t>
+      </w:r>
+      <w:r>
+        <w:rPr>
+          <w:rStyle w:val="apple-style-span"/>
+          <w:rFonts w:cstheme="minorHAnsi"/>
+        </w:rPr>
+        <w:t xml:space="preserve"> decelerat</w:t>
+      </w:r>
+      <w:r>
+        <w:rPr>
+          <w:rStyle w:val="apple-style-span"/>
+          <w:rFonts w:cstheme="minorHAnsi"/>
+        </w:rPr>
+        <w:t>e</w:t>
+      </w:r>
+    </w:p>
+    <w:p>
+      <w:pPr>
+        <w:ind w:left="360"/>
+        <w:rPr>
+          <w:rFonts w:cstheme="minorHAnsi"/>
+          <w:lang w:eastAsia="de-DE"/>
+        </w:rPr>
+      </w:pPr>
+      <w:r>
+        <w:rPr>
+          <w:rFonts w:cstheme="minorHAnsi"/>
+          <w:noProof/>
+          <w:lang w:eastAsia="de-DE"/>
+        </w:rPr>
+        <w:lastRenderedPageBreak/>
+        <w:drawing>
+          <wp:anchor distT="0" distB="0" distL="114300" distR="114300" simplePos="0" relativeHeight="251666432" behindDoc="0" locked="0" layoutInCell="1" allowOverlap="1" wp14:anchorId="7D8F9A4F" wp14:editId="665F0BDE">
+            <wp:simplePos x="0" y="0"/>
+            <wp:positionH relativeFrom="margin">
+              <wp:align>right</wp:align>
+            </wp:positionH>
+            <wp:positionV relativeFrom="paragraph">
+              <wp:posOffset>0</wp:posOffset>
+            </wp:positionV>
+            <wp:extent cx="5724525" cy="3152775"/>
+            <wp:effectExtent l="0" t="0" r="9525" b="9525"/>
+            <wp:wrapSquare wrapText="bothSides"/>
+            <wp:docPr id="5" name="Picture 5"/>
+            <wp:cNvGraphicFramePr>
+              <a:graphicFrameLocks xmlns:a="http://schemas.openxmlformats.org/drawingml/2006/main" noChangeAspect="1"/>
+            </wp:cNvGraphicFramePr>
+            <a:graphic xmlns:a="http://schemas.openxmlformats.org/drawingml/2006/main">
+              <a:graphicData uri="http://schemas.openxmlformats.org/drawingml/2006/picture">
+                <pic:pic xmlns:pic="http://schemas.openxmlformats.org/drawingml/2006/picture">
+                  <pic:nvPicPr>
+                    <pic:cNvPr id="0" name="Picture 2"/>
+                    <pic:cNvPicPr>
+                      <a:picLocks noChangeAspect="1" noChangeArrowheads="1"/>
+                    </pic:cNvPicPr>
+                  </pic:nvPicPr>
+                  <pic:blipFill>
+                    <a:blip r:embed="rId11" cstate="print">
+                      <a:extLst>
+                        <a:ext uri="{28A0092B-C50C-407E-A947-70E740481C1C}">
+                          <a14:useLocalDpi xmlns:a14="http://schemas.microsoft.com/office/drawing/2010/main" val="0"/>
+                        </a:ext>
+                      </a:extLst>
+                    </a:blip>
+                    <a:srcRect/>
+                    <a:stretch>
+                      <a:fillRect/>
+                    </a:stretch>
+                  </pic:blipFill>
+                  <pic:spPr bwMode="auto">
+                    <a:xfrm>
+                      <a:off x="0" y="0"/>
+                      <a:ext cx="5724525" cy="3152775"/>
+                    </a:xfrm>
+                    <a:prstGeom prst="rect">
+                      <a:avLst/>
+                    </a:prstGeom>
+                    <a:noFill/>
+                    <a:ln>
+                      <a:noFill/>
+                    </a:ln>
+                  </pic:spPr>
+                </pic:pic>
+              </a:graphicData>
+            </a:graphic>
+          </wp:anchor>
+        </w:drawing>
+      </w:r>
+    </w:p>
+    <w:p>
+      <w:pPr>
+        <w:rPr>
+          <w:lang w:eastAsia="de-DE"/>
+        </w:rPr>
+      </w:pPr>
+      <w:r>
+        <w:rPr>
+          <w:lang w:eastAsia="de-DE"/>
+        </w:rPr>
+        <w:t>T</w:t>
+      </w:r>
+      <w:r>
+        <w:rPr>
+          <w:lang w:eastAsia="de-DE"/>
+        </w:rPr>
+        <w:t xml:space="preserve">o put it simply, </w:t>
+      </w:r>
+      <w:r>
+        <w:rPr>
+          <w:b/>
+          <w:bCs/>
+          <w:lang w:eastAsia="de-DE"/>
+        </w:rPr>
+        <w:t>t</w:t>
+      </w:r>
+      <w:r>
+        <w:rPr>
+          <w:b/>
+          <w:bCs/>
+          <w:lang w:eastAsia="de-DE"/>
+        </w:rPr>
+        <w:t>hrust</w:t>
+      </w:r>
+      <w:r>
+        <w:rPr>
+          <w:lang w:eastAsia="de-DE"/>
+        </w:rPr>
+        <w:t xml:space="preserve"> </w:t>
+      </w:r>
+      <w:r>
+        <w:rPr>
+          <w:lang w:eastAsia="de-DE"/>
+        </w:rPr>
+        <w:t xml:space="preserve">force </w:t>
+      </w:r>
+      <w:r>
+        <w:rPr>
+          <w:lang w:eastAsia="de-DE"/>
+        </w:rPr>
+        <w:t>acting</w:t>
+      </w:r>
+      <w:r>
+        <w:rPr>
+          <w:lang w:eastAsia="de-DE"/>
+        </w:rPr>
+        <w:t xml:space="preserve"> opposite </w:t>
+      </w:r>
+      <w:r>
+        <w:rPr>
+          <w:lang w:eastAsia="de-DE"/>
+        </w:rPr>
+        <w:t>to the</w:t>
+      </w:r>
+      <w:r>
+        <w:rPr>
+          <w:lang w:eastAsia="de-DE"/>
+        </w:rPr>
+        <w:t xml:space="preserve"> </w:t>
+      </w:r>
+      <w:r>
+        <w:rPr>
+          <w:b/>
+          <w:bCs/>
+          <w:lang w:eastAsia="de-DE"/>
+        </w:rPr>
+        <w:t>drag</w:t>
+      </w:r>
+      <w:r>
+        <w:rPr>
+          <w:lang w:eastAsia="de-DE"/>
+        </w:rPr>
+        <w:t xml:space="preserve"> </w:t>
+      </w:r>
+      <w:r>
+        <w:rPr>
+          <w:lang w:eastAsia="de-DE"/>
+        </w:rPr>
+        <w:t>force (</w:t>
+      </w:r>
+      <w:r>
+        <w:rPr>
+          <w:lang w:eastAsia="de-DE"/>
+        </w:rPr>
+        <w:t>and vice versa)</w:t>
+      </w:r>
+      <w:r>
+        <w:rPr>
+          <w:lang w:eastAsia="de-DE"/>
+        </w:rPr>
+        <w:t xml:space="preserve"> and </w:t>
+      </w:r>
+      <w:r>
+        <w:rPr>
+          <w:b/>
+          <w:bCs/>
+          <w:lang w:eastAsia="de-DE"/>
+        </w:rPr>
+        <w:t>l</w:t>
+      </w:r>
+      <w:r>
+        <w:rPr>
+          <w:b/>
+          <w:bCs/>
+          <w:lang w:eastAsia="de-DE"/>
+        </w:rPr>
+        <w:t>ift</w:t>
+      </w:r>
+      <w:r>
+        <w:rPr>
+          <w:lang w:eastAsia="de-DE"/>
+        </w:rPr>
+        <w:t xml:space="preserve"> </w:t>
+      </w:r>
+      <w:r>
+        <w:rPr>
+          <w:lang w:eastAsia="de-DE"/>
+        </w:rPr>
+        <w:t xml:space="preserve">force </w:t>
+      </w:r>
+      <w:r>
+        <w:rPr>
+          <w:lang w:eastAsia="de-DE"/>
+        </w:rPr>
+        <w:t>acting</w:t>
+      </w:r>
+      <w:r>
+        <w:rPr>
+          <w:lang w:eastAsia="de-DE"/>
+        </w:rPr>
+        <w:t xml:space="preserve"> opposite</w:t>
+      </w:r>
+      <w:r>
+        <w:rPr>
+          <w:lang w:eastAsia="de-DE"/>
+        </w:rPr>
+        <w:t xml:space="preserve"> to the </w:t>
+      </w:r>
+      <w:r>
+        <w:rPr>
+          <w:b/>
+          <w:bCs/>
+          <w:lang w:eastAsia="de-DE"/>
+        </w:rPr>
+        <w:t>weight</w:t>
+      </w:r>
+      <w:r>
+        <w:rPr>
+          <w:lang w:eastAsia="de-DE"/>
+        </w:rPr>
+        <w:t xml:space="preserve"> force </w:t>
+      </w:r>
+      <w:r>
+        <w:rPr>
+          <w:lang w:eastAsia="de-DE"/>
+        </w:rPr>
+        <w:t>(and vice versa)</w:t>
+      </w:r>
+      <w:r>
+        <w:rPr>
+          <w:lang w:eastAsia="de-DE"/>
+        </w:rPr>
+        <w:t xml:space="preserve">. </w:t>
+      </w:r>
+    </w:p>
+    <w:p>
+      <w:pPr>
+        <w:rPr>
+          <w:lang w:eastAsia="de-DE"/>
+        </w:rPr>
+      </w:pPr>
+      <w:r>
+        <w:rPr>
+          <w:lang w:eastAsia="de-DE"/>
+        </w:rPr>
+        <w:t xml:space="preserve">The engine creates </w:t>
+      </w:r>
+      <w:r>
+        <w:rPr>
+          <w:lang w:eastAsia="de-DE"/>
+        </w:rPr>
+        <w:t>thrust</w:t>
+      </w:r>
+      <w:r>
+        <w:rPr>
+          <w:lang w:eastAsia="de-DE"/>
+        </w:rPr>
+        <w:t xml:space="preserve"> and moves the plane forward</w:t>
+      </w:r>
+      <w:r>
+        <w:rPr>
+          <w:lang w:eastAsia="de-DE"/>
+        </w:rPr>
+        <w:t xml:space="preserve">. </w:t>
+      </w:r>
+      <w:r>
+        <w:rPr>
+          <w:lang w:eastAsia="de-DE"/>
+        </w:rPr>
+        <w:t>When thrust is greater than drag, the plane accelerates according to Newton's Law</w:t>
+      </w:r>
+      <w:r>
+        <w:rPr>
+          <w:lang w:eastAsia="de-DE"/>
+        </w:rPr>
+        <w:t xml:space="preserve"> of motion</w:t>
+      </w:r>
+      <w:r>
+        <w:rPr>
+          <w:lang w:eastAsia="de-DE"/>
+        </w:rPr>
+        <w:t xml:space="preserve">, </w:t>
+      </w:r>
+      <w:r>
+        <w:rPr>
+          <w:lang w:eastAsia="de-DE"/>
+        </w:rPr>
+        <w:t>“</w:t>
+      </w:r>
+      <w:r>
+        <w:rPr>
+          <w:lang w:eastAsia="de-DE"/>
+        </w:rPr>
+        <w:t>The acceleration of an object is directly proportional to the net force acting upon it. The constant of proportionality is the mass.</w:t>
+      </w:r>
+      <w:r>
+        <w:rPr>
+          <w:lang w:eastAsia="de-DE"/>
+        </w:rPr>
+        <w:t>”.</w:t>
+      </w:r>
+      <w:r>
+        <w:rPr>
+          <w:lang w:eastAsia="de-DE"/>
+        </w:rPr>
+        <w:t xml:space="preserve"> </w:t>
+      </w:r>
+      <w:r>
+        <w:rPr>
+          <w:lang w:eastAsia="de-DE"/>
+        </w:rPr>
+        <w:t>B</w:t>
+      </w:r>
+      <w:r>
+        <w:rPr>
+          <w:lang w:eastAsia="de-DE"/>
+        </w:rPr>
+        <w:t xml:space="preserve">y </w:t>
+      </w:r>
+      <w:r>
+        <w:rPr>
+          <w:lang w:eastAsia="de-DE"/>
+        </w:rPr>
+        <w:t xml:space="preserve">the </w:t>
+      </w:r>
+      <w:r>
+        <w:rPr>
+          <w:lang w:eastAsia="de-DE"/>
+        </w:rPr>
+        <w:t>design an airplane must be able to accelerate vertically upwards</w:t>
+      </w:r>
+      <w:r>
+        <w:rPr>
+          <w:lang w:eastAsia="de-DE"/>
+        </w:rPr>
+        <w:t>,</w:t>
+      </w:r>
+      <w:r>
+        <w:rPr>
+          <w:lang w:eastAsia="de-DE"/>
+        </w:rPr>
+        <w:t xml:space="preserve"> meaning</w:t>
+      </w:r>
+      <w:r>
+        <w:rPr>
+          <w:lang w:eastAsia="de-DE"/>
+        </w:rPr>
+        <w:t xml:space="preserve"> the thrust must be greater than the weight and drag combined</w:t>
+      </w:r>
+      <w:r>
+        <w:rPr>
+          <w:lang w:eastAsia="de-DE"/>
+        </w:rPr>
+        <w:t>.</w:t>
+      </w:r>
+      <w:r>
+        <w:rPr>
+          <w:lang w:eastAsia="de-DE"/>
+        </w:rPr>
+        <w:t xml:space="preserve"> </w:t>
+      </w:r>
+      <w:r>
+        <w:rPr>
+          <w:lang w:eastAsia="de-DE"/>
+        </w:rPr>
+        <w:t xml:space="preserve">When the </w:t>
+      </w:r>
+      <w:r>
+        <w:rPr>
+          <w:lang w:eastAsia="de-DE"/>
+        </w:rPr>
+        <w:t xml:space="preserve">thrust is lowered or </w:t>
+      </w:r>
+      <w:r>
+        <w:rPr>
+          <w:lang w:eastAsia="de-DE"/>
+        </w:rPr>
+        <w:t>engines of a</w:t>
+      </w:r>
+      <w:r>
+        <w:rPr>
+          <w:lang w:eastAsia="de-DE"/>
+        </w:rPr>
+        <w:t>n</w:t>
+      </w:r>
+      <w:r>
+        <w:rPr>
+          <w:lang w:eastAsia="de-DE"/>
+        </w:rPr>
+        <w:t xml:space="preserve"> </w:t>
+      </w:r>
+      <w:r>
+        <w:rPr>
+          <w:lang w:eastAsia="de-DE"/>
+        </w:rPr>
+        <w:t>air</w:t>
+      </w:r>
+      <w:r>
+        <w:rPr>
+          <w:lang w:eastAsia="de-DE"/>
+        </w:rPr>
+        <w:t>plane quit, drag slows the plane down</w:t>
+      </w:r>
+      <w:r>
+        <w:rPr>
+          <w:lang w:eastAsia="de-DE"/>
+        </w:rPr>
+        <w:t>.</w:t>
+      </w:r>
+    </w:p>
+    <w:p>
+      <w:pPr>
+        <w:rPr>
+          <w:lang w:eastAsia="de-DE"/>
+        </w:rPr>
+      </w:pPr>
+      <w:r>
+        <w:rPr>
+          <w:noProof/>
+          <w:lang w:eastAsia="de-DE"/>
+        </w:rPr>
+        <w:drawing>
+          <wp:anchor distT="0" distB="0" distL="114300" distR="114300" simplePos="0" relativeHeight="251667456" behindDoc="0" locked="0" layoutInCell="1" allowOverlap="1" wp14:anchorId="56152404" wp14:editId="1EA0E26F">
+            <wp:simplePos x="0" y="0"/>
+            <wp:positionH relativeFrom="margin">
+              <wp:align>center</wp:align>
+            </wp:positionH>
+            <wp:positionV relativeFrom="paragraph">
+              <wp:posOffset>16510</wp:posOffset>
+            </wp:positionV>
+            <wp:extent cx="4848225" cy="2786380"/>
+            <wp:effectExtent l="0" t="0" r="9525" b="0"/>
+            <wp:wrapSquare wrapText="bothSides"/>
+            <wp:docPr id="6" name="Picture 6"/>
+            <wp:cNvGraphicFramePr>
+              <a:graphicFrameLocks xmlns:a="http://schemas.openxmlformats.org/drawingml/2006/main" noChangeAspect="1"/>
+            </wp:cNvGraphicFramePr>
+            <a:graphic xmlns:a="http://schemas.openxmlformats.org/drawingml/2006/main">
+              <a:graphicData uri="http://schemas.openxmlformats.org/drawingml/2006/picture">
+                <pic:pic xmlns:pic="http://schemas.openxmlformats.org/drawingml/2006/picture">
+                  <pic:nvPicPr>
+                    <pic:cNvPr id="0" name="Picture 3"/>
+                    <pic:cNvPicPr>
+                      <a:picLocks noChangeAspect="1" noChangeArrowheads="1"/>
+                    </pic:cNvPicPr>
+                  </pic:nvPicPr>
+                  <pic:blipFill>
+                    <a:blip r:embed="rId12" cstate="print">
+                      <a:extLst>
+                        <a:ext uri="{28A0092B-C50C-407E-A947-70E740481C1C}">
+                          <a14:useLocalDpi xmlns:a14="http://schemas.microsoft.com/office/drawing/2010/main" val="0"/>
+                        </a:ext>
+                      </a:extLst>
+                    </a:blip>
+                    <a:srcRect/>
+                    <a:stretch>
+                      <a:fillRect/>
+                    </a:stretch>
+                  </pic:blipFill>
+                  <pic:spPr bwMode="auto">
+                    <a:xfrm>
+                      <a:off x="0" y="0"/>
+                      <a:ext cx="4848225" cy="2786380"/>
+                    </a:xfrm>
+                    <a:prstGeom prst="rect">
+                      <a:avLst/>
+                    </a:prstGeom>
+                    <a:noFill/>
+                    <a:ln>
+                      <a:noFill/>
+                    </a:ln>
+                  </pic:spPr>
+                </pic:pic>
+              </a:graphicData>
+            </a:graphic>
+            <wp14:sizeRelH relativeFrom="margin">
+              <wp14:pctWidth>0</wp14:pctWidth>
+            </wp14:sizeRelH>
+            <wp14:sizeRelV relativeFrom="margin">
+              <wp14:pctHeight>0</wp14:pctHeight>
+            </wp14:sizeRelV>
+          </wp:anchor>
+        </w:drawing>
+      </w:r>
+    </w:p>
+    <w:p>
+      <w:pPr>
+        <w:rPr>
+          <w:lang w:eastAsia="de-DE"/>
+        </w:rPr>
+      </w:pPr>
+    </w:p>
+    <w:p>
+      <w:pPr>
+        <w:rPr>
+          <w:lang w:eastAsia="de-DE"/>
+        </w:rPr>
+      </w:pPr>
+    </w:p>
+    <w:p>
+      <w:pPr>
+        <w:rPr>
+          <w:lang w:eastAsia="de-DE"/>
+        </w:rPr>
+      </w:pPr>
+    </w:p>
+    <w:p>
+      <w:pPr>
+        <w:rPr>
+          <w:lang w:eastAsia="de-DE"/>
+        </w:rPr>
+      </w:pPr>
+    </w:p>
+    <w:p>
+      <w:pPr>
+        <w:rPr>
+          <w:lang w:eastAsia="de-DE"/>
+        </w:rPr>
+      </w:pPr>
+    </w:p>
+    <w:p>
+      <w:pPr>
+        <w:rPr>
+          <w:lang w:eastAsia="de-DE"/>
+        </w:rPr>
+      </w:pPr>
+    </w:p>
+    <w:p>
+      <w:pPr>
+        <w:rPr>
+          <w:lang w:eastAsia="de-DE"/>
+        </w:rPr>
+      </w:pPr>
+    </w:p>
+    <w:p>
+      <w:pPr>
+        <w:rPr>
+          <w:lang w:eastAsia="de-DE"/>
+        </w:rPr>
+      </w:pPr>
+    </w:p>
+    <w:p>
+      <w:pPr>
+        <w:rPr>
+          <w:lang w:eastAsia="de-DE"/>
+        </w:rPr>
+      </w:pPr>
+    </w:p>
+    <w:p>
+      <w:pPr>
+        <w:rPr>
+          <w:lang w:eastAsia="de-DE"/>
+        </w:rPr>
+      </w:pPr>
+    </w:p>
+    <w:p>
+      <w:pPr>
         <w:rPr>
           <w:b/>
           <w:bCs/>
@@ -2741,7 +3672,257 @@
           <w:szCs w:val="28"/>
           <w:lang w:eastAsia="de-DE"/>
         </w:rPr>
-        <w:t>s</w:t>
+      </w:pPr>
+      <w:r>
+        <w:rPr>
+          <w:lang w:eastAsia="de-DE"/>
+        </w:rPr>
+        <w:t>Newton's Laws and</w:t>
+      </w:r>
+      <w:r>
+        <w:rPr>
+          <w:lang w:eastAsia="de-DE"/>
+        </w:rPr>
+        <w:t xml:space="preserve"> </w:t>
+      </w:r>
+      <w:r>
+        <w:rPr>
+          <w:lang w:eastAsia="de-DE"/>
+        </w:rPr>
+        <w:t xml:space="preserve">Bernoulli's Principle generate </w:t>
+      </w:r>
+      <w:r>
+        <w:rPr>
+          <w:lang w:eastAsia="de-DE"/>
+        </w:rPr>
+        <w:t>lift</w:t>
+      </w:r>
+      <w:r>
+        <w:rPr>
+          <w:lang w:eastAsia="de-DE"/>
+        </w:rPr>
+        <w:t>.</w:t>
+      </w:r>
+      <w:r>
+        <w:rPr>
+          <w:lang w:eastAsia="de-DE"/>
+        </w:rPr>
+        <w:t xml:space="preserve"> </w:t>
+      </w:r>
+      <w:r>
+        <w:rPr>
+          <w:lang w:eastAsia="de-DE"/>
+        </w:rPr>
+        <w:t xml:space="preserve">When lift equals weight, the </w:t>
+      </w:r>
+      <w:r>
+        <w:rPr>
+          <w:lang w:eastAsia="de-DE"/>
+        </w:rPr>
+        <w:t>air</w:t>
+      </w:r>
+      <w:r>
+        <w:rPr>
+          <w:lang w:eastAsia="de-DE"/>
+        </w:rPr>
+        <w:t>plane can fly.</w:t>
+      </w:r>
+      <w:r>
+        <w:rPr>
+          <w:lang w:eastAsia="de-DE"/>
+        </w:rPr>
+        <w:t xml:space="preserve"> </w:t>
+      </w:r>
+      <w:r>
+        <w:rPr>
+          <w:lang w:eastAsia="de-DE"/>
+        </w:rPr>
+        <w:t>E</w:t>
+      </w:r>
+      <w:r>
+        <w:rPr>
+          <w:lang w:eastAsia="de-DE"/>
+        </w:rPr>
+        <w:t xml:space="preserve">xcess weight requires more lift, </w:t>
+      </w:r>
+      <w:r>
+        <w:rPr>
+          <w:lang w:eastAsia="de-DE"/>
+        </w:rPr>
+        <w:t xml:space="preserve">so </w:t>
+      </w:r>
+      <w:r>
+        <w:rPr>
+          <w:lang w:eastAsia="de-DE"/>
+        </w:rPr>
+        <w:t xml:space="preserve">heavy </w:t>
+      </w:r>
+      <w:r>
+        <w:rPr>
+          <w:lang w:eastAsia="de-DE"/>
+        </w:rPr>
+        <w:t>air</w:t>
+      </w:r>
+      <w:r>
+        <w:rPr>
+          <w:lang w:eastAsia="de-DE"/>
+        </w:rPr>
+        <w:t>planes are more difficult to get off the ground</w:t>
+      </w:r>
+      <w:r>
+        <w:rPr>
+          <w:lang w:eastAsia="de-DE"/>
+        </w:rPr>
+        <w:t>. L</w:t>
+      </w:r>
+      <w:r>
+        <w:rPr>
+          <w:lang w:eastAsia="de-DE"/>
+        </w:rPr>
+        <w:t>ighter</w:t>
+      </w:r>
+      <w:r>
+        <w:rPr>
+          <w:lang w:eastAsia="de-DE"/>
+        </w:rPr>
+        <w:t xml:space="preserve"> air</w:t>
+      </w:r>
+      <w:r>
+        <w:rPr>
+          <w:lang w:eastAsia="de-DE"/>
+        </w:rPr>
+        <w:t>planes</w:t>
+      </w:r>
+      <w:r>
+        <w:rPr>
+          <w:lang w:eastAsia="de-DE"/>
+        </w:rPr>
+        <w:t xml:space="preserve"> </w:t>
+      </w:r>
+      <w:r>
+        <w:t>with less weight require less thrust.</w:t>
+      </w:r>
+      <w:r>
+        <w:rPr>
+          <w:lang w:eastAsia="de-DE"/>
+        </w:rPr>
+        <w:t xml:space="preserve"> </w:t>
+      </w:r>
+      <w:r>
+        <w:rPr>
+          <w:lang w:eastAsia="de-DE"/>
+        </w:rPr>
+        <w:t xml:space="preserve">According to </w:t>
+      </w:r>
+      <w:r>
+        <w:rPr>
+          <w:lang w:eastAsia="de-DE"/>
+        </w:rPr>
+        <w:t>Newton's Laws</w:t>
+      </w:r>
+      <w:r>
+        <w:rPr>
+          <w:lang w:eastAsia="de-DE"/>
+        </w:rPr>
+        <w:t xml:space="preserve"> of w</w:t>
+      </w:r>
+      <w:r>
+        <w:rPr>
+          <w:lang w:eastAsia="de-DE"/>
+        </w:rPr>
+        <w:t xml:space="preserve">eight, </w:t>
+      </w:r>
+      <w:r>
+        <w:rPr>
+          <w:lang w:eastAsia="de-DE"/>
+        </w:rPr>
+        <w:t>m</w:t>
+      </w:r>
+      <w:r>
+        <w:rPr>
+          <w:lang w:eastAsia="de-DE"/>
+        </w:rPr>
+        <w:t xml:space="preserve">ass and </w:t>
+      </w:r>
+      <w:r>
+        <w:rPr>
+          <w:lang w:eastAsia="de-DE"/>
+        </w:rPr>
+        <w:lastRenderedPageBreak/>
+        <w:t>g</w:t>
+      </w:r>
+      <w:r>
+        <w:rPr>
+          <w:lang w:eastAsia="de-DE"/>
+        </w:rPr>
+        <w:t>ravity</w:t>
+      </w:r>
+      <w:r>
+        <w:rPr>
+          <w:lang w:eastAsia="de-DE"/>
+        </w:rPr>
+        <w:t>,</w:t>
+      </w:r>
+      <w:r>
+        <w:rPr>
+          <w:lang w:eastAsia="de-DE"/>
+        </w:rPr>
+        <w:t xml:space="preserve"> “</w:t>
+      </w:r>
+      <w:r>
+        <w:rPr>
+          <w:lang w:eastAsia="de-DE"/>
+        </w:rPr>
+        <w:t xml:space="preserve">The weight of an object is defined as the force of gravity on the object and is calculated as mass times the acceleration of gravity, </w:t>
+      </w:r>
+      <w:r>
+        <w:rPr>
+          <w:lang w:eastAsia="de-DE"/>
+        </w:rPr>
+        <w:t xml:space="preserve">w = mg, </w:t>
+      </w:r>
+      <w:r>
+        <w:rPr>
+          <w:lang w:eastAsia="de-DE"/>
+        </w:rPr>
+        <w:t>its SI unit is the newton</w:t>
+      </w:r>
+      <w:r>
+        <w:rPr>
+          <w:lang w:eastAsia="de-DE"/>
+        </w:rPr>
+        <w:t>.”</w:t>
+      </w:r>
+    </w:p>
+    <w:p>
+      <w:pPr>
+        <w:rPr>
+          <w:lang w:eastAsia="de-DE"/>
+        </w:rPr>
+      </w:pPr>
+      <w:r>
+        <w:rPr>
+          <w:lang w:eastAsia="de-DE"/>
+        </w:rPr>
+        <w:t>Bernoulli's Principle</w:t>
+      </w:r>
+      <w:r>
+        <w:rPr>
+          <w:lang w:eastAsia="de-DE"/>
+        </w:rPr>
+        <w:t xml:space="preserve"> helps explain that an</w:t>
+      </w:r>
+      <w:r>
+        <w:rPr>
+          <w:lang w:eastAsia="de-DE"/>
+        </w:rPr>
+        <w:t xml:space="preserve"> </w:t>
+      </w:r>
+      <w:r>
+        <w:rPr>
+          <w:lang w:eastAsia="de-DE"/>
+        </w:rPr>
+        <w:t xml:space="preserve">aircraft can achieve lift because of the shape of its wings. They are shaped so that the air flows faster over the top of the wing and slower underneath. Fast moving air equals low air pressure while slow moving air equals high air pressure. The high air pressure underneath the wings will therefore push the aircraft up through the lower air pressure. </w:t>
       </w:r>
     </w:p>
     <w:p>
@@ -2755,6 +3936,123 @@
           <w:lang w:eastAsia="de-DE"/>
         </w:rPr>
       </w:pPr>
+      <w:r>
+        <w:rPr>
+          <w:noProof/>
+          <w:lang w:eastAsia="de-DE"/>
+        </w:rPr>
+        <w:drawing>
+          <wp:anchor distT="0" distB="0" distL="114300" distR="114300" simplePos="0" relativeHeight="251668480" behindDoc="0" locked="0" layoutInCell="1" allowOverlap="1" wp14:anchorId="4159BBA3" wp14:editId="25727FB4">
+            <wp:simplePos x="0" y="0"/>
+            <wp:positionH relativeFrom="margin">
+              <wp:align>center</wp:align>
+            </wp:positionH>
+            <wp:positionV relativeFrom="paragraph">
+              <wp:posOffset>133985</wp:posOffset>
+            </wp:positionV>
+            <wp:extent cx="4800600" cy="2172335"/>
+            <wp:effectExtent l="0" t="0" r="0" b="0"/>
+            <wp:wrapSquare wrapText="bothSides"/>
+            <wp:docPr id="7" name="Picture 7"/>
+            <wp:cNvGraphicFramePr>
+              <a:graphicFrameLocks xmlns:a="http://schemas.openxmlformats.org/drawingml/2006/main" noChangeAspect="1"/>
+            </wp:cNvGraphicFramePr>
+            <a:graphic xmlns:a="http://schemas.openxmlformats.org/drawingml/2006/main">
+              <a:graphicData uri="http://schemas.openxmlformats.org/drawingml/2006/picture">
+                <pic:pic xmlns:pic="http://schemas.openxmlformats.org/drawingml/2006/picture">
+                  <pic:nvPicPr>
+                    <pic:cNvPr id="0" name="Picture 4"/>
+                    <pic:cNvPicPr>
+                      <a:picLocks noChangeAspect="1" noChangeArrowheads="1"/>
+                    </pic:cNvPicPr>
+                  </pic:nvPicPr>
+                  <pic:blipFill>
+                    <a:blip r:embed="rId13" cstate="print">
+                      <a:extLst>
+                        <a:ext uri="{28A0092B-C50C-407E-A947-70E740481C1C}">
+                          <a14:useLocalDpi xmlns:a14="http://schemas.microsoft.com/office/drawing/2010/main" val="0"/>
+                        </a:ext>
+                      </a:extLst>
+                    </a:blip>
+                    <a:srcRect/>
+                    <a:stretch>
+                      <a:fillRect/>
+                    </a:stretch>
+                  </pic:blipFill>
+                  <pic:spPr bwMode="auto">
+                    <a:xfrm>
+                      <a:off x="0" y="0"/>
+                      <a:ext cx="4800600" cy="2172335"/>
+                    </a:xfrm>
+                    <a:prstGeom prst="rect">
+                      <a:avLst/>
+                    </a:prstGeom>
+                    <a:noFill/>
+                    <a:ln>
+                      <a:noFill/>
+                    </a:ln>
+                  </pic:spPr>
+                </pic:pic>
+              </a:graphicData>
+            </a:graphic>
+            <wp14:sizeRelH relativeFrom="margin">
+              <wp14:pctWidth>0</wp14:pctWidth>
+            </wp14:sizeRelH>
+            <wp14:sizeRelV relativeFrom="margin">
+              <wp14:pctHeight>0</wp14:pctHeight>
+            </wp14:sizeRelV>
+          </wp:anchor>
+        </w:drawing>
+      </w:r>
+    </w:p>
+    <w:p>
+      <w:pPr>
+        <w:rPr>
+          <w:lang w:eastAsia="de-DE"/>
+        </w:rPr>
+      </w:pPr>
+    </w:p>
+    <w:p>
+      <w:pPr>
+        <w:rPr>
+          <w:lang w:eastAsia="de-DE"/>
+        </w:rPr>
+      </w:pPr>
+    </w:p>
+    <w:p>
+      <w:pPr>
+        <w:rPr>
+          <w:lang w:eastAsia="de-DE"/>
+        </w:rPr>
+      </w:pPr>
+    </w:p>
+    <w:p>
+      <w:pPr>
+        <w:rPr>
+          <w:lang w:eastAsia="de-DE"/>
+        </w:rPr>
+      </w:pPr>
+    </w:p>
+    <w:p>
+      <w:pPr>
+        <w:rPr>
+          <w:lang w:eastAsia="de-DE"/>
+        </w:rPr>
+      </w:pPr>
+    </w:p>
+    <w:p>
+      <w:pPr>
+        <w:rPr>
+          <w:lang w:eastAsia="de-DE"/>
+        </w:rPr>
+      </w:pPr>
+    </w:p>
+    <w:p>
+      <w:pPr>
+        <w:rPr>
+          <w:lang w:eastAsia="de-DE"/>
+        </w:rPr>
+      </w:pPr>
     </w:p>
     <w:p>
       <w:pPr>
@@ -2767,7 +4065,114 @@
           <w:lang w:eastAsia="de-DE"/>
         </w:rPr>
       </w:pPr>
-      <w:r>
+    </w:p>
+    <w:p>
+      <w:pPr>
+        <w:rPr>
+          <w:sz w:val="28"/>
+          <w:szCs w:val="28"/>
+          <w:lang w:eastAsia="de-DE"/>
+        </w:rPr>
+      </w:pPr>
+      <w:bookmarkStart w:id="10" w:name="_Hlk35824990"/>
+      <w:r>
+        <w:rPr>
+          <w:lang w:eastAsia="de-DE"/>
+        </w:rPr>
+        <w:t xml:space="preserve">Another </w:t>
+      </w:r>
+      <w:bookmarkEnd w:id="10"/>
+      <w:r>
+        <w:rPr>
+          <w:lang w:eastAsia="de-DE"/>
+        </w:rPr>
+        <w:t xml:space="preserve">important property in aerodynamics is angle of attack. It specifies the angle between the chord line of the wing of a fixed-wing aircraft and the vector representing the relative motion between the aircraft and the atmosphere. When the angle of attack is too great, in relation to the velocity of the aircraft, lift on the wing is reduced. </w:t>
+      </w:r>
+    </w:p>
+    <w:p>
+      <w:pPr>
+        <w:rPr>
+          <w:sz w:val="28"/>
+          <w:szCs w:val="28"/>
+          <w:lang w:eastAsia="de-DE"/>
+        </w:rPr>
+      </w:pPr>
+      <w:r>
+        <w:rPr>
+          <w:noProof/>
+          <w:sz w:val="28"/>
+          <w:szCs w:val="28"/>
+          <w:lang w:eastAsia="de-DE"/>
+        </w:rPr>
+        <w:drawing>
+          <wp:anchor distT="0" distB="0" distL="114300" distR="114300" simplePos="0" relativeHeight="251669504" behindDoc="0" locked="0" layoutInCell="1" allowOverlap="1" wp14:anchorId="2E6DCAC3" wp14:editId="74B9C833">
+            <wp:simplePos x="0" y="0"/>
+            <wp:positionH relativeFrom="margin">
+              <wp:align>center</wp:align>
+            </wp:positionH>
+            <wp:positionV relativeFrom="paragraph">
+              <wp:posOffset>6350</wp:posOffset>
+            </wp:positionV>
+            <wp:extent cx="4572000" cy="2343055"/>
+            <wp:effectExtent l="0" t="0" r="0" b="635"/>
+            <wp:wrapSquare wrapText="bothSides"/>
+            <wp:docPr id="9" name="Picture 9"/>
+            <wp:cNvGraphicFramePr>
+              <a:graphicFrameLocks xmlns:a="http://schemas.openxmlformats.org/drawingml/2006/main" noChangeAspect="1"/>
+            </wp:cNvGraphicFramePr>
+            <a:graphic xmlns:a="http://schemas.openxmlformats.org/drawingml/2006/main">
+              <a:graphicData uri="http://schemas.openxmlformats.org/drawingml/2006/picture">
+                <pic:pic xmlns:pic="http://schemas.openxmlformats.org/drawingml/2006/picture">
+                  <pic:nvPicPr>
+                    <pic:cNvPr id="0" name="Picture 6"/>
+                    <pic:cNvPicPr>
+                      <a:picLocks noChangeAspect="1" noChangeArrowheads="1"/>
+                    </pic:cNvPicPr>
+                  </pic:nvPicPr>
+                  <pic:blipFill>
+                    <a:blip r:embed="rId14" cstate="print">
+                      <a:extLst>
+                        <a:ext uri="{28A0092B-C50C-407E-A947-70E740481C1C}">
+                          <a14:useLocalDpi xmlns:a14="http://schemas.microsoft.com/office/drawing/2010/main" val="0"/>
+                        </a:ext>
+                      </a:extLst>
+                    </a:blip>
+                    <a:srcRect/>
+                    <a:stretch>
+                      <a:fillRect/>
+                    </a:stretch>
+                  </pic:blipFill>
+                  <pic:spPr bwMode="auto">
+                    <a:xfrm>
+                      <a:off x="0" y="0"/>
+                      <a:ext cx="4572000" cy="2343055"/>
+                    </a:xfrm>
+                    <a:prstGeom prst="rect">
+                      <a:avLst/>
+                    </a:prstGeom>
+                    <a:noFill/>
+                    <a:ln>
+                      <a:noFill/>
+                    </a:ln>
+                  </pic:spPr>
+                </pic:pic>
+              </a:graphicData>
+            </a:graphic>
+          </wp:anchor>
+        </w:drawing>
+      </w:r>
+    </w:p>
+    <w:p>
+      <w:pPr>
+        <w:rPr>
+          <w:sz w:val="28"/>
+          <w:szCs w:val="28"/>
+          <w:lang w:eastAsia="de-DE"/>
+        </w:rPr>
+      </w:pPr>
+    </w:p>
+    <w:p>
+      <w:pPr>
         <w:rPr>
           <w:b/>
           <w:bCs/>
@@ -2776,9 +4181,28 @@
           <w:szCs w:val="28"/>
           <w:lang w:eastAsia="de-DE"/>
         </w:rPr>
-        <w:t xml:space="preserve">How to </w:t>
-      </w:r>
-      <w:r>
+      </w:pPr>
+    </w:p>
+    <w:p>
+      <w:pPr>
+        <w:rPr>
+          <w:sz w:val="28"/>
+          <w:szCs w:val="28"/>
+          <w:lang w:eastAsia="de-DE"/>
+        </w:rPr>
+      </w:pPr>
+    </w:p>
+    <w:p>
+      <w:pPr>
+        <w:rPr>
+          <w:sz w:val="28"/>
+          <w:szCs w:val="28"/>
+          <w:lang w:eastAsia="de-DE"/>
+        </w:rPr>
+      </w:pPr>
+    </w:p>
+    <w:p>
+      <w:pPr>
         <w:rPr>
           <w:b/>
           <w:bCs/>
@@ -2787,9 +4211,12 @@
           <w:szCs w:val="28"/>
           <w:lang w:eastAsia="de-DE"/>
         </w:rPr>
-        <w:t>control the airplane</w:t>
-      </w:r>
-      <w:r>
+      </w:pPr>
+      <w:bookmarkStart w:id="11" w:name="_GoBack"/>
+      <w:bookmarkEnd w:id="11"/>
+    </w:p>
+    <w:p>
+      <w:pPr>
         <w:rPr>
           <w:b/>
           <w:bCs/>
@@ -2798,17 +4225,375 @@
           <w:szCs w:val="28"/>
           <w:lang w:eastAsia="de-DE"/>
         </w:rPr>
-        <w:t xml:space="preserve"> in our application</w:t>
-      </w:r>
+      </w:pPr>
     </w:p>
     <w:p>
       <w:pPr>
         <w:rPr>
           <w:b/>
           <w:bCs/>
-          <w:lang w:eastAsia="de-DE"/>
-        </w:rPr>
-      </w:pPr>
+          <w:color w:val="0070C0"/>
+          <w:sz w:val="28"/>
+          <w:szCs w:val="28"/>
+          <w:lang w:eastAsia="de-DE"/>
+        </w:rPr>
+      </w:pPr>
+    </w:p>
+    <w:p>
+      <w:pPr>
+        <w:rPr>
+          <w:b/>
+          <w:bCs/>
+          <w:color w:val="0070C0"/>
+          <w:sz w:val="28"/>
+          <w:szCs w:val="28"/>
+          <w:lang w:eastAsia="de-DE"/>
+        </w:rPr>
+      </w:pPr>
+      <w:r>
+        <w:rPr>
+          <w:b/>
+          <w:bCs/>
+          <w:color w:val="0070C0"/>
+          <w:sz w:val="28"/>
+          <w:szCs w:val="28"/>
+          <w:lang w:eastAsia="de-DE"/>
+        </w:rPr>
+        <w:t xml:space="preserve">Controlling the </w:t>
+      </w:r>
+      <w:r>
+        <w:rPr>
+          <w:b/>
+          <w:bCs/>
+          <w:color w:val="0070C0"/>
+          <w:sz w:val="28"/>
+          <w:szCs w:val="28"/>
+          <w:lang w:eastAsia="de-DE"/>
+        </w:rPr>
+        <w:t>f</w:t>
+      </w:r>
+      <w:r>
+        <w:rPr>
+          <w:b/>
+          <w:bCs/>
+          <w:color w:val="0070C0"/>
+          <w:sz w:val="28"/>
+          <w:szCs w:val="28"/>
+          <w:lang w:eastAsia="de-DE"/>
+        </w:rPr>
+        <w:t>light of a</w:t>
+      </w:r>
+      <w:r>
+        <w:rPr>
+          <w:b/>
+          <w:bCs/>
+          <w:color w:val="0070C0"/>
+          <w:sz w:val="28"/>
+          <w:szCs w:val="28"/>
+          <w:lang w:eastAsia="de-DE"/>
+        </w:rPr>
+        <w:t>n</w:t>
+      </w:r>
+      <w:r>
+        <w:rPr>
+          <w:b/>
+          <w:bCs/>
+          <w:color w:val="0070C0"/>
+          <w:sz w:val="28"/>
+          <w:szCs w:val="28"/>
+          <w:lang w:eastAsia="de-DE"/>
+        </w:rPr>
+        <w:t xml:space="preserve"> </w:t>
+      </w:r>
+      <w:r>
+        <w:rPr>
+          <w:b/>
+          <w:bCs/>
+          <w:color w:val="0070C0"/>
+          <w:sz w:val="28"/>
+          <w:szCs w:val="28"/>
+          <w:lang w:eastAsia="de-DE"/>
+        </w:rPr>
+        <w:t>a</w:t>
+      </w:r>
+      <w:r>
+        <w:rPr>
+          <w:b/>
+          <w:bCs/>
+          <w:color w:val="0070C0"/>
+          <w:sz w:val="28"/>
+          <w:szCs w:val="28"/>
+          <w:lang w:eastAsia="de-DE"/>
+        </w:rPr>
+        <w:t>irp</w:t>
+      </w:r>
+      <w:r>
+        <w:rPr>
+          <w:b/>
+          <w:bCs/>
+          <w:color w:val="0070C0"/>
+          <w:sz w:val="28"/>
+          <w:szCs w:val="28"/>
+          <w:lang w:eastAsia="de-DE"/>
+        </w:rPr>
+        <w:t>lane</w:t>
+      </w:r>
+      <w:r>
+        <w:rPr>
+          <w:b/>
+          <w:bCs/>
+          <w:color w:val="0070C0"/>
+          <w:sz w:val="28"/>
+          <w:szCs w:val="28"/>
+          <w:lang w:eastAsia="de-DE"/>
+        </w:rPr>
+        <w:t xml:space="preserve"> </w:t>
+      </w:r>
+    </w:p>
+    <w:p>
+      <w:pPr>
+        <w:rPr>
+          <w:b/>
+          <w:bCs/>
+          <w:color w:val="0070C0"/>
+          <w:sz w:val="28"/>
+          <w:szCs w:val="28"/>
+          <w:lang w:eastAsia="de-DE"/>
+        </w:rPr>
+      </w:pPr>
+      <w:r>
+        <w:rPr>
+          <w:lang w:eastAsia="de-DE"/>
+        </w:rPr>
+        <w:t xml:space="preserve">Rudder, </w:t>
+      </w:r>
+      <w:r>
+        <w:rPr>
+          <w:lang w:eastAsia="de-DE"/>
+        </w:rPr>
+        <w:t>e</w:t>
+      </w:r>
+      <w:r>
+        <w:rPr>
+          <w:lang w:eastAsia="de-DE"/>
+        </w:rPr>
+        <w:t xml:space="preserve">levators, </w:t>
+      </w:r>
+      <w:r>
+        <w:rPr>
+          <w:lang w:eastAsia="de-DE"/>
+        </w:rPr>
+        <w:t>f</w:t>
+      </w:r>
+      <w:r>
+        <w:rPr>
+          <w:lang w:eastAsia="de-DE"/>
+        </w:rPr>
+        <w:t xml:space="preserve">laps and </w:t>
+      </w:r>
+      <w:r>
+        <w:rPr>
+          <w:lang w:eastAsia="de-DE"/>
+        </w:rPr>
+        <w:t>a</w:t>
+      </w:r>
+      <w:r>
+        <w:rPr>
+          <w:lang w:eastAsia="de-DE"/>
+        </w:rPr>
+        <w:t>ilerons</w:t>
+      </w:r>
+      <w:r>
+        <w:rPr>
+          <w:lang w:eastAsia="de-DE"/>
+        </w:rPr>
+        <w:t xml:space="preserve"> are 4 parts of a plane that are very important. </w:t>
+      </w:r>
+      <w:r>
+        <w:rPr>
+          <w:lang w:eastAsia="de-DE"/>
+        </w:rPr>
+        <w:t xml:space="preserve">They make the plane </w:t>
+      </w:r>
+      <w:r>
+        <w:rPr>
+          <w:lang w:eastAsia="de-DE"/>
+        </w:rPr>
+        <w:t>to change the direction</w:t>
+      </w:r>
+      <w:r>
+        <w:rPr>
+          <w:lang w:eastAsia="de-DE"/>
+        </w:rPr>
+        <w:t>, descend or lift.</w:t>
+      </w:r>
+      <w:r>
+        <w:rPr>
+          <w:lang w:eastAsia="de-DE"/>
+        </w:rPr>
+        <w:t xml:space="preserve"> </w:t>
+      </w:r>
+    </w:p>
+    <w:p>
+      <w:pPr>
+        <w:rPr>
+          <w:b/>
+          <w:bCs/>
+          <w:color w:val="0070C0"/>
+          <w:sz w:val="28"/>
+          <w:szCs w:val="28"/>
+          <w:lang w:eastAsia="de-DE"/>
+        </w:rPr>
+      </w:pPr>
+      <w:r>
+        <w:rPr>
+          <w:b/>
+          <w:bCs/>
+          <w:color w:val="0070C0"/>
+          <w:sz w:val="28"/>
+          <w:szCs w:val="28"/>
+          <w:lang w:eastAsia="de-DE"/>
+        </w:rPr>
+        <w:t xml:space="preserve">How to </w:t>
+      </w:r>
+      <w:r>
+        <w:rPr>
+          <w:b/>
+          <w:bCs/>
+          <w:color w:val="0070C0"/>
+          <w:sz w:val="28"/>
+          <w:szCs w:val="28"/>
+          <w:lang w:eastAsia="de-DE"/>
+        </w:rPr>
+        <w:t>control the airplane</w:t>
+      </w:r>
+      <w:r>
+        <w:rPr>
+          <w:b/>
+          <w:bCs/>
+          <w:color w:val="0070C0"/>
+          <w:sz w:val="28"/>
+          <w:szCs w:val="28"/>
+          <w:lang w:eastAsia="de-DE"/>
+        </w:rPr>
+        <w:t xml:space="preserve"> in our application</w:t>
+      </w:r>
+    </w:p>
+    <w:p>
+      <w:pPr>
+        <w:rPr>
+          <w:lang w:eastAsia="de-DE"/>
+        </w:rPr>
+      </w:pPr>
+      <w:r>
+        <w:rPr>
+          <w:lang w:eastAsia="de-DE"/>
+        </w:rPr>
+        <w:lastRenderedPageBreak/>
+        <w:t xml:space="preserve">Our </w:t>
+      </w:r>
+      <w:r>
+        <w:rPr>
+          <w:lang w:eastAsia="de-DE"/>
+        </w:rPr>
+        <w:t>application</w:t>
+      </w:r>
+      <w:r>
+        <w:rPr>
+          <w:lang w:eastAsia="de-DE"/>
+        </w:rPr>
+        <w:t xml:space="preserve"> is a C</w:t>
+      </w:r>
+      <w:r>
+        <w:rPr>
+          <w:lang w:eastAsia="de-DE"/>
+        </w:rPr>
+        <w:t>essna 152</w:t>
+      </w:r>
+      <w:r>
+        <w:rPr>
+          <w:lang w:eastAsia="de-DE"/>
+        </w:rPr>
+        <w:t xml:space="preserve"> </w:t>
+      </w:r>
+      <w:r>
+        <w:rPr>
+          <w:lang w:eastAsia="de-DE"/>
+        </w:rPr>
+        <w:t xml:space="preserve">airplane </w:t>
+      </w:r>
+      <w:r>
+        <w:rPr>
+          <w:lang w:eastAsia="de-DE"/>
+        </w:rPr>
+        <w:t xml:space="preserve">simulator </w:t>
+      </w:r>
+      <w:r>
+        <w:rPr>
+          <w:lang w:eastAsia="de-DE"/>
+        </w:rPr>
+        <w:t xml:space="preserve">with </w:t>
+      </w:r>
+      <w:r>
+        <w:rPr>
+          <w:lang w:eastAsia="de-DE"/>
+        </w:rPr>
+        <w:t>its</w:t>
+      </w:r>
+      <w:r>
+        <w:rPr>
+          <w:lang w:eastAsia="de-DE"/>
+        </w:rPr>
+        <w:t xml:space="preserve"> </w:t>
+      </w:r>
+      <w:r>
+        <w:rPr>
+          <w:lang w:eastAsia="de-DE"/>
+        </w:rPr>
+        <w:t xml:space="preserve">design, </w:t>
+      </w:r>
+      <w:r>
+        <w:t>p</w:t>
+      </w:r>
+      <w:r>
+        <w:t>hysics</w:t>
+      </w:r>
+      <w:r>
+        <w:rPr>
+          <w:lang w:eastAsia="de-DE"/>
+        </w:rPr>
+        <w:t xml:space="preserve">, </w:t>
+      </w:r>
+      <w:r>
+        <w:rPr>
+          <w:lang w:eastAsia="de-DE"/>
+        </w:rPr>
+        <w:t>characteristics</w:t>
+      </w:r>
+      <w:r>
+        <w:rPr>
+          <w:lang w:eastAsia="de-DE"/>
+        </w:rPr>
+        <w:t xml:space="preserve"> and p</w:t>
+      </w:r>
+      <w:r>
+        <w:rPr>
+          <w:lang w:eastAsia="de-DE"/>
+        </w:rPr>
+        <w:t>erformance</w:t>
+      </w:r>
+      <w:r>
+        <w:rPr>
+          <w:lang w:eastAsia="de-DE"/>
+        </w:rPr>
+        <w:t>.</w:t>
+      </w:r>
+      <w:r>
+        <w:rPr>
+          <w:lang w:eastAsia="de-DE"/>
+        </w:rPr>
+        <w:t xml:space="preserve"> </w:t>
+      </w:r>
       <w:r>
         <w:rPr>
           <w:lang w:eastAsia="de-DE"/>
@@ -2831,27 +4616,35 @@
         <w:rPr>
           <w:lang w:eastAsia="de-DE"/>
         </w:rPr>
-        <w:t xml:space="preserve"> with the </w:t>
-      </w:r>
-    </w:p>
-    <w:p>
-      <w:pPr>
-        <w:rPr>
-          <w:lang w:eastAsia="de-DE"/>
-        </w:rPr>
-      </w:pPr>
-    </w:p>
-    <w:p>
-      <w:pPr>
-        <w:rPr>
-          <w:lang w:eastAsia="de-DE"/>
-        </w:rPr>
-      </w:pPr>
-      <w:r>
-        <w:rPr>
-          <w:lang w:eastAsia="de-DE"/>
-        </w:rPr>
-        <w:lastRenderedPageBreak/>
+        <w:t xml:space="preserve"> with the</w:t>
+      </w:r>
+    </w:p>
+    <w:p>
+      <w:pPr>
+        <w:rPr>
+          <w:b/>
+          <w:bCs/>
+          <w:lang w:eastAsia="de-DE"/>
+        </w:rPr>
+      </w:pPr>
+    </w:p>
+    <w:p>
+      <w:pPr>
+        <w:rPr>
+          <w:lang w:eastAsia="de-DE"/>
+        </w:rPr>
+      </w:pPr>
+    </w:p>
+    <w:p>
+      <w:pPr>
+        <w:rPr>
+          <w:lang w:eastAsia="de-DE"/>
+        </w:rPr>
+      </w:pPr>
+      <w:r>
+        <w:rPr>
+          <w:lang w:eastAsia="de-DE"/>
+        </w:rPr>
         <w:t>The user interacts with this</w:t>
       </w:r>
       <w:r>
@@ -2911,7 +4704,7 @@
       <w:r>
         <w:br w:type="page"/>
       </w:r>
-      <w:bookmarkStart w:id="5" w:name="_Toc35632468"/>
+      <w:bookmarkStart w:id="12" w:name="_Toc35823669"/>
       <w:r>
         <w:rPr>
           <w:i/>
@@ -2924,7 +4717,7 @@
         <w:lastRenderedPageBreak/>
         <w:t>Gestures identified</w:t>
       </w:r>
-      <w:bookmarkEnd w:id="5"/>
+      <w:bookmarkEnd w:id="12"/>
     </w:p>
     <w:p>
       <w:pPr>
@@ -2973,7 +4766,7 @@
                     </pic:cNvPicPr>
                   </pic:nvPicPr>
                   <pic:blipFill>
-                    <a:blip r:embed="rId11">
+                    <a:blip r:embed="rId15">
                       <a:extLst>
                         <a:ext uri="{28A0092B-C50C-407E-A947-70E740481C1C}">
                           <a14:useLocalDpi xmlns:a14="http://schemas.microsoft.com/office/drawing/2010/main" val="0"/>
@@ -3201,7 +4994,7 @@
           <w:lang w:val="en"/>
         </w:rPr>
       </w:pPr>
-      <w:bookmarkStart w:id="6" w:name="_Toc35632469"/>
+      <w:bookmarkStart w:id="13" w:name="_Toc35823670"/>
       <w:r>
         <w:rPr>
           <w:i/>
@@ -3214,7 +5007,7 @@
         <w:lastRenderedPageBreak/>
         <w:t>Hardware used in creating the application</w:t>
       </w:r>
-      <w:bookmarkEnd w:id="6"/>
+      <w:bookmarkEnd w:id="13"/>
     </w:p>
     <w:p>
       <w:pPr>
@@ -3231,7 +5024,42 @@
           <w:szCs w:val="28"/>
           <w:lang w:eastAsia="de-DE"/>
         </w:rPr>
-        <w:t>What is May Airband</w:t>
+        <w:t xml:space="preserve">What is </w:t>
+      </w:r>
+      <w:proofErr w:type="spellStart"/>
+      <w:r>
+        <w:rPr>
+          <w:b/>
+          <w:bCs/>
+          <w:color w:val="0070C0"/>
+          <w:sz w:val="28"/>
+          <w:szCs w:val="28"/>
+          <w:lang w:eastAsia="de-DE"/>
+        </w:rPr>
+        <w:t>M</w:t>
+      </w:r>
+      <w:r>
+        <w:rPr>
+          <w:b/>
+          <w:bCs/>
+          <w:color w:val="0070C0"/>
+          <w:sz w:val="28"/>
+          <w:szCs w:val="28"/>
+          <w:lang w:eastAsia="de-DE"/>
+        </w:rPr>
+        <w:t>yo</w:t>
+      </w:r>
+      <w:proofErr w:type="spellEnd"/>
+      <w:r>
+        <w:rPr>
+          <w:b/>
+          <w:bCs/>
+          <w:color w:val="0070C0"/>
+          <w:sz w:val="28"/>
+          <w:szCs w:val="28"/>
+          <w:lang w:eastAsia="de-DE"/>
+        </w:rPr>
+        <w:t xml:space="preserve"> Airband</w:t>
       </w:r>
       <w:r>
         <w:rPr>
@@ -3245,8 +5073,6 @@
         </w:rPr>
         <w:br w:type="page"/>
       </w:r>
-      <w:bookmarkStart w:id="7" w:name="_GoBack"/>
-      <w:bookmarkEnd w:id="7"/>
     </w:p>
     <w:p>
       <w:pPr>
@@ -3269,7 +5095,7 @@
           <w:lang w:val="en"/>
         </w:rPr>
       </w:pPr>
-      <w:bookmarkStart w:id="8" w:name="_Toc35632470"/>
+      <w:bookmarkStart w:id="14" w:name="_Toc35823671"/>
       <w:r>
         <w:rPr>
           <w:i/>
@@ -3293,7 +5119,7 @@
         </w:rPr>
         <w:t>n</w:t>
       </w:r>
-      <w:bookmarkEnd w:id="8"/>
+      <w:bookmarkEnd w:id="14"/>
       <w:r>
         <w:br w:type="page"/>
       </w:r>
@@ -3319,7 +5145,7 @@
           <w:lang w:val="en"/>
         </w:rPr>
       </w:pPr>
-      <w:bookmarkStart w:id="9" w:name="_Toc35632471"/>
+      <w:bookmarkStart w:id="15" w:name="_Toc35823672"/>
       <w:r>
         <w:rPr>
           <w:i/>
@@ -3332,7 +5158,7 @@
         <w:lastRenderedPageBreak/>
         <w:t>References</w:t>
       </w:r>
-      <w:bookmarkEnd w:id="9"/>
+      <w:bookmarkEnd w:id="15"/>
     </w:p>
     <w:p>
       <w:pPr>
@@ -3340,7 +5166,7 @@
           <w:lang w:val="en" w:eastAsia="de-DE"/>
         </w:rPr>
       </w:pPr>
-      <w:hyperlink r:id="rId12" w:history="1">
+      <w:hyperlink r:id="rId16" w:history="1">
         <w:r>
           <w:rPr>
             <w:rStyle w:val="Hyperlink"/>
@@ -3356,7 +5182,7 @@
           <w:lang w:val="en" w:eastAsia="de-DE"/>
         </w:rPr>
       </w:pPr>
-      <w:hyperlink r:id="rId13" w:history="1">
+      <w:hyperlink r:id="rId17" w:history="1">
         <w:r>
           <w:rPr>
             <w:rStyle w:val="Hyperlink"/>
@@ -3372,7 +5198,7 @@
           <w:lang w:val="en" w:eastAsia="de-DE"/>
         </w:rPr>
       </w:pPr>
-      <w:hyperlink r:id="rId14" w:history="1">
+      <w:hyperlink r:id="rId18" w:history="1">
         <w:r>
           <w:rPr>
             <w:rStyle w:val="Hyperlink"/>
@@ -3385,10 +5211,11 @@
     <w:p>
       <w:pPr>
         <w:rPr>
+          <w:rStyle w:val="Hyperlink"/>
           <w:lang w:val="en" w:eastAsia="de-DE"/>
         </w:rPr>
       </w:pPr>
-      <w:hyperlink r:id="rId15" w:history="1">
+      <w:hyperlink r:id="rId19" w:history="1">
         <w:r>
           <w:rPr>
             <w:rStyle w:val="Hyperlink"/>
@@ -3404,7 +5231,119 @@
           <w:lang w:val="en" w:eastAsia="de-DE"/>
         </w:rPr>
       </w:pPr>
-      <w:hyperlink r:id="rId16" w:history="1">
+      <w:hyperlink r:id="rId20" w:history="1">
+        <w:r>
+          <w:rPr>
+            <w:rStyle w:val="Hyperlink"/>
+            <w:lang w:val="en" w:eastAsia="de-DE"/>
+          </w:rPr>
+          <w:t>https://www.mansfieldct.org/Schools/MMS/staff/hand/flight4forcesoverview.htm</w:t>
+        </w:r>
+      </w:hyperlink>
+    </w:p>
+    <w:p>
+      <w:pPr>
+        <w:rPr>
+          <w:lang w:val="en" w:eastAsia="de-DE"/>
+        </w:rPr>
+      </w:pPr>
+      <w:hyperlink r:id="rId21" w:history="1">
+        <w:r>
+          <w:rPr>
+            <w:rStyle w:val="Hyperlink"/>
+            <w:lang w:val="en" w:eastAsia="de-DE"/>
+          </w:rPr>
+          <w:t>https://www.mansfieldct.org/Schools/MMS/staff/hand/Lawsnewton2law.htm</w:t>
+        </w:r>
+      </w:hyperlink>
+    </w:p>
+    <w:p>
+      <w:pPr>
+        <w:rPr>
+          <w:lang w:val="en" w:eastAsia="de-DE"/>
+        </w:rPr>
+      </w:pPr>
+      <w:hyperlink r:id="rId22" w:history="1">
+        <w:r>
+          <w:rPr>
+            <w:rStyle w:val="Hyperlink"/>
+            <w:lang w:val="en" w:eastAsia="de-DE"/>
+          </w:rPr>
+          <w:t>https://study.com/academy/lesson/newtons-laws-and-weight-mass-gravity.html</w:t>
+        </w:r>
+      </w:hyperlink>
+    </w:p>
+    <w:p>
+      <w:pPr>
+        <w:rPr>
+          <w:lang w:val="en" w:eastAsia="de-DE"/>
+        </w:rPr>
+      </w:pPr>
+      <w:hyperlink r:id="rId23" w:history="1">
+        <w:r>
+          <w:rPr>
+            <w:rStyle w:val="Hyperlink"/>
+            <w:lang w:val="en" w:eastAsia="de-DE"/>
+          </w:rPr>
+          <w:t>https://en.wikipedia.org/wiki/Bernoulli's_principle</w:t>
+        </w:r>
+      </w:hyperlink>
+    </w:p>
+    <w:p>
+      <w:pPr>
+        <w:rPr>
+          <w:lang w:val="en" w:eastAsia="de-DE"/>
+        </w:rPr>
+      </w:pPr>
+      <w:hyperlink r:id="rId24" w:history="1">
+        <w:r>
+          <w:rPr>
+            <w:rStyle w:val="Hyperlink"/>
+            <w:lang w:val="en" w:eastAsia="de-DE"/>
+          </w:rPr>
+          <w:t>https://en.wikipedia.org/wiki/Angle_of_attack</w:t>
+        </w:r>
+      </w:hyperlink>
+    </w:p>
+    <w:p>
+      <w:pPr>
+        <w:rPr>
+          <w:lang w:val="en" w:eastAsia="de-DE"/>
+        </w:rPr>
+      </w:pPr>
+      <w:hyperlink r:id="rId25" w:history="1">
+        <w:r>
+          <w:rPr>
+            <w:rStyle w:val="Hyperlink"/>
+            <w:lang w:val="en" w:eastAsia="de-DE"/>
+          </w:rPr>
+          <w:t>http://hyperphysics.phy-astr.gsu.edu/hbase/mass.html</w:t>
+        </w:r>
+      </w:hyperlink>
+    </w:p>
+    <w:p>
+      <w:pPr>
+        <w:rPr>
+          <w:lang w:val="en" w:eastAsia="de-DE"/>
+        </w:rPr>
+      </w:pPr>
+      <w:hyperlink r:id="rId26" w:history="1">
+        <w:r>
+          <w:rPr>
+            <w:rStyle w:val="Hyperlink"/>
+            <w:lang w:val="en" w:eastAsia="de-DE"/>
+          </w:rPr>
+          <w:t>https://howthingsfly.si.edu/forces-flight/four-forces</w:t>
+        </w:r>
+      </w:hyperlink>
+    </w:p>
+    <w:p>
+      <w:pPr>
+        <w:rPr>
+          <w:lang w:val="en" w:eastAsia="de-DE"/>
+        </w:rPr>
+      </w:pPr>
+      <w:hyperlink r:id="rId27" w:history="1">
         <w:r>
           <w:rPr>
             <w:rStyle w:val="Hyperlink"/>
@@ -3420,7 +5359,7 @@
           <w:lang w:val="en" w:eastAsia="de-DE"/>
         </w:rPr>
       </w:pPr>
-      <w:hyperlink r:id="rId17" w:history="1">
+      <w:hyperlink r:id="rId28" w:history="1">
         <w:r>
           <w:rPr>
             <w:rStyle w:val="Hyperlink"/>
@@ -3436,7 +5375,7 @@
           <w:lang w:val="en" w:eastAsia="de-DE"/>
         </w:rPr>
       </w:pPr>
-      <w:hyperlink r:id="rId18" w:history="1">
+      <w:hyperlink r:id="rId29" w:history="1">
         <w:r>
           <w:rPr>
             <w:rStyle w:val="Hyperlink"/>
@@ -3453,7 +5392,7 @@
           <w:lang w:val="en" w:eastAsia="de-DE"/>
         </w:rPr>
       </w:pPr>
-      <w:hyperlink r:id="rId19" w:history="1">
+      <w:hyperlink r:id="rId30" w:history="1">
         <w:r>
           <w:rPr>
             <w:rStyle w:val="Hyperlink"/>
@@ -3470,27 +5409,13 @@
           <w:lang w:val="en" w:eastAsia="de-DE"/>
         </w:rPr>
       </w:pPr>
-      <w:hyperlink r:id="rId20" w:history="1">
+      <w:hyperlink r:id="rId31" w:anchor="v=onepage&amp;q&amp;f=false" w:history="1">
         <w:r>
           <w:rPr>
             <w:rStyle w:val="Hyperlink"/>
             <w:lang w:val="en" w:eastAsia="de-DE"/>
           </w:rPr>
-          <w:t>https://books.goog</w:t>
-        </w:r>
-        <w:r>
-          <w:rPr>
-            <w:rStyle w:val="Hyperlink"/>
-            <w:lang w:val="en" w:eastAsia="de-DE"/>
-          </w:rPr>
-          <w:t>l</w:t>
-        </w:r>
-        <w:r>
-          <w:rPr>
-            <w:rStyle w:val="Hyperlink"/>
-            <w:lang w:val="en" w:eastAsia="de-DE"/>
-          </w:rPr>
-          <w:t>e.ie/books?id=49uHAwAAQBAJ&amp;printsec=frontcover&amp;source=gbs_ge_summary_r&amp;cad=0#v=onepage&amp;q&amp;f=false</w:t>
+          <w:t>https://books.google.ie/books?id=49uHAwAAQBAJ&amp;printsec=frontcover&amp;source=gbs_ge_summary_r&amp;cad=0#v=onepage&amp;q&amp;f=false</w:t>
         </w:r>
       </w:hyperlink>
     </w:p>
@@ -3509,6 +5434,77 @@
           <w:lang w:val="en" w:eastAsia="de-DE"/>
         </w:rPr>
       </w:pPr>
+    </w:p>
+    <w:p>
+      <w:pPr>
+        <w:rPr>
+          <w:u w:val="single"/>
+          <w:lang w:val="en" w:eastAsia="de-DE"/>
+        </w:rPr>
+      </w:pPr>
+    </w:p>
+    <w:p>
+      <w:pPr>
+        <w:rPr>
+          <w:u w:val="single"/>
+          <w:lang w:val="en" w:eastAsia="de-DE"/>
+        </w:rPr>
+      </w:pPr>
+    </w:p>
+    <w:p>
+      <w:pPr>
+        <w:rPr>
+          <w:u w:val="single"/>
+          <w:lang w:val="en" w:eastAsia="de-DE"/>
+        </w:rPr>
+      </w:pPr>
+    </w:p>
+    <w:p>
+      <w:pPr>
+        <w:rPr>
+          <w:u w:val="single"/>
+          <w:lang w:val="en" w:eastAsia="de-DE"/>
+        </w:rPr>
+      </w:pPr>
+    </w:p>
+    <w:p>
+      <w:pPr>
+        <w:rPr>
+          <w:u w:val="single"/>
+          <w:lang w:val="en" w:eastAsia="de-DE"/>
+        </w:rPr>
+      </w:pPr>
+    </w:p>
+    <w:p>
+      <w:pPr>
+        <w:rPr>
+          <w:u w:val="single"/>
+          <w:lang w:val="en" w:eastAsia="de-DE"/>
+        </w:rPr>
+      </w:pPr>
+    </w:p>
+    <w:p>
+      <w:pPr>
+        <w:rPr>
+          <w:u w:val="single"/>
+          <w:lang w:val="en" w:eastAsia="de-DE"/>
+        </w:rPr>
+      </w:pPr>
+    </w:p>
+    <w:p>
+      <w:pPr>
+        <w:rPr>
+          <w:u w:val="single"/>
+          <w:lang w:val="en" w:eastAsia="de-DE"/>
+        </w:rPr>
+      </w:pPr>
+      <w:r>
+        <w:rPr>
+          <w:u w:val="single"/>
+          <w:lang w:val="en" w:eastAsia="de-DE"/>
+        </w:rPr>
+        <w:br w:type="page"/>
+      </w:r>
     </w:p>
     <w:p>
       <w:pPr>
@@ -3531,7 +5527,9 @@
           <w:lang w:val="en"/>
         </w:rPr>
       </w:pPr>
-      <w:bookmarkStart w:id="10" w:name="_Toc35632472"/>
+      <w:bookmarkStart w:id="16" w:name="OLE_LINK3"/>
+      <w:bookmarkStart w:id="17" w:name="OLE_LINK4"/>
+      <w:bookmarkStart w:id="18" w:name="_Toc35823673"/>
       <w:r>
         <w:rPr>
           <w:i/>
@@ -3541,9 +5539,9 @@
           <w:szCs w:val="32"/>
           <w:lang w:val="en"/>
         </w:rPr>
-        <w:t>Appendix</w:t>
-      </w:r>
-      <w:bookmarkEnd w:id="10"/>
+        <w:lastRenderedPageBreak/>
+        <w:t>Appendix </w:t>
+      </w:r>
       <w:r>
         <w:rPr>
           <w:i/>
@@ -3553,16 +5551,18 @@
           <w:szCs w:val="32"/>
           <w:lang w:val="en"/>
         </w:rPr>
-        <w:t> </w:t>
-      </w:r>
-    </w:p>
-    <w:p>
-      <w:pPr>
-        <w:jc w:val="center"/>
-        <w:rPr>
-          <w:color w:val="0563C1" w:themeColor="hyperlink"/>
+        <w:t>A</w:t>
+      </w:r>
+      <w:bookmarkEnd w:id="18"/>
+    </w:p>
+    <w:bookmarkEnd w:id="16"/>
+    <w:bookmarkEnd w:id="17"/>
+    <w:p>
+      <w:pPr>
+        <w:rPr>
+          <w:rStyle w:val="Hyperlink"/>
           <w:sz w:val="32"/>
-          <w:u w:val="single"/>
+          <w:lang w:eastAsia="de-DE"/>
         </w:rPr>
       </w:pPr>
       <w:r>
@@ -3580,7 +5580,7 @@
         </w:rPr>
         <w:t xml:space="preserve"> : </w:t>
       </w:r>
-      <w:hyperlink r:id="rId21" w:history="1">
+      <w:hyperlink r:id="rId32" w:history="1">
         <w:r>
           <w:rPr>
             <w:rStyle w:val="Hyperlink"/>
@@ -3591,9 +5591,247 @@
         </w:r>
       </w:hyperlink>
     </w:p>
+    <w:p>
+      <w:pPr>
+        <w:rPr>
+          <w:b/>
+          <w:sz w:val="32"/>
+          <w:lang w:eastAsia="de-DE"/>
+        </w:rPr>
+      </w:pPr>
+      <w:r>
+        <w:rPr>
+          <w:b/>
+          <w:sz w:val="32"/>
+          <w:lang w:eastAsia="de-DE"/>
+        </w:rPr>
+        <w:t xml:space="preserve">Unity version: </w:t>
+      </w:r>
+      <w:r>
+        <w:rPr>
+          <w:bCs/>
+          <w:sz w:val="32"/>
+          <w:lang w:eastAsia="de-DE"/>
+        </w:rPr>
+        <w:t>2019.2.19f1</w:t>
+      </w:r>
+    </w:p>
+    <w:p>
+      <w:pPr>
+        <w:rPr>
+          <w:bCs/>
+          <w:sz w:val="32"/>
+          <w:lang w:eastAsia="de-DE"/>
+        </w:rPr>
+      </w:pPr>
+      <w:r>
+        <w:rPr>
+          <w:b/>
+          <w:sz w:val="32"/>
+          <w:lang w:eastAsia="de-DE"/>
+        </w:rPr>
+        <w:t xml:space="preserve">Other software: </w:t>
+      </w:r>
+      <w:r>
+        <w:rPr>
+          <w:bCs/>
+          <w:sz w:val="32"/>
+          <w:lang w:eastAsia="de-DE"/>
+        </w:rPr>
+        <w:t xml:space="preserve">MS Visual Studio 2017 &amp; 2019, MS Visual Studio Code, </w:t>
+      </w:r>
+      <w:proofErr w:type="spellStart"/>
+      <w:r>
+        <w:rPr>
+          <w:bCs/>
+          <w:sz w:val="32"/>
+          <w:lang w:eastAsia="de-DE"/>
+        </w:rPr>
+        <w:t>FastStone</w:t>
+      </w:r>
+      <w:proofErr w:type="spellEnd"/>
+      <w:r>
+        <w:rPr>
+          <w:bCs/>
+          <w:sz w:val="32"/>
+          <w:lang w:eastAsia="de-DE"/>
+        </w:rPr>
+        <w:t xml:space="preserve"> Image Viewer</w:t>
+      </w:r>
+      <w:r>
+        <w:rPr>
+          <w:bCs/>
+          <w:sz w:val="32"/>
+          <w:lang w:eastAsia="de-DE"/>
+        </w:rPr>
+        <w:t xml:space="preserve">, </w:t>
+      </w:r>
+      <w:r>
+        <w:rPr>
+          <w:bCs/>
+          <w:sz w:val="32"/>
+          <w:lang w:eastAsia="de-DE"/>
+        </w:rPr>
+        <w:t>MS Word 365, XODO PDF Viewer</w:t>
+      </w:r>
+    </w:p>
+    <w:p>
+      <w:pPr>
+        <w:rPr>
+          <w:bCs/>
+          <w:sz w:val="32"/>
+          <w:lang w:eastAsia="de-DE"/>
+        </w:rPr>
+      </w:pPr>
+      <w:r>
+        <w:rPr>
+          <w:b/>
+          <w:sz w:val="32"/>
+          <w:lang w:eastAsia="de-DE"/>
+        </w:rPr>
+        <w:t xml:space="preserve">Hardware: </w:t>
+      </w:r>
+      <w:proofErr w:type="spellStart"/>
+      <w:r>
+        <w:rPr>
+          <w:bCs/>
+          <w:sz w:val="32"/>
+          <w:lang w:eastAsia="de-DE"/>
+        </w:rPr>
+        <w:t>Myo</w:t>
+      </w:r>
+      <w:proofErr w:type="spellEnd"/>
+      <w:r>
+        <w:rPr>
+          <w:bCs/>
+          <w:sz w:val="32"/>
+          <w:lang w:eastAsia="de-DE"/>
+        </w:rPr>
+        <w:t xml:space="preserve"> Armband</w:t>
+      </w:r>
+      <w:r>
+        <w:rPr>
+          <w:bCs/>
+          <w:sz w:val="32"/>
+          <w:lang w:eastAsia="de-DE"/>
+        </w:rPr>
+        <w:t>,</w:t>
+      </w:r>
+      <w:r>
+        <w:rPr>
+          <w:b/>
+          <w:sz w:val="32"/>
+          <w:lang w:eastAsia="de-DE"/>
+        </w:rPr>
+        <w:t xml:space="preserve"> </w:t>
+      </w:r>
+      <w:r>
+        <w:rPr>
+          <w:bCs/>
+          <w:sz w:val="32"/>
+          <w:lang w:eastAsia="de-DE"/>
+        </w:rPr>
+        <w:t>Laptop</w:t>
+      </w:r>
+      <w:r>
+        <w:rPr>
+          <w:bCs/>
+          <w:sz w:val="32"/>
+          <w:lang w:eastAsia="de-DE"/>
+        </w:rPr>
+        <w:t xml:space="preserve"> (</w:t>
+      </w:r>
+      <w:r>
+        <w:rPr>
+          <w:bCs/>
+          <w:sz w:val="32"/>
+          <w:lang w:eastAsia="de-DE"/>
+        </w:rPr>
+        <w:t xml:space="preserve">OS </w:t>
+      </w:r>
+      <w:r>
+        <w:rPr>
+          <w:bCs/>
+          <w:sz w:val="32"/>
+          <w:lang w:eastAsia="de-DE"/>
+        </w:rPr>
+        <w:t>Windows 10)</w:t>
+      </w:r>
+    </w:p>
+    <w:p>
+      <w:pPr>
+        <w:rPr>
+          <w:bCs/>
+          <w:sz w:val="32"/>
+          <w:lang w:eastAsia="de-DE"/>
+        </w:rPr>
+      </w:pPr>
+    </w:p>
+    <w:p>
+      <w:pPr>
+        <w:pStyle w:val="heading1"/>
+        <w:numPr>
+          <w:ilvl w:val="0"/>
+          <w:numId w:val="0"/>
+        </w:numPr>
+        <w:tabs>
+          <w:tab w:val="left" w:pos="720"/>
+        </w:tabs>
+        <w:ind w:left="567" w:hanging="567"/>
+        <w:jc w:val="center"/>
+        <w:rPr>
+          <w:i/>
+          <w:iCs/>
+          <w:color w:val="C00000"/>
+          <w:sz w:val="32"/>
+          <w:szCs w:val="32"/>
+          <w:lang w:val="en"/>
+        </w:rPr>
+      </w:pPr>
+      <w:bookmarkStart w:id="19" w:name="_Toc35823674"/>
+      <w:r>
+        <w:rPr>
+          <w:i/>
+          <w:iCs/>
+          <w:color w:val="C00000"/>
+          <w:sz w:val="32"/>
+          <w:szCs w:val="32"/>
+          <w:lang w:val="en"/>
+        </w:rPr>
+        <w:t>Appendix </w:t>
+      </w:r>
+      <w:r>
+        <w:rPr>
+          <w:i/>
+          <w:iCs/>
+          <w:color w:val="C00000"/>
+          <w:sz w:val="32"/>
+          <w:szCs w:val="32"/>
+          <w:lang w:val="en"/>
+        </w:rPr>
+        <w:t>B</w:t>
+      </w:r>
+      <w:bookmarkEnd w:id="19"/>
+    </w:p>
+    <w:p>
+      <w:pPr>
+        <w:rPr>
+          <w:color w:val="0563C1" w:themeColor="hyperlink"/>
+          <w:sz w:val="32"/>
+        </w:rPr>
+      </w:pPr>
+      <w:r>
+        <w:rPr>
+          <w:bCs/>
+          <w:sz w:val="32"/>
+          <w:lang w:eastAsia="de-DE"/>
+        </w:rPr>
+        <w:t>Implementing Gesture Control for a Quadcopter.pdf</w:t>
+      </w:r>
+    </w:p>
     <w:sectPr>
-      <w:headerReference w:type="default" r:id="rId22"/>
-      <w:footerReference w:type="default" r:id="rId23"/>
+      <w:headerReference w:type="default" r:id="rId33"/>
+      <w:footerReference w:type="default" r:id="rId34"/>
       <w:pgSz w:w="11906" w:h="16838"/>
       <w:pgMar w:top="1440" w:right="1440" w:bottom="1440" w:left="1440" w:header="708" w:footer="708" w:gutter="0"/>
       <w:pgNumType w:start="0"/>
@@ -4319,6 +6557,119 @@
     </w:lvl>
   </w:abstractNum>
   <w:abstractNum w:abstractNumId="5" w15:restartNumberingAfterBreak="0">
+    <w:nsid w:val="28755D35"/>
+    <w:multiLevelType w:val="hybridMultilevel"/>
+    <w:tmpl w:val="1D326634"/>
+    <w:lvl w:ilvl="0" w:tplc="18090001">
+      <w:start w:val="1"/>
+      <w:numFmt w:val="bullet"/>
+      <w:lvlText w:val=""/>
+      <w:lvlJc w:val="left"/>
+      <w:pPr>
+        <w:ind w:left="720" w:hanging="360"/>
+      </w:pPr>
+      <w:rPr>
+        <w:rFonts w:ascii="Symbol" w:hAnsi="Symbol" w:hint="default"/>
+      </w:rPr>
+    </w:lvl>
+    <w:lvl w:ilvl="1" w:tplc="18090003" w:tentative="1">
+      <w:start w:val="1"/>
+      <w:numFmt w:val="bullet"/>
+      <w:lvlText w:val="o"/>
+      <w:lvlJc w:val="left"/>
+      <w:pPr>
+        <w:ind w:left="1440" w:hanging="360"/>
+      </w:pPr>
+      <w:rPr>
+        <w:rFonts w:ascii="Courier New" w:hAnsi="Courier New" w:cs="Courier New" w:hint="default"/>
+      </w:rPr>
+    </w:lvl>
+    <w:lvl w:ilvl="2" w:tplc="18090005" w:tentative="1">
+      <w:start w:val="1"/>
+      <w:numFmt w:val="bullet"/>
+      <w:lvlText w:val=""/>
+      <w:lvlJc w:val="left"/>
+      <w:pPr>
+        <w:ind w:left="2160" w:hanging="360"/>
+      </w:pPr>
+      <w:rPr>
+        <w:rFonts w:ascii="Wingdings" w:hAnsi="Wingdings" w:hint="default"/>
+      </w:rPr>
+    </w:lvl>
+    <w:lvl w:ilvl="3" w:tplc="18090001" w:tentative="1">
+      <w:start w:val="1"/>
+      <w:numFmt w:val="bullet"/>
+      <w:lvlText w:val=""/>
+      <w:lvlJc w:val="left"/>
+      <w:pPr>
+        <w:ind w:left="2880" w:hanging="360"/>
+      </w:pPr>
+      <w:rPr>
+        <w:rFonts w:ascii="Symbol" w:hAnsi="Symbol" w:hint="default"/>
+      </w:rPr>
+    </w:lvl>
+    <w:lvl w:ilvl="4" w:tplc="18090003" w:tentative="1">
+      <w:start w:val="1"/>
+      <w:numFmt w:val="bullet"/>
+      <w:lvlText w:val="o"/>
+      <w:lvlJc w:val="left"/>
+      <w:pPr>
+        <w:ind w:left="3600" w:hanging="360"/>
+      </w:pPr>
+      <w:rPr>
+        <w:rFonts w:ascii="Courier New" w:hAnsi="Courier New" w:cs="Courier New" w:hint="default"/>
+      </w:rPr>
+    </w:lvl>
+    <w:lvl w:ilvl="5" w:tplc="18090005" w:tentative="1">
+      <w:start w:val="1"/>
+      <w:numFmt w:val="bullet"/>
+      <w:lvlText w:val=""/>
+      <w:lvlJc w:val="left"/>
+      <w:pPr>
+        <w:ind w:left="4320" w:hanging="360"/>
+      </w:pPr>
+      <w:rPr>
+        <w:rFonts w:ascii="Wingdings" w:hAnsi="Wingdings" w:hint="default"/>
+      </w:rPr>
+    </w:lvl>
+    <w:lvl w:ilvl="6" w:tplc="18090001" w:tentative="1">
+      <w:start w:val="1"/>
+      <w:numFmt w:val="bullet"/>
+      <w:lvlText w:val=""/>
+      <w:lvlJc w:val="left"/>
+      <w:pPr>
+        <w:ind w:left="5040" w:hanging="360"/>
+      </w:pPr>
+      <w:rPr>
+        <w:rFonts w:ascii="Symbol" w:hAnsi="Symbol" w:hint="default"/>
+      </w:rPr>
+    </w:lvl>
+    <w:lvl w:ilvl="7" w:tplc="18090003" w:tentative="1">
+      <w:start w:val="1"/>
+      <w:numFmt w:val="bullet"/>
+      <w:lvlText w:val="o"/>
+      <w:lvlJc w:val="left"/>
+      <w:pPr>
+        <w:ind w:left="5760" w:hanging="360"/>
+      </w:pPr>
+      <w:rPr>
+        <w:rFonts w:ascii="Courier New" w:hAnsi="Courier New" w:cs="Courier New" w:hint="default"/>
+      </w:rPr>
+    </w:lvl>
+    <w:lvl w:ilvl="8" w:tplc="18090005" w:tentative="1">
+      <w:start w:val="1"/>
+      <w:numFmt w:val="bullet"/>
+      <w:lvlText w:val=""/>
+      <w:lvlJc w:val="left"/>
+      <w:pPr>
+        <w:ind w:left="6480" w:hanging="360"/>
+      </w:pPr>
+      <w:rPr>
+        <w:rFonts w:ascii="Wingdings" w:hAnsi="Wingdings" w:hint="default"/>
+      </w:rPr>
+    </w:lvl>
+  </w:abstractNum>
+  <w:abstractNum w:abstractNumId="6" w15:restartNumberingAfterBreak="0">
     <w:nsid w:val="2DC22406"/>
     <w:multiLevelType w:val="hybridMultilevel"/>
     <w:tmpl w:val="5978B204"/>
@@ -4404,7 +6755,7 @@
       </w:pPr>
     </w:lvl>
   </w:abstractNum>
-  <w:abstractNum w:abstractNumId="6" w15:restartNumberingAfterBreak="0">
+  <w:abstractNum w:abstractNumId="7" w15:restartNumberingAfterBreak="0">
     <w:nsid w:val="32CA2DF2"/>
     <w:multiLevelType w:val="hybridMultilevel"/>
     <w:tmpl w:val="8CB0BA56"/>
@@ -4490,7 +6841,7 @@
       </w:pPr>
     </w:lvl>
   </w:abstractNum>
-  <w:abstractNum w:abstractNumId="7" w15:restartNumberingAfterBreak="0">
+  <w:abstractNum w:abstractNumId="8" w15:restartNumberingAfterBreak="0">
     <w:nsid w:val="348041D8"/>
     <w:multiLevelType w:val="hybridMultilevel"/>
     <w:tmpl w:val="5DA62082"/>
@@ -4603,7 +6954,7 @@
       </w:rPr>
     </w:lvl>
   </w:abstractNum>
-  <w:abstractNum w:abstractNumId="8" w15:restartNumberingAfterBreak="0">
+  <w:abstractNum w:abstractNumId="9" w15:restartNumberingAfterBreak="0">
     <w:nsid w:val="3B155447"/>
     <w:multiLevelType w:val="hybridMultilevel"/>
     <w:tmpl w:val="CE4E19F4"/>
@@ -4689,7 +7040,7 @@
       </w:pPr>
     </w:lvl>
   </w:abstractNum>
-  <w:abstractNum w:abstractNumId="9" w15:restartNumberingAfterBreak="0">
+  <w:abstractNum w:abstractNumId="10" w15:restartNumberingAfterBreak="0">
     <w:nsid w:val="3DEA6DFB"/>
     <w:multiLevelType w:val="hybridMultilevel"/>
     <w:tmpl w:val="E6A02622"/>
@@ -4775,7 +7126,7 @@
       </w:pPr>
     </w:lvl>
   </w:abstractNum>
-  <w:abstractNum w:abstractNumId="10" w15:restartNumberingAfterBreak="0">
+  <w:abstractNum w:abstractNumId="11" w15:restartNumberingAfterBreak="0">
     <w:nsid w:val="44F956E1"/>
     <w:multiLevelType w:val="hybridMultilevel"/>
     <w:tmpl w:val="09BCD172"/>
@@ -4864,7 +7215,7 @@
       </w:pPr>
     </w:lvl>
   </w:abstractNum>
-  <w:abstractNum w:abstractNumId="11" w15:restartNumberingAfterBreak="0">
+  <w:abstractNum w:abstractNumId="12" w15:restartNumberingAfterBreak="0">
     <w:nsid w:val="4CB924C8"/>
     <w:multiLevelType w:val="hybridMultilevel"/>
     <w:tmpl w:val="8264CB04"/>
@@ -4977,7 +7328,7 @@
       </w:rPr>
     </w:lvl>
   </w:abstractNum>
-  <w:abstractNum w:abstractNumId="12" w15:restartNumberingAfterBreak="0">
+  <w:abstractNum w:abstractNumId="13" w15:restartNumberingAfterBreak="0">
     <w:nsid w:val="508830E9"/>
     <w:multiLevelType w:val="hybridMultilevel"/>
     <w:tmpl w:val="191CD15A"/>
@@ -5090,7 +7441,7 @@
       </w:rPr>
     </w:lvl>
   </w:abstractNum>
-  <w:abstractNum w:abstractNumId="13" w15:restartNumberingAfterBreak="0">
+  <w:abstractNum w:abstractNumId="14" w15:restartNumberingAfterBreak="0">
     <w:nsid w:val="553A52CA"/>
     <w:multiLevelType w:val="hybridMultilevel"/>
     <w:tmpl w:val="A738A45E"/>
@@ -5203,7 +7554,7 @@
       </w:rPr>
     </w:lvl>
   </w:abstractNum>
-  <w:abstractNum w:abstractNumId="14" w15:restartNumberingAfterBreak="0">
+  <w:abstractNum w:abstractNumId="15" w15:restartNumberingAfterBreak="0">
     <w:nsid w:val="5B342083"/>
     <w:multiLevelType w:val="hybridMultilevel"/>
     <w:tmpl w:val="05A4B8DA"/>
@@ -5316,7 +7667,7 @@
       </w:rPr>
     </w:lvl>
   </w:abstractNum>
-  <w:abstractNum w:abstractNumId="15" w15:restartNumberingAfterBreak="0">
+  <w:abstractNum w:abstractNumId="16" w15:restartNumberingAfterBreak="0">
     <w:nsid w:val="5C240C2C"/>
     <w:multiLevelType w:val="hybridMultilevel"/>
     <w:tmpl w:val="34DC42C8"/>
@@ -5429,7 +7780,7 @@
       </w:rPr>
     </w:lvl>
   </w:abstractNum>
-  <w:abstractNum w:abstractNumId="16" w15:restartNumberingAfterBreak="0">
+  <w:abstractNum w:abstractNumId="17" w15:restartNumberingAfterBreak="0">
     <w:nsid w:val="5C78249F"/>
     <w:multiLevelType w:val="hybridMultilevel"/>
     <w:tmpl w:val="34423FCA"/>
@@ -5515,7 +7866,7 @@
       </w:pPr>
     </w:lvl>
   </w:abstractNum>
-  <w:abstractNum w:abstractNumId="17" w15:restartNumberingAfterBreak="0">
+  <w:abstractNum w:abstractNumId="18" w15:restartNumberingAfterBreak="0">
     <w:nsid w:val="601842A3"/>
     <w:multiLevelType w:val="hybridMultilevel"/>
     <w:tmpl w:val="4D58B412"/>
@@ -5601,7 +7952,7 @@
       </w:pPr>
     </w:lvl>
   </w:abstractNum>
-  <w:abstractNum w:abstractNumId="18" w15:restartNumberingAfterBreak="0">
+  <w:abstractNum w:abstractNumId="19" w15:restartNumberingAfterBreak="0">
     <w:nsid w:val="62510627"/>
     <w:multiLevelType w:val="hybridMultilevel"/>
     <w:tmpl w:val="8320D980"/>
@@ -5687,7 +8038,7 @@
       </w:pPr>
     </w:lvl>
   </w:abstractNum>
-  <w:abstractNum w:abstractNumId="19" w15:restartNumberingAfterBreak="0">
+  <w:abstractNum w:abstractNumId="20" w15:restartNumberingAfterBreak="0">
     <w:nsid w:val="6375401F"/>
     <w:multiLevelType w:val="hybridMultilevel"/>
     <w:tmpl w:val="452E85DA"/>
@@ -5773,7 +8124,7 @@
       </w:pPr>
     </w:lvl>
   </w:abstractNum>
-  <w:abstractNum w:abstractNumId="20" w15:restartNumberingAfterBreak="0">
+  <w:abstractNum w:abstractNumId="21" w15:restartNumberingAfterBreak="0">
     <w:nsid w:val="6A8672E7"/>
     <w:multiLevelType w:val="hybridMultilevel"/>
     <w:tmpl w:val="D3B67334"/>
@@ -5886,7 +8237,7 @@
       </w:rPr>
     </w:lvl>
   </w:abstractNum>
-  <w:abstractNum w:abstractNumId="21" w15:restartNumberingAfterBreak="0">
+  <w:abstractNum w:abstractNumId="22" w15:restartNumberingAfterBreak="0">
     <w:nsid w:val="6BE91CFA"/>
     <w:multiLevelType w:val="hybridMultilevel"/>
     <w:tmpl w:val="D4AEBE3A"/>
@@ -5999,7 +8350,7 @@
       </w:rPr>
     </w:lvl>
   </w:abstractNum>
-  <w:abstractNum w:abstractNumId="22" w15:restartNumberingAfterBreak="0">
+  <w:abstractNum w:abstractNumId="23" w15:restartNumberingAfterBreak="0">
     <w:nsid w:val="6FCF1A86"/>
     <w:multiLevelType w:val="hybridMultilevel"/>
     <w:tmpl w:val="924CD816"/>
@@ -6112,7 +8463,7 @@
       </w:rPr>
     </w:lvl>
   </w:abstractNum>
-  <w:abstractNum w:abstractNumId="23" w15:restartNumberingAfterBreak="0">
+  <w:abstractNum w:abstractNumId="24" w15:restartNumberingAfterBreak="0">
     <w:nsid w:val="72FF7D95"/>
     <w:multiLevelType w:val="multilevel"/>
     <w:tmpl w:val="30CC5794"/>
@@ -6261,7 +8612,7 @@
       </w:rPr>
     </w:lvl>
   </w:abstractNum>
-  <w:abstractNum w:abstractNumId="24" w15:restartNumberingAfterBreak="0">
+  <w:abstractNum w:abstractNumId="25" w15:restartNumberingAfterBreak="0">
     <w:nsid w:val="7738779A"/>
     <w:multiLevelType w:val="multilevel"/>
     <w:tmpl w:val="77EC1FB2"/>
@@ -6383,7 +8734,7 @@
       </w:pPr>
     </w:lvl>
   </w:abstractNum>
-  <w:abstractNum w:abstractNumId="25" w15:restartNumberingAfterBreak="0">
+  <w:abstractNum w:abstractNumId="26" w15:restartNumberingAfterBreak="0">
     <w:nsid w:val="7FBE62C9"/>
     <w:multiLevelType w:val="hybridMultilevel"/>
     <w:tmpl w:val="F3105910"/>
@@ -6470,46 +8821,46 @@
     </w:lvl>
   </w:abstractNum>
   <w:num w:numId="1">
-    <w:abstractNumId w:val="24"/>
+    <w:abstractNumId w:val="25"/>
   </w:num>
   <w:num w:numId="2">
-    <w:abstractNumId w:val="13"/>
+    <w:abstractNumId w:val="14"/>
   </w:num>
   <w:num w:numId="3">
-    <w:abstractNumId w:val="19"/>
+    <w:abstractNumId w:val="20"/>
   </w:num>
   <w:num w:numId="4">
+    <w:abstractNumId w:val="18"/>
+  </w:num>
+  <w:num w:numId="5">
+    <w:abstractNumId w:val="6"/>
+  </w:num>
+  <w:num w:numId="6">
+    <w:abstractNumId w:val="9"/>
+  </w:num>
+  <w:num w:numId="7">
     <w:abstractNumId w:val="17"/>
   </w:num>
-  <w:num w:numId="5">
-    <w:abstractNumId w:val="5"/>
-  </w:num>
-  <w:num w:numId="6">
-    <w:abstractNumId w:val="8"/>
-  </w:num>
-  <w:num w:numId="7">
-    <w:abstractNumId w:val="16"/>
-  </w:num>
   <w:num w:numId="8">
-    <w:abstractNumId w:val="25"/>
+    <w:abstractNumId w:val="26"/>
   </w:num>
   <w:num w:numId="9">
-    <w:abstractNumId w:val="6"/>
+    <w:abstractNumId w:val="7"/>
   </w:num>
   <w:num w:numId="10">
-    <w:abstractNumId w:val="18"/>
+    <w:abstractNumId w:val="19"/>
   </w:num>
   <w:num w:numId="11">
     <w:abstractNumId w:val="1"/>
   </w:num>
   <w:num w:numId="12">
-    <w:abstractNumId w:val="15"/>
+    <w:abstractNumId w:val="16"/>
   </w:num>
   <w:num w:numId="13">
-    <w:abstractNumId w:val="20"/>
+    <w:abstractNumId w:val="21"/>
   </w:num>
   <w:num w:numId="14">
-    <w:abstractNumId w:val="21"/>
+    <w:abstractNumId w:val="22"/>
   </w:num>
   <w:num w:numId="15">
     <w:abstractNumId w:val="2"/>
@@ -6518,34 +8869,37 @@
     <w:abstractNumId w:val="3"/>
   </w:num>
   <w:num w:numId="17">
-    <w:abstractNumId w:val="22"/>
+    <w:abstractNumId w:val="23"/>
   </w:num>
   <w:num w:numId="18">
-    <w:abstractNumId w:val="9"/>
+    <w:abstractNumId w:val="10"/>
   </w:num>
   <w:num w:numId="19">
     <w:abstractNumId w:val="0"/>
   </w:num>
   <w:num w:numId="20">
-    <w:abstractNumId w:val="7"/>
+    <w:abstractNumId w:val="8"/>
   </w:num>
   <w:num w:numId="21">
-    <w:abstractNumId w:val="23"/>
+    <w:abstractNumId w:val="24"/>
   </w:num>
   <w:num w:numId="22">
-    <w:abstractNumId w:val="11"/>
+    <w:abstractNumId w:val="12"/>
   </w:num>
   <w:num w:numId="23">
-    <w:abstractNumId w:val="12"/>
+    <w:abstractNumId w:val="13"/>
   </w:num>
   <w:num w:numId="24">
-    <w:abstractNumId w:val="10"/>
+    <w:abstractNumId w:val="11"/>
   </w:num>
   <w:num w:numId="25">
     <w:abstractNumId w:val="4"/>
   </w:num>
   <w:num w:numId="26">
-    <w:abstractNumId w:val="14"/>
+    <w:abstractNumId w:val="15"/>
+  </w:num>
+  <w:num w:numId="27">
+    <w:abstractNumId w:val="5"/>
   </w:num>
   <w:numIdMacAtCleanup w:val="24"/>
 </w:numbering>
@@ -7020,7 +9374,6 @@
   <w:style w:type="character" w:default="1" w:styleId="DefaultParagraphFont">
     <w:name w:val="Default Paragraph Font"/>
     <w:uiPriority w:val="1"/>
-    <w:semiHidden/>
     <w:unhideWhenUsed/>
   </w:style>
   <w:style w:type="table" w:default="1" w:styleId="TableNormal">
@@ -7536,6 +9889,16 @@
     <w:basedOn w:val="DefaultParagraphFont"/>
     <w:rsid w:val="00C81D6D"/>
   </w:style>
+  <w:style w:type="character" w:customStyle="1" w:styleId="e24kjd">
+    <w:name w:val="e24kjd"/>
+    <w:basedOn w:val="DefaultParagraphFont"/>
+    <w:rsid w:val="00796CD4"/>
+  </w:style>
+  <w:style w:type="character" w:customStyle="1" w:styleId="apple-style-span">
+    <w:name w:val="apple-style-span"/>
+    <w:basedOn w:val="DefaultParagraphFont"/>
+    <w:rsid w:val="00725EAD"/>
+  </w:style>
 </w:styles>
 </file>
 
@@ -7858,7 +10221,7 @@
 </file>
 
 <file path=customXml/itemProps2.xml><?xml version="1.0" encoding="utf-8"?>
-<ds:datastoreItem xmlns:ds="http://schemas.openxmlformats.org/officeDocument/2006/customXml" ds:itemID="{D566DC1C-0ACF-4505-B5B6-FCA21A6A1EAF}">
+<ds:datastoreItem xmlns:ds="http://schemas.openxmlformats.org/officeDocument/2006/customXml" ds:itemID="{7E220F43-55C9-43AD-8292-113CCF9580C9}">
   <ds:schemaRefs>
     <ds:schemaRef ds:uri="http://schemas.openxmlformats.org/officeDocument/2006/bibliography"/>
   </ds:schemaRefs>

</xml_diff>

<commit_message>
added more text to myo armband section, added myo documents
</commit_message>
<xml_diff>
--- a/Documentation.docx
+++ b/Documentation.docx
@@ -1808,6 +1808,7 @@
         </w:rPr>
         <w:t xml:space="preserve">, </w:t>
       </w:r>
+      <w:proofErr w:type="spellStart"/>
       <w:r>
         <w:rPr>
           <w:rStyle w:val="IntenseEmphasis"/>
@@ -1815,8 +1816,9 @@
           <w:iCs w:val="0"/>
           <w:color w:val="auto"/>
         </w:rPr>
-        <w:t>Myo Armbands, Leap Motion Controllers, Kinect, Holo</w:t>
-      </w:r>
+        <w:t>Myo</w:t>
+      </w:r>
+      <w:proofErr w:type="spellEnd"/>
       <w:r>
         <w:rPr>
           <w:rStyle w:val="IntenseEmphasis"/>
@@ -1824,7 +1826,7 @@
           <w:iCs w:val="0"/>
           <w:color w:val="auto"/>
         </w:rPr>
-        <w:t>L</w:t>
+        <w:t xml:space="preserve"> Armbands, Leap Motion Controllers, Kinect, Holo</w:t>
       </w:r>
       <w:r>
         <w:rPr>
@@ -1833,7 +1835,36 @@
           <w:iCs w:val="0"/>
           <w:color w:val="auto"/>
         </w:rPr>
-        <w:t>ens, Durovis Dive</w:t>
+        <w:t>L</w:t>
+      </w:r>
+      <w:r>
+        <w:rPr>
+          <w:rStyle w:val="IntenseEmphasis"/>
+          <w:i w:val="0"/>
+          <w:iCs w:val="0"/>
+          <w:color w:val="auto"/>
+        </w:rPr>
+        <w:t xml:space="preserve">ens, </w:t>
+      </w:r>
+      <w:proofErr w:type="spellStart"/>
+      <w:r>
+        <w:rPr>
+          <w:rStyle w:val="IntenseEmphasis"/>
+          <w:i w:val="0"/>
+          <w:iCs w:val="0"/>
+          <w:color w:val="auto"/>
+        </w:rPr>
+        <w:t>Durovis</w:t>
+      </w:r>
+      <w:proofErr w:type="spellEnd"/>
+      <w:r>
+        <w:rPr>
+          <w:rStyle w:val="IntenseEmphasis"/>
+          <w:i w:val="0"/>
+          <w:iCs w:val="0"/>
+          <w:color w:val="auto"/>
+        </w:rPr>
+        <w:t xml:space="preserve"> Dive</w:t>
       </w:r>
       <w:r>
         <w:rPr>
@@ -2540,11 +2571,19 @@
       <w:r>
         <w:t xml:space="preserve">of control by using a </w:t>
       </w:r>
-      <w:r>
-        <w:rPr>
-          <w:lang w:eastAsia="de-DE"/>
-        </w:rPr>
-        <w:t>Myo Armband</w:t>
+      <w:proofErr w:type="spellStart"/>
+      <w:r>
+        <w:rPr>
+          <w:lang w:eastAsia="de-DE"/>
+        </w:rPr>
+        <w:t>Myo</w:t>
+      </w:r>
+      <w:proofErr w:type="spellEnd"/>
+      <w:r>
+        <w:rPr>
+          <w:lang w:eastAsia="de-DE"/>
+        </w:rPr>
+        <w:t xml:space="preserve"> Armband</w:t>
       </w:r>
       <w:r>
         <w:rPr>
@@ -2562,7 +2601,21 @@
         <w:rPr>
           <w:lang w:eastAsia="de-DE"/>
         </w:rPr>
-        <w:t xml:space="preserve"> be controlled by the Myo Armband gestures.</w:t>
+        <w:t xml:space="preserve"> be controlled by the </w:t>
+      </w:r>
+      <w:proofErr w:type="spellStart"/>
+      <w:r>
+        <w:rPr>
+          <w:lang w:eastAsia="de-DE"/>
+        </w:rPr>
+        <w:t>Myo</w:t>
+      </w:r>
+      <w:proofErr w:type="spellEnd"/>
+      <w:r>
+        <w:rPr>
+          <w:lang w:eastAsia="de-DE"/>
+        </w:rPr>
+        <w:t xml:space="preserve"> Armband gestures.</w:t>
       </w:r>
     </w:p>
     <w:p>
@@ -2746,8 +2799,16 @@
         <w:rPr>
           <w:lang w:eastAsia="de-DE"/>
         </w:rPr>
-        <w:t>and notice what is going on around at all times</w:t>
-      </w:r>
+        <w:t xml:space="preserve">and notice what </w:t>
+      </w:r>
+      <w:proofErr w:type="gramStart"/>
+      <w:r>
+        <w:rPr>
+          <w:lang w:eastAsia="de-DE"/>
+        </w:rPr>
+        <w:t>is going on around at all times</w:t>
+      </w:r>
+      <w:proofErr w:type="gramEnd"/>
       <w:r>
         <w:rPr>
           <w:lang w:eastAsia="de-DE"/>
@@ -4230,31 +4291,7 @@
         <w:rPr>
           <w:lang w:eastAsia="de-DE"/>
         </w:rPr>
-        <w:t>Th</w:t>
-      </w:r>
-      <w:r>
-        <w:rPr>
-          <w:lang w:eastAsia="de-DE"/>
-        </w:rPr>
-        <w:t>ey</w:t>
-      </w:r>
-      <w:r>
-        <w:rPr>
-          <w:lang w:eastAsia="de-DE"/>
-        </w:rPr>
-        <w:t xml:space="preserve"> </w:t>
-      </w:r>
-      <w:r>
-        <w:rPr>
-          <w:lang w:eastAsia="de-DE"/>
-        </w:rPr>
-        <w:t>allow</w:t>
-      </w:r>
-      <w:r>
-        <w:rPr>
-          <w:lang w:eastAsia="de-DE"/>
-        </w:rPr>
-        <w:t xml:space="preserve"> an airplane </w:t>
+        <w:t xml:space="preserve">They allow an airplane </w:t>
       </w:r>
       <w:r>
         <w:rPr>
@@ -4278,19 +4315,7 @@
         <w:rPr>
           <w:lang w:eastAsia="de-DE"/>
         </w:rPr>
-        <w:t xml:space="preserve">, </w:t>
-      </w:r>
-      <w:r>
-        <w:rPr>
-          <w:lang w:eastAsia="de-DE"/>
-        </w:rPr>
-        <w:t xml:space="preserve">called </w:t>
-      </w:r>
-      <w:r>
-        <w:rPr>
-          <w:lang w:eastAsia="de-DE"/>
-        </w:rPr>
-        <w:t xml:space="preserve">pitch, roll and yaw, i.e. </w:t>
+        <w:t xml:space="preserve">, called pitch, roll and yaw, i.e. </w:t>
       </w:r>
       <w:r>
         <w:rPr>
@@ -4574,31 +4599,7 @@
           <w:sz w:val="20"/>
           <w:szCs w:val="20"/>
         </w:rPr>
-        <w:t xml:space="preserve">When the rudder is turned to </w:t>
-      </w:r>
-      <w:r>
-        <w:rPr>
-          <w:rFonts w:ascii="Arial" w:hAnsi="Arial" w:cs="Arial"/>
-          <w:sz w:val="20"/>
-          <w:szCs w:val="20"/>
-        </w:rPr>
-        <w:t>left</w:t>
-      </w:r>
-      <w:r>
-        <w:rPr>
-          <w:rFonts w:ascii="Arial" w:hAnsi="Arial" w:cs="Arial"/>
-          <w:sz w:val="20"/>
-          <w:szCs w:val="20"/>
-        </w:rPr>
-        <w:t xml:space="preserve"> side</w:t>
-      </w:r>
-      <w:r>
-        <w:rPr>
-          <w:rFonts w:ascii="Arial" w:hAnsi="Arial" w:cs="Arial"/>
-          <w:sz w:val="20"/>
-          <w:szCs w:val="20"/>
-        </w:rPr>
-        <w:t xml:space="preserve">, </w:t>
+        <w:t xml:space="preserve">When the rudder is turned to left side, </w:t>
       </w:r>
       <w:r>
         <w:rPr>
@@ -4794,7 +4795,7 @@
           <w:sz w:val="20"/>
           <w:szCs w:val="20"/>
         </w:rPr>
-        <w:t xml:space="preserve">n </w:t>
+        <w:t>n one</w:t>
       </w:r>
       <w:r>
         <w:rPr>
@@ -4802,7 +4803,7 @@
           <w:sz w:val="20"/>
           <w:szCs w:val="20"/>
         </w:rPr>
-        <w:t>one</w:t>
+        <w:t xml:space="preserve"> side </w:t>
       </w:r>
       <w:r>
         <w:rPr>
@@ -4810,7 +4811,7 @@
           <w:sz w:val="20"/>
           <w:szCs w:val="20"/>
         </w:rPr>
-        <w:t xml:space="preserve"> side </w:t>
+        <w:t xml:space="preserve">of the wing </w:t>
       </w:r>
       <w:r>
         <w:rPr>
@@ -4818,7 +4819,7 @@
           <w:sz w:val="20"/>
           <w:szCs w:val="20"/>
         </w:rPr>
-        <w:t xml:space="preserve">of the wing </w:t>
+        <w:t xml:space="preserve">goes up, the other wing's </w:t>
       </w:r>
       <w:r>
         <w:rPr>
@@ -4826,7 +4827,7 @@
           <w:sz w:val="20"/>
           <w:szCs w:val="20"/>
         </w:rPr>
-        <w:t xml:space="preserve">goes up, the other wing's </w:t>
+        <w:t>a</w:t>
       </w:r>
       <w:r>
         <w:rPr>
@@ -4834,7 +4835,7 @@
           <w:sz w:val="20"/>
           <w:szCs w:val="20"/>
         </w:rPr>
-        <w:t>a</w:t>
+        <w:t>ileron goes down</w:t>
       </w:r>
       <w:r>
         <w:rPr>
@@ -4842,31 +4843,7 @@
           <w:sz w:val="20"/>
           <w:szCs w:val="20"/>
         </w:rPr>
-        <w:t>ileron goes down</w:t>
-      </w:r>
-      <w:r>
-        <w:rPr>
-          <w:rFonts w:ascii="Arial" w:hAnsi="Arial" w:cs="Arial"/>
-          <w:sz w:val="20"/>
-          <w:szCs w:val="20"/>
-        </w:rPr>
-        <w:t xml:space="preserve">, </w:t>
-      </w:r>
-      <w:r>
-        <w:rPr>
-          <w:rFonts w:ascii="Arial" w:hAnsi="Arial" w:cs="Arial"/>
-          <w:sz w:val="20"/>
-          <w:szCs w:val="20"/>
-        </w:rPr>
-        <w:t xml:space="preserve">which causes the plane to </w:t>
-      </w:r>
-      <w:r>
-        <w:rPr>
-          <w:rFonts w:ascii="Arial" w:hAnsi="Arial" w:cs="Arial"/>
-          <w:sz w:val="20"/>
-          <w:szCs w:val="20"/>
-        </w:rPr>
-        <w:t xml:space="preserve">roll left or right. </w:t>
+        <w:t xml:space="preserve">, which causes the plane to roll left or right. </w:t>
       </w:r>
     </w:p>
     <w:p>
@@ -5434,6 +5411,7 @@
         <w:t xml:space="preserve">What is </w:t>
       </w:r>
       <w:bookmarkStart w:id="14" w:name="_Hlk35911530"/>
+      <w:proofErr w:type="spellStart"/>
       <w:r>
         <w:rPr>
           <w:b/>
@@ -5443,7 +5421,19 @@
           <w:szCs w:val="28"/>
           <w:lang w:eastAsia="de-DE"/>
         </w:rPr>
-        <w:t>Myo Airband</w:t>
+        <w:t>Myo</w:t>
+      </w:r>
+      <w:proofErr w:type="spellEnd"/>
+      <w:r>
+        <w:rPr>
+          <w:b/>
+          <w:bCs/>
+          <w:color w:val="0070C0"/>
+          <w:sz w:val="28"/>
+          <w:szCs w:val="28"/>
+          <w:lang w:eastAsia="de-DE"/>
+        </w:rPr>
+        <w:t xml:space="preserve"> Airband</w:t>
       </w:r>
       <w:r>
         <w:rPr>
@@ -5459,11 +5449,19 @@
           <w:lang w:eastAsia="de-DE"/>
         </w:rPr>
       </w:pPr>
-      <w:r>
-        <w:rPr>
-          <w:lang w:eastAsia="de-DE"/>
-        </w:rPr>
-        <w:t xml:space="preserve">Myo Airband </w:t>
+      <w:proofErr w:type="spellStart"/>
+      <w:r>
+        <w:rPr>
+          <w:lang w:eastAsia="de-DE"/>
+        </w:rPr>
+        <w:t>Myo</w:t>
+      </w:r>
+      <w:proofErr w:type="spellEnd"/>
+      <w:r>
+        <w:rPr>
+          <w:lang w:eastAsia="de-DE"/>
+        </w:rPr>
+        <w:t xml:space="preserve"> Airband </w:t>
       </w:r>
       <w:r>
         <w:rPr>
@@ -5475,13 +5473,21 @@
         <w:rPr>
           <w:lang w:eastAsia="de-DE"/>
         </w:rPr>
-        <w:t>anadian</w:t>
-      </w:r>
-      <w:r>
-        <w:rPr>
-          <w:lang w:eastAsia="de-DE"/>
-        </w:rPr>
-        <w:t xml:space="preserve"> wearables company Thalmic Labs</w:t>
+        <w:t xml:space="preserve">anadian wearables company </w:t>
+      </w:r>
+      <w:proofErr w:type="spellStart"/>
+      <w:r>
+        <w:rPr>
+          <w:lang w:eastAsia="de-DE"/>
+        </w:rPr>
+        <w:t>Thalmic</w:t>
+      </w:r>
+      <w:proofErr w:type="spellEnd"/>
+      <w:r>
+        <w:rPr>
+          <w:lang w:eastAsia="de-DE"/>
+        </w:rPr>
+        <w:t xml:space="preserve"> Labs</w:t>
       </w:r>
       <w:r>
         <w:rPr>
@@ -5499,13 +5505,7 @@
         <w:rPr>
           <w:lang w:eastAsia="de-DE"/>
         </w:rPr>
-        <w:t xml:space="preserve"> in 2018. Although </w:t>
-      </w:r>
-      <w:r>
-        <w:rPr>
-          <w:lang w:eastAsia="de-DE"/>
-        </w:rPr>
-        <w:t>d</w:t>
+        <w:t xml:space="preserve"> in 2018. Although d</w:t>
       </w:r>
       <w:r>
         <w:rPr>
@@ -5541,13 +5541,7 @@
         <w:rPr>
           <w:lang w:eastAsia="de-DE"/>
         </w:rPr>
-        <w:t xml:space="preserve">today’s applications, devices and operating systems. </w:t>
-      </w:r>
-      <w:r>
-        <w:rPr>
-          <w:lang w:eastAsia="de-DE"/>
-        </w:rPr>
-        <w:t>It is compatible</w:t>
+        <w:t>today’s applications, devices and operating systems. It is compatible</w:t>
       </w:r>
       <w:r>
         <w:rPr>
@@ -5559,7 +5553,13 @@
         <w:rPr>
           <w:lang w:eastAsia="de-DE"/>
         </w:rPr>
-        <w:t xml:space="preserve">. </w:t>
+        <w:t>.</w:t>
+      </w:r>
+      <w:r>
+        <w:rPr>
+          <w:lang w:eastAsia="de-DE"/>
+        </w:rPr>
+        <w:t xml:space="preserve"> </w:t>
       </w:r>
     </w:p>
     <w:p>
@@ -5754,55 +5754,121 @@
         <w:rPr>
           <w:lang w:eastAsia="de-DE"/>
         </w:rPr>
+        <w:t xml:space="preserve">. There are 8 </w:t>
+      </w:r>
+      <w:r>
+        <w:rPr>
+          <w:lang w:eastAsia="de-DE"/>
+        </w:rPr>
+        <w:t xml:space="preserve">EMG </w:t>
+      </w:r>
+      <w:r>
+        <w:rPr>
+          <w:lang w:eastAsia="de-DE"/>
+        </w:rPr>
+        <w:t>s</w:t>
+      </w:r>
+      <w:r>
+        <w:rPr>
+          <w:lang w:eastAsia="de-DE"/>
+        </w:rPr>
+        <w:t>ensor</w:t>
+      </w:r>
+      <w:r>
+        <w:rPr>
+          <w:lang w:eastAsia="de-DE"/>
+        </w:rPr>
+        <w:t>s on the armband</w:t>
+      </w:r>
+      <w:r>
+        <w:rPr>
+          <w:lang w:eastAsia="de-DE"/>
+        </w:rPr>
+        <w:t xml:space="preserve"> and the </w:t>
+      </w:r>
+      <w:r>
+        <w:rPr>
+          <w:lang w:eastAsia="de-DE"/>
+        </w:rPr>
+        <w:t xml:space="preserve">sensors </w:t>
+      </w:r>
+      <w:r>
+        <w:rPr>
+          <w:lang w:eastAsia="de-DE"/>
+        </w:rPr>
+        <w:t>measure</w:t>
+      </w:r>
+      <w:r>
+        <w:rPr>
+          <w:lang w:eastAsia="de-DE"/>
+        </w:rPr>
+        <w:t xml:space="preserve"> </w:t>
+      </w:r>
+      <w:r>
+        <w:rPr>
+          <w:lang w:eastAsia="de-DE"/>
+        </w:rPr>
+        <w:t xml:space="preserve">the small electrical signal that are </w:t>
+      </w:r>
+      <w:r>
+        <w:rPr>
+          <w:lang w:eastAsia="de-DE"/>
+        </w:rPr>
+        <w:t xml:space="preserve">generated </w:t>
+      </w:r>
+      <w:r>
+        <w:rPr>
+          <w:lang w:eastAsia="de-DE"/>
+        </w:rPr>
+        <w:t>on the surface of the skin when the muscle is activated</w:t>
+      </w:r>
+      <w:r>
+        <w:rPr>
+          <w:lang w:eastAsia="de-DE"/>
+        </w:rPr>
         <w:t xml:space="preserve">. </w:t>
       </w:r>
       <w:r>
         <w:rPr>
           <w:lang w:eastAsia="de-DE"/>
         </w:rPr>
-        <w:t xml:space="preserve">There are 8 </w:t>
-      </w:r>
-      <w:r>
-        <w:rPr>
-          <w:lang w:eastAsia="de-DE"/>
-        </w:rPr>
-        <w:t xml:space="preserve">EMG </w:t>
-      </w:r>
-      <w:r>
-        <w:rPr>
-          <w:lang w:eastAsia="de-DE"/>
-        </w:rPr>
-        <w:t>s</w:t>
-      </w:r>
-      <w:r>
-        <w:rPr>
-          <w:lang w:eastAsia="de-DE"/>
-        </w:rPr>
-        <w:t>ensor</w:t>
-      </w:r>
-      <w:r>
-        <w:rPr>
-          <w:lang w:eastAsia="de-DE"/>
-        </w:rPr>
-        <w:t>s on the armband</w:t>
-      </w:r>
-      <w:r>
-        <w:rPr>
-          <w:lang w:eastAsia="de-DE"/>
-        </w:rPr>
-        <w:t xml:space="preserve"> and the </w:t>
-      </w:r>
-      <w:r>
-        <w:rPr>
-          <w:lang w:eastAsia="de-DE"/>
-        </w:rPr>
-        <w:t xml:space="preserve">sensors </w:t>
-      </w:r>
-      <w:r>
-        <w:rPr>
-          <w:lang w:eastAsia="de-DE"/>
-        </w:rPr>
-        <w:t>measure</w:t>
+        <w:t>The technology</w:t>
+      </w:r>
+      <w:r>
+        <w:rPr>
+          <w:lang w:eastAsia="de-DE"/>
+        </w:rPr>
+        <w:t xml:space="preserve"> has been around for many years and </w:t>
+      </w:r>
+      <w:r>
+        <w:rPr>
+          <w:lang w:eastAsia="de-DE"/>
+        </w:rPr>
+        <w:t xml:space="preserve">is </w:t>
+      </w:r>
+      <w:r>
+        <w:rPr>
+          <w:lang w:eastAsia="de-DE"/>
+        </w:rPr>
+        <w:t>c</w:t>
+      </w:r>
+      <w:r>
+        <w:rPr>
+          <w:lang w:eastAsia="de-DE"/>
+        </w:rPr>
+        <w:t xml:space="preserve">ommonly </w:t>
+      </w:r>
+      <w:r>
+        <w:rPr>
+          <w:lang w:eastAsia="de-DE"/>
+        </w:rPr>
+        <w:t xml:space="preserve">used </w:t>
+      </w:r>
+      <w:r>
+        <w:rPr>
+          <w:lang w:eastAsia="de-DE"/>
+        </w:rPr>
+        <w:t>to</w:t>
       </w:r>
       <w:r>
         <w:rPr>
@@ -5811,40 +5877,92 @@
         <w:t xml:space="preserve"> </w:t>
       </w:r>
       <w:r>
-        <w:rPr>
-          <w:lang w:eastAsia="de-DE"/>
-        </w:rPr>
-        <w:t xml:space="preserve">the small electrical signal that are </w:t>
-      </w:r>
-      <w:r>
-        <w:rPr>
-          <w:lang w:eastAsia="de-DE"/>
-        </w:rPr>
-        <w:t xml:space="preserve">generated </w:t>
-      </w:r>
-      <w:r>
-        <w:rPr>
-          <w:lang w:eastAsia="de-DE"/>
-        </w:rPr>
-        <w:t>on the surface of the skin when the muscle is activated</w:t>
-      </w:r>
-      <w:r>
-        <w:rPr>
-          <w:lang w:eastAsia="de-DE"/>
-        </w:rPr>
-        <w:t xml:space="preserve">. </w:t>
-      </w:r>
-      <w:r>
-        <w:rPr>
-          <w:lang w:eastAsia="de-DE"/>
-        </w:rPr>
-        <w:t>The technology</w:t>
-      </w:r>
-      <w:r>
-        <w:rPr>
-          <w:lang w:eastAsia="de-DE"/>
-        </w:rPr>
-        <w:t xml:space="preserve"> has been around for many years and </w:t>
+        <w:t>diagnos</w:t>
+      </w:r>
+      <w:r>
+        <w:t>e</w:t>
+      </w:r>
+      <w:r>
+        <w:t xml:space="preserve"> </w:t>
+      </w:r>
+      <w:r>
+        <w:t xml:space="preserve">muscle and nerve disorders, as a control signal for prosthetic devices, </w:t>
+      </w:r>
+      <w:r>
+        <w:t xml:space="preserve">in </w:t>
+      </w:r>
+      <w:r>
+        <w:rPr>
+          <w:lang w:eastAsia="de-DE"/>
+        </w:rPr>
+        <w:t>operating room setting</w:t>
+      </w:r>
+      <w:r>
+        <w:rPr>
+          <w:lang w:eastAsia="de-DE"/>
+        </w:rPr>
+        <w:t xml:space="preserve">, </w:t>
+      </w:r>
+      <w:r>
+        <w:rPr>
+          <w:lang w:eastAsia="de-DE"/>
+        </w:rPr>
+        <w:t>sports health</w:t>
+      </w:r>
+      <w:r>
+        <w:rPr>
+          <w:lang w:eastAsia="de-DE"/>
+        </w:rPr>
+        <w:t xml:space="preserve"> etc. </w:t>
+      </w:r>
+    </w:p>
+    <w:p>
+      <w:pPr>
+        <w:rPr>
+          <w:lang w:eastAsia="de-DE"/>
+        </w:rPr>
+      </w:pPr>
+      <w:r>
+        <w:rPr>
+          <w:lang w:eastAsia="de-DE"/>
+        </w:rPr>
+        <w:t>The other technology is IMU</w:t>
+      </w:r>
+      <w:r>
+        <w:rPr>
+          <w:lang w:eastAsia="de-DE"/>
+        </w:rPr>
+        <w:t xml:space="preserve">, or </w:t>
+      </w:r>
+      <w:r>
+        <w:rPr>
+          <w:lang w:eastAsia="de-DE"/>
+        </w:rPr>
+        <w:t>Inertial measurement unit</w:t>
+      </w:r>
+      <w:r>
+        <w:rPr>
+          <w:lang w:eastAsia="de-DE"/>
+        </w:rPr>
+        <w:t xml:space="preserve">, that </w:t>
+      </w:r>
+      <w:r>
+        <w:rPr>
+          <w:lang w:eastAsia="de-DE"/>
+        </w:rPr>
+        <w:t>measures</w:t>
+      </w:r>
+      <w:r>
+        <w:rPr>
+          <w:lang w:eastAsia="de-DE"/>
+        </w:rPr>
+        <w:t xml:space="preserve"> a visibility of the motion and orientation of the device. </w:t>
+      </w:r>
+      <w:r>
+        <w:rPr>
+          <w:lang w:eastAsia="de-DE"/>
+        </w:rPr>
+        <w:t xml:space="preserve">IMU </w:t>
       </w:r>
       <w:r>
         <w:rPr>
@@ -5856,19 +5974,124 @@
         <w:rPr>
           <w:lang w:eastAsia="de-DE"/>
         </w:rPr>
-        <w:t>c</w:t>
-      </w:r>
-      <w:r>
-        <w:rPr>
-          <w:lang w:eastAsia="de-DE"/>
-        </w:rPr>
-        <w:t xml:space="preserve">ommonly </w:t>
-      </w:r>
-      <w:r>
-        <w:rPr>
-          <w:lang w:eastAsia="de-DE"/>
-        </w:rPr>
-        <w:t xml:space="preserve">used </w:t>
+        <w:t>commonly</w:t>
+      </w:r>
+      <w:r>
+        <w:rPr>
+          <w:lang w:eastAsia="de-DE"/>
+        </w:rPr>
+        <w:t xml:space="preserve"> used to </w:t>
+      </w:r>
+      <w:r>
+        <w:rPr>
+          <w:lang w:eastAsia="de-DE"/>
+        </w:rPr>
+        <w:t>manoeuvre aircraft</w:t>
+      </w:r>
+      <w:r>
+        <w:rPr>
+          <w:lang w:eastAsia="de-DE"/>
+        </w:rPr>
+        <w:t xml:space="preserve"> </w:t>
+      </w:r>
+      <w:r>
+        <w:rPr>
+          <w:lang w:eastAsia="de-DE"/>
+        </w:rPr>
+        <w:t>by calculating</w:t>
+      </w:r>
+      <w:r>
+        <w:rPr>
+          <w:lang w:eastAsia="de-DE"/>
+        </w:rPr>
+        <w:t xml:space="preserve"> </w:t>
+      </w:r>
+      <w:r>
+        <w:rPr>
+          <w:lang w:eastAsia="de-DE"/>
+        </w:rPr>
+        <w:t>attitude and heading reference system</w:t>
+      </w:r>
+      <w:r>
+        <w:rPr>
+          <w:lang w:eastAsia="de-DE"/>
+        </w:rPr>
+        <w:t xml:space="preserve">, </w:t>
+      </w:r>
+      <w:r>
+        <w:rPr>
+          <w:lang w:eastAsia="de-DE"/>
+        </w:rPr>
+        <w:t xml:space="preserve">to </w:t>
+      </w:r>
+      <w:r>
+        <w:rPr>
+          <w:lang w:eastAsia="de-DE"/>
+        </w:rPr>
+        <w:t>measures and reports a body's specific force</w:t>
+      </w:r>
+      <w:r>
+        <w:rPr>
+          <w:lang w:eastAsia="de-DE"/>
+        </w:rPr>
+        <w:t xml:space="preserve">, </w:t>
+      </w:r>
+      <w:r>
+        <w:rPr>
+          <w:lang w:eastAsia="de-DE"/>
+        </w:rPr>
+        <w:t xml:space="preserve">angular rate, </w:t>
+      </w:r>
+      <w:r>
+        <w:rPr>
+          <w:lang w:eastAsia="de-DE"/>
+        </w:rPr>
+        <w:t>linear velocity and position relative to a global reference frame</w:t>
+      </w:r>
+      <w:r>
+        <w:rPr>
+          <w:lang w:eastAsia="de-DE"/>
+        </w:rPr>
+        <w:t xml:space="preserve"> etc., </w:t>
+      </w:r>
+      <w:r>
+        <w:rPr>
+          <w:lang w:eastAsia="de-DE"/>
+        </w:rPr>
+        <w:t>using a combination of accelerometers, gyroscopes, and sometimes magnetometers</w:t>
+      </w:r>
+      <w:bookmarkStart w:id="15" w:name="_Toc35913163"/>
+      <w:r>
+        <w:rPr>
+          <w:lang w:eastAsia="de-DE"/>
+        </w:rPr>
+        <w:t>.</w:t>
+      </w:r>
+      <w:r>
+        <w:rPr>
+          <w:lang w:eastAsia="de-DE"/>
+        </w:rPr>
+        <w:t xml:space="preserve"> </w:t>
+      </w:r>
+    </w:p>
+    <w:p>
+      <w:pPr>
+        <w:rPr>
+          <w:lang w:eastAsia="de-DE"/>
+        </w:rPr>
+      </w:pPr>
+      <w:r>
+        <w:rPr>
+          <w:lang w:eastAsia="de-DE"/>
+        </w:rPr>
+        <w:t xml:space="preserve">The two technologies are packed </w:t>
+      </w:r>
+      <w:proofErr w:type="gramStart"/>
+      <w:r>
+        <w:rPr>
+          <w:lang w:eastAsia="de-DE"/>
+        </w:rPr>
+        <w:t xml:space="preserve">in </w:t>
       </w:r>
       <w:r>
         <w:rPr>
@@ -5876,6 +6099,37 @@
         </w:rPr>
         <w:t>to</w:t>
       </w:r>
+      <w:proofErr w:type="gramEnd"/>
+      <w:r>
+        <w:rPr>
+          <w:lang w:eastAsia="de-DE"/>
+        </w:rPr>
+        <w:t xml:space="preserve"> the armband that is worn on the forearm and</w:t>
+      </w:r>
+      <w:r>
+        <w:rPr>
+          <w:lang w:eastAsia="de-DE"/>
+        </w:rPr>
+        <w:t xml:space="preserve"> understands the subtleties between various </w:t>
+      </w:r>
+      <w:r>
+        <w:rPr>
+          <w:lang w:eastAsia="de-DE"/>
+        </w:rPr>
+        <w:t xml:space="preserve">muscle </w:t>
+      </w:r>
+      <w:r>
+        <w:rPr>
+          <w:lang w:eastAsia="de-DE"/>
+        </w:rPr>
+        <w:t xml:space="preserve">movements and the individual fingers. </w:t>
+      </w:r>
+      <w:r>
+        <w:rPr>
+          <w:lang w:eastAsia="de-DE"/>
+        </w:rPr>
+        <w:t>The</w:t>
+      </w:r>
       <w:r>
         <w:rPr>
           <w:lang w:eastAsia="de-DE"/>
@@ -5883,137 +6137,64 @@
         <w:t xml:space="preserve"> </w:t>
       </w:r>
       <w:r>
-        <w:t>diagnos</w:t>
-      </w:r>
-      <w:r>
-        <w:t>e</w:t>
-      </w:r>
-      <w:r>
+        <w:rPr>
+          <w:lang w:eastAsia="de-DE"/>
+        </w:rPr>
+        <w:t>gesture control armband</w:t>
+      </w:r>
+      <w:r>
+        <w:rPr>
+          <w:lang w:eastAsia="de-DE"/>
+        </w:rPr>
         <w:t xml:space="preserve"> </w:t>
       </w:r>
       <w:r>
-        <w:t>muscle and nerve disorders</w:t>
-      </w:r>
-      <w:r>
-        <w:t>, as a</w:t>
-      </w:r>
-      <w:r>
-        <w:t xml:space="preserve"> control signal for prosthetic devices</w:t>
-      </w:r>
-      <w:r>
-        <w:t xml:space="preserve">, </w:t>
-      </w:r>
-      <w:r>
-        <w:t xml:space="preserve">in </w:t>
-      </w:r>
-      <w:r>
-        <w:rPr>
-          <w:lang w:eastAsia="de-DE"/>
-        </w:rPr>
-        <w:t>operating room setting</w:t>
-      </w:r>
-      <w:r>
-        <w:rPr>
-          <w:lang w:eastAsia="de-DE"/>
-        </w:rPr>
-        <w:t xml:space="preserve">, </w:t>
-      </w:r>
-      <w:r>
-        <w:rPr>
-          <w:lang w:eastAsia="de-DE"/>
-        </w:rPr>
-        <w:t>sports health</w:t>
-      </w:r>
-      <w:r>
-        <w:rPr>
-          <w:lang w:eastAsia="de-DE"/>
-        </w:rPr>
-        <w:t xml:space="preserve"> etc. </w:t>
-      </w:r>
-    </w:p>
-    <w:p>
-      <w:pPr>
-        <w:rPr>
-          <w:lang w:eastAsia="de-DE"/>
-        </w:rPr>
-      </w:pPr>
-      <w:r>
-        <w:rPr>
-          <w:lang w:eastAsia="de-DE"/>
-        </w:rPr>
-        <w:t>The other technology is IMU</w:t>
-      </w:r>
-      <w:r>
-        <w:rPr>
-          <w:lang w:eastAsia="de-DE"/>
-        </w:rPr>
-        <w:t xml:space="preserve">, or </w:t>
-      </w:r>
-      <w:r>
-        <w:rPr>
-          <w:lang w:eastAsia="de-DE"/>
-        </w:rPr>
-        <w:t>Inertial measurement unit</w:t>
-      </w:r>
-      <w:r>
-        <w:rPr>
-          <w:lang w:eastAsia="de-DE"/>
-        </w:rPr>
-        <w:t xml:space="preserve">, that </w:t>
-      </w:r>
-      <w:r>
-        <w:rPr>
-          <w:lang w:eastAsia="de-DE"/>
-        </w:rPr>
-        <w:t>measures</w:t>
-      </w:r>
-      <w:r>
-        <w:rPr>
-          <w:lang w:eastAsia="de-DE"/>
-        </w:rPr>
-        <w:t xml:space="preserve"> a visibility of the motion and orientation of the device. </w:t>
-      </w:r>
-      <w:r>
-        <w:rPr>
-          <w:lang w:eastAsia="de-DE"/>
-        </w:rPr>
-        <w:t xml:space="preserve">IMU </w:t>
-      </w:r>
-      <w:r>
-        <w:rPr>
-          <w:lang w:eastAsia="de-DE"/>
-        </w:rPr>
-        <w:t xml:space="preserve">is </w:t>
-      </w:r>
-      <w:r>
-        <w:rPr>
-          <w:lang w:eastAsia="de-DE"/>
-        </w:rPr>
-        <w:t>commonly</w:t>
-      </w:r>
-      <w:r>
-        <w:rPr>
-          <w:lang w:eastAsia="de-DE"/>
-        </w:rPr>
-        <w:t xml:space="preserve"> used</w:t>
-      </w:r>
-      <w:r>
-        <w:rPr>
-          <w:lang w:eastAsia="de-DE"/>
-        </w:rPr>
-        <w:t xml:space="preserve"> to </w:t>
-      </w:r>
-      <w:r>
-        <w:rPr>
-          <w:lang w:eastAsia="de-DE"/>
-        </w:rPr>
-        <w:t>manoeuvre</w:t>
-      </w:r>
-      <w:r>
-        <w:rPr>
-          <w:lang w:eastAsia="de-DE"/>
-        </w:rPr>
-        <w:t xml:space="preserve"> aircraft</w:t>
+        <w:rPr>
+          <w:lang w:eastAsia="de-DE"/>
+        </w:rPr>
+        <w:t>can be used with any existing Windows and Mac applications.</w:t>
+      </w:r>
+      <w:r>
+        <w:rPr>
+          <w:lang w:eastAsia="de-DE"/>
+        </w:rPr>
+        <w:t xml:space="preserve"> For instance, a piece of </w:t>
+      </w:r>
+      <w:r>
+        <w:rPr>
+          <w:lang w:eastAsia="de-DE"/>
+        </w:rPr>
+        <w:t xml:space="preserve">software can be mapped out the gestures to keyboard commands </w:t>
+      </w:r>
+      <w:r>
+        <w:rPr>
+          <w:lang w:eastAsia="de-DE"/>
+        </w:rPr>
+        <w:t>for to</w:t>
+      </w:r>
+      <w:r>
+        <w:rPr>
+          <w:lang w:eastAsia="de-DE"/>
+        </w:rPr>
+        <w:t xml:space="preserve"> have</w:t>
+      </w:r>
+      <w:r>
+        <w:rPr>
+          <w:lang w:eastAsia="de-DE"/>
+        </w:rPr>
+        <w:t xml:space="preserve"> a</w:t>
+      </w:r>
+      <w:r>
+        <w:rPr>
+          <w:lang w:eastAsia="de-DE"/>
+        </w:rPr>
+        <w:t xml:space="preserve"> full control of that</w:t>
+      </w:r>
+      <w:r>
+        <w:rPr>
+          <w:lang w:eastAsia="de-DE"/>
+        </w:rPr>
+        <w:t xml:space="preserve"> software.</w:t>
       </w:r>
       <w:r>
         <w:rPr>
@@ -6021,93 +6202,137 @@
         </w:rPr>
         <w:t xml:space="preserve"> </w:t>
       </w:r>
-      <w:r>
-        <w:rPr>
-          <w:lang w:eastAsia="de-DE"/>
-        </w:rPr>
-        <w:t xml:space="preserve">by </w:t>
-      </w:r>
-      <w:r>
-        <w:rPr>
-          <w:lang w:eastAsia="de-DE"/>
-        </w:rPr>
-        <w:t>calculating</w:t>
-      </w:r>
-      <w:r>
-        <w:rPr>
-          <w:lang w:eastAsia="de-DE"/>
-        </w:rPr>
-        <w:t xml:space="preserve"> </w:t>
-      </w:r>
-      <w:r>
-        <w:rPr>
-          <w:lang w:eastAsia="de-DE"/>
-        </w:rPr>
-        <w:t>attitude and heading reference system</w:t>
-      </w:r>
-      <w:r>
-        <w:rPr>
-          <w:lang w:eastAsia="de-DE"/>
-        </w:rPr>
-        <w:t xml:space="preserve">, </w:t>
-      </w:r>
-      <w:r>
-        <w:rPr>
-          <w:lang w:eastAsia="de-DE"/>
-        </w:rPr>
-        <w:t xml:space="preserve">to </w:t>
-      </w:r>
-      <w:r>
-        <w:rPr>
-          <w:lang w:eastAsia="de-DE"/>
-        </w:rPr>
-        <w:t>measures and reports a body's specific force</w:t>
-      </w:r>
-      <w:r>
-        <w:rPr>
-          <w:lang w:eastAsia="de-DE"/>
-        </w:rPr>
-        <w:t xml:space="preserve">, </w:t>
-      </w:r>
-      <w:r>
-        <w:rPr>
-          <w:lang w:eastAsia="de-DE"/>
-        </w:rPr>
-        <w:t xml:space="preserve">angular rate, </w:t>
-      </w:r>
-      <w:r>
-        <w:rPr>
-          <w:lang w:eastAsia="de-DE"/>
-        </w:rPr>
-        <w:t>linear velocity and position relative to a global reference frame</w:t>
-      </w:r>
-      <w:r>
-        <w:rPr>
-          <w:lang w:eastAsia="de-DE"/>
-        </w:rPr>
-        <w:t xml:space="preserve"> etc., </w:t>
-      </w:r>
-      <w:r>
-        <w:rPr>
-          <w:lang w:eastAsia="de-DE"/>
-        </w:rPr>
-        <w:t>using a combination of accelerometers, gyroscopes, and sometimes magnetometers</w:t>
-      </w:r>
-      <w:bookmarkStart w:id="15" w:name="_Toc35913163"/>
-      <w:r>
-        <w:rPr>
-          <w:lang w:eastAsia="de-DE"/>
-        </w:rPr>
-        <w:t>.</w:t>
-      </w:r>
-      <w:bookmarkStart w:id="16" w:name="_GoBack"/>
+    </w:p>
+    <w:p>
+      <w:pPr>
+        <w:rPr>
+          <w:lang w:eastAsia="de-DE"/>
+        </w:rPr>
+      </w:pPr>
+      <w:r>
+        <w:rPr>
+          <w:lang w:eastAsia="de-DE"/>
+        </w:rPr>
+        <w:t xml:space="preserve">There are various </w:t>
+      </w:r>
+      <w:bookmarkStart w:id="16" w:name="OLE_LINK6"/>
+      <w:bookmarkStart w:id="17" w:name="OLE_LINK7"/>
+      <w:r>
+        <w:rPr>
+          <w:lang w:eastAsia="de-DE"/>
+        </w:rPr>
+        <w:t xml:space="preserve">poses </w:t>
+      </w:r>
       <w:bookmarkEnd w:id="16"/>
-      <w:r>
-        <w:rPr>
-          <w:lang w:eastAsia="de-DE"/>
-        </w:rPr>
-        <w:t xml:space="preserve"> </w:t>
-      </w:r>
+      <w:bookmarkEnd w:id="17"/>
+      <w:r>
+        <w:rPr>
+          <w:lang w:eastAsia="de-DE"/>
+        </w:rPr>
+        <w:t>there are available in the SDK and they are the following:</w:t>
+      </w:r>
+      <w:r>
+        <w:rPr>
+          <w:lang w:eastAsia="de-DE"/>
+        </w:rPr>
+        <w:t xml:space="preserve"> double tap, wave right and left, spread fingers, make a fist, rotate and move</w:t>
+      </w:r>
+    </w:p>
+    <w:p>
+      <w:pPr>
+        <w:rPr>
+          <w:lang w:eastAsia="de-DE"/>
+        </w:rPr>
+      </w:pPr>
+      <w:r>
+        <w:rPr>
+          <w:lang w:eastAsia="de-DE"/>
+        </w:rPr>
+        <w:lastRenderedPageBreak/>
+        <w:drawing>
+          <wp:anchor distT="0" distB="0" distL="114300" distR="114300" simplePos="0" relativeHeight="251679744" behindDoc="0" locked="0" layoutInCell="1" allowOverlap="1" wp14:anchorId="43560890" wp14:editId="57B006E6">
+            <wp:simplePos x="0" y="0"/>
+            <wp:positionH relativeFrom="margin">
+              <wp:align>center</wp:align>
+            </wp:positionH>
+            <wp:positionV relativeFrom="paragraph">
+              <wp:posOffset>0</wp:posOffset>
+            </wp:positionV>
+            <wp:extent cx="3437255" cy="2154555"/>
+            <wp:effectExtent l="0" t="0" r="0" b="0"/>
+            <wp:wrapSquare wrapText="bothSides"/>
+            <wp:docPr id="4" name="Picture 4"/>
+            <wp:cNvGraphicFramePr>
+              <a:graphicFrameLocks xmlns:a="http://schemas.openxmlformats.org/drawingml/2006/main" noChangeAspect="1"/>
+            </wp:cNvGraphicFramePr>
+            <a:graphic xmlns:a="http://schemas.openxmlformats.org/drawingml/2006/main">
+              <a:graphicData uri="http://schemas.openxmlformats.org/drawingml/2006/picture">
+                <pic:pic xmlns:pic="http://schemas.openxmlformats.org/drawingml/2006/picture">
+                  <pic:nvPicPr>
+                    <pic:cNvPr id="1" name=""/>
+                    <pic:cNvPicPr/>
+                  </pic:nvPicPr>
+                  <pic:blipFill>
+                    <a:blip r:embed="rId21">
+                      <a:extLst>
+                        <a:ext uri="{28A0092B-C50C-407E-A947-70E740481C1C}">
+                          <a14:useLocalDpi xmlns:a14="http://schemas.microsoft.com/office/drawing/2010/main" val="0"/>
+                        </a:ext>
+                      </a:extLst>
+                    </a:blip>
+                    <a:stretch>
+                      <a:fillRect/>
+                    </a:stretch>
+                  </pic:blipFill>
+                  <pic:spPr>
+                    <a:xfrm>
+                      <a:off x="0" y="0"/>
+                      <a:ext cx="3437255" cy="2154555"/>
+                    </a:xfrm>
+                    <a:prstGeom prst="rect">
+                      <a:avLst/>
+                    </a:prstGeom>
+                  </pic:spPr>
+                </pic:pic>
+              </a:graphicData>
+            </a:graphic>
+            <wp14:sizeRelH relativeFrom="margin">
+              <wp14:pctWidth>0</wp14:pctWidth>
+            </wp14:sizeRelH>
+            <wp14:sizeRelV relativeFrom="margin">
+              <wp14:pctHeight>0</wp14:pctHeight>
+            </wp14:sizeRelV>
+          </wp:anchor>
+        </w:drawing>
+      </w:r>
+    </w:p>
+    <w:p>
+      <w:pPr>
+        <w:rPr>
+          <w:lang w:eastAsia="de-DE"/>
+        </w:rPr>
+      </w:pPr>
+    </w:p>
+    <w:p>
+      <w:pPr>
+        <w:rPr>
+          <w:lang w:eastAsia="de-DE"/>
+        </w:rPr>
+      </w:pPr>
+    </w:p>
+    <w:p>
+      <w:pPr>
+        <w:rPr>
+          <w:lang w:eastAsia="de-DE"/>
+        </w:rPr>
+      </w:pPr>
+    </w:p>
+    <w:p>
+      <w:pPr>
+        <w:rPr>
+          <w:lang w:eastAsia="de-DE"/>
+        </w:rPr>
+      </w:pPr>
     </w:p>
     <w:p>
       <w:pPr>
@@ -6151,6 +6376,22 @@
           <w:lang w:eastAsia="de-DE"/>
         </w:rPr>
       </w:pPr>
+      <w:bookmarkStart w:id="18" w:name="_GoBack"/>
+      <w:bookmarkEnd w:id="18"/>
+    </w:p>
+    <w:p>
+      <w:pPr>
+        <w:rPr>
+          <w:lang w:eastAsia="de-DE"/>
+        </w:rPr>
+      </w:pPr>
+    </w:p>
+    <w:p>
+      <w:pPr>
+        <w:rPr>
+          <w:lang w:eastAsia="de-DE"/>
+        </w:rPr>
+      </w:pPr>
     </w:p>
     <w:p>
       <w:pPr>
@@ -6182,7 +6423,6 @@
           <w:szCs w:val="32"/>
           <w:lang w:val="en-IE"/>
         </w:rPr>
-        <w:lastRenderedPageBreak/>
         <w:t>Gestures identified</w:t>
       </w:r>
       <w:bookmarkEnd w:id="15"/>
@@ -6201,7 +6441,25 @@
           <w:sz w:val="20"/>
           <w:szCs w:val="20"/>
         </w:rPr>
-        <w:t xml:space="preserve">We have chosen to use Myo Armband as solution for our application, because we </w:t>
+        <w:t xml:space="preserve">We have chosen to use </w:t>
+      </w:r>
+      <w:proofErr w:type="spellStart"/>
+      <w:r>
+        <w:rPr>
+          <w:rFonts w:ascii="Arial" w:hAnsi="Arial" w:cs="Arial"/>
+          <w:sz w:val="20"/>
+          <w:szCs w:val="20"/>
+        </w:rPr>
+        <w:t>Myo</w:t>
+      </w:r>
+      <w:proofErr w:type="spellEnd"/>
+      <w:r>
+        <w:rPr>
+          <w:rFonts w:ascii="Arial" w:hAnsi="Arial" w:cs="Arial"/>
+          <w:sz w:val="20"/>
+          <w:szCs w:val="20"/>
+        </w:rPr>
+        <w:t xml:space="preserve"> Armband as solution for our application, because we </w:t>
       </w:r>
       <w:r>
         <w:rPr>
@@ -6299,7 +6557,7 @@
                     </pic:cNvPicPr>
                   </pic:nvPicPr>
                   <pic:blipFill>
-                    <a:blip r:embed="rId21">
+                    <a:blip r:embed="rId22">
                       <a:extLst>
                         <a:ext uri="{28A0092B-C50C-407E-A947-70E740481C1C}">
                           <a14:useLocalDpi xmlns:a14="http://schemas.microsoft.com/office/drawing/2010/main" val="0"/>
@@ -6462,7 +6720,21 @@
         <w:rPr>
           <w:lang w:eastAsia="de-DE"/>
         </w:rPr>
-        <w:t xml:space="preserve">. The user has 3 options to interact with the plane, by using a keyboard, Xbox controller and Myo Armband. All three input methods work simultaneously. </w:t>
+        <w:t xml:space="preserve">. The user has 3 options to interact with the plane, by using a keyboard, Xbox controller and </w:t>
+      </w:r>
+      <w:proofErr w:type="spellStart"/>
+      <w:r>
+        <w:rPr>
+          <w:lang w:eastAsia="de-DE"/>
+        </w:rPr>
+        <w:t>Myo</w:t>
+      </w:r>
+      <w:proofErr w:type="spellEnd"/>
+      <w:r>
+        <w:rPr>
+          <w:lang w:eastAsia="de-DE"/>
+        </w:rPr>
+        <w:t xml:space="preserve"> Armband. All three input methods work simultaneously. </w:t>
       </w:r>
     </w:p>
     <w:p>
@@ -6497,7 +6769,21 @@
         <w:rPr>
           <w:lang w:eastAsia="de-DE"/>
         </w:rPr>
-        <w:t xml:space="preserve"> airplane by using Myo Armband hardware attached to the forearm, that sends a signal to the application. Based on the implemented gestures the user can than control the airplane by using following </w:t>
+        <w:t xml:space="preserve"> airplane by using </w:t>
+      </w:r>
+      <w:proofErr w:type="spellStart"/>
+      <w:r>
+        <w:rPr>
+          <w:lang w:eastAsia="de-DE"/>
+        </w:rPr>
+        <w:t>Myo</w:t>
+      </w:r>
+      <w:proofErr w:type="spellEnd"/>
+      <w:r>
+        <w:rPr>
+          <w:lang w:eastAsia="de-DE"/>
+        </w:rPr>
+        <w:t xml:space="preserve"> Armband hardware attached to the forearm, that sends a signal to the application. Based on the implemented gestures the user can than control the airplane by using following </w:t>
       </w:r>
       <w:r>
         <w:rPr>
@@ -6580,10 +6866,9 @@
         </w:rPr>
       </w:pPr>
       <w:r>
-        <w:lastRenderedPageBreak/>
         <w:t xml:space="preserve"> </w:t>
       </w:r>
-      <w:bookmarkStart w:id="17" w:name="_Toc35913164"/>
+      <w:bookmarkStart w:id="19" w:name="_Toc35913164"/>
       <w:r>
         <w:rPr>
           <w:i/>
@@ -6595,23 +6880,154 @@
         </w:rPr>
         <w:t>Architecture for the solution</w:t>
       </w:r>
-      <w:bookmarkEnd w:id="17"/>
-    </w:p>
-    <w:p>
-      <w:pPr>
-        <w:jc w:val="center"/>
-        <w:rPr>
-          <w:lang w:eastAsia="de-DE"/>
-        </w:rPr>
-      </w:pPr>
-    </w:p>
-    <w:p>
-      <w:pPr>
-        <w:jc w:val="center"/>
-        <w:rPr>
-          <w:lang w:eastAsia="de-DE"/>
-        </w:rPr>
-      </w:pPr>
+      <w:bookmarkEnd w:id="19"/>
+    </w:p>
+    <w:p>
+      <w:pPr>
+        <w:rPr>
+          <w:lang w:eastAsia="de-DE"/>
+        </w:rPr>
+      </w:pPr>
+      <w:r>
+        <w:rPr>
+          <w:lang w:eastAsia="de-DE"/>
+        </w:rPr>
+        <w:t xml:space="preserve">Initial set up for the project includes installing the </w:t>
+      </w:r>
+      <w:proofErr w:type="spellStart"/>
+      <w:r>
+        <w:rPr>
+          <w:lang w:eastAsia="de-DE"/>
+        </w:rPr>
+        <w:t>Myo</w:t>
+      </w:r>
+      <w:proofErr w:type="spellEnd"/>
+      <w:r>
+        <w:rPr>
+          <w:lang w:eastAsia="de-DE"/>
+        </w:rPr>
+        <w:t xml:space="preserve"> Connect software and pairing it with the dedicated </w:t>
+      </w:r>
+      <w:proofErr w:type="spellStart"/>
+      <w:r>
+        <w:rPr>
+          <w:lang w:eastAsia="de-DE"/>
+        </w:rPr>
+        <w:t>usb</w:t>
+      </w:r>
+      <w:proofErr w:type="spellEnd"/>
+      <w:r>
+        <w:rPr>
+          <w:lang w:eastAsia="de-DE"/>
+        </w:rPr>
+        <w:t xml:space="preserve"> dongle. </w:t>
+      </w:r>
+      <w:proofErr w:type="spellStart"/>
+      <w:r>
+        <w:rPr>
+          <w:lang w:eastAsia="de-DE"/>
+        </w:rPr>
+        <w:t>Myo</w:t>
+      </w:r>
+      <w:proofErr w:type="spellEnd"/>
+      <w:r>
+        <w:rPr>
+          <w:lang w:eastAsia="de-DE"/>
+        </w:rPr>
+        <w:t xml:space="preserve"> Connect allows </w:t>
+      </w:r>
+      <w:r>
+        <w:rPr>
+          <w:lang w:eastAsia="de-DE"/>
+        </w:rPr>
+        <w:t>the user</w:t>
+      </w:r>
+      <w:r>
+        <w:rPr>
+          <w:lang w:eastAsia="de-DE"/>
+        </w:rPr>
+        <w:t xml:space="preserve"> to connect </w:t>
+      </w:r>
+      <w:r>
+        <w:rPr>
+          <w:lang w:eastAsia="de-DE"/>
+        </w:rPr>
+        <w:t>the</w:t>
+      </w:r>
+      <w:r>
+        <w:rPr>
+          <w:lang w:eastAsia="de-DE"/>
+        </w:rPr>
+        <w:t xml:space="preserve"> armband </w:t>
+      </w:r>
+      <w:r>
+        <w:rPr>
+          <w:lang w:eastAsia="de-DE"/>
+        </w:rPr>
+        <w:t>to</w:t>
+      </w:r>
+      <w:r>
+        <w:rPr>
+          <w:lang w:eastAsia="de-DE"/>
+        </w:rPr>
+        <w:t xml:space="preserve"> computer to access </w:t>
+      </w:r>
+      <w:proofErr w:type="spellStart"/>
+      <w:r>
+        <w:rPr>
+          <w:lang w:eastAsia="de-DE"/>
+        </w:rPr>
+        <w:t>Myo</w:t>
+      </w:r>
+      <w:proofErr w:type="spellEnd"/>
+      <w:r>
+        <w:rPr>
+          <w:lang w:eastAsia="de-DE"/>
+        </w:rPr>
+        <w:t xml:space="preserve"> guides, personalization options, gesture recognition, and more</w:t>
+      </w:r>
+      <w:r>
+        <w:rPr>
+          <w:lang w:eastAsia="de-DE"/>
+        </w:rPr>
+        <w:t xml:space="preserve">. </w:t>
+      </w:r>
+      <w:r>
+        <w:rPr>
+          <w:lang w:eastAsia="de-DE"/>
+        </w:rPr>
+        <w:t>The</w:t>
+      </w:r>
+      <w:r>
+        <w:rPr>
+          <w:lang w:eastAsia="de-DE"/>
+        </w:rPr>
+        <w:t xml:space="preserve"> guide will show </w:t>
+      </w:r>
+      <w:r>
+        <w:rPr>
+          <w:lang w:eastAsia="de-DE"/>
+        </w:rPr>
+        <w:t>the user</w:t>
+      </w:r>
+      <w:r>
+        <w:rPr>
+          <w:lang w:eastAsia="de-DE"/>
+        </w:rPr>
+        <w:t xml:space="preserve"> how to wear the armband properly and how it works, in addition to leading </w:t>
+      </w:r>
+      <w:r>
+        <w:rPr>
+          <w:lang w:eastAsia="de-DE"/>
+        </w:rPr>
+        <w:t>the user</w:t>
+      </w:r>
+      <w:r>
+        <w:rPr>
+          <w:lang w:eastAsia="de-DE"/>
+        </w:rPr>
+        <w:t xml:space="preserve"> through connecting and syncing.</w:t>
+      </w:r>
     </w:p>
     <w:p>
       <w:pPr>
@@ -6957,7 +7373,7 @@
           <w:lang w:val="en"/>
         </w:rPr>
       </w:pPr>
-      <w:bookmarkStart w:id="18" w:name="_Toc35913165"/>
+      <w:bookmarkStart w:id="20" w:name="_Toc35913165"/>
       <w:r>
         <w:rPr>
           <w:i/>
@@ -6967,7 +7383,6 @@
           <w:szCs w:val="32"/>
           <w:lang w:val="en"/>
         </w:rPr>
-        <w:lastRenderedPageBreak/>
         <w:t>Conclusions &amp; Recommendatio</w:t>
       </w:r>
       <w:r>
@@ -6981,7 +7396,7 @@
         </w:rPr>
         <w:t>n</w:t>
       </w:r>
-      <w:bookmarkEnd w:id="18"/>
+      <w:bookmarkEnd w:id="20"/>
     </w:p>
     <w:p>
       <w:pPr>
@@ -7071,7 +7486,7 @@
           <w:lang w:val="en"/>
         </w:rPr>
       </w:pPr>
-      <w:bookmarkStart w:id="19" w:name="_Toc35913166"/>
+      <w:bookmarkStart w:id="21" w:name="_Toc35913166"/>
       <w:r>
         <w:rPr>
           <w:i/>
@@ -7084,7 +7499,7 @@
         <w:lastRenderedPageBreak/>
         <w:t>References</w:t>
       </w:r>
-      <w:bookmarkEnd w:id="19"/>
+      <w:bookmarkEnd w:id="21"/>
     </w:p>
     <w:p>
       <w:pPr>
@@ -7092,7 +7507,7 @@
           <w:lang w:val="en" w:eastAsia="de-DE"/>
         </w:rPr>
       </w:pPr>
-      <w:hyperlink r:id="rId22" w:history="1">
+      <w:hyperlink r:id="rId23" w:history="1">
         <w:r>
           <w:rPr>
             <w:rStyle w:val="Hyperlink"/>
@@ -7108,7 +7523,7 @@
           <w:lang w:val="en" w:eastAsia="de-DE"/>
         </w:rPr>
       </w:pPr>
-      <w:hyperlink r:id="rId23" w:history="1">
+      <w:hyperlink r:id="rId24" w:history="1">
         <w:r>
           <w:rPr>
             <w:rStyle w:val="Hyperlink"/>
@@ -7124,7 +7539,7 @@
           <w:lang w:val="en" w:eastAsia="de-DE"/>
         </w:rPr>
       </w:pPr>
-      <w:hyperlink r:id="rId24" w:history="1">
+      <w:hyperlink r:id="rId25" w:history="1">
         <w:r>
           <w:rPr>
             <w:rStyle w:val="Hyperlink"/>
@@ -7141,7 +7556,7 @@
           <w:lang w:val="en" w:eastAsia="de-DE"/>
         </w:rPr>
       </w:pPr>
-      <w:hyperlink r:id="rId25" w:history="1">
+      <w:hyperlink r:id="rId26" w:history="1">
         <w:r>
           <w:rPr>
             <w:rStyle w:val="Hyperlink"/>
@@ -7157,7 +7572,7 @@
           <w:lang w:val="en" w:eastAsia="de-DE"/>
         </w:rPr>
       </w:pPr>
-      <w:hyperlink r:id="rId26" w:history="1">
+      <w:hyperlink r:id="rId27" w:history="1">
         <w:r>
           <w:rPr>
             <w:rStyle w:val="Hyperlink"/>
@@ -7173,7 +7588,7 @@
           <w:lang w:val="en" w:eastAsia="de-DE"/>
         </w:rPr>
       </w:pPr>
-      <w:hyperlink r:id="rId27" w:history="1">
+      <w:hyperlink r:id="rId28" w:history="1">
         <w:r>
           <w:rPr>
             <w:rStyle w:val="Hyperlink"/>
@@ -7189,7 +7604,7 @@
           <w:lang w:val="en" w:eastAsia="de-DE"/>
         </w:rPr>
       </w:pPr>
-      <w:hyperlink r:id="rId28" w:history="1">
+      <w:hyperlink r:id="rId29" w:history="1">
         <w:r>
           <w:rPr>
             <w:rStyle w:val="Hyperlink"/>
@@ -7205,7 +7620,7 @@
           <w:lang w:val="en" w:eastAsia="de-DE"/>
         </w:rPr>
       </w:pPr>
-      <w:hyperlink r:id="rId29" w:history="1">
+      <w:hyperlink r:id="rId30" w:history="1">
         <w:r>
           <w:rPr>
             <w:rStyle w:val="Hyperlink"/>
@@ -7221,7 +7636,7 @@
           <w:lang w:val="en" w:eastAsia="de-DE"/>
         </w:rPr>
       </w:pPr>
-      <w:hyperlink r:id="rId30" w:history="1">
+      <w:hyperlink r:id="rId31" w:history="1">
         <w:r>
           <w:rPr>
             <w:rStyle w:val="Hyperlink"/>
@@ -7237,7 +7652,7 @@
           <w:lang w:val="en" w:eastAsia="de-DE"/>
         </w:rPr>
       </w:pPr>
-      <w:hyperlink r:id="rId31" w:history="1">
+      <w:hyperlink r:id="rId32" w:history="1">
         <w:r>
           <w:rPr>
             <w:rStyle w:val="Hyperlink"/>
@@ -7254,7 +7669,7 @@
           <w:lang w:val="en" w:eastAsia="de-DE"/>
         </w:rPr>
       </w:pPr>
-      <w:hyperlink r:id="rId32" w:history="1">
+      <w:hyperlink r:id="rId33" w:history="1">
         <w:r>
           <w:rPr>
             <w:rStyle w:val="Hyperlink"/>
@@ -7270,7 +7685,7 @@
           <w:lang w:val="en" w:eastAsia="de-DE"/>
         </w:rPr>
       </w:pPr>
-      <w:hyperlink r:id="rId33" w:history="1">
+      <w:hyperlink r:id="rId34" w:history="1">
         <w:r>
           <w:rPr>
             <w:rStyle w:val="Hyperlink"/>
@@ -7283,10 +7698,11 @@
     <w:p>
       <w:pPr>
         <w:rPr>
+          <w:rStyle w:val="Hyperlink"/>
           <w:lang w:val="en" w:eastAsia="de-DE"/>
         </w:rPr>
       </w:pPr>
-      <w:hyperlink r:id="rId34" w:history="1">
+      <w:hyperlink r:id="rId35" w:history="1">
         <w:r>
           <w:rPr>
             <w:rStyle w:val="Hyperlink"/>
@@ -7302,7 +7718,39 @@
           <w:lang w:val="en" w:eastAsia="de-DE"/>
         </w:rPr>
       </w:pPr>
-      <w:hyperlink r:id="rId35" w:history="1">
+      <w:hyperlink r:id="rId36" w:history="1">
+        <w:r>
+          <w:rPr>
+            <w:rStyle w:val="Hyperlink"/>
+            <w:lang w:val="en" w:eastAsia="de-DE"/>
+          </w:rPr>
+          <w:t>https://github.com/thalmiclabs</w:t>
+        </w:r>
+      </w:hyperlink>
+    </w:p>
+    <w:p>
+      <w:pPr>
+        <w:rPr>
+          <w:lang w:val="en" w:eastAsia="de-DE"/>
+        </w:rPr>
+      </w:pPr>
+      <w:hyperlink r:id="rId37" w:history="1">
+        <w:r>
+          <w:rPr>
+            <w:rStyle w:val="Hyperlink"/>
+            <w:lang w:val="en" w:eastAsia="de-DE"/>
+          </w:rPr>
+          <w:t>https://support.getmyo.com/hc/en-us</w:t>
+        </w:r>
+      </w:hyperlink>
+    </w:p>
+    <w:p>
+      <w:pPr>
+        <w:rPr>
+          <w:lang w:val="en" w:eastAsia="de-DE"/>
+        </w:rPr>
+      </w:pPr>
+      <w:hyperlink r:id="rId38" w:history="1">
         <w:r>
           <w:rPr>
             <w:rStyle w:val="Hyperlink"/>
@@ -7319,7 +7767,7 @@
           <w:lang w:val="en" w:eastAsia="de-DE"/>
         </w:rPr>
       </w:pPr>
-      <w:hyperlink r:id="rId36" w:history="1">
+      <w:hyperlink r:id="rId39" w:history="1">
         <w:r>
           <w:rPr>
             <w:rStyle w:val="Hyperlink"/>
@@ -7332,10 +7780,25 @@
     <w:p>
       <w:pPr>
         <w:rPr>
+          <w:rStyle w:val="Hyperlink"/>
           <w:lang w:val="en" w:eastAsia="de-DE"/>
         </w:rPr>
       </w:pPr>
-      <w:hyperlink r:id="rId37" w:history="1">
+      <w:r>
+        <w:rPr>
+          <w:rStyle w:val="Hyperlink"/>
+          <w:lang w:val="en" w:eastAsia="de-DE"/>
+        </w:rPr>
+        <w:t>https://www.youtube.com/watch?v=UL_pDatlLOg</w:t>
+      </w:r>
+    </w:p>
+    <w:p>
+      <w:pPr>
+        <w:rPr>
+          <w:lang w:val="en" w:eastAsia="de-DE"/>
+        </w:rPr>
+      </w:pPr>
+      <w:hyperlink r:id="rId40" w:history="1">
         <w:r>
           <w:rPr>
             <w:rStyle w:val="Hyperlink"/>
@@ -7352,7 +7815,7 @@
           <w:lang w:val="en" w:eastAsia="de-DE"/>
         </w:rPr>
       </w:pPr>
-      <w:hyperlink r:id="rId38" w:history="1">
+      <w:hyperlink r:id="rId41" w:history="1">
         <w:r>
           <w:rPr>
             <w:rStyle w:val="Hyperlink"/>
@@ -7368,7 +7831,7 @@
           <w:lang w:val="en" w:eastAsia="de-DE"/>
         </w:rPr>
       </w:pPr>
-      <w:hyperlink r:id="rId39" w:history="1">
+      <w:hyperlink r:id="rId42" w:history="1">
         <w:r>
           <w:rPr>
             <w:rStyle w:val="Hyperlink"/>
@@ -7384,7 +7847,7 @@
           <w:lang w:val="en" w:eastAsia="de-DE"/>
         </w:rPr>
       </w:pPr>
-      <w:hyperlink r:id="rId40" w:history="1">
+      <w:hyperlink r:id="rId43" w:history="1">
         <w:r>
           <w:rPr>
             <w:rStyle w:val="Hyperlink"/>
@@ -7401,7 +7864,7 @@
           <w:lang w:val="en" w:eastAsia="de-DE"/>
         </w:rPr>
       </w:pPr>
-      <w:hyperlink r:id="rId41" w:history="1">
+      <w:hyperlink r:id="rId44" w:history="1">
         <w:r>
           <w:rPr>
             <w:rStyle w:val="Hyperlink"/>
@@ -7418,7 +7881,7 @@
           <w:lang w:val="en" w:eastAsia="de-DE"/>
         </w:rPr>
       </w:pPr>
-      <w:hyperlink r:id="rId42" w:anchor="v=onepage&amp;q&amp;f=false" w:history="1">
+      <w:hyperlink r:id="rId45" w:anchor="v=onepage&amp;q&amp;f=false" w:history="1">
         <w:r>
           <w:rPr>
             <w:rStyle w:val="Hyperlink"/>
@@ -7497,9 +7960,9 @@
           <w:lang w:val="en"/>
         </w:rPr>
       </w:pPr>
-      <w:bookmarkStart w:id="20" w:name="OLE_LINK3"/>
-      <w:bookmarkStart w:id="21" w:name="OLE_LINK4"/>
       <w:bookmarkStart w:id="22" w:name="_Toc35913167"/>
+      <w:bookmarkStart w:id="23" w:name="OLE_LINK3"/>
+      <w:bookmarkStart w:id="24" w:name="OLE_LINK4"/>
       <w:r>
         <w:rPr>
           <w:i/>
@@ -7509,7 +7972,6 @@
           <w:szCs w:val="32"/>
           <w:lang w:val="en"/>
         </w:rPr>
-        <w:lastRenderedPageBreak/>
         <w:t>Appendix </w:t>
       </w:r>
       <w:r>
@@ -7525,8 +7987,8 @@
       </w:r>
       <w:bookmarkEnd w:id="22"/>
     </w:p>
-    <w:bookmarkEnd w:id="20"/>
-    <w:bookmarkEnd w:id="21"/>
+    <w:bookmarkEnd w:id="23"/>
+    <w:bookmarkEnd w:id="24"/>
     <w:p>
       <w:pPr>
         <w:rPr>
@@ -7550,7 +8012,7 @@
         </w:rPr>
         <w:t xml:space="preserve"> : </w:t>
       </w:r>
-      <w:hyperlink r:id="rId43" w:history="1">
+      <w:hyperlink r:id="rId46" w:history="1">
         <w:r>
           <w:rPr>
             <w:rStyle w:val="Hyperlink"/>
@@ -7608,24 +8070,42 @@
           <w:sz w:val="32"/>
           <w:lang w:eastAsia="de-DE"/>
         </w:rPr>
-        <w:t xml:space="preserve">MS Visual Studio 2017 &amp; 2019, MS Visual Studio Code, FastStone Image Viewer, </w:t>
-      </w:r>
+        <w:t xml:space="preserve">MS Visual Studio 2017 &amp; 2019, MS Visual Studio Code, </w:t>
+      </w:r>
+      <w:proofErr w:type="spellStart"/>
       <w:r>
         <w:rPr>
           <w:bCs/>
           <w:sz w:val="32"/>
           <w:lang w:eastAsia="de-DE"/>
         </w:rPr>
-        <w:t>MS Word 365, XODO PDF Viewer</w:t>
-      </w:r>
-    </w:p>
-    <w:p>
-      <w:pPr>
+        <w:t>FastStone</w:t>
+      </w:r>
+      <w:proofErr w:type="spellEnd"/>
+      <w:r>
         <w:rPr>
           <w:bCs/>
           <w:sz w:val="32"/>
           <w:lang w:eastAsia="de-DE"/>
         </w:rPr>
+        <w:t xml:space="preserve"> Image Viewer, </w:t>
+      </w:r>
+      <w:r>
+        <w:rPr>
+          <w:bCs/>
+          <w:sz w:val="32"/>
+          <w:lang w:eastAsia="de-DE"/>
+        </w:rPr>
+        <w:t>MS Word 365, XODO PDF Viewer</w:t>
+      </w:r>
+    </w:p>
+    <w:p>
+      <w:pPr>
+        <w:rPr>
+          <w:bCs/>
+          <w:sz w:val="32"/>
+          <w:lang w:eastAsia="de-DE"/>
+        </w:rPr>
       </w:pPr>
       <w:r>
         <w:rPr>
@@ -7635,13 +8115,23 @@
         </w:rPr>
         <w:t xml:space="preserve">Hardware: </w:t>
       </w:r>
+      <w:proofErr w:type="spellStart"/>
       <w:r>
         <w:rPr>
           <w:bCs/>
           <w:sz w:val="32"/>
           <w:lang w:eastAsia="de-DE"/>
         </w:rPr>
-        <w:t>Myo Armband,</w:t>
+        <w:t>Myo</w:t>
+      </w:r>
+      <w:proofErr w:type="spellEnd"/>
+      <w:r>
+        <w:rPr>
+          <w:bCs/>
+          <w:sz w:val="32"/>
+          <w:lang w:eastAsia="de-DE"/>
+        </w:rPr>
+        <w:t xml:space="preserve"> Armband,</w:t>
       </w:r>
       <w:r>
         <w:rPr>
@@ -7714,7 +8204,7 @@
           <w:lang w:val="en"/>
         </w:rPr>
       </w:pPr>
-      <w:bookmarkStart w:id="23" w:name="_Toc35913168"/>
+      <w:bookmarkStart w:id="25" w:name="_Toc35913168"/>
       <w:r>
         <w:rPr>
           <w:i/>
@@ -7737,7 +8227,7 @@
         </w:rPr>
         <w:t>B</w:t>
       </w:r>
-      <w:bookmarkEnd w:id="23"/>
+      <w:bookmarkEnd w:id="25"/>
     </w:p>
     <w:p>
       <w:pPr>
@@ -7756,8 +8246,8 @@
       </w:r>
     </w:p>
     <w:sectPr>
-      <w:headerReference w:type="default" r:id="rId44"/>
-      <w:footerReference w:type="default" r:id="rId45"/>
+      <w:headerReference w:type="default" r:id="rId47"/>
+      <w:footerReference w:type="default" r:id="rId48"/>
       <w:pgSz w:w="11906" w:h="16838"/>
       <w:pgMar w:top="1440" w:right="1440" w:bottom="1440" w:left="1440" w:header="708" w:footer="708" w:gutter="0"/>
       <w:pgNumType w:start="0"/>
@@ -11300,6 +11790,7 @@
   <w:style w:type="character" w:default="1" w:styleId="DefaultParagraphFont">
     <w:name w:val="Default Paragraph Font"/>
     <w:uiPriority w:val="1"/>
+    <w:semiHidden/>
     <w:unhideWhenUsed/>
   </w:style>
   <w:style w:type="table" w:default="1" w:styleId="TableNormal">
@@ -12147,7 +12638,7 @@
 </file>
 
 <file path=customXml/itemProps2.xml><?xml version="1.0" encoding="utf-8"?>
-<ds:datastoreItem xmlns:ds="http://schemas.openxmlformats.org/officeDocument/2006/customXml" ds:itemID="{A2696F52-F94F-4DE2-A225-D91713577A9B}">
+<ds:datastoreItem xmlns:ds="http://schemas.openxmlformats.org/officeDocument/2006/customXml" ds:itemID="{40012D7A-48E7-429A-8D41-6D2E1A78F6F1}">
   <ds:schemaRefs>
     <ds:schemaRef ds:uri="http://schemas.openxmlformats.org/officeDocument/2006/bibliography"/>
   </ds:schemaRefs>

</xml_diff>

<commit_message>
added other options to myo section
</commit_message>
<xml_diff>
--- a/Documentation.docx
+++ b/Documentation.docx
@@ -2203,7 +2203,25 @@
           <w:iCs w:val="0"/>
           <w:color w:val="auto"/>
         </w:rPr>
-        <w:t xml:space="preserve"> – the</w:t>
+        <w:t xml:space="preserve"> </w:t>
+      </w:r>
+      <w:r>
+        <w:rPr>
+          <w:rStyle w:val="IntenseEmphasis"/>
+          <w:i w:val="0"/>
+          <w:iCs w:val="0"/>
+          <w:color w:val="auto"/>
+        </w:rPr>
+        <w:t>-</w:t>
+      </w:r>
+      <w:r>
+        <w:rPr>
+          <w:rStyle w:val="IntenseEmphasis"/>
+          <w:i w:val="0"/>
+          <w:iCs w:val="0"/>
+          <w:color w:val="auto"/>
+        </w:rPr>
+        <w:t xml:space="preserve"> the</w:t>
       </w:r>
       <w:r>
         <w:rPr>
@@ -6058,7 +6076,7 @@
         <w:rPr>
           <w:lang w:eastAsia="de-DE"/>
         </w:rPr>
-        <w:t>using a combination of accelerometers, gyroscopes, and sometimes magnetometers</w:t>
+        <w:t>using a combination of accelerometers, gyroscopes and magnetometers</w:t>
       </w:r>
       <w:bookmarkStart w:id="15" w:name="_Toc35913163"/>
       <w:r>
@@ -6110,7 +6128,7 @@
         <w:rPr>
           <w:lang w:eastAsia="de-DE"/>
         </w:rPr>
-        <w:t xml:space="preserve"> understands the subtleties between various </w:t>
+        <w:t xml:space="preserve"> understand the subtleties between various </w:t>
       </w:r>
       <w:r>
         <w:rPr>
@@ -6128,7 +6146,33 @@
         <w:rPr>
           <w:lang w:eastAsia="de-DE"/>
         </w:rPr>
-        <w:t>The</w:t>
+        <w:t>This enables gestures, such as make a fist and rotate</w:t>
+      </w:r>
+      <w:r>
+        <w:rPr>
+          <w:lang w:eastAsia="de-DE"/>
+        </w:rPr>
+        <w:t xml:space="preserve">, </w:t>
+      </w:r>
+      <w:r>
+        <w:rPr>
+          <w:lang w:eastAsia="de-DE"/>
+        </w:rPr>
+        <w:t xml:space="preserve">which is used by most media applications in the </w:t>
+      </w:r>
+      <w:proofErr w:type="spellStart"/>
+      <w:r>
+        <w:rPr>
+          <w:lang w:eastAsia="de-DE"/>
+        </w:rPr>
+        <w:t>Myo</w:t>
+      </w:r>
+      <w:proofErr w:type="spellEnd"/>
+      <w:r>
+        <w:rPr>
+          <w:lang w:eastAsia="de-DE"/>
+        </w:rPr>
+        <w:t xml:space="preserve"> market to control</w:t>
       </w:r>
       <w:r>
         <w:rPr>
@@ -6140,19 +6184,31 @@
         <w:rPr>
           <w:lang w:eastAsia="de-DE"/>
         </w:rPr>
-        <w:t>gesture control armband</w:t>
-      </w:r>
-      <w:r>
-        <w:rPr>
-          <w:lang w:eastAsia="de-DE"/>
-        </w:rPr>
-        <w:t xml:space="preserve"> </w:t>
-      </w:r>
-      <w:r>
-        <w:rPr>
-          <w:lang w:eastAsia="de-DE"/>
-        </w:rPr>
-        <w:t>can be used with any existing Windows and Mac applications.</w:t>
+        <w:t>the volume</w:t>
+      </w:r>
+      <w:r>
+        <w:rPr>
+          <w:lang w:eastAsia="de-DE"/>
+        </w:rPr>
+        <w:t xml:space="preserve">. </w:t>
+      </w:r>
+      <w:r>
+        <w:rPr>
+          <w:lang w:eastAsia="de-DE"/>
+        </w:rPr>
+        <w:t xml:space="preserve">The gesture control armband can </w:t>
+      </w:r>
+      <w:r>
+        <w:rPr>
+          <w:lang w:eastAsia="de-DE"/>
+        </w:rPr>
+        <w:t xml:space="preserve">also </w:t>
+      </w:r>
+      <w:r>
+        <w:rPr>
+          <w:lang w:eastAsia="de-DE"/>
+        </w:rPr>
+        <w:t>be used with any existing Windows and Mac applications.</w:t>
       </w:r>
       <w:r>
         <w:rPr>
@@ -6237,15 +6293,22 @@
         </w:rPr>
         <w:t xml:space="preserve"> double tap, wave right and left, spread fingers, make a fist, rotate and move</w:t>
       </w:r>
-    </w:p>
-    <w:p>
-      <w:pPr>
-        <w:rPr>
-          <w:lang w:eastAsia="de-DE"/>
-        </w:rPr>
-      </w:pPr>
-      <w:r>
-        <w:rPr>
+      <w:r>
+        <w:rPr>
+          <w:lang w:eastAsia="de-DE"/>
+        </w:rPr>
+        <w:t xml:space="preserve">. </w:t>
+      </w:r>
+    </w:p>
+    <w:p>
+      <w:pPr>
+        <w:rPr>
+          <w:lang w:eastAsia="de-DE"/>
+        </w:rPr>
+      </w:pPr>
+      <w:r>
+        <w:rPr>
+          <w:noProof/>
           <w:lang w:eastAsia="de-DE"/>
         </w:rPr>
         <w:lastRenderedPageBreak/>
@@ -6376,8 +6439,296 @@
           <w:lang w:eastAsia="de-DE"/>
         </w:rPr>
       </w:pPr>
+      <w:r>
+        <w:rPr>
+          <w:b/>
+          <w:bCs/>
+          <w:color w:val="0070C0"/>
+          <w:sz w:val="28"/>
+          <w:szCs w:val="28"/>
+          <w:lang w:eastAsia="de-DE"/>
+        </w:rPr>
+        <w:t>Other options</w:t>
+      </w:r>
+    </w:p>
+    <w:p>
+      <w:pPr>
+        <w:rPr>
+          <w:lang w:eastAsia="de-DE"/>
+        </w:rPr>
+      </w:pPr>
+      <w:r>
+        <w:rPr>
+          <w:lang w:eastAsia="de-DE"/>
+        </w:rPr>
+        <w:t xml:space="preserve">Other option available for the project would be to navigate the plane by using voice control. </w:t>
+      </w:r>
+      <w:r>
+        <w:rPr>
+          <w:lang w:eastAsia="de-DE"/>
+        </w:rPr>
+        <w:t>However,</w:t>
+      </w:r>
+      <w:r>
+        <w:rPr>
+          <w:lang w:eastAsia="de-DE"/>
+        </w:rPr>
+        <w:t xml:space="preserve"> </w:t>
+      </w:r>
+      <w:r>
+        <w:rPr>
+          <w:lang w:eastAsia="de-DE"/>
+        </w:rPr>
+        <w:t>t</w:t>
+      </w:r>
+      <w:r>
+        <w:rPr>
+          <w:lang w:eastAsia="de-DE"/>
+        </w:rPr>
+        <w:t>his option has been ruled out</w:t>
+      </w:r>
+      <w:r>
+        <w:rPr>
+          <w:lang w:eastAsia="de-DE"/>
+        </w:rPr>
+        <w:t xml:space="preserve"> soon after exploring</w:t>
+      </w:r>
+      <w:r>
+        <w:rPr>
+          <w:lang w:eastAsia="de-DE"/>
+        </w:rPr>
+        <w:t xml:space="preserve">, because navigating the plane is complex task and requires </w:t>
+      </w:r>
+      <w:r>
+        <w:rPr>
+          <w:lang w:eastAsia="de-DE"/>
+        </w:rPr>
+        <w:t>use of</w:t>
+      </w:r>
+      <w:r>
+        <w:rPr>
+          <w:lang w:eastAsia="de-DE"/>
+        </w:rPr>
+        <w:t xml:space="preserve"> different gestures at the same time. </w:t>
+      </w:r>
+      <w:r>
+        <w:rPr>
+          <w:lang w:eastAsia="de-DE"/>
+        </w:rPr>
+        <w:t xml:space="preserve">For example, lifting the plane from the ground requires </w:t>
+      </w:r>
+      <w:r>
+        <w:rPr>
+          <w:lang w:eastAsia="de-DE"/>
+        </w:rPr>
+        <w:t xml:space="preserve">throttle up and pitch down </w:t>
+      </w:r>
+      <w:r>
+        <w:rPr>
+          <w:lang w:eastAsia="de-DE"/>
+        </w:rPr>
+        <w:t xml:space="preserve">gestures </w:t>
+      </w:r>
+      <w:r>
+        <w:rPr>
+          <w:lang w:eastAsia="de-DE"/>
+        </w:rPr>
+        <w:t xml:space="preserve">to be used at the same time, or flying the plane requires throttle up/down, pitch, yaw and roll </w:t>
+      </w:r>
+      <w:r>
+        <w:rPr>
+          <w:lang w:eastAsia="de-DE"/>
+        </w:rPr>
+        <w:t xml:space="preserve">gestures </w:t>
+      </w:r>
+      <w:r>
+        <w:rPr>
+          <w:lang w:eastAsia="de-DE"/>
+        </w:rPr>
+        <w:t xml:space="preserve">to </w:t>
+      </w:r>
+      <w:r>
+        <w:rPr>
+          <w:lang w:eastAsia="de-DE"/>
+        </w:rPr>
+        <w:t>be used at the same time</w:t>
+      </w:r>
+      <w:r>
+        <w:rPr>
+          <w:lang w:eastAsia="de-DE"/>
+        </w:rPr>
+        <w:t>.</w:t>
+      </w:r>
+      <w:r>
+        <w:rPr>
+          <w:lang w:eastAsia="de-DE"/>
+        </w:rPr>
+        <w:t xml:space="preserve"> </w:t>
+      </w:r>
+      <w:r>
+        <w:rPr>
+          <w:lang w:eastAsia="de-DE"/>
+        </w:rPr>
+        <w:t xml:space="preserve">Another option would be using </w:t>
+      </w:r>
+      <w:r>
+        <w:rPr>
+          <w:lang w:eastAsia="de-DE"/>
+        </w:rPr>
+        <w:t>Leap motion</w:t>
+      </w:r>
+      <w:r>
+        <w:rPr>
+          <w:lang w:eastAsia="de-DE"/>
+        </w:rPr>
+        <w:t xml:space="preserve"> that </w:t>
+      </w:r>
+      <w:r>
+        <w:t>interact with computers by using natural hand movements and gestures</w:t>
+      </w:r>
+      <w:r>
+        <w:t xml:space="preserve"> by u</w:t>
+      </w:r>
+      <w:r>
+        <w:t>sing two monochromatic IR cameras and three infrared LEDs</w:t>
+      </w:r>
+      <w:r>
+        <w:t xml:space="preserve"> </w:t>
+      </w:r>
+      <w:r>
+        <w:t xml:space="preserve">to </w:t>
+      </w:r>
+      <w:proofErr w:type="gramStart"/>
+      <w:r>
+        <w:t>a distance of about</w:t>
+      </w:r>
+      <w:proofErr w:type="gramEnd"/>
+      <w:r>
+        <w:t xml:space="preserve"> 1 meter.</w:t>
+      </w:r>
+      <w:r>
+        <w:t xml:space="preserve"> </w:t>
+      </w:r>
+      <w:r>
+        <w:t xml:space="preserve">However, as the </w:t>
+      </w:r>
+      <w:proofErr w:type="spellStart"/>
+      <w:r>
+        <w:t>Myo</w:t>
+      </w:r>
+      <w:proofErr w:type="spellEnd"/>
+      <w:r>
+        <w:t xml:space="preserve"> Airband</w:t>
+      </w:r>
+      <w:r>
+        <w:t xml:space="preserve"> has been introduced early in the labs and we have had a chance to interact with it, we decided it was the best option </w:t>
+      </w:r>
+      <w:r>
+        <w:t>for</w:t>
+      </w:r>
+      <w:r>
+        <w:t xml:space="preserve"> implement</w:t>
+      </w:r>
+      <w:r>
+        <w:t>ing</w:t>
+      </w:r>
+      <w:r>
+        <w:t xml:space="preserve"> it to our application. Another reason is that the</w:t>
+      </w:r>
+      <w:r>
+        <w:t xml:space="preserve"> developers at</w:t>
+      </w:r>
+      <w:r>
+        <w:t xml:space="preserve"> </w:t>
+      </w:r>
+      <w:proofErr w:type="spellStart"/>
+      <w:r>
+        <w:t>Thalmic</w:t>
+      </w:r>
+      <w:proofErr w:type="spellEnd"/>
+      <w:r>
+        <w:t xml:space="preserve"> Labs </w:t>
+      </w:r>
+      <w:r>
+        <w:t xml:space="preserve">that </w:t>
+      </w:r>
+      <w:r>
+        <w:t xml:space="preserve">released the </w:t>
+      </w:r>
+      <w:proofErr w:type="spellStart"/>
+      <w:r>
+        <w:t>Myo</w:t>
+      </w:r>
+      <w:proofErr w:type="spellEnd"/>
+      <w:r>
+        <w:t xml:space="preserve">, </w:t>
+      </w:r>
+      <w:r>
+        <w:t>presented a demo</w:t>
+      </w:r>
+      <w:r>
+        <w:t xml:space="preserve"> </w:t>
+      </w:r>
+      <w:r>
+        <w:t xml:space="preserve">where they used the </w:t>
+      </w:r>
+      <w:proofErr w:type="spellStart"/>
+      <w:r>
+        <w:t>Myo</w:t>
+      </w:r>
+      <w:proofErr w:type="spellEnd"/>
+      <w:r>
+        <w:t xml:space="preserve"> armband to control a </w:t>
+      </w:r>
+      <w:r>
+        <w:t>Q</w:t>
+      </w:r>
+      <w:r>
+        <w:t>uadcopter</w:t>
+      </w:r>
+      <w:r>
+        <w:t xml:space="preserve"> </w:t>
+      </w:r>
+      <w:r>
+        <w:t>AR</w:t>
+      </w:r>
+      <w:r>
+        <w:t xml:space="preserve"> </w:t>
+      </w:r>
+      <w:r>
+        <w:t>Drone</w:t>
+      </w:r>
+      <w:r>
+        <w:t xml:space="preserve">. </w:t>
+      </w:r>
+      <w:r>
+        <w:t xml:space="preserve">It showed </w:t>
+      </w:r>
+      <w:r>
+        <w:t xml:space="preserve">capabilities of the </w:t>
+      </w:r>
+      <w:proofErr w:type="spellStart"/>
+      <w:r>
+        <w:t>Myo</w:t>
+      </w:r>
+      <w:proofErr w:type="spellEnd"/>
+      <w:r>
+        <w:t xml:space="preserve"> </w:t>
+      </w:r>
+      <w:r>
+        <w:t>as how</w:t>
+      </w:r>
+      <w:r>
+        <w:t xml:space="preserve"> to design a mapping from gestures to actual commands for the dro</w:t>
+      </w:r>
       <w:bookmarkStart w:id="18" w:name="_GoBack"/>
       <w:bookmarkEnd w:id="18"/>
+      <w:r>
+        <w:t>ne</w:t>
+      </w:r>
+      <w:r>
+        <w:t>, which was a close to our application, which is a flying object that uses similar gestures.</w:t>
+      </w:r>
     </w:p>
     <w:p>
       <w:pPr>
@@ -6430,62 +6781,41 @@
     <w:p>
       <w:pPr>
         <w:rPr>
-          <w:rFonts w:ascii="Arial" w:hAnsi="Arial" w:cs="Arial"/>
-          <w:sz w:val="20"/>
-          <w:szCs w:val="20"/>
-        </w:rPr>
-      </w:pPr>
-      <w:r>
-        <w:rPr>
-          <w:rFonts w:ascii="Arial" w:hAnsi="Arial" w:cs="Arial"/>
-          <w:sz w:val="20"/>
-          <w:szCs w:val="20"/>
+          <w:rFonts w:cstheme="minorHAnsi"/>
+        </w:rPr>
+      </w:pPr>
+      <w:r>
+        <w:rPr>
+          <w:rFonts w:cstheme="minorHAnsi"/>
         </w:rPr>
         <w:t xml:space="preserve">We have chosen to use </w:t>
       </w:r>
       <w:proofErr w:type="spellStart"/>
       <w:r>
         <w:rPr>
-          <w:rFonts w:ascii="Arial" w:hAnsi="Arial" w:cs="Arial"/>
-          <w:sz w:val="20"/>
-          <w:szCs w:val="20"/>
+          <w:rFonts w:cstheme="minorHAnsi"/>
         </w:rPr>
         <w:t>Myo</w:t>
       </w:r>
       <w:proofErr w:type="spellEnd"/>
       <w:r>
         <w:rPr>
-          <w:rFonts w:ascii="Arial" w:hAnsi="Arial" w:cs="Arial"/>
-          <w:sz w:val="20"/>
-          <w:szCs w:val="20"/>
+          <w:rFonts w:cstheme="minorHAnsi"/>
         </w:rPr>
         <w:t xml:space="preserve"> Armband as solution for our application, because we </w:t>
       </w:r>
       <w:r>
         <w:rPr>
-          <w:rFonts w:ascii="Arial" w:hAnsi="Arial" w:cs="Arial"/>
-          <w:sz w:val="20"/>
-          <w:szCs w:val="20"/>
+          <w:rFonts w:cstheme="minorHAnsi"/>
         </w:rPr>
         <w:t xml:space="preserve">are not restricted by the </w:t>
       </w:r>
       <w:r>
         <w:rPr>
-          <w:rFonts w:ascii="Arial" w:hAnsi="Arial" w:cs="Arial"/>
-          <w:sz w:val="20"/>
-          <w:szCs w:val="20"/>
+          <w:rFonts w:cstheme="minorHAnsi"/>
         </w:rPr>
         <w:t xml:space="preserve">gestures that can be implemented and fits perfectly to application like this. </w:t>
       </w:r>
-    </w:p>
-    <w:p>
-      <w:pPr>
-        <w:rPr>
-          <w:rFonts w:ascii="Arial" w:hAnsi="Arial" w:cs="Arial"/>
-          <w:sz w:val="20"/>
-          <w:szCs w:val="20"/>
-        </w:rPr>
-      </w:pPr>
     </w:p>
     <w:p>
       <w:pPr>
@@ -6531,6 +6861,7 @@
           <w:szCs w:val="32"/>
           <w:lang w:val="en"/>
         </w:rPr>
+        <w:lastRenderedPageBreak/>
         <w:drawing>
           <wp:anchor distT="0" distB="0" distL="114300" distR="114300" simplePos="0" relativeHeight="251665408" behindDoc="0" locked="0" layoutInCell="1" allowOverlap="1" wp14:anchorId="11C1A56E" wp14:editId="358A5928">
             <wp:simplePos x="0" y="0"/>
@@ -6720,7 +7051,19 @@
         <w:rPr>
           <w:lang w:eastAsia="de-DE"/>
         </w:rPr>
-        <w:t xml:space="preserve">. The user has 3 options to interact with the plane, by using a keyboard, Xbox controller and </w:t>
+        <w:t xml:space="preserve">. The user has 3 options to interact with the plane, by using a keyboard, Xbox controller </w:t>
+      </w:r>
+      <w:r>
+        <w:rPr>
+          <w:lang w:eastAsia="de-DE"/>
+        </w:rPr>
+        <w:t>or</w:t>
+      </w:r>
+      <w:r>
+        <w:rPr>
+          <w:lang w:eastAsia="de-DE"/>
+        </w:rPr>
+        <w:t xml:space="preserve"> </w:t>
       </w:r>
       <w:proofErr w:type="spellStart"/>
       <w:r>
@@ -6734,7 +7077,7 @@
         <w:rPr>
           <w:lang w:eastAsia="de-DE"/>
         </w:rPr>
-        <w:t xml:space="preserve"> Armband. All three input methods work simultaneously. </w:t>
+        <w:t xml:space="preserve"> Armband. </w:t>
       </w:r>
     </w:p>
     <w:p>
@@ -7828,6 +8171,7 @@
     <w:p>
       <w:pPr>
         <w:rPr>
+          <w:rStyle w:val="Hyperlink"/>
           <w:lang w:val="en" w:eastAsia="de-DE"/>
         </w:rPr>
       </w:pPr>
@@ -7844,10 +8188,44 @@
     <w:p>
       <w:pPr>
         <w:rPr>
+          <w:u w:val="single"/>
           <w:lang w:val="en" w:eastAsia="de-DE"/>
         </w:rPr>
       </w:pPr>
       <w:hyperlink r:id="rId43" w:history="1">
+        <w:r>
+          <w:rPr>
+            <w:rStyle w:val="Hyperlink"/>
+            <w:lang w:val="en" w:eastAsia="de-DE"/>
+          </w:rPr>
+          <w:t>https://en.wikipedia.org/wiki/Leap_Motion</w:t>
+        </w:r>
+      </w:hyperlink>
+    </w:p>
+    <w:p>
+      <w:pPr>
+        <w:rPr>
+          <w:u w:val="single"/>
+          <w:lang w:val="en" w:eastAsia="de-DE"/>
+        </w:rPr>
+      </w:pPr>
+      <w:hyperlink r:id="rId44" w:history="1">
+        <w:r>
+          <w:rPr>
+            <w:rStyle w:val="Hyperlink"/>
+            <w:lang w:val="en" w:eastAsia="de-DE"/>
+          </w:rPr>
+          <w:t>https://developer-archive.leapmotion.com/articles/designing-intuitive-applications</w:t>
+        </w:r>
+      </w:hyperlink>
+    </w:p>
+    <w:p>
+      <w:pPr>
+        <w:rPr>
+          <w:lang w:val="en" w:eastAsia="de-DE"/>
+        </w:rPr>
+      </w:pPr>
+      <w:hyperlink r:id="rId45" w:history="1">
         <w:r>
           <w:rPr>
             <w:rStyle w:val="Hyperlink"/>
@@ -7864,7 +8242,7 @@
           <w:lang w:val="en" w:eastAsia="de-DE"/>
         </w:rPr>
       </w:pPr>
-      <w:hyperlink r:id="rId44" w:history="1">
+      <w:hyperlink r:id="rId46" w:history="1">
         <w:r>
           <w:rPr>
             <w:rStyle w:val="Hyperlink"/>
@@ -7877,11 +8255,11 @@
     <w:p>
       <w:pPr>
         <w:rPr>
-          <w:u w:val="single"/>
+          <w:rStyle w:val="Hyperlink"/>
           <w:lang w:val="en" w:eastAsia="de-DE"/>
         </w:rPr>
       </w:pPr>
-      <w:hyperlink r:id="rId45" w:anchor="v=onepage&amp;q&amp;f=false" w:history="1">
+      <w:hyperlink r:id="rId47" w:anchor="v=onepage&amp;q&amp;f=false" w:history="1">
         <w:r>
           <w:rPr>
             <w:rStyle w:val="Hyperlink"/>
@@ -7894,47 +8272,7 @@
     <w:p>
       <w:pPr>
         <w:rPr>
-          <w:u w:val="single"/>
-          <w:lang w:val="en" w:eastAsia="de-DE"/>
-        </w:rPr>
-      </w:pPr>
-    </w:p>
-    <w:p>
-      <w:pPr>
-        <w:rPr>
-          <w:u w:val="single"/>
-          <w:lang w:val="en" w:eastAsia="de-DE"/>
-        </w:rPr>
-      </w:pPr>
-    </w:p>
-    <w:p>
-      <w:pPr>
-        <w:rPr>
-          <w:u w:val="single"/>
-          <w:lang w:val="en" w:eastAsia="de-DE"/>
-        </w:rPr>
-      </w:pPr>
-    </w:p>
-    <w:p>
-      <w:pPr>
-        <w:rPr>
-          <w:u w:val="single"/>
-          <w:lang w:val="en" w:eastAsia="de-DE"/>
-        </w:rPr>
-      </w:pPr>
-    </w:p>
-    <w:p>
-      <w:pPr>
-        <w:rPr>
-          <w:u w:val="single"/>
-          <w:lang w:val="en" w:eastAsia="de-DE"/>
-        </w:rPr>
-      </w:pPr>
-    </w:p>
-    <w:p>
-      <w:pPr>
-        <w:rPr>
-          <w:u w:val="single"/>
+          <w:rStyle w:val="Hyperlink"/>
           <w:lang w:val="en" w:eastAsia="de-DE"/>
         </w:rPr>
       </w:pPr>
@@ -7972,6 +8310,7 @@
           <w:szCs w:val="32"/>
           <w:lang w:val="en"/>
         </w:rPr>
+        <w:lastRenderedPageBreak/>
         <w:t>Appendix </w:t>
       </w:r>
       <w:r>
@@ -8012,7 +8351,7 @@
         </w:rPr>
         <w:t xml:space="preserve"> : </w:t>
       </w:r>
-      <w:hyperlink r:id="rId46" w:history="1">
+      <w:hyperlink r:id="rId48" w:history="1">
         <w:r>
           <w:rPr>
             <w:rStyle w:val="Hyperlink"/>
@@ -8246,8 +8585,8 @@
       </w:r>
     </w:p>
     <w:sectPr>
-      <w:headerReference w:type="default" r:id="rId47"/>
-      <w:footerReference w:type="default" r:id="rId48"/>
+      <w:headerReference w:type="default" r:id="rId49"/>
+      <w:footerReference w:type="default" r:id="rId50"/>
       <w:pgSz w:w="11906" w:h="16838"/>
       <w:pgMar w:top="1440" w:right="1440" w:bottom="1440" w:left="1440" w:header="708" w:footer="708" w:gutter="0"/>
       <w:pgNumType w:start="0"/>
@@ -12638,7 +12977,7 @@
 </file>
 
 <file path=customXml/itemProps2.xml><?xml version="1.0" encoding="utf-8"?>
-<ds:datastoreItem xmlns:ds="http://schemas.openxmlformats.org/officeDocument/2006/customXml" ds:itemID="{40012D7A-48E7-429A-8D41-6D2E1A78F6F1}">
+<ds:datastoreItem xmlns:ds="http://schemas.openxmlformats.org/officeDocument/2006/customXml" ds:itemID="{A3847340-C49E-41DE-B6E2-2E556845A13B}">
   <ds:schemaRefs>
     <ds:schemaRef ds:uri="http://schemas.openxmlformats.org/officeDocument/2006/bibliography"/>
   </ds:schemaRefs>

</xml_diff>

<commit_message>
added conclusion section to documentation
</commit_message>
<xml_diff>
--- a/Documentation.docx
+++ b/Documentation.docx
@@ -2452,7 +2452,19 @@
         <w:rPr>
           <w:lang w:eastAsia="de-DE"/>
         </w:rPr>
-        <w:t xml:space="preserve">The main aim of this project was to showcase skills we have learned over our 4-year course in GMIT. </w:t>
+        <w:t xml:space="preserve">The main aim of this project </w:t>
+      </w:r>
+      <w:r>
+        <w:rPr>
+          <w:lang w:eastAsia="de-DE"/>
+        </w:rPr>
+        <w:t>is</w:t>
+      </w:r>
+      <w:r>
+        <w:rPr>
+          <w:lang w:eastAsia="de-DE"/>
+        </w:rPr>
+        <w:t xml:space="preserve"> to showcase skills we have learned over our 4-year course in GMIT. </w:t>
       </w:r>
     </w:p>
     <w:p>
@@ -2560,31 +2572,31 @@
         <w:t>Technical Artist / Programmer / 3D Artist</w:t>
       </w:r>
       <w:r>
-        <w:t xml:space="preserve">), that can be initially controlled by keyboard or Xbox controller. </w:t>
-      </w:r>
-      <w:r>
-        <w:t>T</w:t>
-      </w:r>
-      <w:r>
-        <w:t xml:space="preserve">he </w:t>
-      </w:r>
-      <w:r>
-        <w:t>project was provid</w:t>
-      </w:r>
-      <w:r>
-        <w:t>ed</w:t>
-      </w:r>
-      <w:r>
-        <w:t xml:space="preserve"> to us</w:t>
-      </w:r>
-      <w:r>
-        <w:t xml:space="preserve"> and </w:t>
-      </w:r>
-      <w:r>
-        <w:t>o</w:t>
-      </w:r>
-      <w:r>
-        <w:t xml:space="preserve">ur goal was to implement additional layer </w:t>
+        <w:t xml:space="preserve">), that can be initially controlled by keyboard </w:t>
+      </w:r>
+      <w:r>
+        <w:t>and</w:t>
+      </w:r>
+      <w:r>
+        <w:t xml:space="preserve"> Xbox controller. </w:t>
+      </w:r>
+      <w:r>
+        <w:t>O</w:t>
+      </w:r>
+      <w:r>
+        <w:t xml:space="preserve">ur goal </w:t>
+      </w:r>
+      <w:r>
+        <w:t>is</w:t>
+      </w:r>
+      <w:r>
+        <w:t xml:space="preserve"> to implement </w:t>
+      </w:r>
+      <w:r>
+        <w:t xml:space="preserve">an </w:t>
+      </w:r>
+      <w:r>
+        <w:t xml:space="preserve">additional layer </w:t>
       </w:r>
       <w:r>
         <w:t xml:space="preserve">of control by using a </w:t>
@@ -2613,7 +2625,7 @@
         <w:rPr>
           <w:lang w:eastAsia="de-DE"/>
         </w:rPr>
-        <w:t>could</w:t>
+        <w:t>can</w:t>
       </w:r>
       <w:r>
         <w:rPr>
@@ -2648,7 +2660,19 @@
         <w:rPr>
           <w:lang w:eastAsia="de-DE"/>
         </w:rPr>
-        <w:t xml:space="preserve">The application was created using </w:t>
+        <w:t xml:space="preserve">The application </w:t>
+      </w:r>
+      <w:r>
+        <w:rPr>
+          <w:lang w:eastAsia="de-DE"/>
+        </w:rPr>
+        <w:t>has been</w:t>
+      </w:r>
+      <w:r>
+        <w:rPr>
+          <w:lang w:eastAsia="de-DE"/>
+        </w:rPr>
+        <w:t xml:space="preserve"> created using </w:t>
       </w:r>
       <w:bookmarkStart w:id="7" w:name="_Hlk35823174"/>
       <w:r>
@@ -6655,7 +6679,18 @@
         <w:t>is</w:t>
       </w:r>
       <w:r>
-        <w:t xml:space="preserve"> close to our application, </w:t>
+        <w:t xml:space="preserve"> </w:t>
+      </w:r>
+      <w:proofErr w:type="gramStart"/>
+      <w:r>
+        <w:t>similar</w:t>
+      </w:r>
+      <w:r>
+        <w:t xml:space="preserve"> to</w:t>
+      </w:r>
+      <w:proofErr w:type="gramEnd"/>
+      <w:r>
+        <w:t xml:space="preserve"> our application, </w:t>
       </w:r>
       <w:r>
         <w:t>because it</w:t>
@@ -7177,14 +7212,14 @@
         <w:rPr>
           <w:lang w:eastAsia="de-DE"/>
         </w:rPr>
-        <w:t xml:space="preserve"> M</w:t>
+        <w:t xml:space="preserve"> </w:t>
       </w:r>
       <w:proofErr w:type="spellStart"/>
       <w:r>
         <w:rPr>
           <w:lang w:eastAsia="de-DE"/>
         </w:rPr>
-        <w:t>yo</w:t>
+        <w:t>Myo</w:t>
       </w:r>
       <w:proofErr w:type="spellEnd"/>
       <w:r>
@@ -7243,13 +7278,7 @@
         <w:rPr>
           <w:lang w:eastAsia="de-DE"/>
         </w:rPr>
-        <w:t xml:space="preserve"> airplane by using </w:t>
-      </w:r>
-      <w:r>
-        <w:rPr>
-          <w:lang w:eastAsia="de-DE"/>
-        </w:rPr>
-        <w:t>the following keyboard keys:</w:t>
+        <w:t xml:space="preserve"> airplane by using the following keyboard keys:</w:t>
       </w:r>
     </w:p>
     <w:p>
@@ -7517,25 +7546,7 @@
         <w:rPr>
           <w:lang w:eastAsia="de-DE"/>
         </w:rPr>
-        <w:t xml:space="preserve">G - </w:t>
-      </w:r>
-      <w:r>
-        <w:rPr>
-          <w:lang w:eastAsia="de-DE"/>
-        </w:rPr>
-        <w:t xml:space="preserve">landing flaps </w:t>
-      </w:r>
-      <w:r>
-        <w:rPr>
-          <w:lang w:eastAsia="de-DE"/>
-        </w:rPr>
-        <w:t>up…from down position</w:t>
-      </w:r>
-      <w:r>
-        <w:rPr>
-          <w:lang w:eastAsia="de-DE"/>
-        </w:rPr>
-        <w:t xml:space="preserve"> (2 steps)</w:t>
+        <w:t>G - landing flaps up…from down position (2 steps)</w:t>
       </w:r>
     </w:p>
     <w:p>
@@ -7627,23 +7638,7 @@
           <w:bCs/>
           <w:lang w:eastAsia="de-DE"/>
         </w:rPr>
-        <w:t xml:space="preserve">using </w:t>
-      </w:r>
-      <w:r>
-        <w:rPr>
-          <w:b/>
-          <w:bCs/>
-          <w:lang w:eastAsia="de-DE"/>
-        </w:rPr>
-        <w:t>Xbox controller</w:t>
-      </w:r>
-      <w:r>
-        <w:rPr>
-          <w:b/>
-          <w:bCs/>
-          <w:lang w:eastAsia="de-DE"/>
-        </w:rPr>
-        <w:t>:</w:t>
+        <w:t>using Xbox controller:</w:t>
       </w:r>
     </w:p>
     <w:p>
@@ -7663,19 +7658,7 @@
         <w:rPr>
           <w:lang w:eastAsia="de-DE"/>
         </w:rPr>
-        <w:t xml:space="preserve"> airplane by using the following </w:t>
-      </w:r>
-      <w:r>
-        <w:rPr>
-          <w:lang w:eastAsia="de-DE"/>
-        </w:rPr>
-        <w:t>Xbox buttons</w:t>
-      </w:r>
-      <w:r>
-        <w:rPr>
-          <w:lang w:eastAsia="de-DE"/>
-        </w:rPr>
-        <w:t>:</w:t>
+        <w:t xml:space="preserve"> airplane by using the following Xbox buttons:</w:t>
       </w:r>
     </w:p>
     <w:p>
@@ -7719,19 +7702,7 @@
         <w:rPr>
           <w:lang w:eastAsia="de-DE"/>
         </w:rPr>
-        <w:t xml:space="preserve">Right stick </w:t>
-      </w:r>
-      <w:r>
-        <w:rPr>
-          <w:lang w:eastAsia="de-DE"/>
-        </w:rPr>
-        <w:t>down</w:t>
-      </w:r>
-      <w:r>
-        <w:rPr>
-          <w:lang w:eastAsia="de-DE"/>
-        </w:rPr>
-        <w:t xml:space="preserve"> </w:t>
+        <w:t xml:space="preserve">Right stick down </w:t>
       </w:r>
       <w:r>
         <w:rPr>
@@ -7756,19 +7727,7 @@
         <w:rPr>
           <w:lang w:eastAsia="de-DE"/>
         </w:rPr>
-        <w:t xml:space="preserve">Right stick </w:t>
-      </w:r>
-      <w:r>
-        <w:rPr>
-          <w:lang w:eastAsia="de-DE"/>
-        </w:rPr>
-        <w:t>left</w:t>
-      </w:r>
-      <w:r>
-        <w:rPr>
-          <w:lang w:eastAsia="de-DE"/>
-        </w:rPr>
-        <w:t xml:space="preserve"> </w:t>
+        <w:t xml:space="preserve">Right stick left </w:t>
       </w:r>
       <w:r>
         <w:rPr>
@@ -7793,19 +7752,7 @@
         <w:rPr>
           <w:lang w:eastAsia="de-DE"/>
         </w:rPr>
-        <w:t xml:space="preserve">Right stick </w:t>
-      </w:r>
-      <w:r>
-        <w:rPr>
-          <w:lang w:eastAsia="de-DE"/>
-        </w:rPr>
-        <w:t>right</w:t>
-      </w:r>
-      <w:r>
-        <w:rPr>
-          <w:lang w:eastAsia="de-DE"/>
-        </w:rPr>
-        <w:t xml:space="preserve"> </w:t>
+        <w:t xml:space="preserve">Right stick right </w:t>
       </w:r>
       <w:r>
         <w:rPr>
@@ -7830,13 +7777,7 @@
         <w:rPr>
           <w:lang w:eastAsia="de-DE"/>
         </w:rPr>
-        <w:t>Left</w:t>
-      </w:r>
-      <w:r>
-        <w:rPr>
-          <w:lang w:eastAsia="de-DE"/>
-        </w:rPr>
-        <w:t xml:space="preserve"> stick up</w:t>
+        <w:t>Left stick up</w:t>
       </w:r>
       <w:r>
         <w:rPr>
@@ -7861,13 +7802,7 @@
         <w:rPr>
           <w:lang w:eastAsia="de-DE"/>
         </w:rPr>
-        <w:t xml:space="preserve">Left stick </w:t>
-      </w:r>
-      <w:r>
-        <w:rPr>
-          <w:lang w:eastAsia="de-DE"/>
-        </w:rPr>
-        <w:t>down</w:t>
+        <w:t>Left stick down</w:t>
       </w:r>
       <w:r>
         <w:rPr>
@@ -7892,13 +7827,7 @@
         <w:rPr>
           <w:lang w:eastAsia="de-DE"/>
         </w:rPr>
-        <w:t xml:space="preserve">Left stick </w:t>
-      </w:r>
-      <w:r>
-        <w:rPr>
-          <w:lang w:eastAsia="de-DE"/>
-        </w:rPr>
-        <w:t>left</w:t>
+        <w:t>Left stick left</w:t>
       </w:r>
       <w:r>
         <w:rPr>
@@ -7923,13 +7852,7 @@
         <w:rPr>
           <w:lang w:eastAsia="de-DE"/>
         </w:rPr>
-        <w:t xml:space="preserve">Left stick </w:t>
-      </w:r>
-      <w:r>
-        <w:rPr>
-          <w:lang w:eastAsia="de-DE"/>
-        </w:rPr>
-        <w:t>right</w:t>
+        <w:t>Left stick right</w:t>
       </w:r>
       <w:r>
         <w:rPr>
@@ -8089,15 +8012,7 @@
           <w:bCs/>
           <w:lang w:eastAsia="de-DE"/>
         </w:rPr>
-        <w:t xml:space="preserve"> Airband</w:t>
-      </w:r>
-      <w:r>
-        <w:rPr>
-          <w:b/>
-          <w:bCs/>
-          <w:lang w:eastAsia="de-DE"/>
-        </w:rPr>
-        <w:t>:</w:t>
+        <w:t xml:space="preserve"> Airband:</w:t>
       </w:r>
     </w:p>
     <w:p>
@@ -8204,13 +8119,7 @@
         <w:rPr>
           <w:lang w:eastAsia="de-DE"/>
         </w:rPr>
-        <w:t>Make a fist</w:t>
-      </w:r>
-      <w:r>
-        <w:rPr>
-          <w:lang w:eastAsia="de-DE"/>
-        </w:rPr>
-        <w:t xml:space="preserve"> </w:t>
+        <w:t xml:space="preserve">Make a fist </w:t>
       </w:r>
       <w:r>
         <w:rPr>
@@ -8259,13 +8168,7 @@
         <w:rPr>
           <w:lang w:eastAsia="de-DE"/>
         </w:rPr>
-        <w:t xml:space="preserve"> </w:t>
-      </w:r>
-      <w:r>
-        <w:rPr>
-          <w:lang w:eastAsia="de-DE"/>
-        </w:rPr>
-        <w:t xml:space="preserve">and </w:t>
+        <w:t xml:space="preserve"> and </w:t>
       </w:r>
       <w:r>
         <w:rPr>
@@ -8350,19 +8253,7 @@
         <w:rPr>
           <w:lang w:eastAsia="de-DE"/>
         </w:rPr>
-        <w:t xml:space="preserve"> </w:t>
-      </w:r>
-      <w:r>
-        <w:rPr>
-          <w:lang w:eastAsia="de-DE"/>
-        </w:rPr>
-        <w:t>right</w:t>
-      </w:r>
-      <w:r>
-        <w:rPr>
-          <w:lang w:eastAsia="de-DE"/>
-        </w:rPr>
-        <w:t xml:space="preserve"> horizontally </w:t>
+        <w:t xml:space="preserve"> right horizontally </w:t>
       </w:r>
       <w:r>
         <w:rPr>
@@ -8509,13 +8400,7 @@
         <w:rPr>
           <w:lang w:eastAsia="de-DE"/>
         </w:rPr>
-        <w:t xml:space="preserve"> and</w:t>
-      </w:r>
-      <w:r>
-        <w:rPr>
-          <w:lang w:eastAsia="de-DE"/>
-        </w:rPr>
-        <w:t xml:space="preserve"> rotate it left </w:t>
+        <w:t xml:space="preserve"> and rotate it left </w:t>
       </w:r>
       <w:r>
         <w:rPr>
@@ -8564,19 +8449,7 @@
         <w:rPr>
           <w:lang w:eastAsia="de-DE"/>
         </w:rPr>
-        <w:t xml:space="preserve"> and rotate it </w:t>
-      </w:r>
-      <w:r>
-        <w:rPr>
-          <w:lang w:eastAsia="de-DE"/>
-        </w:rPr>
-        <w:t>right</w:t>
-      </w:r>
-      <w:r>
-        <w:rPr>
-          <w:lang w:eastAsia="de-DE"/>
-        </w:rPr>
-        <w:t xml:space="preserve"> </w:t>
+        <w:t xml:space="preserve"> and rotate it right </w:t>
       </w:r>
       <w:r>
         <w:rPr>
@@ -8999,8 +8872,6 @@
           <w:lang w:val="en" w:eastAsia="de-DE"/>
         </w:rPr>
       </w:pPr>
-      <w:bookmarkStart w:id="20" w:name="_GoBack"/>
-      <w:bookmarkEnd w:id="20"/>
     </w:p>
     <w:p>
       <w:pPr>
@@ -9202,11 +9073,403 @@
         </w:rPr>
       </w:pPr>
       <w:r>
+        <w:t>T</w:t>
+      </w:r>
+      <w:r>
+        <w:t xml:space="preserve">he developers at </w:t>
+      </w:r>
+      <w:proofErr w:type="spellStart"/>
+      <w:r>
+        <w:t>Thalmic</w:t>
+      </w:r>
+      <w:proofErr w:type="spellEnd"/>
+      <w:r>
+        <w:t xml:space="preserve"> Labs </w:t>
+      </w:r>
+      <w:r>
+        <w:t xml:space="preserve">that </w:t>
+      </w:r>
+      <w:r>
+        <w:t>were</w:t>
+      </w:r>
+      <w:r>
+        <w:t xml:space="preserve"> </w:t>
+      </w:r>
+      <w:r>
+        <w:t>behind the</w:t>
+      </w:r>
+      <w:r>
+        <w:t xml:space="preserve"> </w:t>
+      </w:r>
+      <w:proofErr w:type="spellStart"/>
+      <w:r>
+        <w:t>Myo</w:t>
+      </w:r>
+      <w:proofErr w:type="spellEnd"/>
+      <w:r>
+        <w:t xml:space="preserve"> A</w:t>
+      </w:r>
+      <w:r>
+        <w:t>rmband</w:t>
+      </w:r>
+      <w:r>
+        <w:t xml:space="preserve"> development</w:t>
+      </w:r>
+      <w:r>
+        <w:t xml:space="preserve">, </w:t>
+      </w:r>
+      <w:r>
+        <w:t>show</w:t>
+      </w:r>
+      <w:r>
+        <w:t>ed</w:t>
+      </w:r>
+      <w:r>
+        <w:t xml:space="preserve"> </w:t>
+      </w:r>
+      <w:r>
+        <w:t xml:space="preserve">capabilities of the </w:t>
+      </w:r>
+      <w:proofErr w:type="spellStart"/>
+      <w:r>
+        <w:t>Myo</w:t>
+      </w:r>
+      <w:proofErr w:type="spellEnd"/>
+      <w:r>
+        <w:t xml:space="preserve"> gestures to command </w:t>
+      </w:r>
+      <w:r>
+        <w:t xml:space="preserve">a </w:t>
+      </w:r>
+      <w:r>
+        <w:t>Q</w:t>
+      </w:r>
+      <w:r>
+        <w:t>uadcopter AR</w:t>
+      </w:r>
+      <w:r>
+        <w:t xml:space="preserve"> </w:t>
+      </w:r>
+      <w:r>
+        <w:t>Drone</w:t>
+      </w:r>
+      <w:r>
+        <w:t xml:space="preserve">. </w:t>
+      </w:r>
+      <w:r>
         <w:rPr>
           <w:lang w:val="en" w:eastAsia="de-DE"/>
         </w:rPr>
-        <w:t>T</w:t>
-      </w:r>
+        <w:t xml:space="preserve">We chose </w:t>
+      </w:r>
+      <w:r>
+        <w:rPr>
+          <w:lang w:val="en" w:eastAsia="de-DE"/>
+        </w:rPr>
+        <w:t>airplane simulator</w:t>
+      </w:r>
+      <w:r>
+        <w:rPr>
+          <w:lang w:val="en" w:eastAsia="de-DE"/>
+        </w:rPr>
+        <w:t xml:space="preserve"> b</w:t>
+      </w:r>
+      <w:r>
+        <w:rPr>
+          <w:lang w:val="en" w:eastAsia="de-DE"/>
+        </w:rPr>
+        <w:t>ased on</w:t>
+      </w:r>
+      <w:r>
+        <w:rPr>
+          <w:lang w:val="en" w:eastAsia="de-DE"/>
+        </w:rPr>
+        <w:t xml:space="preserve"> </w:t>
+      </w:r>
+      <w:r>
+        <w:rPr>
+          <w:lang w:val="en" w:eastAsia="de-DE"/>
+        </w:rPr>
+        <w:t xml:space="preserve">these capabilities and decided it was </w:t>
+      </w:r>
+      <w:r>
+        <w:rPr>
+          <w:lang w:val="en" w:eastAsia="de-DE"/>
+        </w:rPr>
+        <w:t xml:space="preserve">a good game to try to implement </w:t>
+      </w:r>
+      <w:r>
+        <w:rPr>
+          <w:lang w:val="en" w:eastAsia="de-DE"/>
+        </w:rPr>
+        <w:t>with</w:t>
+      </w:r>
+      <w:r>
+        <w:rPr>
+          <w:lang w:val="en" w:eastAsia="de-DE"/>
+        </w:rPr>
+        <w:t xml:space="preserve"> </w:t>
+      </w:r>
+      <w:r>
+        <w:rPr>
+          <w:lang w:val="en" w:eastAsia="de-DE"/>
+        </w:rPr>
+        <w:t xml:space="preserve">gestures. </w:t>
+      </w:r>
+      <w:r>
+        <w:rPr>
+          <w:lang w:val="en" w:eastAsia="de-DE"/>
+        </w:rPr>
+        <w:t>The rules are easy to understand from a logic perspective and we were able to change the</w:t>
+      </w:r>
+      <w:r>
+        <w:rPr>
+          <w:lang w:val="en" w:eastAsia="de-DE"/>
+        </w:rPr>
+        <w:t xml:space="preserve"> </w:t>
+      </w:r>
+      <w:bookmarkStart w:id="20" w:name="OLE_LINK8"/>
+      <w:bookmarkStart w:id="21" w:name="OLE_LINK9"/>
+      <w:r>
+        <w:rPr>
+          <w:lang w:val="en" w:eastAsia="de-DE"/>
+        </w:rPr>
+        <w:t>flying track</w:t>
+      </w:r>
+      <w:r>
+        <w:rPr>
+          <w:lang w:val="en" w:eastAsia="de-DE"/>
+        </w:rPr>
+        <w:t xml:space="preserve"> </w:t>
+      </w:r>
+      <w:bookmarkEnd w:id="20"/>
+      <w:bookmarkEnd w:id="21"/>
+      <w:r>
+        <w:rPr>
+          <w:lang w:val="en" w:eastAsia="de-DE"/>
+        </w:rPr>
+        <w:t>a bit to offer a bit more variety in our scoring system.</w:t>
+      </w:r>
+      <w:r>
+        <w:rPr>
+          <w:lang w:val="en" w:eastAsia="de-DE"/>
+        </w:rPr>
+        <w:t xml:space="preserve"> </w:t>
+      </w:r>
+      <w:r>
+        <w:rPr>
+          <w:lang w:val="en" w:eastAsia="de-DE"/>
+        </w:rPr>
+        <w:t>We felt it would be a good demonstration of the skills we have picked up over the last 4 years of college.</w:t>
+      </w:r>
+      <w:r>
+        <w:rPr>
+          <w:lang w:val="en" w:eastAsia="de-DE"/>
+        </w:rPr>
+        <w:t xml:space="preserve"> We briefly explained </w:t>
+      </w:r>
+    </w:p>
+    <w:p>
+      <w:pPr>
+        <w:rPr>
+          <w:lang w:val="en" w:eastAsia="de-DE"/>
+        </w:rPr>
+      </w:pPr>
+      <w:r>
+        <w:rPr>
+          <w:lang w:val="en" w:eastAsia="de-DE"/>
+        </w:rPr>
+        <w:t>If we were to do this project again there are a few things we might look to change:</w:t>
+      </w:r>
+    </w:p>
+    <w:p>
+      <w:pPr>
+        <w:rPr>
+          <w:b/>
+          <w:bCs/>
+          <w:color w:val="0070C0"/>
+          <w:sz w:val="28"/>
+          <w:szCs w:val="28"/>
+          <w:lang w:eastAsia="de-DE"/>
+        </w:rPr>
+      </w:pPr>
+      <w:r>
+        <w:rPr>
+          <w:b/>
+          <w:bCs/>
+          <w:color w:val="0070C0"/>
+          <w:sz w:val="28"/>
+          <w:szCs w:val="28"/>
+          <w:lang w:eastAsia="de-DE"/>
+        </w:rPr>
+        <w:t>Time management</w:t>
+      </w:r>
+    </w:p>
+    <w:p>
+      <w:pPr>
+        <w:rPr>
+          <w:lang w:val="en" w:eastAsia="de-DE"/>
+        </w:rPr>
+      </w:pPr>
+      <w:r>
+        <w:rPr>
+          <w:lang w:val="en" w:eastAsia="de-DE"/>
+        </w:rPr>
+        <w:t xml:space="preserve">We feel that once we had a concrete idea of what our project </w:t>
+      </w:r>
+      <w:bookmarkStart w:id="22" w:name="_GoBack"/>
+      <w:bookmarkEnd w:id="22"/>
+      <w:r>
+        <w:rPr>
+          <w:lang w:val="en" w:eastAsia="de-DE"/>
+        </w:rPr>
+        <w:t xml:space="preserve">would be, that the time management became easier. Before settling on the game, we were meeting up and going through ideas to find one that seemed right for this project. </w:t>
+      </w:r>
+    </w:p>
+    <w:p>
+      <w:pPr>
+        <w:rPr>
+          <w:lang w:val="en" w:eastAsia="de-DE"/>
+        </w:rPr>
+      </w:pPr>
+      <w:r>
+        <w:rPr>
+          <w:lang w:val="en" w:eastAsia="de-DE"/>
+        </w:rPr>
+        <w:t>Although we do feel that we handled the development cycle better in this projec</w:t>
+      </w:r>
+      <w:r>
+        <w:rPr>
+          <w:lang w:val="en" w:eastAsia="de-DE"/>
+        </w:rPr>
+        <w:t>t</w:t>
+      </w:r>
+      <w:r>
+        <w:rPr>
+          <w:lang w:val="en" w:eastAsia="de-DE"/>
+        </w:rPr>
+        <w:t xml:space="preserve">, we have progressed in our development as software developers and our time management skills. </w:t>
+      </w:r>
+    </w:p>
+    <w:p>
+      <w:pPr>
+        <w:rPr>
+          <w:lang w:val="en" w:eastAsia="de-DE"/>
+        </w:rPr>
+      </w:pPr>
+      <w:r>
+        <w:rPr>
+          <w:lang w:val="en" w:eastAsia="de-DE"/>
+        </w:rPr>
+        <w:t>This is still an area where we could improve further for future projects.</w:t>
+      </w:r>
+    </w:p>
+    <w:p>
+      <w:pPr>
+        <w:rPr>
+          <w:b/>
+          <w:bCs/>
+          <w:color w:val="0070C0"/>
+          <w:sz w:val="28"/>
+          <w:szCs w:val="28"/>
+          <w:lang w:eastAsia="de-DE"/>
+        </w:rPr>
+      </w:pPr>
+      <w:r>
+        <w:rPr>
+          <w:b/>
+          <w:bCs/>
+          <w:color w:val="0070C0"/>
+          <w:sz w:val="28"/>
+          <w:szCs w:val="28"/>
+          <w:lang w:eastAsia="de-DE"/>
+        </w:rPr>
+        <w:t>Gameplay</w:t>
+      </w:r>
+    </w:p>
+    <w:p>
+      <w:pPr>
+        <w:rPr>
+          <w:lang w:val="en" w:eastAsia="de-DE"/>
+        </w:rPr>
+      </w:pPr>
+      <w:r>
+        <w:rPr>
+          <w:lang w:val="en" w:eastAsia="de-DE"/>
+        </w:rPr>
+        <w:t xml:space="preserve">We would possibly look at implementing </w:t>
+      </w:r>
+      <w:r>
+        <w:rPr>
+          <w:lang w:val="en" w:eastAsia="de-DE"/>
+        </w:rPr>
+        <w:t>other flying object, such as helicopter to see the difference in physics and gesture control.</w:t>
+      </w:r>
+    </w:p>
+    <w:p>
+      <w:pPr>
+        <w:rPr>
+          <w:lang w:val="en" w:eastAsia="de-DE"/>
+        </w:rPr>
+      </w:pPr>
+    </w:p>
+    <w:p>
+      <w:r>
+        <w:rPr>
+          <w:b/>
+          <w:bCs/>
+          <w:color w:val="0070C0"/>
+          <w:sz w:val="28"/>
+          <w:szCs w:val="28"/>
+          <w:lang w:eastAsia="de-DE"/>
+        </w:rPr>
+        <w:t>Credits:</w:t>
+      </w:r>
+    </w:p>
+    <w:p>
+      <w:pPr>
+        <w:rPr>
+          <w:lang w:val="en" w:eastAsia="de-DE"/>
+        </w:rPr>
+      </w:pPr>
+      <w:r>
+        <w:rPr>
+          <w:lang w:val="en" w:eastAsia="de-DE"/>
+        </w:rPr>
+        <w:t xml:space="preserve">We thank to </w:t>
+      </w:r>
+      <w:r>
+        <w:t>Indie Pixel</w:t>
+      </w:r>
+      <w:r>
+        <w:t xml:space="preserve"> for providing a </w:t>
+      </w:r>
+      <w:r>
+        <w:t>beautiful base for our game</w:t>
+      </w:r>
+      <w:r>
+        <w:t>,</w:t>
+      </w:r>
+      <w:r>
+        <w:t xml:space="preserve"> </w:t>
+      </w:r>
+      <w:r>
+        <w:t xml:space="preserve">his projects can be found on </w:t>
+      </w:r>
+      <w:r>
+        <w:t>this</w:t>
+      </w:r>
+      <w:r>
+        <w:t xml:space="preserve"> website: </w:t>
+      </w:r>
+      <w:hyperlink r:id="rId25" w:history="1">
+        <w:r>
+          <w:rPr>
+            <w:rStyle w:val="Hyperlink"/>
+          </w:rPr>
+          <w:t>https://www.indie-pixel.com</w:t>
+        </w:r>
+      </w:hyperlink>
     </w:p>
     <w:p>
       <w:pPr>
@@ -9283,7 +9546,7 @@
           <w:lang w:val="en"/>
         </w:rPr>
       </w:pPr>
-      <w:bookmarkStart w:id="21" w:name="_Toc37117431"/>
+      <w:bookmarkStart w:id="23" w:name="_Toc37117431"/>
       <w:r>
         <w:rPr>
           <w:i/>
@@ -9296,7 +9559,7 @@
         <w:lastRenderedPageBreak/>
         <w:t>References</w:t>
       </w:r>
-      <w:bookmarkEnd w:id="21"/>
+      <w:bookmarkEnd w:id="23"/>
     </w:p>
     <w:p>
       <w:pPr>
@@ -9304,7 +9567,7 @@
           <w:lang w:val="en" w:eastAsia="de-DE"/>
         </w:rPr>
       </w:pPr>
-      <w:hyperlink r:id="rId25" w:history="1">
+      <w:hyperlink r:id="rId26" w:history="1">
         <w:r>
           <w:rPr>
             <w:rStyle w:val="Hyperlink"/>
@@ -9320,7 +9583,7 @@
           <w:lang w:val="en" w:eastAsia="de-DE"/>
         </w:rPr>
       </w:pPr>
-      <w:hyperlink r:id="rId26" w:history="1">
+      <w:hyperlink r:id="rId27" w:history="1">
         <w:r>
           <w:rPr>
             <w:rStyle w:val="Hyperlink"/>
@@ -9336,7 +9599,7 @@
           <w:lang w:val="en" w:eastAsia="de-DE"/>
         </w:rPr>
       </w:pPr>
-      <w:hyperlink r:id="rId27" w:history="1">
+      <w:hyperlink r:id="rId28" w:history="1">
         <w:r>
           <w:rPr>
             <w:rStyle w:val="Hyperlink"/>
@@ -9353,7 +9616,7 @@
           <w:lang w:val="en" w:eastAsia="de-DE"/>
         </w:rPr>
       </w:pPr>
-      <w:hyperlink r:id="rId28" w:history="1">
+      <w:hyperlink r:id="rId29" w:history="1">
         <w:r>
           <w:rPr>
             <w:rStyle w:val="Hyperlink"/>
@@ -9369,7 +9632,7 @@
           <w:lang w:val="en" w:eastAsia="de-DE"/>
         </w:rPr>
       </w:pPr>
-      <w:hyperlink r:id="rId29" w:history="1">
+      <w:hyperlink r:id="rId30" w:history="1">
         <w:r>
           <w:rPr>
             <w:rStyle w:val="Hyperlink"/>
@@ -9385,7 +9648,7 @@
           <w:lang w:val="en" w:eastAsia="de-DE"/>
         </w:rPr>
       </w:pPr>
-      <w:hyperlink r:id="rId30" w:history="1">
+      <w:hyperlink r:id="rId31" w:history="1">
         <w:r>
           <w:rPr>
             <w:rStyle w:val="Hyperlink"/>
@@ -9401,7 +9664,7 @@
           <w:lang w:val="en" w:eastAsia="de-DE"/>
         </w:rPr>
       </w:pPr>
-      <w:hyperlink r:id="rId31" w:history="1">
+      <w:hyperlink r:id="rId32" w:history="1">
         <w:r>
           <w:rPr>
             <w:rStyle w:val="Hyperlink"/>
@@ -9417,7 +9680,7 @@
           <w:lang w:val="en" w:eastAsia="de-DE"/>
         </w:rPr>
       </w:pPr>
-      <w:hyperlink r:id="rId32" w:history="1">
+      <w:hyperlink r:id="rId33" w:history="1">
         <w:r>
           <w:rPr>
             <w:rStyle w:val="Hyperlink"/>
@@ -9433,7 +9696,7 @@
           <w:lang w:val="en" w:eastAsia="de-DE"/>
         </w:rPr>
       </w:pPr>
-      <w:hyperlink r:id="rId33" w:history="1">
+      <w:hyperlink r:id="rId34" w:history="1">
         <w:r>
           <w:rPr>
             <w:rStyle w:val="Hyperlink"/>
@@ -9449,7 +9712,7 @@
           <w:lang w:val="en" w:eastAsia="de-DE"/>
         </w:rPr>
       </w:pPr>
-      <w:hyperlink r:id="rId34" w:history="1">
+      <w:hyperlink r:id="rId35" w:history="1">
         <w:r>
           <w:rPr>
             <w:rStyle w:val="Hyperlink"/>
@@ -9466,7 +9729,7 @@
           <w:lang w:val="en" w:eastAsia="de-DE"/>
         </w:rPr>
       </w:pPr>
-      <w:hyperlink r:id="rId35" w:history="1">
+      <w:hyperlink r:id="rId36" w:history="1">
         <w:r>
           <w:rPr>
             <w:rStyle w:val="Hyperlink"/>
@@ -9482,7 +9745,7 @@
           <w:lang w:val="en" w:eastAsia="de-DE"/>
         </w:rPr>
       </w:pPr>
-      <w:hyperlink r:id="rId36" w:history="1">
+      <w:hyperlink r:id="rId37" w:history="1">
         <w:r>
           <w:rPr>
             <w:rStyle w:val="Hyperlink"/>
@@ -9499,7 +9762,7 @@
           <w:lang w:val="en" w:eastAsia="de-DE"/>
         </w:rPr>
       </w:pPr>
-      <w:hyperlink r:id="rId37" w:history="1">
+      <w:hyperlink r:id="rId38" w:history="1">
         <w:r>
           <w:rPr>
             <w:rStyle w:val="Hyperlink"/>
@@ -9515,7 +9778,7 @@
           <w:lang w:val="en" w:eastAsia="de-DE"/>
         </w:rPr>
       </w:pPr>
-      <w:hyperlink r:id="rId38" w:history="1">
+      <w:hyperlink r:id="rId39" w:history="1">
         <w:r>
           <w:rPr>
             <w:rStyle w:val="Hyperlink"/>
@@ -9531,7 +9794,7 @@
           <w:lang w:val="en" w:eastAsia="de-DE"/>
         </w:rPr>
       </w:pPr>
-      <w:hyperlink r:id="rId39" w:history="1">
+      <w:hyperlink r:id="rId40" w:history="1">
         <w:r>
           <w:rPr>
             <w:rStyle w:val="Hyperlink"/>
@@ -9547,7 +9810,7 @@
           <w:lang w:val="en" w:eastAsia="de-DE"/>
         </w:rPr>
       </w:pPr>
-      <w:hyperlink r:id="rId40" w:history="1">
+      <w:hyperlink r:id="rId41" w:history="1">
         <w:r>
           <w:rPr>
             <w:rStyle w:val="Hyperlink"/>
@@ -9564,7 +9827,7 @@
           <w:lang w:val="en" w:eastAsia="de-DE"/>
         </w:rPr>
       </w:pPr>
-      <w:hyperlink r:id="rId41" w:history="1">
+      <w:hyperlink r:id="rId42" w:history="1">
         <w:r>
           <w:rPr>
             <w:rStyle w:val="Hyperlink"/>
@@ -9595,7 +9858,7 @@
           <w:lang w:val="en" w:eastAsia="de-DE"/>
         </w:rPr>
       </w:pPr>
-      <w:hyperlink r:id="rId42" w:history="1">
+      <w:hyperlink r:id="rId43" w:history="1">
         <w:r>
           <w:rPr>
             <w:rStyle w:val="Hyperlink"/>
@@ -9612,7 +9875,7 @@
           <w:lang w:val="en" w:eastAsia="de-DE"/>
         </w:rPr>
       </w:pPr>
-      <w:hyperlink r:id="rId43" w:history="1">
+      <w:hyperlink r:id="rId44" w:history="1">
         <w:r>
           <w:rPr>
             <w:rStyle w:val="Hyperlink"/>
@@ -9629,7 +9892,7 @@
           <w:lang w:val="en" w:eastAsia="de-DE"/>
         </w:rPr>
       </w:pPr>
-      <w:hyperlink r:id="rId44" w:history="1">
+      <w:hyperlink r:id="rId45" w:history="1">
         <w:r>
           <w:rPr>
             <w:rStyle w:val="Hyperlink"/>
@@ -9646,7 +9909,7 @@
           <w:lang w:val="en" w:eastAsia="de-DE"/>
         </w:rPr>
       </w:pPr>
-      <w:hyperlink r:id="rId45" w:history="1">
+      <w:hyperlink r:id="rId46" w:history="1">
         <w:r>
           <w:rPr>
             <w:rStyle w:val="Hyperlink"/>
@@ -9663,7 +9926,7 @@
           <w:lang w:val="en" w:eastAsia="de-DE"/>
         </w:rPr>
       </w:pPr>
-      <w:hyperlink r:id="rId46" w:history="1">
+      <w:hyperlink r:id="rId47" w:history="1">
         <w:r>
           <w:rPr>
             <w:rStyle w:val="Hyperlink"/>
@@ -9679,7 +9942,7 @@
           <w:lang w:val="en" w:eastAsia="de-DE"/>
         </w:rPr>
       </w:pPr>
-      <w:hyperlink r:id="rId47" w:history="1">
+      <w:hyperlink r:id="rId48" w:history="1">
         <w:r>
           <w:rPr>
             <w:rStyle w:val="Hyperlink"/>
@@ -9696,7 +9959,7 @@
           <w:lang w:val="en" w:eastAsia="de-DE"/>
         </w:rPr>
       </w:pPr>
-      <w:hyperlink r:id="rId48" w:history="1">
+      <w:hyperlink r:id="rId49" w:history="1">
         <w:r>
           <w:rPr>
             <w:rStyle w:val="Hyperlink"/>
@@ -9713,7 +9976,7 @@
           <w:lang w:val="en" w:eastAsia="de-DE"/>
         </w:rPr>
       </w:pPr>
-      <w:hyperlink r:id="rId49" w:anchor="v=onepage&amp;q&amp;f=false" w:history="1">
+      <w:hyperlink r:id="rId50" w:anchor="v=onepage&amp;q&amp;f=false" w:history="1">
         <w:r>
           <w:rPr>
             <w:rStyle w:val="Hyperlink"/>
@@ -9752,9 +10015,9 @@
           <w:lang w:val="en"/>
         </w:rPr>
       </w:pPr>
-      <w:bookmarkStart w:id="22" w:name="OLE_LINK3"/>
-      <w:bookmarkStart w:id="23" w:name="OLE_LINK4"/>
       <w:bookmarkStart w:id="24" w:name="_Toc37117432"/>
+      <w:bookmarkStart w:id="25" w:name="OLE_LINK3"/>
+      <w:bookmarkStart w:id="26" w:name="OLE_LINK4"/>
       <w:r>
         <w:rPr>
           <w:i/>
@@ -9780,8 +10043,8 @@
       </w:r>
       <w:bookmarkEnd w:id="24"/>
     </w:p>
-    <w:bookmarkEnd w:id="22"/>
-    <w:bookmarkEnd w:id="23"/>
+    <w:bookmarkEnd w:id="25"/>
+    <w:bookmarkEnd w:id="26"/>
     <w:p>
       <w:pPr>
         <w:rPr>
@@ -9805,7 +10068,7 @@
         </w:rPr>
         <w:t xml:space="preserve"> : </w:t>
       </w:r>
-      <w:hyperlink r:id="rId50" w:history="1">
+      <w:hyperlink r:id="rId51" w:history="1">
         <w:r>
           <w:rPr>
             <w:rStyle w:val="Hyperlink"/>
@@ -9997,7 +10260,7 @@
           <w:lang w:val="en"/>
         </w:rPr>
       </w:pPr>
-      <w:bookmarkStart w:id="25" w:name="_Toc37117433"/>
+      <w:bookmarkStart w:id="27" w:name="_Toc37117433"/>
       <w:r>
         <w:rPr>
           <w:i/>
@@ -10020,7 +10283,7 @@
         </w:rPr>
         <w:t>B</w:t>
       </w:r>
-      <w:bookmarkEnd w:id="25"/>
+      <w:bookmarkEnd w:id="27"/>
     </w:p>
     <w:p>
       <w:pPr>
@@ -10039,8 +10302,8 @@
       </w:r>
     </w:p>
     <w:sectPr>
-      <w:headerReference w:type="default" r:id="rId51"/>
-      <w:footerReference w:type="default" r:id="rId52"/>
+      <w:headerReference w:type="default" r:id="rId52"/>
+      <w:footerReference w:type="default" r:id="rId53"/>
       <w:pgSz w:w="11906" w:h="16838"/>
       <w:pgMar w:top="1440" w:right="1440" w:bottom="1440" w:left="1440" w:header="708" w:footer="708" w:gutter="0"/>
       <w:pgNumType w:start="0"/>
@@ -14547,7 +14810,7 @@
 </file>
 
 <file path=customXml/itemProps2.xml><?xml version="1.0" encoding="utf-8"?>
-<ds:datastoreItem xmlns:ds="http://schemas.openxmlformats.org/officeDocument/2006/customXml" ds:itemID="{A5D6ACB0-5129-43E6-AC8E-E1FEFB13B970}">
+<ds:datastoreItem xmlns:ds="http://schemas.openxmlformats.org/officeDocument/2006/customXml" ds:itemID="{7B444E4B-4C24-4454-B486-70A91936F96F}">
   <ds:schemaRefs>
     <ds:schemaRef ds:uri="http://schemas.openxmlformats.org/officeDocument/2006/bibliography"/>
   </ds:schemaRefs>

</xml_diff>

<commit_message>
added keyboard, xbox, myo sections to architecture section
</commit_message>
<xml_diff>
--- a/Documentation.docx
+++ b/Documentation.docx
@@ -973,7 +973,7 @@
             </w:rPr>
             <w:fldChar w:fldCharType="separate"/>
           </w:r>
-          <w:hyperlink w:anchor="_Toc37117425" w:history="1">
+          <w:hyperlink w:anchor="_Toc37184725" w:history="1">
             <w:r>
               <w:rPr>
                 <w:rStyle w:val="Hyperlink"/>
@@ -1003,7 +1003,7 @@
                 <w:noProof/>
                 <w:webHidden/>
               </w:rPr>
-              <w:instrText xml:space="preserve"> PAGEREF _Toc37117425 \h </w:instrText>
+              <w:instrText xml:space="preserve"> PAGEREF _Toc37184725 \h </w:instrText>
             </w:r>
             <w:r>
               <w:rPr>
@@ -1046,7 +1046,7 @@
               <w:lang w:eastAsia="en-IE"/>
             </w:rPr>
           </w:pPr>
-          <w:hyperlink w:anchor="_Toc37117426" w:history="1">
+          <w:hyperlink w:anchor="_Toc37184726" w:history="1">
             <w:r>
               <w:rPr>
                 <w:rStyle w:val="Hyperlink"/>
@@ -1076,7 +1076,7 @@
                 <w:noProof/>
                 <w:webHidden/>
               </w:rPr>
-              <w:instrText xml:space="preserve"> PAGEREF _Toc37117426 \h </w:instrText>
+              <w:instrText xml:space="preserve"> PAGEREF _Toc37184726 \h </w:instrText>
             </w:r>
             <w:r>
               <w:rPr>
@@ -1119,7 +1119,7 @@
               <w:lang w:eastAsia="en-IE"/>
             </w:rPr>
           </w:pPr>
-          <w:hyperlink w:anchor="_Toc37117427" w:history="1">
+          <w:hyperlink w:anchor="_Toc37184727" w:history="1">
             <w:r>
               <w:rPr>
                 <w:rStyle w:val="Hyperlink"/>
@@ -1149,7 +1149,7 @@
                 <w:noProof/>
                 <w:webHidden/>
               </w:rPr>
-              <w:instrText xml:space="preserve"> PAGEREF _Toc37117427 \h </w:instrText>
+              <w:instrText xml:space="preserve"> PAGEREF _Toc37184727 \h </w:instrText>
             </w:r>
             <w:r>
               <w:rPr>
@@ -1192,7 +1192,7 @@
               <w:lang w:eastAsia="en-IE"/>
             </w:rPr>
           </w:pPr>
-          <w:hyperlink w:anchor="_Toc37117428" w:history="1">
+          <w:hyperlink w:anchor="_Toc37184728" w:history="1">
             <w:r>
               <w:rPr>
                 <w:rStyle w:val="Hyperlink"/>
@@ -1221,7 +1221,7 @@
                 <w:noProof/>
                 <w:webHidden/>
               </w:rPr>
-              <w:instrText xml:space="preserve"> PAGEREF _Toc37117428 \h </w:instrText>
+              <w:instrText xml:space="preserve"> PAGEREF _Toc37184728 \h </w:instrText>
             </w:r>
             <w:r>
               <w:rPr>
@@ -1264,7 +1264,7 @@
               <w:lang w:eastAsia="en-IE"/>
             </w:rPr>
           </w:pPr>
-          <w:hyperlink w:anchor="_Toc37117429" w:history="1">
+          <w:hyperlink w:anchor="_Toc37184729" w:history="1">
             <w:r>
               <w:rPr>
                 <w:rStyle w:val="Hyperlink"/>
@@ -1294,7 +1294,7 @@
                 <w:noProof/>
                 <w:webHidden/>
               </w:rPr>
-              <w:instrText xml:space="preserve"> PAGEREF _Toc37117429 \h </w:instrText>
+              <w:instrText xml:space="preserve"> PAGEREF _Toc37184729 \h </w:instrText>
             </w:r>
             <w:r>
               <w:rPr>
@@ -1337,7 +1337,7 @@
               <w:lang w:eastAsia="en-IE"/>
             </w:rPr>
           </w:pPr>
-          <w:hyperlink w:anchor="_Toc37117430" w:history="1">
+          <w:hyperlink w:anchor="_Toc37184730" w:history="1">
             <w:r>
               <w:rPr>
                 <w:rStyle w:val="Hyperlink"/>
@@ -1367,7 +1367,7 @@
                 <w:noProof/>
                 <w:webHidden/>
               </w:rPr>
-              <w:instrText xml:space="preserve"> PAGEREF _Toc37117430 \h </w:instrText>
+              <w:instrText xml:space="preserve"> PAGEREF _Toc37184730 \h </w:instrText>
             </w:r>
             <w:r>
               <w:rPr>
@@ -1387,7 +1387,7 @@
                 <w:noProof/>
                 <w:webHidden/>
               </w:rPr>
-              <w:t>13</w:t>
+              <w:t>16</w:t>
             </w:r>
             <w:r>
               <w:rPr>
@@ -1410,7 +1410,7 @@
               <w:lang w:eastAsia="en-IE"/>
             </w:rPr>
           </w:pPr>
-          <w:hyperlink w:anchor="_Toc37117431" w:history="1">
+          <w:hyperlink w:anchor="_Toc37184731" w:history="1">
             <w:r>
               <w:rPr>
                 <w:rStyle w:val="Hyperlink"/>
@@ -1440,7 +1440,7 @@
                 <w:noProof/>
                 <w:webHidden/>
               </w:rPr>
-              <w:instrText xml:space="preserve"> PAGEREF _Toc37117431 \h </w:instrText>
+              <w:instrText xml:space="preserve"> PAGEREF _Toc37184731 \h </w:instrText>
             </w:r>
             <w:r>
               <w:rPr>
@@ -1460,7 +1460,7 @@
                 <w:noProof/>
                 <w:webHidden/>
               </w:rPr>
-              <w:t>14</w:t>
+              <w:t>17</w:t>
             </w:r>
             <w:r>
               <w:rPr>
@@ -1483,7 +1483,7 @@
               <w:lang w:eastAsia="en-IE"/>
             </w:rPr>
           </w:pPr>
-          <w:hyperlink w:anchor="_Toc37117432" w:history="1">
+          <w:hyperlink w:anchor="_Toc37184732" w:history="1">
             <w:r>
               <w:rPr>
                 <w:rStyle w:val="Hyperlink"/>
@@ -1513,7 +1513,7 @@
                 <w:noProof/>
                 <w:webHidden/>
               </w:rPr>
-              <w:instrText xml:space="preserve"> PAGEREF _Toc37117432 \h </w:instrText>
+              <w:instrText xml:space="preserve"> PAGEREF _Toc37184732 \h </w:instrText>
             </w:r>
             <w:r>
               <w:rPr>
@@ -1533,7 +1533,7 @@
                 <w:noProof/>
                 <w:webHidden/>
               </w:rPr>
-              <w:t>15</w:t>
+              <w:t>18</w:t>
             </w:r>
             <w:r>
               <w:rPr>
@@ -1556,7 +1556,7 @@
               <w:lang w:eastAsia="en-IE"/>
             </w:rPr>
           </w:pPr>
-          <w:hyperlink w:anchor="_Toc37117433" w:history="1">
+          <w:hyperlink w:anchor="_Toc37184733" w:history="1">
             <w:r>
               <w:rPr>
                 <w:rStyle w:val="Hyperlink"/>
@@ -1586,7 +1586,7 @@
                 <w:noProof/>
                 <w:webHidden/>
               </w:rPr>
-              <w:instrText xml:space="preserve"> PAGEREF _Toc37117433 \h </w:instrText>
+              <w:instrText xml:space="preserve"> PAGEREF _Toc37184733 \h </w:instrText>
             </w:r>
             <w:r>
               <w:rPr>
@@ -1606,7 +1606,7 @@
                 <w:noProof/>
                 <w:webHidden/>
               </w:rPr>
-              <w:t>15</w:t>
+              <w:t>18</w:t>
             </w:r>
             <w:r>
               <w:rPr>
@@ -1655,7 +1655,7 @@
           <w:lang w:val="en"/>
         </w:rPr>
       </w:pPr>
-      <w:bookmarkStart w:id="0" w:name="_Toc37117425"/>
+      <w:bookmarkStart w:id="0" w:name="_Toc37184725"/>
       <w:r>
         <w:rPr>
           <w:i/>
@@ -2427,7 +2427,7 @@
           <w:lang w:val="en"/>
         </w:rPr>
       </w:pPr>
-      <w:bookmarkStart w:id="3" w:name="_Toc37117426"/>
+      <w:bookmarkStart w:id="3" w:name="_Toc37184726"/>
       <w:r>
         <w:rPr>
           <w:i/>
@@ -5420,7 +5420,7 @@
           <w:lang w:val="en"/>
         </w:rPr>
       </w:pPr>
-      <w:bookmarkStart w:id="13" w:name="_Toc37117427"/>
+      <w:bookmarkStart w:id="13" w:name="_Toc37184727"/>
       <w:r>
         <w:rPr>
           <w:i/>
@@ -6804,7 +6804,7 @@
           <w:lang w:val="en"/>
         </w:rPr>
       </w:pPr>
-      <w:bookmarkStart w:id="17" w:name="_Toc37117428"/>
+      <w:bookmarkStart w:id="17" w:name="_Toc37184728"/>
       <w:r>
         <w:rPr>
           <w:i/>
@@ -8689,7 +8689,7 @@
           <w:lang w:val="en"/>
         </w:rPr>
       </w:pPr>
-      <w:bookmarkStart w:id="18" w:name="_Toc37117429"/>
+      <w:bookmarkStart w:id="18" w:name="_Toc37184729"/>
       <w:r>
         <w:rPr>
           <w:i/>
@@ -8707,6 +8707,1314 @@
     <w:p>
       <w:pPr>
         <w:rPr>
+          <w:b/>
+          <w:bCs/>
+          <w:color w:val="0070C0"/>
+          <w:sz w:val="28"/>
+          <w:szCs w:val="28"/>
+          <w:lang w:eastAsia="de-DE"/>
+        </w:rPr>
+      </w:pPr>
+      <w:r>
+        <w:rPr>
+          <w:b/>
+          <w:bCs/>
+          <w:color w:val="0070C0"/>
+          <w:sz w:val="28"/>
+          <w:szCs w:val="28"/>
+          <w:lang w:eastAsia="de-DE"/>
+        </w:rPr>
+        <w:t>Keyboard and Xbox input</w:t>
+      </w:r>
+    </w:p>
+    <w:p>
+      <w:pPr>
+        <w:spacing w:after="0"/>
+        <w:rPr>
+          <w:lang w:eastAsia="de-DE"/>
+        </w:rPr>
+      </w:pPr>
+      <w:r>
+        <w:rPr>
+          <w:lang w:eastAsia="de-DE"/>
+        </w:rPr>
+        <w:t xml:space="preserve">Keyboard </w:t>
+      </w:r>
+      <w:r>
+        <w:rPr>
+          <w:lang w:eastAsia="de-DE"/>
+        </w:rPr>
+        <w:t xml:space="preserve">input script </w:t>
+      </w:r>
+      <w:proofErr w:type="gramStart"/>
+      <w:r>
+        <w:rPr>
+          <w:lang w:eastAsia="de-DE"/>
+        </w:rPr>
+        <w:t>is l</w:t>
+      </w:r>
+      <w:r>
+        <w:rPr>
+          <w:lang w:eastAsia="de-DE"/>
+        </w:rPr>
+        <w:t>ocated in</w:t>
+      </w:r>
+      <w:proofErr w:type="gramEnd"/>
+      <w:r>
+        <w:rPr>
+          <w:lang w:eastAsia="de-DE"/>
+        </w:rPr>
+        <w:t>:</w:t>
+      </w:r>
+    </w:p>
+    <w:p>
+      <w:pPr>
+        <w:spacing w:after="0"/>
+        <w:rPr>
+          <w:lang w:eastAsia="de-DE"/>
+        </w:rPr>
+      </w:pPr>
+      <w:proofErr w:type="gramStart"/>
+      <w:r>
+        <w:rPr>
+          <w:lang w:eastAsia="de-DE"/>
+        </w:rPr>
+        <w:t>..</w:t>
+      </w:r>
+      <w:proofErr w:type="gramEnd"/>
+      <w:r>
+        <w:rPr>
+          <w:lang w:eastAsia="de-DE"/>
+        </w:rPr>
+        <w:t>/</w:t>
+      </w:r>
+      <w:proofErr w:type="spellStart"/>
+      <w:r>
+        <w:rPr>
+          <w:lang w:eastAsia="de-DE"/>
+        </w:rPr>
+        <w:t>AirplaneSimulator</w:t>
+      </w:r>
+      <w:proofErr w:type="spellEnd"/>
+      <w:r>
+        <w:rPr>
+          <w:lang w:eastAsia="de-DE"/>
+        </w:rPr>
+        <w:t>/</w:t>
+      </w:r>
+      <w:r>
+        <w:rPr>
+          <w:lang w:eastAsia="de-DE"/>
+        </w:rPr>
+        <w:t>Assets</w:t>
+      </w:r>
+      <w:r>
+        <w:rPr>
+          <w:lang w:eastAsia="de-DE"/>
+        </w:rPr>
+        <w:t>/</w:t>
+      </w:r>
+      <w:proofErr w:type="spellStart"/>
+      <w:r>
+        <w:rPr>
+          <w:lang w:eastAsia="de-DE"/>
+        </w:rPr>
+        <w:t>AirplanePhysics</w:t>
+      </w:r>
+      <w:proofErr w:type="spellEnd"/>
+      <w:r>
+        <w:rPr>
+          <w:lang w:eastAsia="de-DE"/>
+        </w:rPr>
+        <w:t>/</w:t>
+      </w:r>
+      <w:r>
+        <w:rPr>
+          <w:lang w:eastAsia="de-DE"/>
+        </w:rPr>
+        <w:t>Code</w:t>
+      </w:r>
+      <w:r>
+        <w:rPr>
+          <w:lang w:eastAsia="de-DE"/>
+        </w:rPr>
+        <w:t>/</w:t>
+      </w:r>
+      <w:r>
+        <w:rPr>
+          <w:lang w:eastAsia="de-DE"/>
+        </w:rPr>
+        <w:t>Scripts</w:t>
+      </w:r>
+      <w:r>
+        <w:rPr>
+          <w:lang w:eastAsia="de-DE"/>
+        </w:rPr>
+        <w:t>/</w:t>
+      </w:r>
+      <w:r>
+        <w:rPr>
+          <w:lang w:eastAsia="de-DE"/>
+        </w:rPr>
+        <w:t>Input</w:t>
+      </w:r>
+      <w:r>
+        <w:rPr>
+          <w:lang w:eastAsia="de-DE"/>
+        </w:rPr>
+        <w:t>/</w:t>
+      </w:r>
+      <w:r>
+        <w:t xml:space="preserve"> </w:t>
+      </w:r>
+      <w:proofErr w:type="spellStart"/>
+      <w:r>
+        <w:rPr>
+          <w:lang w:eastAsia="de-DE"/>
+        </w:rPr>
+        <w:t>IP_BaseAirplane_Input</w:t>
+      </w:r>
+      <w:proofErr w:type="spellEnd"/>
+    </w:p>
+    <w:p>
+      <w:pPr>
+        <w:spacing w:after="0"/>
+        <w:rPr>
+          <w:lang w:eastAsia="de-DE"/>
+        </w:rPr>
+      </w:pPr>
+    </w:p>
+    <w:p>
+      <w:pPr>
+        <w:spacing w:after="0"/>
+        <w:rPr>
+          <w:lang w:eastAsia="de-DE"/>
+        </w:rPr>
+      </w:pPr>
+      <w:r>
+        <w:rPr>
+          <w:lang w:eastAsia="de-DE"/>
+        </w:rPr>
+        <w:t>Xbox</w:t>
+      </w:r>
+      <w:r>
+        <w:rPr>
+          <w:lang w:eastAsia="de-DE"/>
+        </w:rPr>
+        <w:t xml:space="preserve"> input script </w:t>
+      </w:r>
+      <w:proofErr w:type="gramStart"/>
+      <w:r>
+        <w:rPr>
+          <w:lang w:eastAsia="de-DE"/>
+        </w:rPr>
+        <w:t>is located in</w:t>
+      </w:r>
+      <w:proofErr w:type="gramEnd"/>
+      <w:r>
+        <w:rPr>
+          <w:lang w:eastAsia="de-DE"/>
+        </w:rPr>
+        <w:t>:</w:t>
+      </w:r>
+    </w:p>
+    <w:p>
+      <w:pPr>
+        <w:spacing w:after="0"/>
+        <w:rPr>
+          <w:lang w:eastAsia="de-DE"/>
+        </w:rPr>
+      </w:pPr>
+      <w:proofErr w:type="gramStart"/>
+      <w:r>
+        <w:rPr>
+          <w:lang w:eastAsia="de-DE"/>
+        </w:rPr>
+        <w:t>..</w:t>
+      </w:r>
+      <w:proofErr w:type="gramEnd"/>
+      <w:r>
+        <w:rPr>
+          <w:lang w:eastAsia="de-DE"/>
+        </w:rPr>
+        <w:t>/</w:t>
+      </w:r>
+      <w:proofErr w:type="spellStart"/>
+      <w:r>
+        <w:rPr>
+          <w:lang w:eastAsia="de-DE"/>
+        </w:rPr>
+        <w:t>AirplaneSimulator</w:t>
+      </w:r>
+      <w:proofErr w:type="spellEnd"/>
+      <w:r>
+        <w:rPr>
+          <w:lang w:eastAsia="de-DE"/>
+        </w:rPr>
+        <w:t>/</w:t>
+      </w:r>
+      <w:r>
+        <w:rPr>
+          <w:lang w:eastAsia="de-DE"/>
+        </w:rPr>
+        <w:t>Assets</w:t>
+      </w:r>
+      <w:r>
+        <w:rPr>
+          <w:lang w:eastAsia="de-DE"/>
+        </w:rPr>
+        <w:t>/</w:t>
+      </w:r>
+      <w:proofErr w:type="spellStart"/>
+      <w:r>
+        <w:rPr>
+          <w:lang w:eastAsia="de-DE"/>
+        </w:rPr>
+        <w:t>AirplanePhysics</w:t>
+      </w:r>
+      <w:proofErr w:type="spellEnd"/>
+      <w:r>
+        <w:rPr>
+          <w:lang w:eastAsia="de-DE"/>
+        </w:rPr>
+        <w:t>/</w:t>
+      </w:r>
+      <w:r>
+        <w:rPr>
+          <w:lang w:eastAsia="de-DE"/>
+        </w:rPr>
+        <w:t>Code</w:t>
+      </w:r>
+      <w:r>
+        <w:rPr>
+          <w:lang w:eastAsia="de-DE"/>
+        </w:rPr>
+        <w:t>/</w:t>
+      </w:r>
+      <w:r>
+        <w:rPr>
+          <w:lang w:eastAsia="de-DE"/>
+        </w:rPr>
+        <w:t>Scripts</w:t>
+      </w:r>
+      <w:r>
+        <w:rPr>
+          <w:lang w:eastAsia="de-DE"/>
+        </w:rPr>
+        <w:t>/</w:t>
+      </w:r>
+      <w:r>
+        <w:rPr>
+          <w:lang w:eastAsia="de-DE"/>
+        </w:rPr>
+        <w:t>Input</w:t>
+      </w:r>
+      <w:r>
+        <w:rPr>
+          <w:lang w:eastAsia="de-DE"/>
+        </w:rPr>
+        <w:t>/</w:t>
+      </w:r>
+      <w:r>
+        <w:t xml:space="preserve"> </w:t>
+      </w:r>
+      <w:proofErr w:type="spellStart"/>
+      <w:r>
+        <w:rPr>
+          <w:lang w:eastAsia="de-DE"/>
+        </w:rPr>
+        <w:t>IP_XboxAirplane_Input</w:t>
+      </w:r>
+      <w:proofErr w:type="spellEnd"/>
+    </w:p>
+    <w:p>
+      <w:pPr>
+        <w:spacing w:after="0"/>
+        <w:rPr>
+          <w:lang w:eastAsia="de-DE"/>
+        </w:rPr>
+      </w:pPr>
+    </w:p>
+    <w:p>
+      <w:pPr>
+        <w:spacing w:after="0"/>
+        <w:rPr>
+          <w:lang w:eastAsia="de-DE"/>
+        </w:rPr>
+      </w:pPr>
+      <w:r>
+        <w:rPr>
+          <w:lang w:eastAsia="de-DE"/>
+        </w:rPr>
+        <w:t xml:space="preserve">…and </w:t>
+      </w:r>
+      <w:r>
+        <w:rPr>
+          <w:lang w:eastAsia="de-DE"/>
+        </w:rPr>
+        <w:t xml:space="preserve">are attached to the </w:t>
+      </w:r>
+      <w:r>
+        <w:rPr>
+          <w:lang w:eastAsia="de-DE"/>
+        </w:rPr>
+        <w:t>air</w:t>
+      </w:r>
+      <w:r>
+        <w:rPr>
+          <w:lang w:eastAsia="de-DE"/>
+        </w:rPr>
+        <w:t>plane object</w:t>
+      </w:r>
+      <w:r>
+        <w:rPr>
+          <w:lang w:eastAsia="de-DE"/>
+        </w:rPr>
+        <w:t>.</w:t>
+      </w:r>
+    </w:p>
+    <w:p>
+      <w:pPr>
+        <w:spacing w:after="0"/>
+        <w:rPr>
+          <w:lang w:eastAsia="de-DE"/>
+        </w:rPr>
+      </w:pPr>
+    </w:p>
+    <w:p>
+      <w:pPr>
+        <w:rPr>
+          <w:lang w:eastAsia="de-DE"/>
+        </w:rPr>
+      </w:pPr>
+      <w:proofErr w:type="spellStart"/>
+      <w:r>
+        <w:rPr>
+          <w:lang w:eastAsia="de-DE"/>
+        </w:rPr>
+        <w:t>IP_XboxAirplane_Input</w:t>
+      </w:r>
+      <w:proofErr w:type="spellEnd"/>
+      <w:r>
+        <w:rPr>
+          <w:lang w:eastAsia="de-DE"/>
+        </w:rPr>
+        <w:t xml:space="preserve"> inherits from </w:t>
+      </w:r>
+      <w:proofErr w:type="spellStart"/>
+      <w:r>
+        <w:rPr>
+          <w:lang w:eastAsia="de-DE"/>
+        </w:rPr>
+        <w:t>IP_BaseAirplane_Input</w:t>
+      </w:r>
+      <w:proofErr w:type="spellEnd"/>
+      <w:r>
+        <w:rPr>
+          <w:lang w:eastAsia="de-DE"/>
+        </w:rPr>
+        <w:t>, meaning some controls, like pitch and roll remain unchanged</w:t>
+      </w:r>
+    </w:p>
+    <w:p>
+      <w:pPr>
+        <w:rPr>
+          <w:lang w:eastAsia="de-DE"/>
+        </w:rPr>
+      </w:pPr>
+      <w:r>
+        <w:rPr>
+          <w:lang w:eastAsia="de-DE"/>
+        </w:rPr>
+        <w:drawing>
+          <wp:anchor distT="0" distB="0" distL="114300" distR="114300" simplePos="0" relativeHeight="251681792" behindDoc="0" locked="0" layoutInCell="1" allowOverlap="1" wp14:anchorId="1E79C031" wp14:editId="29C0EA74">
+            <wp:simplePos x="0" y="0"/>
+            <wp:positionH relativeFrom="margin">
+              <wp:align>center</wp:align>
+            </wp:positionH>
+            <wp:positionV relativeFrom="paragraph">
+              <wp:posOffset>137795</wp:posOffset>
+            </wp:positionV>
+            <wp:extent cx="2318385" cy="936625"/>
+            <wp:effectExtent l="0" t="0" r="5715" b="0"/>
+            <wp:wrapSquare wrapText="bothSides"/>
+            <wp:docPr id="8" name="Picture 8"/>
+            <wp:cNvGraphicFramePr>
+              <a:graphicFrameLocks xmlns:a="http://schemas.openxmlformats.org/drawingml/2006/main" noChangeAspect="1"/>
+            </wp:cNvGraphicFramePr>
+            <a:graphic xmlns:a="http://schemas.openxmlformats.org/drawingml/2006/main">
+              <a:graphicData uri="http://schemas.openxmlformats.org/drawingml/2006/picture">
+                <pic:pic xmlns:pic="http://schemas.openxmlformats.org/drawingml/2006/picture">
+                  <pic:nvPicPr>
+                    <pic:cNvPr id="1" name=""/>
+                    <pic:cNvPicPr/>
+                  </pic:nvPicPr>
+                  <pic:blipFill>
+                    <a:blip r:embed="rId25">
+                      <a:extLst>
+                        <a:ext uri="{28A0092B-C50C-407E-A947-70E740481C1C}">
+                          <a14:useLocalDpi xmlns:a14="http://schemas.microsoft.com/office/drawing/2010/main" val="0"/>
+                        </a:ext>
+                      </a:extLst>
+                    </a:blip>
+                    <a:stretch>
+                      <a:fillRect/>
+                    </a:stretch>
+                  </pic:blipFill>
+                  <pic:spPr>
+                    <a:xfrm>
+                      <a:off x="0" y="0"/>
+                      <a:ext cx="2318385" cy="936625"/>
+                    </a:xfrm>
+                    <a:prstGeom prst="rect">
+                      <a:avLst/>
+                    </a:prstGeom>
+                  </pic:spPr>
+                </pic:pic>
+              </a:graphicData>
+            </a:graphic>
+            <wp14:sizeRelH relativeFrom="margin">
+              <wp14:pctWidth>0</wp14:pctWidth>
+            </wp14:sizeRelH>
+            <wp14:sizeRelV relativeFrom="margin">
+              <wp14:pctHeight>0</wp14:pctHeight>
+            </wp14:sizeRelV>
+          </wp:anchor>
+        </w:drawing>
+      </w:r>
+    </w:p>
+    <w:p>
+      <w:pPr>
+        <w:rPr>
+          <w:lang w:eastAsia="de-DE"/>
+        </w:rPr>
+      </w:pPr>
+    </w:p>
+    <w:p>
+      <w:pPr>
+        <w:rPr>
+          <w:lang w:eastAsia="de-DE"/>
+        </w:rPr>
+      </w:pPr>
+    </w:p>
+    <w:p>
+      <w:pPr>
+        <w:rPr>
+          <w:lang w:eastAsia="de-DE"/>
+        </w:rPr>
+      </w:pPr>
+    </w:p>
+    <w:p>
+      <w:pPr>
+        <w:rPr>
+          <w:lang w:eastAsia="de-DE"/>
+        </w:rPr>
+      </w:pPr>
+    </w:p>
+    <w:p>
+      <w:pPr>
+        <w:rPr>
+          <w:lang w:eastAsia="de-DE"/>
+        </w:rPr>
+      </w:pPr>
+      <w:r>
+        <w:rPr>
+          <w:lang w:eastAsia="de-DE"/>
+        </w:rPr>
+        <w:drawing>
+          <wp:anchor distT="0" distB="0" distL="114300" distR="114300" simplePos="0" relativeHeight="251682816" behindDoc="0" locked="0" layoutInCell="1" allowOverlap="1" wp14:anchorId="2159F6C9" wp14:editId="32BB6EA0">
+            <wp:simplePos x="0" y="0"/>
+            <wp:positionH relativeFrom="margin">
+              <wp:align>center</wp:align>
+            </wp:positionH>
+            <wp:positionV relativeFrom="paragraph">
+              <wp:posOffset>644195</wp:posOffset>
+            </wp:positionV>
+            <wp:extent cx="3674013" cy="1580083"/>
+            <wp:effectExtent l="0" t="0" r="3175" b="1270"/>
+            <wp:wrapSquare wrapText="bothSides"/>
+            <wp:docPr id="10" name="Picture 10"/>
+            <wp:cNvGraphicFramePr>
+              <a:graphicFrameLocks xmlns:a="http://schemas.openxmlformats.org/drawingml/2006/main" noChangeAspect="1"/>
+            </wp:cNvGraphicFramePr>
+            <a:graphic xmlns:a="http://schemas.openxmlformats.org/drawingml/2006/main">
+              <a:graphicData uri="http://schemas.openxmlformats.org/drawingml/2006/picture">
+                <pic:pic xmlns:pic="http://schemas.openxmlformats.org/drawingml/2006/picture">
+                  <pic:nvPicPr>
+                    <pic:cNvPr id="1" name=""/>
+                    <pic:cNvPicPr/>
+                  </pic:nvPicPr>
+                  <pic:blipFill>
+                    <a:blip r:embed="rId26">
+                      <a:extLst>
+                        <a:ext uri="{28A0092B-C50C-407E-A947-70E740481C1C}">
+                          <a14:useLocalDpi xmlns:a14="http://schemas.microsoft.com/office/drawing/2010/main" val="0"/>
+                        </a:ext>
+                      </a:extLst>
+                    </a:blip>
+                    <a:stretch>
+                      <a:fillRect/>
+                    </a:stretch>
+                  </pic:blipFill>
+                  <pic:spPr>
+                    <a:xfrm>
+                      <a:off x="0" y="0"/>
+                      <a:ext cx="3674013" cy="1580083"/>
+                    </a:xfrm>
+                    <a:prstGeom prst="rect">
+                      <a:avLst/>
+                    </a:prstGeom>
+                  </pic:spPr>
+                </pic:pic>
+              </a:graphicData>
+            </a:graphic>
+          </wp:anchor>
+        </w:drawing>
+      </w:r>
+      <w:proofErr w:type="spellStart"/>
+      <w:r>
+        <w:rPr>
+          <w:lang w:eastAsia="de-DE"/>
+        </w:rPr>
+        <w:t>IP_BaseAirplaneInput_Editor</w:t>
+      </w:r>
+      <w:proofErr w:type="spellEnd"/>
+      <w:r>
+        <w:rPr>
+          <w:lang w:eastAsia="de-DE"/>
+        </w:rPr>
+        <w:t xml:space="preserve"> and </w:t>
+      </w:r>
+      <w:proofErr w:type="spellStart"/>
+      <w:r>
+        <w:rPr>
+          <w:lang w:eastAsia="de-DE"/>
+        </w:rPr>
+        <w:t>IP_XboxAirplaneInput_Editor</w:t>
+      </w:r>
+      <w:proofErr w:type="spellEnd"/>
+      <w:r>
+        <w:rPr>
+          <w:lang w:eastAsia="de-DE"/>
+        </w:rPr>
+        <w:t xml:space="preserve"> both inherit from Editor class, that are overridden by </w:t>
+      </w:r>
+      <w:r>
+        <w:rPr>
+          <w:lang w:eastAsia="de-DE"/>
+        </w:rPr>
+        <w:t>custom editor</w:t>
+      </w:r>
+      <w:r>
+        <w:rPr>
+          <w:lang w:eastAsia="de-DE"/>
+        </w:rPr>
+        <w:t xml:space="preserve"> of type </w:t>
+      </w:r>
+      <w:proofErr w:type="spellStart"/>
+      <w:r>
+        <w:rPr>
+          <w:lang w:eastAsia="de-DE"/>
+        </w:rPr>
+        <w:t>IP_BaseAirplane_Input</w:t>
+      </w:r>
+      <w:proofErr w:type="spellEnd"/>
+      <w:r>
+        <w:rPr>
+          <w:lang w:eastAsia="de-DE"/>
+        </w:rPr>
+        <w:t xml:space="preserve"> and </w:t>
+      </w:r>
+      <w:proofErr w:type="spellStart"/>
+      <w:r>
+        <w:rPr>
+          <w:lang w:eastAsia="de-DE"/>
+        </w:rPr>
+        <w:t>IP_XboxAirplane_Input</w:t>
+      </w:r>
+      <w:proofErr w:type="spellEnd"/>
+      <w:r>
+        <w:rPr>
+          <w:lang w:eastAsia="de-DE"/>
+        </w:rPr>
+        <w:t xml:space="preserve"> respectively. The editors serve as </w:t>
+      </w:r>
+      <w:r>
+        <w:rPr>
+          <w:lang w:eastAsia="de-DE"/>
+        </w:rPr>
+        <w:t xml:space="preserve">input </w:t>
+      </w:r>
+      <w:r>
+        <w:rPr>
+          <w:lang w:eastAsia="de-DE"/>
+        </w:rPr>
+        <w:t>visual aid</w:t>
+      </w:r>
+      <w:r>
+        <w:rPr>
+          <w:lang w:eastAsia="de-DE"/>
+        </w:rPr>
+        <w:t>.</w:t>
+      </w:r>
+    </w:p>
+    <w:p>
+      <w:pPr>
+        <w:rPr>
+          <w:lang w:eastAsia="de-DE"/>
+        </w:rPr>
+      </w:pPr>
+    </w:p>
+    <w:p>
+      <w:pPr>
+        <w:rPr>
+          <w:lang w:eastAsia="de-DE"/>
+        </w:rPr>
+      </w:pPr>
+    </w:p>
+    <w:p>
+      <w:pPr>
+        <w:rPr>
+          <w:lang w:eastAsia="de-DE"/>
+        </w:rPr>
+      </w:pPr>
+    </w:p>
+    <w:p>
+      <w:pPr>
+        <w:rPr>
+          <w:lang w:eastAsia="de-DE"/>
+        </w:rPr>
+      </w:pPr>
+    </w:p>
+    <w:p>
+      <w:pPr>
+        <w:rPr>
+          <w:b/>
+          <w:bCs/>
+          <w:color w:val="0070C0"/>
+          <w:sz w:val="28"/>
+          <w:szCs w:val="28"/>
+          <w:lang w:eastAsia="de-DE"/>
+        </w:rPr>
+      </w:pPr>
+    </w:p>
+    <w:p>
+      <w:pPr>
+        <w:rPr>
+          <w:b/>
+          <w:bCs/>
+          <w:color w:val="0070C0"/>
+          <w:sz w:val="28"/>
+          <w:szCs w:val="28"/>
+          <w:lang w:eastAsia="de-DE"/>
+        </w:rPr>
+      </w:pPr>
+      <w:r>
+        <w:rPr>
+          <w:b/>
+          <w:bCs/>
+          <w:color w:val="0070C0"/>
+          <w:sz w:val="28"/>
+          <w:szCs w:val="28"/>
+          <w:lang w:eastAsia="de-DE"/>
+        </w:rPr>
+        <w:drawing>
+          <wp:anchor distT="0" distB="0" distL="114300" distR="114300" simplePos="0" relativeHeight="251683840" behindDoc="0" locked="0" layoutInCell="1" allowOverlap="1" wp14:anchorId="0E75F812" wp14:editId="00FBFBF8">
+            <wp:simplePos x="0" y="0"/>
+            <wp:positionH relativeFrom="margin">
+              <wp:align>center</wp:align>
+            </wp:positionH>
+            <wp:positionV relativeFrom="paragraph">
+              <wp:posOffset>164465</wp:posOffset>
+            </wp:positionV>
+            <wp:extent cx="3667125" cy="1484630"/>
+            <wp:effectExtent l="0" t="0" r="9525" b="1270"/>
+            <wp:wrapSquare wrapText="bothSides"/>
+            <wp:docPr id="11" name="Picture 11"/>
+            <wp:cNvGraphicFramePr>
+              <a:graphicFrameLocks xmlns:a="http://schemas.openxmlformats.org/drawingml/2006/main" noChangeAspect="1"/>
+            </wp:cNvGraphicFramePr>
+            <a:graphic xmlns:a="http://schemas.openxmlformats.org/drawingml/2006/main">
+              <a:graphicData uri="http://schemas.openxmlformats.org/drawingml/2006/picture">
+                <pic:pic xmlns:pic="http://schemas.openxmlformats.org/drawingml/2006/picture">
+                  <pic:nvPicPr>
+                    <pic:cNvPr id="1" name=""/>
+                    <pic:cNvPicPr/>
+                  </pic:nvPicPr>
+                  <pic:blipFill>
+                    <a:blip r:embed="rId27">
+                      <a:extLst>
+                        <a:ext uri="{28A0092B-C50C-407E-A947-70E740481C1C}">
+                          <a14:useLocalDpi xmlns:a14="http://schemas.microsoft.com/office/drawing/2010/main" val="0"/>
+                        </a:ext>
+                      </a:extLst>
+                    </a:blip>
+                    <a:stretch>
+                      <a:fillRect/>
+                    </a:stretch>
+                  </pic:blipFill>
+                  <pic:spPr>
+                    <a:xfrm>
+                      <a:off x="0" y="0"/>
+                      <a:ext cx="3667125" cy="1484630"/>
+                    </a:xfrm>
+                    <a:prstGeom prst="rect">
+                      <a:avLst/>
+                    </a:prstGeom>
+                  </pic:spPr>
+                </pic:pic>
+              </a:graphicData>
+            </a:graphic>
+            <wp14:sizeRelH relativeFrom="margin">
+              <wp14:pctWidth>0</wp14:pctWidth>
+            </wp14:sizeRelH>
+            <wp14:sizeRelV relativeFrom="margin">
+              <wp14:pctHeight>0</wp14:pctHeight>
+            </wp14:sizeRelV>
+          </wp:anchor>
+        </w:drawing>
+      </w:r>
+    </w:p>
+    <w:p>
+      <w:pPr>
+        <w:rPr>
+          <w:b/>
+          <w:bCs/>
+          <w:color w:val="0070C0"/>
+          <w:sz w:val="28"/>
+          <w:szCs w:val="28"/>
+          <w:lang w:eastAsia="de-DE"/>
+        </w:rPr>
+      </w:pPr>
+    </w:p>
+    <w:p>
+      <w:pPr>
+        <w:rPr>
+          <w:b/>
+          <w:bCs/>
+          <w:color w:val="0070C0"/>
+          <w:sz w:val="28"/>
+          <w:szCs w:val="28"/>
+          <w:lang w:eastAsia="de-DE"/>
+        </w:rPr>
+      </w:pPr>
+    </w:p>
+    <w:p>
+      <w:pPr>
+        <w:rPr>
+          <w:b/>
+          <w:bCs/>
+          <w:color w:val="0070C0"/>
+          <w:sz w:val="28"/>
+          <w:szCs w:val="28"/>
+          <w:lang w:eastAsia="de-DE"/>
+        </w:rPr>
+      </w:pPr>
+    </w:p>
+    <w:p>
+      <w:pPr>
+        <w:rPr>
+          <w:b/>
+          <w:bCs/>
+          <w:color w:val="0070C0"/>
+          <w:sz w:val="28"/>
+          <w:szCs w:val="28"/>
+          <w:lang w:eastAsia="de-DE"/>
+        </w:rPr>
+      </w:pPr>
+    </w:p>
+    <w:p>
+      <w:pPr>
+        <w:rPr>
+          <w:b/>
+          <w:bCs/>
+          <w:color w:val="0070C0"/>
+          <w:sz w:val="28"/>
+          <w:szCs w:val="28"/>
+          <w:lang w:eastAsia="de-DE"/>
+        </w:rPr>
+      </w:pPr>
+    </w:p>
+    <w:p>
+      <w:pPr>
+        <w:rPr>
+          <w:lang w:eastAsia="de-DE"/>
+        </w:rPr>
+      </w:pPr>
+      <w:r>
+        <w:rPr>
+          <w:lang w:eastAsia="de-DE"/>
+        </w:rPr>
+        <w:t xml:space="preserve">The same action can be achieved by </w:t>
+      </w:r>
+      <w:r>
+        <w:rPr>
+          <w:lang w:eastAsia="de-DE"/>
+        </w:rPr>
+        <w:t>switching the Inspector to debug mode</w:t>
+      </w:r>
+    </w:p>
+    <w:p>
+      <w:pPr>
+        <w:rPr>
+          <w:lang w:eastAsia="de-DE"/>
+        </w:rPr>
+      </w:pPr>
+      <w:r>
+        <w:rPr>
+          <w:lang w:eastAsia="de-DE"/>
+        </w:rPr>
+        <w:lastRenderedPageBreak/>
+        <w:drawing>
+          <wp:anchor distT="0" distB="0" distL="114300" distR="114300" simplePos="0" relativeHeight="251685888" behindDoc="0" locked="0" layoutInCell="1" allowOverlap="1" wp14:anchorId="1AB30FD0" wp14:editId="40764BE4">
+            <wp:simplePos x="0" y="0"/>
+            <wp:positionH relativeFrom="margin">
+              <wp:align>center</wp:align>
+            </wp:positionH>
+            <wp:positionV relativeFrom="paragraph">
+              <wp:posOffset>6985</wp:posOffset>
+            </wp:positionV>
+            <wp:extent cx="3495675" cy="1740535"/>
+            <wp:effectExtent l="0" t="0" r="9525" b="0"/>
+            <wp:wrapSquare wrapText="bothSides"/>
+            <wp:docPr id="18" name="Picture 18"/>
+            <wp:cNvGraphicFramePr>
+              <a:graphicFrameLocks xmlns:a="http://schemas.openxmlformats.org/drawingml/2006/main" noChangeAspect="1"/>
+            </wp:cNvGraphicFramePr>
+            <a:graphic xmlns:a="http://schemas.openxmlformats.org/drawingml/2006/main">
+              <a:graphicData uri="http://schemas.openxmlformats.org/drawingml/2006/picture">
+                <pic:pic xmlns:pic="http://schemas.openxmlformats.org/drawingml/2006/picture">
+                  <pic:nvPicPr>
+                    <pic:cNvPr id="1" name=""/>
+                    <pic:cNvPicPr/>
+                  </pic:nvPicPr>
+                  <pic:blipFill>
+                    <a:blip r:embed="rId28">
+                      <a:extLst>
+                        <a:ext uri="{28A0092B-C50C-407E-A947-70E740481C1C}">
+                          <a14:useLocalDpi xmlns:a14="http://schemas.microsoft.com/office/drawing/2010/main" val="0"/>
+                        </a:ext>
+                      </a:extLst>
+                    </a:blip>
+                    <a:stretch>
+                      <a:fillRect/>
+                    </a:stretch>
+                  </pic:blipFill>
+                  <pic:spPr>
+                    <a:xfrm>
+                      <a:off x="0" y="0"/>
+                      <a:ext cx="3495675" cy="1740535"/>
+                    </a:xfrm>
+                    <a:prstGeom prst="rect">
+                      <a:avLst/>
+                    </a:prstGeom>
+                  </pic:spPr>
+                </pic:pic>
+              </a:graphicData>
+            </a:graphic>
+            <wp14:sizeRelH relativeFrom="margin">
+              <wp14:pctWidth>0</wp14:pctWidth>
+            </wp14:sizeRelH>
+            <wp14:sizeRelV relativeFrom="margin">
+              <wp14:pctHeight>0</wp14:pctHeight>
+            </wp14:sizeRelV>
+          </wp:anchor>
+        </w:drawing>
+      </w:r>
+    </w:p>
+    <w:p>
+      <w:pPr>
+        <w:rPr>
+          <w:lang w:eastAsia="de-DE"/>
+        </w:rPr>
+      </w:pPr>
+    </w:p>
+    <w:p>
+      <w:pPr>
+        <w:rPr>
+          <w:lang w:eastAsia="de-DE"/>
+        </w:rPr>
+      </w:pPr>
+    </w:p>
+    <w:p>
+      <w:pPr>
+        <w:rPr>
+          <w:lang w:eastAsia="de-DE"/>
+        </w:rPr>
+      </w:pPr>
+    </w:p>
+    <w:p>
+      <w:pPr>
+        <w:rPr>
+          <w:lang w:eastAsia="de-DE"/>
+        </w:rPr>
+      </w:pPr>
+    </w:p>
+    <w:p>
+      <w:pPr>
+        <w:rPr>
+          <w:b/>
+          <w:bCs/>
+          <w:color w:val="0070C0"/>
+          <w:sz w:val="28"/>
+          <w:szCs w:val="28"/>
+          <w:lang w:eastAsia="de-DE"/>
+        </w:rPr>
+      </w:pPr>
+    </w:p>
+    <w:p>
+      <w:pPr>
+        <w:rPr>
+          <w:b/>
+          <w:bCs/>
+          <w:color w:val="0070C0"/>
+          <w:sz w:val="28"/>
+          <w:szCs w:val="28"/>
+          <w:lang w:eastAsia="de-DE"/>
+        </w:rPr>
+      </w:pPr>
+      <w:r>
+        <w:rPr>
+          <w:lang w:eastAsia="de-DE"/>
+        </w:rPr>
+        <w:drawing>
+          <wp:anchor distT="0" distB="0" distL="114300" distR="114300" simplePos="0" relativeHeight="251684864" behindDoc="0" locked="0" layoutInCell="1" allowOverlap="1" wp14:anchorId="1D300888" wp14:editId="71DA6150">
+            <wp:simplePos x="0" y="0"/>
+            <wp:positionH relativeFrom="margin">
+              <wp:align>center</wp:align>
+            </wp:positionH>
+            <wp:positionV relativeFrom="paragraph">
+              <wp:posOffset>175641</wp:posOffset>
+            </wp:positionV>
+            <wp:extent cx="3569818" cy="1809699"/>
+            <wp:effectExtent l="0" t="0" r="0" b="635"/>
+            <wp:wrapSquare wrapText="bothSides"/>
+            <wp:docPr id="16" name="Picture 16"/>
+            <wp:cNvGraphicFramePr>
+              <a:graphicFrameLocks xmlns:a="http://schemas.openxmlformats.org/drawingml/2006/main" noChangeAspect="1"/>
+            </wp:cNvGraphicFramePr>
+            <a:graphic xmlns:a="http://schemas.openxmlformats.org/drawingml/2006/main">
+              <a:graphicData uri="http://schemas.openxmlformats.org/drawingml/2006/picture">
+                <pic:pic xmlns:pic="http://schemas.openxmlformats.org/drawingml/2006/picture">
+                  <pic:nvPicPr>
+                    <pic:cNvPr id="1" name=""/>
+                    <pic:cNvPicPr/>
+                  </pic:nvPicPr>
+                  <pic:blipFill>
+                    <a:blip r:embed="rId29">
+                      <a:extLst>
+                        <a:ext uri="{28A0092B-C50C-407E-A947-70E740481C1C}">
+                          <a14:useLocalDpi xmlns:a14="http://schemas.microsoft.com/office/drawing/2010/main" val="0"/>
+                        </a:ext>
+                      </a:extLst>
+                    </a:blip>
+                    <a:stretch>
+                      <a:fillRect/>
+                    </a:stretch>
+                  </pic:blipFill>
+                  <pic:spPr>
+                    <a:xfrm>
+                      <a:off x="0" y="0"/>
+                      <a:ext cx="3569818" cy="1809699"/>
+                    </a:xfrm>
+                    <a:prstGeom prst="rect">
+                      <a:avLst/>
+                    </a:prstGeom>
+                  </pic:spPr>
+                </pic:pic>
+              </a:graphicData>
+            </a:graphic>
+          </wp:anchor>
+        </w:drawing>
+      </w:r>
+    </w:p>
+    <w:p>
+      <w:pPr>
+        <w:rPr>
+          <w:b/>
+          <w:bCs/>
+          <w:color w:val="0070C0"/>
+          <w:sz w:val="28"/>
+          <w:szCs w:val="28"/>
+          <w:lang w:eastAsia="de-DE"/>
+        </w:rPr>
+      </w:pPr>
+    </w:p>
+    <w:p>
+      <w:pPr>
+        <w:rPr>
+          <w:b/>
+          <w:bCs/>
+          <w:color w:val="0070C0"/>
+          <w:sz w:val="28"/>
+          <w:szCs w:val="28"/>
+          <w:lang w:eastAsia="de-DE"/>
+        </w:rPr>
+      </w:pPr>
+    </w:p>
+    <w:p>
+      <w:pPr>
+        <w:rPr>
+          <w:b/>
+          <w:bCs/>
+          <w:color w:val="0070C0"/>
+          <w:sz w:val="28"/>
+          <w:szCs w:val="28"/>
+          <w:lang w:eastAsia="de-DE"/>
+        </w:rPr>
+      </w:pPr>
+    </w:p>
+    <w:p>
+      <w:pPr>
+        <w:rPr>
+          <w:b/>
+          <w:bCs/>
+          <w:color w:val="0070C0"/>
+          <w:sz w:val="28"/>
+          <w:szCs w:val="28"/>
+          <w:lang w:eastAsia="de-DE"/>
+        </w:rPr>
+      </w:pPr>
+    </w:p>
+    <w:p>
+      <w:pPr>
+        <w:rPr>
+          <w:b/>
+          <w:bCs/>
+          <w:color w:val="0070C0"/>
+          <w:sz w:val="28"/>
+          <w:szCs w:val="28"/>
+          <w:lang w:eastAsia="de-DE"/>
+        </w:rPr>
+      </w:pPr>
+    </w:p>
+    <w:p>
+      <w:pPr>
+        <w:rPr>
+          <w:lang w:eastAsia="de-DE"/>
+        </w:rPr>
+      </w:pPr>
+    </w:p>
+    <w:p>
+      <w:pPr>
+        <w:rPr>
+          <w:lang w:eastAsia="de-DE"/>
+        </w:rPr>
+      </w:pPr>
+      <w:r>
+        <w:rPr>
+          <w:lang w:eastAsia="de-DE"/>
+        </w:rPr>
+        <w:drawing>
+          <wp:anchor distT="0" distB="0" distL="114300" distR="114300" simplePos="0" relativeHeight="251687936" behindDoc="0" locked="0" layoutInCell="1" allowOverlap="1" wp14:anchorId="36AFD417" wp14:editId="2DC2E3E8">
+            <wp:simplePos x="0" y="0"/>
+            <wp:positionH relativeFrom="margin">
+              <wp:align>center</wp:align>
+            </wp:positionH>
+            <wp:positionV relativeFrom="paragraph">
+              <wp:posOffset>265710</wp:posOffset>
+            </wp:positionV>
+            <wp:extent cx="3638577" cy="2457468"/>
+            <wp:effectExtent l="0" t="0" r="0" b="0"/>
+            <wp:wrapSquare wrapText="bothSides"/>
+            <wp:docPr id="22" name="Picture 22"/>
+            <wp:cNvGraphicFramePr>
+              <a:graphicFrameLocks xmlns:a="http://schemas.openxmlformats.org/drawingml/2006/main" noChangeAspect="1"/>
+            </wp:cNvGraphicFramePr>
+            <a:graphic xmlns:a="http://schemas.openxmlformats.org/drawingml/2006/main">
+              <a:graphicData uri="http://schemas.openxmlformats.org/drawingml/2006/picture">
+                <pic:pic xmlns:pic="http://schemas.openxmlformats.org/drawingml/2006/picture">
+                  <pic:nvPicPr>
+                    <pic:cNvPr id="1" name=""/>
+                    <pic:cNvPicPr/>
+                  </pic:nvPicPr>
+                  <pic:blipFill>
+                    <a:blip r:embed="rId30">
+                      <a:extLst>
+                        <a:ext uri="{28A0092B-C50C-407E-A947-70E740481C1C}">
+                          <a14:useLocalDpi xmlns:a14="http://schemas.microsoft.com/office/drawing/2010/main" val="0"/>
+                        </a:ext>
+                      </a:extLst>
+                    </a:blip>
+                    <a:stretch>
+                      <a:fillRect/>
+                    </a:stretch>
+                  </pic:blipFill>
+                  <pic:spPr>
+                    <a:xfrm>
+                      <a:off x="0" y="0"/>
+                      <a:ext cx="3638577" cy="2457468"/>
+                    </a:xfrm>
+                    <a:prstGeom prst="rect">
+                      <a:avLst/>
+                    </a:prstGeom>
+                  </pic:spPr>
+                </pic:pic>
+              </a:graphicData>
+            </a:graphic>
+          </wp:anchor>
+        </w:drawing>
+      </w:r>
+      <w:r>
+        <w:rPr>
+          <w:lang w:eastAsia="de-DE"/>
+        </w:rPr>
+        <w:t>Key mapping for both input methods is done in Project settings/Input</w:t>
+      </w:r>
+    </w:p>
+    <w:p>
+      <w:pPr>
+        <w:rPr>
+          <w:lang w:eastAsia="de-DE"/>
+        </w:rPr>
+      </w:pPr>
+    </w:p>
+    <w:p>
+      <w:pPr>
+        <w:rPr>
+          <w:b/>
+          <w:bCs/>
+          <w:color w:val="0070C0"/>
+          <w:sz w:val="28"/>
+          <w:szCs w:val="28"/>
+          <w:lang w:eastAsia="de-DE"/>
+        </w:rPr>
+      </w:pPr>
+    </w:p>
+    <w:p>
+      <w:pPr>
+        <w:rPr>
+          <w:b/>
+          <w:bCs/>
+          <w:color w:val="0070C0"/>
+          <w:sz w:val="28"/>
+          <w:szCs w:val="28"/>
+          <w:lang w:eastAsia="de-DE"/>
+        </w:rPr>
+      </w:pPr>
+    </w:p>
+    <w:p>
+      <w:pPr>
+        <w:rPr>
+          <w:b/>
+          <w:bCs/>
+          <w:color w:val="0070C0"/>
+          <w:sz w:val="28"/>
+          <w:szCs w:val="28"/>
+          <w:lang w:eastAsia="de-DE"/>
+        </w:rPr>
+      </w:pPr>
+    </w:p>
+    <w:p>
+      <w:pPr>
+        <w:rPr>
+          <w:b/>
+          <w:bCs/>
+          <w:color w:val="0070C0"/>
+          <w:sz w:val="28"/>
+          <w:szCs w:val="28"/>
+          <w:lang w:eastAsia="de-DE"/>
+        </w:rPr>
+      </w:pPr>
+    </w:p>
+    <w:p>
+      <w:pPr>
+        <w:rPr>
+          <w:b/>
+          <w:bCs/>
+          <w:color w:val="0070C0"/>
+          <w:sz w:val="28"/>
+          <w:szCs w:val="28"/>
+          <w:lang w:eastAsia="de-DE"/>
+        </w:rPr>
+      </w:pPr>
+    </w:p>
+    <w:p>
+      <w:pPr>
+        <w:rPr>
+          <w:b/>
+          <w:bCs/>
+          <w:color w:val="0070C0"/>
+          <w:sz w:val="28"/>
+          <w:szCs w:val="28"/>
+          <w:lang w:eastAsia="de-DE"/>
+        </w:rPr>
+      </w:pPr>
+    </w:p>
+    <w:p>
+      <w:pPr>
+        <w:rPr>
+          <w:b/>
+          <w:bCs/>
+          <w:color w:val="0070C0"/>
+          <w:sz w:val="28"/>
+          <w:szCs w:val="28"/>
+          <w:lang w:eastAsia="de-DE"/>
+        </w:rPr>
+      </w:pPr>
+    </w:p>
+    <w:p>
+      <w:pPr>
+        <w:rPr>
+          <w:b/>
+          <w:bCs/>
+          <w:color w:val="0070C0"/>
+          <w:sz w:val="28"/>
+          <w:szCs w:val="28"/>
+          <w:lang w:eastAsia="de-DE"/>
+        </w:rPr>
+      </w:pPr>
+    </w:p>
+    <w:p>
+      <w:pPr>
+        <w:rPr>
+          <w:b/>
+          <w:bCs/>
+          <w:color w:val="0070C0"/>
+          <w:sz w:val="28"/>
+          <w:szCs w:val="28"/>
+          <w:lang w:eastAsia="de-DE"/>
+        </w:rPr>
+      </w:pPr>
+      <w:proofErr w:type="spellStart"/>
+      <w:r>
+        <w:rPr>
+          <w:b/>
+          <w:bCs/>
+          <w:color w:val="0070C0"/>
+          <w:sz w:val="28"/>
+          <w:szCs w:val="28"/>
+          <w:lang w:eastAsia="de-DE"/>
+        </w:rPr>
+        <w:t>Myo</w:t>
+      </w:r>
+      <w:proofErr w:type="spellEnd"/>
+      <w:r>
+        <w:rPr>
+          <w:b/>
+          <w:bCs/>
+          <w:color w:val="0070C0"/>
+          <w:sz w:val="28"/>
+          <w:szCs w:val="28"/>
+          <w:lang w:eastAsia="de-DE"/>
+        </w:rPr>
+        <w:t xml:space="preserve"> Armband</w:t>
+      </w:r>
+      <w:r>
+        <w:rPr>
+          <w:b/>
+          <w:bCs/>
+          <w:color w:val="0070C0"/>
+          <w:sz w:val="28"/>
+          <w:szCs w:val="28"/>
+          <w:lang w:eastAsia="de-DE"/>
+        </w:rPr>
+        <w:t xml:space="preserve"> input</w:t>
+      </w:r>
+    </w:p>
+    <w:p>
+      <w:pPr>
+        <w:rPr>
           <w:lang w:eastAsia="de-DE"/>
         </w:rPr>
       </w:pPr>
@@ -8850,7 +10158,226 @@
         </w:rPr>
         <w:t xml:space="preserve"> through connecting and syncing.</w:t>
       </w:r>
-      <w:bookmarkStart w:id="19" w:name="_Toc37117430"/>
+    </w:p>
+    <w:p>
+      <w:pPr>
+        <w:rPr>
+          <w:lang w:eastAsia="de-DE"/>
+        </w:rPr>
+      </w:pPr>
+      <w:r>
+        <w:rPr>
+          <w:lang w:eastAsia="de-DE"/>
+        </w:rPr>
+        <w:lastRenderedPageBreak/>
+        <w:t xml:space="preserve">To use the Unity with </w:t>
+      </w:r>
+      <w:proofErr w:type="spellStart"/>
+      <w:r>
+        <w:rPr>
+          <w:lang w:eastAsia="de-DE"/>
+        </w:rPr>
+        <w:t>Myo</w:t>
+      </w:r>
+      <w:proofErr w:type="spellEnd"/>
+      <w:r>
+        <w:rPr>
+          <w:lang w:eastAsia="de-DE"/>
+        </w:rPr>
+        <w:t xml:space="preserve"> Armband, </w:t>
+      </w:r>
+      <w:proofErr w:type="spellStart"/>
+      <w:r>
+        <w:rPr>
+          <w:lang w:eastAsia="de-DE"/>
+        </w:rPr>
+        <w:t>myo</w:t>
+      </w:r>
+      <w:proofErr w:type="spellEnd"/>
+      <w:r>
+        <w:rPr>
+          <w:lang w:eastAsia="de-DE"/>
+        </w:rPr>
+        <w:t xml:space="preserve"> </w:t>
+      </w:r>
+      <w:proofErr w:type="spellStart"/>
+      <w:r>
+        <w:rPr>
+          <w:lang w:eastAsia="de-DE"/>
+        </w:rPr>
+        <w:t>sdk</w:t>
+      </w:r>
+      <w:proofErr w:type="spellEnd"/>
+      <w:r>
+        <w:rPr>
+          <w:lang w:eastAsia="de-DE"/>
+        </w:rPr>
+        <w:t xml:space="preserve"> </w:t>
+      </w:r>
+      <w:proofErr w:type="gramStart"/>
+      <w:r>
+        <w:rPr>
+          <w:lang w:eastAsia="de-DE"/>
+        </w:rPr>
+        <w:t>has to</w:t>
+      </w:r>
+      <w:proofErr w:type="gramEnd"/>
+      <w:r>
+        <w:rPr>
+          <w:lang w:eastAsia="de-DE"/>
+        </w:rPr>
+        <w:t xml:space="preserve"> be added to the project. This is done in Unity by clicking at Assets/Import package/Custom package -&gt; </w:t>
+      </w:r>
+      <w:r>
+        <w:rPr>
+          <w:lang w:eastAsia="de-DE"/>
+        </w:rPr>
+        <w:t>myo-sdk-win-0.9.0</w:t>
+      </w:r>
+      <w:r>
+        <w:rPr>
+          <w:lang w:eastAsia="de-DE"/>
+        </w:rPr>
+        <w:t xml:space="preserve"> </w:t>
+      </w:r>
+      <w:r>
+        <w:rPr>
+          <w:lang w:eastAsia="de-DE"/>
+        </w:rPr>
+        <w:t>that has been downloaded and save</w:t>
+      </w:r>
+      <w:r>
+        <w:rPr>
+          <w:lang w:eastAsia="de-DE"/>
+        </w:rPr>
+        <w:t>d</w:t>
+      </w:r>
+      <w:r>
+        <w:rPr>
+          <w:lang w:eastAsia="de-DE"/>
+        </w:rPr>
+        <w:t xml:space="preserve"> to hard drive/</w:t>
+      </w:r>
+      <w:r>
+        <w:t xml:space="preserve"> </w:t>
+      </w:r>
+      <w:proofErr w:type="spellStart"/>
+      <w:r>
+        <w:rPr>
+          <w:lang w:eastAsia="de-DE"/>
+        </w:rPr>
+        <w:t>MyoUnity.unitypackage</w:t>
+      </w:r>
+      <w:proofErr w:type="spellEnd"/>
+    </w:p>
+    <w:p>
+      <w:pPr>
+        <w:rPr>
+          <w:lang w:eastAsia="de-DE"/>
+        </w:rPr>
+      </w:pPr>
+      <w:r>
+        <w:rPr>
+          <w:lang w:eastAsia="de-DE"/>
+        </w:rPr>
+        <w:drawing>
+          <wp:anchor distT="0" distB="0" distL="114300" distR="114300" simplePos="0" relativeHeight="251688960" behindDoc="0" locked="0" layoutInCell="1" allowOverlap="1" wp14:anchorId="46C86BBA" wp14:editId="19A420DA">
+            <wp:simplePos x="0" y="0"/>
+            <wp:positionH relativeFrom="margin">
+              <wp:align>center</wp:align>
+            </wp:positionH>
+            <wp:positionV relativeFrom="paragraph">
+              <wp:posOffset>283210</wp:posOffset>
+            </wp:positionV>
+            <wp:extent cx="2179930" cy="1427565"/>
+            <wp:effectExtent l="0" t="0" r="0" b="1270"/>
+            <wp:wrapSquare wrapText="bothSides"/>
+            <wp:docPr id="24" name="Picture 24"/>
+            <wp:cNvGraphicFramePr>
+              <a:graphicFrameLocks xmlns:a="http://schemas.openxmlformats.org/drawingml/2006/main" noChangeAspect="1"/>
+            </wp:cNvGraphicFramePr>
+            <a:graphic xmlns:a="http://schemas.openxmlformats.org/drawingml/2006/main">
+              <a:graphicData uri="http://schemas.openxmlformats.org/drawingml/2006/picture">
+                <pic:pic xmlns:pic="http://schemas.openxmlformats.org/drawingml/2006/picture">
+                  <pic:nvPicPr>
+                    <pic:cNvPr id="1" name=""/>
+                    <pic:cNvPicPr/>
+                  </pic:nvPicPr>
+                  <pic:blipFill>
+                    <a:blip r:embed="rId31">
+                      <a:extLst>
+                        <a:ext uri="{28A0092B-C50C-407E-A947-70E740481C1C}">
+                          <a14:useLocalDpi xmlns:a14="http://schemas.microsoft.com/office/drawing/2010/main" val="0"/>
+                        </a:ext>
+                      </a:extLst>
+                    </a:blip>
+                    <a:stretch>
+                      <a:fillRect/>
+                    </a:stretch>
+                  </pic:blipFill>
+                  <pic:spPr>
+                    <a:xfrm>
+                      <a:off x="0" y="0"/>
+                      <a:ext cx="2179930" cy="1427565"/>
+                    </a:xfrm>
+                    <a:prstGeom prst="rect">
+                      <a:avLst/>
+                    </a:prstGeom>
+                  </pic:spPr>
+                </pic:pic>
+              </a:graphicData>
+            </a:graphic>
+          </wp:anchor>
+        </w:drawing>
+      </w:r>
+      <w:r>
+        <w:rPr>
+          <w:lang w:eastAsia="de-DE"/>
+        </w:rPr>
+        <w:t xml:space="preserve">Screenshot of the </w:t>
+      </w:r>
+      <w:proofErr w:type="spellStart"/>
+      <w:r>
+        <w:rPr>
+          <w:lang w:eastAsia="de-DE"/>
+        </w:rPr>
+        <w:t>myo</w:t>
+      </w:r>
+      <w:proofErr w:type="spellEnd"/>
+      <w:r>
+        <w:rPr>
+          <w:lang w:eastAsia="de-DE"/>
+        </w:rPr>
+        <w:t xml:space="preserve"> </w:t>
+      </w:r>
+      <w:proofErr w:type="spellStart"/>
+      <w:r>
+        <w:rPr>
+          <w:lang w:eastAsia="de-DE"/>
+        </w:rPr>
+        <w:t>sdk</w:t>
+      </w:r>
+      <w:proofErr w:type="spellEnd"/>
+      <w:r>
+        <w:rPr>
+          <w:lang w:eastAsia="de-DE"/>
+        </w:rPr>
+        <w:t xml:space="preserve"> successfully installed</w:t>
+      </w:r>
+    </w:p>
+    <w:p>
+      <w:pPr>
+        <w:rPr>
+          <w:lang w:eastAsia="de-DE"/>
+        </w:rPr>
+      </w:pPr>
+    </w:p>
+    <w:p>
+      <w:pPr>
+        <w:rPr>
+          <w:lang w:eastAsia="de-DE"/>
+        </w:rPr>
+      </w:pPr>
     </w:p>
     <w:p>
       <w:pPr>
@@ -8886,41 +10413,40 @@
           <w:lang w:val="en" w:eastAsia="de-DE"/>
         </w:rPr>
       </w:pPr>
-    </w:p>
-    <w:p>
-      <w:pPr>
+      <w:r>
         <w:rPr>
           <w:lang w:val="en" w:eastAsia="de-DE"/>
         </w:rPr>
-      </w:pPr>
-    </w:p>
-    <w:p>
-      <w:pPr>
+        <w:t xml:space="preserve">Screenshots of </w:t>
+      </w:r>
+      <w:proofErr w:type="spellStart"/>
+      <w:r>
         <w:rPr>
           <w:lang w:val="en" w:eastAsia="de-DE"/>
         </w:rPr>
-      </w:pPr>
-    </w:p>
-    <w:p>
-      <w:pPr>
+        <w:t>Myo</w:t>
+      </w:r>
+      <w:proofErr w:type="spellEnd"/>
+      <w:r>
         <w:rPr>
           <w:lang w:val="en" w:eastAsia="de-DE"/>
         </w:rPr>
-      </w:pPr>
-    </w:p>
-    <w:p>
-      <w:pPr>
+        <w:t xml:space="preserve"> hub from </w:t>
+      </w:r>
+      <w:proofErr w:type="spellStart"/>
+      <w:r>
         <w:rPr>
           <w:lang w:val="en" w:eastAsia="de-DE"/>
         </w:rPr>
-      </w:pPr>
-    </w:p>
-    <w:p>
-      <w:pPr>
+        <w:t>Myo</w:t>
+      </w:r>
+      <w:proofErr w:type="spellEnd"/>
+      <w:r>
         <w:rPr>
           <w:lang w:val="en" w:eastAsia="de-DE"/>
         </w:rPr>
-      </w:pPr>
+        <w:t xml:space="preserve"> prefab folder attached to the scene. Here the user can set up different parameters, such as arm sync, directions, poses etc.</w:t>
+      </w:r>
     </w:p>
     <w:p>
       <w:pPr>
@@ -8928,20 +10454,120 @@
           <w:lang w:val="en" w:eastAsia="de-DE"/>
         </w:rPr>
       </w:pPr>
-    </w:p>
-    <w:p>
-      <w:pPr>
+      <w:r>
         <w:rPr>
           <w:lang w:val="en" w:eastAsia="de-DE"/>
         </w:rPr>
-      </w:pPr>
-    </w:p>
-    <w:p>
-      <w:pPr>
+        <w:drawing>
+          <wp:anchor distT="0" distB="0" distL="114300" distR="114300" simplePos="0" relativeHeight="251689984" behindDoc="0" locked="0" layoutInCell="1" allowOverlap="1" wp14:anchorId="0B646882" wp14:editId="13189701">
+            <wp:simplePos x="0" y="0"/>
+            <wp:positionH relativeFrom="margin">
+              <wp:posOffset>306832</wp:posOffset>
+            </wp:positionH>
+            <wp:positionV relativeFrom="paragraph">
+              <wp:posOffset>5080</wp:posOffset>
+            </wp:positionV>
+            <wp:extent cx="1852704" cy="811987"/>
+            <wp:effectExtent l="0" t="0" r="0" b="7620"/>
+            <wp:wrapSquare wrapText="bothSides"/>
+            <wp:docPr id="25" name="Picture 25"/>
+            <wp:cNvGraphicFramePr>
+              <a:graphicFrameLocks xmlns:a="http://schemas.openxmlformats.org/drawingml/2006/main" noChangeAspect="1"/>
+            </wp:cNvGraphicFramePr>
+            <a:graphic xmlns:a="http://schemas.openxmlformats.org/drawingml/2006/main">
+              <a:graphicData uri="http://schemas.openxmlformats.org/drawingml/2006/picture">
+                <pic:pic xmlns:pic="http://schemas.openxmlformats.org/drawingml/2006/picture">
+                  <pic:nvPicPr>
+                    <pic:cNvPr id="1" name=""/>
+                    <pic:cNvPicPr/>
+                  </pic:nvPicPr>
+                  <pic:blipFill>
+                    <a:blip r:embed="rId32">
+                      <a:extLst>
+                        <a:ext uri="{28A0092B-C50C-407E-A947-70E740481C1C}">
+                          <a14:useLocalDpi xmlns:a14="http://schemas.microsoft.com/office/drawing/2010/main" val="0"/>
+                        </a:ext>
+                      </a:extLst>
+                    </a:blip>
+                    <a:stretch>
+                      <a:fillRect/>
+                    </a:stretch>
+                  </pic:blipFill>
+                  <pic:spPr>
+                    <a:xfrm>
+                      <a:off x="0" y="0"/>
+                      <a:ext cx="1852704" cy="811987"/>
+                    </a:xfrm>
+                    <a:prstGeom prst="rect">
+                      <a:avLst/>
+                    </a:prstGeom>
+                  </pic:spPr>
+                </pic:pic>
+              </a:graphicData>
+            </a:graphic>
+          </wp:anchor>
+        </w:drawing>
+      </w:r>
+      <w:r>
         <w:rPr>
           <w:lang w:val="en" w:eastAsia="de-DE"/>
         </w:rPr>
-      </w:pPr>
+        <w:drawing>
+          <wp:anchor distT="0" distB="0" distL="114300" distR="114300" simplePos="0" relativeHeight="251691008" behindDoc="0" locked="0" layoutInCell="1" allowOverlap="1" wp14:anchorId="67375B10" wp14:editId="671E6899">
+            <wp:simplePos x="0" y="0"/>
+            <wp:positionH relativeFrom="column">
+              <wp:posOffset>2511730</wp:posOffset>
+            </wp:positionH>
+            <wp:positionV relativeFrom="paragraph">
+              <wp:posOffset>5080</wp:posOffset>
+            </wp:positionV>
+            <wp:extent cx="2591435" cy="774700"/>
+            <wp:effectExtent l="0" t="0" r="0" b="6350"/>
+            <wp:wrapSquare wrapText="bothSides"/>
+            <wp:docPr id="26" name="Picture 26"/>
+            <wp:cNvGraphicFramePr>
+              <a:graphicFrameLocks xmlns:a="http://schemas.openxmlformats.org/drawingml/2006/main" noChangeAspect="1"/>
+            </wp:cNvGraphicFramePr>
+            <a:graphic xmlns:a="http://schemas.openxmlformats.org/drawingml/2006/main">
+              <a:graphicData uri="http://schemas.openxmlformats.org/drawingml/2006/picture">
+                <pic:pic xmlns:pic="http://schemas.openxmlformats.org/drawingml/2006/picture">
+                  <pic:nvPicPr>
+                    <pic:cNvPr id="1" name=""/>
+                    <pic:cNvPicPr/>
+                  </pic:nvPicPr>
+                  <pic:blipFill>
+                    <a:blip r:embed="rId33">
+                      <a:extLst>
+                        <a:ext uri="{28A0092B-C50C-407E-A947-70E740481C1C}">
+                          <a14:useLocalDpi xmlns:a14="http://schemas.microsoft.com/office/drawing/2010/main" val="0"/>
+                        </a:ext>
+                      </a:extLst>
+                    </a:blip>
+                    <a:stretch>
+                      <a:fillRect/>
+                    </a:stretch>
+                  </pic:blipFill>
+                  <pic:spPr>
+                    <a:xfrm>
+                      <a:off x="0" y="0"/>
+                      <a:ext cx="2591435" cy="774700"/>
+                    </a:xfrm>
+                    <a:prstGeom prst="rect">
+                      <a:avLst/>
+                    </a:prstGeom>
+                  </pic:spPr>
+                </pic:pic>
+              </a:graphicData>
+            </a:graphic>
+            <wp14:sizeRelH relativeFrom="margin">
+              <wp14:pctWidth>0</wp14:pctWidth>
+            </wp14:sizeRelH>
+            <wp14:sizeRelV relativeFrom="margin">
+              <wp14:pctHeight>0</wp14:pctHeight>
+            </wp14:sizeRelV>
+          </wp:anchor>
+        </w:drawing>
+      </w:r>
     </w:p>
     <w:p>
       <w:pPr>
@@ -8956,6 +10582,261 @@
           <w:lang w:val="en" w:eastAsia="de-DE"/>
         </w:rPr>
       </w:pPr>
+    </w:p>
+    <w:p>
+      <w:pPr>
+        <w:rPr>
+          <w:lang w:val="en" w:eastAsia="de-DE"/>
+        </w:rPr>
+      </w:pPr>
+      <w:r>
+        <w:rPr>
+          <w:lang w:val="en" w:eastAsia="de-DE"/>
+        </w:rPr>
+        <w:drawing>
+          <wp:anchor distT="0" distB="0" distL="114300" distR="114300" simplePos="0" relativeHeight="251692032" behindDoc="0" locked="0" layoutInCell="1" allowOverlap="1" wp14:anchorId="1F61DECE" wp14:editId="798F0365">
+            <wp:simplePos x="0" y="0"/>
+            <wp:positionH relativeFrom="margin">
+              <wp:align>center</wp:align>
+            </wp:positionH>
+            <wp:positionV relativeFrom="paragraph">
+              <wp:posOffset>244399</wp:posOffset>
+            </wp:positionV>
+            <wp:extent cx="3975100" cy="1104265"/>
+            <wp:effectExtent l="0" t="0" r="6350" b="635"/>
+            <wp:wrapSquare wrapText="bothSides"/>
+            <wp:docPr id="27" name="Picture 27"/>
+            <wp:cNvGraphicFramePr>
+              <a:graphicFrameLocks xmlns:a="http://schemas.openxmlformats.org/drawingml/2006/main" noChangeAspect="1"/>
+            </wp:cNvGraphicFramePr>
+            <a:graphic xmlns:a="http://schemas.openxmlformats.org/drawingml/2006/main">
+              <a:graphicData uri="http://schemas.openxmlformats.org/drawingml/2006/picture">
+                <pic:pic xmlns:pic="http://schemas.openxmlformats.org/drawingml/2006/picture">
+                  <pic:nvPicPr>
+                    <pic:cNvPr id="1" name=""/>
+                    <pic:cNvPicPr/>
+                  </pic:nvPicPr>
+                  <pic:blipFill>
+                    <a:blip r:embed="rId34">
+                      <a:extLst>
+                        <a:ext uri="{28A0092B-C50C-407E-A947-70E740481C1C}">
+                          <a14:useLocalDpi xmlns:a14="http://schemas.microsoft.com/office/drawing/2010/main" val="0"/>
+                        </a:ext>
+                      </a:extLst>
+                    </a:blip>
+                    <a:stretch>
+                      <a:fillRect/>
+                    </a:stretch>
+                  </pic:blipFill>
+                  <pic:spPr>
+                    <a:xfrm>
+                      <a:off x="0" y="0"/>
+                      <a:ext cx="3975100" cy="1104265"/>
+                    </a:xfrm>
+                    <a:prstGeom prst="rect">
+                      <a:avLst/>
+                    </a:prstGeom>
+                  </pic:spPr>
+                </pic:pic>
+              </a:graphicData>
+            </a:graphic>
+            <wp14:sizeRelH relativeFrom="margin">
+              <wp14:pctWidth>0</wp14:pctWidth>
+            </wp14:sizeRelH>
+            <wp14:sizeRelV relativeFrom="margin">
+              <wp14:pctHeight>0</wp14:pctHeight>
+            </wp14:sizeRelV>
+          </wp:anchor>
+        </w:drawing>
+      </w:r>
+    </w:p>
+    <w:p>
+      <w:pPr>
+        <w:rPr>
+          <w:lang w:val="en" w:eastAsia="de-DE"/>
+        </w:rPr>
+      </w:pPr>
+    </w:p>
+    <w:p>
+      <w:pPr>
+        <w:rPr>
+          <w:lang w:val="en" w:eastAsia="de-DE"/>
+        </w:rPr>
+      </w:pPr>
+    </w:p>
+    <w:p>
+      <w:pPr>
+        <w:rPr>
+          <w:lang w:val="en" w:eastAsia="de-DE"/>
+        </w:rPr>
+      </w:pPr>
+    </w:p>
+    <w:p>
+      <w:pPr>
+        <w:rPr>
+          <w:lang w:val="en" w:eastAsia="de-DE"/>
+        </w:rPr>
+      </w:pPr>
+    </w:p>
+    <w:p>
+      <w:pPr>
+        <w:rPr>
+          <w:lang w:val="en" w:eastAsia="de-DE"/>
+        </w:rPr>
+      </w:pPr>
+    </w:p>
+    <w:p>
+      <w:pPr>
+        <w:rPr>
+          <w:lang w:val="en" w:eastAsia="de-DE"/>
+        </w:rPr>
+      </w:pPr>
+      <w:r>
+        <w:rPr>
+          <w:lang w:val="en" w:eastAsia="de-DE"/>
+        </w:rPr>
+        <w:t>Joint orientation script is attached to the game object (picture of script in Inspector’s debug mode)</w:t>
+      </w:r>
+      <w:r>
+        <w:rPr>
+          <w:lang w:val="en" w:eastAsia="de-DE"/>
+        </w:rPr>
+        <w:t xml:space="preserve">. It inherits from </w:t>
+      </w:r>
+      <w:proofErr w:type="spellStart"/>
+      <w:r>
+        <w:rPr>
+          <w:lang w:val="en" w:eastAsia="de-DE"/>
+        </w:rPr>
+        <w:t>IP_XboxAirplane_Input</w:t>
+      </w:r>
+      <w:proofErr w:type="spellEnd"/>
+    </w:p>
+    <w:p>
+      <w:pPr>
+        <w:rPr>
+          <w:lang w:val="en" w:eastAsia="de-DE"/>
+        </w:rPr>
+      </w:pPr>
+      <w:r>
+        <w:rPr>
+          <w:lang w:val="en" w:eastAsia="de-DE"/>
+        </w:rPr>
+        <w:drawing>
+          <wp:anchor distT="0" distB="0" distL="114300" distR="114300" simplePos="0" relativeHeight="251694080" behindDoc="0" locked="0" layoutInCell="1" allowOverlap="1" wp14:anchorId="526F41BB" wp14:editId="11397D73">
+            <wp:simplePos x="0" y="0"/>
+            <wp:positionH relativeFrom="margin">
+              <wp:align>center</wp:align>
+            </wp:positionH>
+            <wp:positionV relativeFrom="paragraph">
+              <wp:posOffset>36576</wp:posOffset>
+            </wp:positionV>
+            <wp:extent cx="3789274" cy="2372415"/>
+            <wp:effectExtent l="0" t="0" r="1905" b="8890"/>
+            <wp:wrapSquare wrapText="bothSides"/>
+            <wp:docPr id="20" name="Picture 20"/>
+            <wp:cNvGraphicFramePr>
+              <a:graphicFrameLocks xmlns:a="http://schemas.openxmlformats.org/drawingml/2006/main" noChangeAspect="1"/>
+            </wp:cNvGraphicFramePr>
+            <a:graphic xmlns:a="http://schemas.openxmlformats.org/drawingml/2006/main">
+              <a:graphicData uri="http://schemas.openxmlformats.org/drawingml/2006/picture">
+                <pic:pic xmlns:pic="http://schemas.openxmlformats.org/drawingml/2006/picture">
+                  <pic:nvPicPr>
+                    <pic:cNvPr id="1" name=""/>
+                    <pic:cNvPicPr/>
+                  </pic:nvPicPr>
+                  <pic:blipFill>
+                    <a:blip r:embed="rId35">
+                      <a:extLst>
+                        <a:ext uri="{28A0092B-C50C-407E-A947-70E740481C1C}">
+                          <a14:useLocalDpi xmlns:a14="http://schemas.microsoft.com/office/drawing/2010/main" val="0"/>
+                        </a:ext>
+                      </a:extLst>
+                    </a:blip>
+                    <a:stretch>
+                      <a:fillRect/>
+                    </a:stretch>
+                  </pic:blipFill>
+                  <pic:spPr>
+                    <a:xfrm>
+                      <a:off x="0" y="0"/>
+                      <a:ext cx="3789274" cy="2372415"/>
+                    </a:xfrm>
+                    <a:prstGeom prst="rect">
+                      <a:avLst/>
+                    </a:prstGeom>
+                  </pic:spPr>
+                </pic:pic>
+              </a:graphicData>
+            </a:graphic>
+          </wp:anchor>
+        </w:drawing>
+      </w:r>
+    </w:p>
+    <w:p>
+      <w:pPr>
+        <w:rPr>
+          <w:lang w:val="en" w:eastAsia="de-DE"/>
+        </w:rPr>
+      </w:pPr>
+    </w:p>
+    <w:p>
+      <w:pPr>
+        <w:rPr>
+          <w:lang w:val="en" w:eastAsia="de-DE"/>
+        </w:rPr>
+      </w:pPr>
+    </w:p>
+    <w:p>
+      <w:pPr>
+        <w:rPr>
+          <w:lang w:val="en" w:eastAsia="de-DE"/>
+        </w:rPr>
+      </w:pPr>
+    </w:p>
+    <w:p>
+      <w:pPr>
+        <w:rPr>
+          <w:lang w:val="en" w:eastAsia="de-DE"/>
+        </w:rPr>
+      </w:pPr>
+    </w:p>
+    <w:p>
+      <w:pPr>
+        <w:rPr>
+          <w:lang w:val="en" w:eastAsia="de-DE"/>
+        </w:rPr>
+      </w:pPr>
+    </w:p>
+    <w:p>
+      <w:pPr>
+        <w:rPr>
+          <w:lang w:val="en" w:eastAsia="de-DE"/>
+        </w:rPr>
+      </w:pPr>
+    </w:p>
+    <w:p>
+      <w:pPr>
+        <w:rPr>
+          <w:lang w:val="en" w:eastAsia="de-DE"/>
+        </w:rPr>
+      </w:pPr>
+    </w:p>
+    <w:p>
+      <w:pPr>
+        <w:rPr>
+          <w:lang w:val="en" w:eastAsia="de-DE"/>
+        </w:rPr>
+      </w:pPr>
+    </w:p>
+    <w:p>
+      <w:pPr>
+        <w:rPr>
+          <w:lang w:val="en" w:eastAsia="de-DE"/>
+        </w:rPr>
+      </w:pPr>
+      <w:bookmarkStart w:id="19" w:name="_GoBack"/>
+      <w:bookmarkEnd w:id="19"/>
     </w:p>
     <w:p>
       <w:pPr>
@@ -9041,442 +10922,6 @@
           <w:lang w:val="en"/>
         </w:rPr>
       </w:pPr>
-      <w:r>
-        <w:rPr>
-          <w:i/>
-          <w:iCs/>
-          <w:color w:val="C00000"/>
-          <w:sz w:val="32"/>
-          <w:szCs w:val="32"/>
-          <w:lang w:val="en"/>
-        </w:rPr>
-        <w:lastRenderedPageBreak/>
-        <w:t>Conclusions &amp; Recommendatio</w:t>
-      </w:r>
-      <w:r>
-        <w:rPr>
-          <w:i/>
-          <w:iCs/>
-          <w:color w:val="C00000"/>
-          <w:sz w:val="32"/>
-          <w:szCs w:val="32"/>
-          <w:lang w:val="en"/>
-        </w:rPr>
-        <w:t>n</w:t>
-      </w:r>
-      <w:bookmarkEnd w:id="19"/>
-    </w:p>
-    <w:p>
-      <w:pPr>
-        <w:rPr>
-          <w:lang w:val="en" w:eastAsia="de-DE"/>
-        </w:rPr>
-      </w:pPr>
-      <w:r>
-        <w:t>T</w:t>
-      </w:r>
-      <w:r>
-        <w:t xml:space="preserve">he developers at </w:t>
-      </w:r>
-      <w:proofErr w:type="spellStart"/>
-      <w:r>
-        <w:t>Thalmic</w:t>
-      </w:r>
-      <w:proofErr w:type="spellEnd"/>
-      <w:r>
-        <w:t xml:space="preserve"> Labs </w:t>
-      </w:r>
-      <w:r>
-        <w:t xml:space="preserve">that </w:t>
-      </w:r>
-      <w:r>
-        <w:t>were</w:t>
-      </w:r>
-      <w:r>
-        <w:t xml:space="preserve"> </w:t>
-      </w:r>
-      <w:r>
-        <w:t>behind the</w:t>
-      </w:r>
-      <w:r>
-        <w:t xml:space="preserve"> </w:t>
-      </w:r>
-      <w:proofErr w:type="spellStart"/>
-      <w:r>
-        <w:t>Myo</w:t>
-      </w:r>
-      <w:proofErr w:type="spellEnd"/>
-      <w:r>
-        <w:t xml:space="preserve"> A</w:t>
-      </w:r>
-      <w:r>
-        <w:t>rmband</w:t>
-      </w:r>
-      <w:r>
-        <w:t xml:space="preserve"> development</w:t>
-      </w:r>
-      <w:r>
-        <w:t xml:space="preserve">, </w:t>
-      </w:r>
-      <w:r>
-        <w:t>show</w:t>
-      </w:r>
-      <w:r>
-        <w:t>ed</w:t>
-      </w:r>
-      <w:r>
-        <w:t xml:space="preserve"> </w:t>
-      </w:r>
-      <w:r>
-        <w:t xml:space="preserve">capabilities of the </w:t>
-      </w:r>
-      <w:proofErr w:type="spellStart"/>
-      <w:r>
-        <w:t>Myo</w:t>
-      </w:r>
-      <w:proofErr w:type="spellEnd"/>
-      <w:r>
-        <w:t xml:space="preserve"> gestures to command </w:t>
-      </w:r>
-      <w:r>
-        <w:t xml:space="preserve">a </w:t>
-      </w:r>
-      <w:r>
-        <w:t>Q</w:t>
-      </w:r>
-      <w:r>
-        <w:t>uadcopter AR</w:t>
-      </w:r>
-      <w:r>
-        <w:t xml:space="preserve"> </w:t>
-      </w:r>
-      <w:r>
-        <w:t>Drone</w:t>
-      </w:r>
-      <w:r>
-        <w:t xml:space="preserve">. </w:t>
-      </w:r>
-      <w:r>
-        <w:rPr>
-          <w:lang w:val="en" w:eastAsia="de-DE"/>
-        </w:rPr>
-        <w:t xml:space="preserve">We chose </w:t>
-      </w:r>
-      <w:r>
-        <w:rPr>
-          <w:lang w:val="en" w:eastAsia="de-DE"/>
-        </w:rPr>
-        <w:t>airplane simulator</w:t>
-      </w:r>
-      <w:r>
-        <w:rPr>
-          <w:lang w:val="en" w:eastAsia="de-DE"/>
-        </w:rPr>
-        <w:t xml:space="preserve"> b</w:t>
-      </w:r>
-      <w:r>
-        <w:rPr>
-          <w:lang w:val="en" w:eastAsia="de-DE"/>
-        </w:rPr>
-        <w:t>ased on</w:t>
-      </w:r>
-      <w:r>
-        <w:rPr>
-          <w:lang w:val="en" w:eastAsia="de-DE"/>
-        </w:rPr>
-        <w:t xml:space="preserve"> </w:t>
-      </w:r>
-      <w:r>
-        <w:rPr>
-          <w:lang w:val="en" w:eastAsia="de-DE"/>
-        </w:rPr>
-        <w:t xml:space="preserve">these capabilities and decided it was </w:t>
-      </w:r>
-      <w:r>
-        <w:rPr>
-          <w:lang w:val="en" w:eastAsia="de-DE"/>
-        </w:rPr>
-        <w:t xml:space="preserve">a good game to try to implement </w:t>
-      </w:r>
-      <w:r>
-        <w:rPr>
-          <w:lang w:val="en" w:eastAsia="de-DE"/>
-        </w:rPr>
-        <w:t>with</w:t>
-      </w:r>
-      <w:r>
-        <w:rPr>
-          <w:lang w:val="en" w:eastAsia="de-DE"/>
-        </w:rPr>
-        <w:t xml:space="preserve"> </w:t>
-      </w:r>
-      <w:r>
-        <w:rPr>
-          <w:lang w:val="en" w:eastAsia="de-DE"/>
-        </w:rPr>
-        <w:t xml:space="preserve">gestures. </w:t>
-      </w:r>
-      <w:r>
-        <w:rPr>
-          <w:lang w:val="en" w:eastAsia="de-DE"/>
-        </w:rPr>
-        <w:t>The rules are easy to understand from a logic perspective and we were able to change the</w:t>
-      </w:r>
-      <w:r>
-        <w:rPr>
-          <w:lang w:val="en" w:eastAsia="de-DE"/>
-        </w:rPr>
-        <w:t xml:space="preserve"> </w:t>
-      </w:r>
-      <w:bookmarkStart w:id="20" w:name="OLE_LINK8"/>
-      <w:bookmarkStart w:id="21" w:name="OLE_LINK9"/>
-      <w:r>
-        <w:rPr>
-          <w:lang w:val="en" w:eastAsia="de-DE"/>
-        </w:rPr>
-        <w:t>flying track</w:t>
-      </w:r>
-      <w:r>
-        <w:rPr>
-          <w:lang w:val="en" w:eastAsia="de-DE"/>
-        </w:rPr>
-        <w:t xml:space="preserve"> </w:t>
-      </w:r>
-      <w:bookmarkEnd w:id="20"/>
-      <w:bookmarkEnd w:id="21"/>
-      <w:r>
-        <w:rPr>
-          <w:lang w:val="en" w:eastAsia="de-DE"/>
-        </w:rPr>
-        <w:t>a bit to offer a bit more variety in our scoring system.</w:t>
-      </w:r>
-      <w:r>
-        <w:rPr>
-          <w:lang w:val="en" w:eastAsia="de-DE"/>
-        </w:rPr>
-        <w:t xml:space="preserve"> </w:t>
-      </w:r>
-      <w:r>
-        <w:rPr>
-          <w:lang w:val="en" w:eastAsia="de-DE"/>
-        </w:rPr>
-        <w:t>We felt it would be a good demonstration of the skills we have picked up over the last 4 years of college.</w:t>
-      </w:r>
-      <w:r>
-        <w:rPr>
-          <w:lang w:val="en" w:eastAsia="de-DE"/>
-        </w:rPr>
-        <w:t xml:space="preserve"> We briefly explained </w:t>
-      </w:r>
-    </w:p>
-    <w:p>
-      <w:pPr>
-        <w:rPr>
-          <w:lang w:val="en" w:eastAsia="de-DE"/>
-        </w:rPr>
-      </w:pPr>
-      <w:r>
-        <w:rPr>
-          <w:lang w:val="en" w:eastAsia="de-DE"/>
-        </w:rPr>
-        <w:t>If we were to do this project again there are a few things we might look to change:</w:t>
-      </w:r>
-    </w:p>
-    <w:p>
-      <w:pPr>
-        <w:rPr>
-          <w:b/>
-          <w:bCs/>
-          <w:color w:val="0070C0"/>
-          <w:sz w:val="28"/>
-          <w:szCs w:val="28"/>
-          <w:lang w:eastAsia="de-DE"/>
-        </w:rPr>
-      </w:pPr>
-      <w:r>
-        <w:rPr>
-          <w:b/>
-          <w:bCs/>
-          <w:color w:val="0070C0"/>
-          <w:sz w:val="28"/>
-          <w:szCs w:val="28"/>
-          <w:lang w:eastAsia="de-DE"/>
-        </w:rPr>
-        <w:t>Time management</w:t>
-      </w:r>
-    </w:p>
-    <w:p>
-      <w:pPr>
-        <w:rPr>
-          <w:lang w:val="en" w:eastAsia="de-DE"/>
-        </w:rPr>
-      </w:pPr>
-      <w:r>
-        <w:rPr>
-          <w:lang w:val="en" w:eastAsia="de-DE"/>
-        </w:rPr>
-        <w:t xml:space="preserve">We feel that once we had a concrete idea of what our project </w:t>
-      </w:r>
-      <w:bookmarkStart w:id="22" w:name="_GoBack"/>
-      <w:bookmarkEnd w:id="22"/>
-      <w:r>
-        <w:rPr>
-          <w:lang w:val="en" w:eastAsia="de-DE"/>
-        </w:rPr>
-        <w:t xml:space="preserve">would be, that the time management became easier. Before settling on the game, we were meeting up and going through ideas to find one that seemed right for this project. </w:t>
-      </w:r>
-    </w:p>
-    <w:p>
-      <w:pPr>
-        <w:rPr>
-          <w:lang w:val="en" w:eastAsia="de-DE"/>
-        </w:rPr>
-      </w:pPr>
-      <w:r>
-        <w:rPr>
-          <w:lang w:val="en" w:eastAsia="de-DE"/>
-        </w:rPr>
-        <w:t>Although we do feel that we handled the development cycle better in this projec</w:t>
-      </w:r>
-      <w:r>
-        <w:rPr>
-          <w:lang w:val="en" w:eastAsia="de-DE"/>
-        </w:rPr>
-        <w:t>t</w:t>
-      </w:r>
-      <w:r>
-        <w:rPr>
-          <w:lang w:val="en" w:eastAsia="de-DE"/>
-        </w:rPr>
-        <w:t xml:space="preserve">, we have progressed in our development as software developers and our time management skills. </w:t>
-      </w:r>
-    </w:p>
-    <w:p>
-      <w:pPr>
-        <w:rPr>
-          <w:lang w:val="en" w:eastAsia="de-DE"/>
-        </w:rPr>
-      </w:pPr>
-      <w:r>
-        <w:rPr>
-          <w:lang w:val="en" w:eastAsia="de-DE"/>
-        </w:rPr>
-        <w:t>This is still an area where we could improve further for future projects.</w:t>
-      </w:r>
-    </w:p>
-    <w:p>
-      <w:pPr>
-        <w:rPr>
-          <w:b/>
-          <w:bCs/>
-          <w:color w:val="0070C0"/>
-          <w:sz w:val="28"/>
-          <w:szCs w:val="28"/>
-          <w:lang w:eastAsia="de-DE"/>
-        </w:rPr>
-      </w:pPr>
-      <w:r>
-        <w:rPr>
-          <w:b/>
-          <w:bCs/>
-          <w:color w:val="0070C0"/>
-          <w:sz w:val="28"/>
-          <w:szCs w:val="28"/>
-          <w:lang w:eastAsia="de-DE"/>
-        </w:rPr>
-        <w:t>Gameplay</w:t>
-      </w:r>
-    </w:p>
-    <w:p>
-      <w:pPr>
-        <w:rPr>
-          <w:lang w:val="en" w:eastAsia="de-DE"/>
-        </w:rPr>
-      </w:pPr>
-      <w:r>
-        <w:rPr>
-          <w:lang w:val="en" w:eastAsia="de-DE"/>
-        </w:rPr>
-        <w:t xml:space="preserve">We would possibly look at implementing </w:t>
-      </w:r>
-      <w:r>
-        <w:rPr>
-          <w:lang w:val="en" w:eastAsia="de-DE"/>
-        </w:rPr>
-        <w:t>other flying object, such as helicopter to see the difference in physics and gesture control.</w:t>
-      </w:r>
-    </w:p>
-    <w:p>
-      <w:pPr>
-        <w:rPr>
-          <w:lang w:val="en" w:eastAsia="de-DE"/>
-        </w:rPr>
-      </w:pPr>
-    </w:p>
-    <w:p>
-      <w:r>
-        <w:rPr>
-          <w:b/>
-          <w:bCs/>
-          <w:color w:val="0070C0"/>
-          <w:sz w:val="28"/>
-          <w:szCs w:val="28"/>
-          <w:lang w:eastAsia="de-DE"/>
-        </w:rPr>
-        <w:t>Credits:</w:t>
-      </w:r>
-    </w:p>
-    <w:p>
-      <w:pPr>
-        <w:rPr>
-          <w:lang w:val="en" w:eastAsia="de-DE"/>
-        </w:rPr>
-      </w:pPr>
-      <w:r>
-        <w:rPr>
-          <w:lang w:val="en" w:eastAsia="de-DE"/>
-        </w:rPr>
-        <w:t xml:space="preserve">We thank to </w:t>
-      </w:r>
-      <w:r>
-        <w:t>Indie Pixel</w:t>
-      </w:r>
-      <w:r>
-        <w:t xml:space="preserve"> for providing a </w:t>
-      </w:r>
-      <w:r>
-        <w:t>beautiful base for our game</w:t>
-      </w:r>
-      <w:r>
-        <w:t>,</w:t>
-      </w:r>
-      <w:r>
-        <w:t xml:space="preserve"> </w:t>
-      </w:r>
-      <w:r>
-        <w:t xml:space="preserve">his projects can be found on </w:t>
-      </w:r>
-      <w:r>
-        <w:t>this</w:t>
-      </w:r>
-      <w:r>
-        <w:t xml:space="preserve"> website: </w:t>
-      </w:r>
-      <w:hyperlink r:id="rId25" w:history="1">
-        <w:r>
-          <w:rPr>
-            <w:rStyle w:val="Hyperlink"/>
-          </w:rPr>
-          <w:t>https://www.indie-pixel.com</w:t>
-        </w:r>
-      </w:hyperlink>
-    </w:p>
-    <w:p>
-      <w:pPr>
-        <w:rPr>
-          <w:lang w:val="en" w:eastAsia="de-DE"/>
-        </w:rPr>
-      </w:pPr>
     </w:p>
     <w:p>
       <w:pPr>
@@ -9521,9 +10966,6 @@
           <w:lang w:val="en"/>
         </w:rPr>
       </w:pPr>
-      <w:r>
-        <w:br w:type="page"/>
-      </w:r>
     </w:p>
     <w:p>
       <w:pPr>
@@ -9546,453 +10988,6 @@
           <w:lang w:val="en"/>
         </w:rPr>
       </w:pPr>
-      <w:bookmarkStart w:id="23" w:name="_Toc37117431"/>
-      <w:r>
-        <w:rPr>
-          <w:i/>
-          <w:iCs/>
-          <w:color w:val="C00000"/>
-          <w:sz w:val="32"/>
-          <w:szCs w:val="32"/>
-          <w:lang w:val="en"/>
-        </w:rPr>
-        <w:lastRenderedPageBreak/>
-        <w:t>References</w:t>
-      </w:r>
-      <w:bookmarkEnd w:id="23"/>
-    </w:p>
-    <w:p>
-      <w:pPr>
-        <w:rPr>
-          <w:lang w:val="en" w:eastAsia="de-DE"/>
-        </w:rPr>
-      </w:pPr>
-      <w:hyperlink r:id="rId26" w:history="1">
-        <w:r>
-          <w:rPr>
-            <w:rStyle w:val="Hyperlink"/>
-            <w:lang w:val="en" w:eastAsia="de-DE"/>
-          </w:rPr>
-          <w:t>https://support.getmyo.com/hc/en-us/articles/203398347-Getting-started-with-your-Myo-armband</w:t>
-        </w:r>
-      </w:hyperlink>
-    </w:p>
-    <w:p>
-      <w:pPr>
-        <w:rPr>
-          <w:lang w:val="en" w:eastAsia="de-DE"/>
-        </w:rPr>
-      </w:pPr>
-      <w:hyperlink r:id="rId27" w:history="1">
-        <w:r>
-          <w:rPr>
-            <w:rStyle w:val="Hyperlink"/>
-            <w:lang w:val="en" w:eastAsia="de-DE"/>
-          </w:rPr>
-          <w:t>https://venturebeat.com/2018/10/12/amazon-backed-wearables-company-thalmic-labs-kills-its-myo-armband-teases-new-product/</w:t>
-        </w:r>
-      </w:hyperlink>
-    </w:p>
-    <w:p>
-      <w:pPr>
-        <w:rPr>
-          <w:lang w:val="en" w:eastAsia="de-DE"/>
-        </w:rPr>
-      </w:pPr>
-      <w:hyperlink r:id="rId28" w:history="1">
-        <w:r>
-          <w:rPr>
-            <w:rStyle w:val="Hyperlink"/>
-            <w:lang w:val="en" w:eastAsia="de-DE"/>
-          </w:rPr>
-          <w:t>https://sites.google.com/site/thebasicsofaviation/rudder-empennage-and-ailerons</w:t>
-        </w:r>
-      </w:hyperlink>
-    </w:p>
-    <w:p>
-      <w:pPr>
-        <w:rPr>
-          <w:rStyle w:val="Hyperlink"/>
-          <w:lang w:val="en" w:eastAsia="de-DE"/>
-        </w:rPr>
-      </w:pPr>
-      <w:hyperlink r:id="rId29" w:history="1">
-        <w:r>
-          <w:rPr>
-            <w:rStyle w:val="Hyperlink"/>
-            <w:lang w:val="en" w:eastAsia="de-DE"/>
-          </w:rPr>
-          <w:t>https://www.grc.nasa.gov/www/k-12/UEET/StudentSite/dynamicsofflight.html</w:t>
-        </w:r>
-      </w:hyperlink>
-    </w:p>
-    <w:p>
-      <w:pPr>
-        <w:rPr>
-          <w:lang w:val="en" w:eastAsia="de-DE"/>
-        </w:rPr>
-      </w:pPr>
-      <w:hyperlink r:id="rId30" w:history="1">
-        <w:r>
-          <w:rPr>
-            <w:rStyle w:val="Hyperlink"/>
-            <w:lang w:val="en" w:eastAsia="de-DE"/>
-          </w:rPr>
-          <w:t>https://www.mansfieldct.org/Schools/MMS/staff/hand/flight4forcesoverview.htm</w:t>
-        </w:r>
-      </w:hyperlink>
-    </w:p>
-    <w:p>
-      <w:pPr>
-        <w:rPr>
-          <w:lang w:val="en" w:eastAsia="de-DE"/>
-        </w:rPr>
-      </w:pPr>
-      <w:hyperlink r:id="rId31" w:history="1">
-        <w:r>
-          <w:rPr>
-            <w:rStyle w:val="Hyperlink"/>
-            <w:lang w:val="en" w:eastAsia="de-DE"/>
-          </w:rPr>
-          <w:t>https://www.mansfieldct.org/Schools/MMS/staff/hand/Lawsnewton2law.htm</w:t>
-        </w:r>
-      </w:hyperlink>
-    </w:p>
-    <w:p>
-      <w:pPr>
-        <w:rPr>
-          <w:lang w:val="en" w:eastAsia="de-DE"/>
-        </w:rPr>
-      </w:pPr>
-      <w:hyperlink r:id="rId32" w:history="1">
-        <w:r>
-          <w:rPr>
-            <w:rStyle w:val="Hyperlink"/>
-            <w:lang w:val="en" w:eastAsia="de-DE"/>
-          </w:rPr>
-          <w:t>https://study.com/academy/lesson/newtons-laws-and-weight-mass-gravity.html</w:t>
-        </w:r>
-      </w:hyperlink>
-    </w:p>
-    <w:p>
-      <w:pPr>
-        <w:rPr>
-          <w:lang w:val="en" w:eastAsia="de-DE"/>
-        </w:rPr>
-      </w:pPr>
-      <w:hyperlink r:id="rId33" w:history="1">
-        <w:r>
-          <w:rPr>
-            <w:rStyle w:val="Hyperlink"/>
-            <w:lang w:val="en" w:eastAsia="de-DE"/>
-          </w:rPr>
-          <w:t>https://en.wikipedia.org/wiki/Bernoulli's_principle</w:t>
-        </w:r>
-      </w:hyperlink>
-    </w:p>
-    <w:p>
-      <w:pPr>
-        <w:rPr>
-          <w:lang w:val="en" w:eastAsia="de-DE"/>
-        </w:rPr>
-      </w:pPr>
-      <w:hyperlink r:id="rId34" w:history="1">
-        <w:r>
-          <w:rPr>
-            <w:rStyle w:val="Hyperlink"/>
-            <w:lang w:val="en" w:eastAsia="de-DE"/>
-          </w:rPr>
-          <w:t>https://en.wikipedia.org/wiki/Angle_of_attack</w:t>
-        </w:r>
-      </w:hyperlink>
-    </w:p>
-    <w:p>
-      <w:pPr>
-        <w:rPr>
-          <w:lang w:val="en" w:eastAsia="de-DE"/>
-        </w:rPr>
-      </w:pPr>
-      <w:hyperlink r:id="rId35" w:history="1">
-        <w:r>
-          <w:rPr>
-            <w:rStyle w:val="Hyperlink"/>
-            <w:lang w:val="en" w:eastAsia="de-DE"/>
-          </w:rPr>
-          <w:t>http://hyperphysics.phy-astr.gsu.edu/hbase/mass.html</w:t>
-        </w:r>
-      </w:hyperlink>
-    </w:p>
-    <w:p>
-      <w:pPr>
-        <w:rPr>
-          <w:rStyle w:val="Hyperlink"/>
-          <w:lang w:val="en" w:eastAsia="de-DE"/>
-        </w:rPr>
-      </w:pPr>
-      <w:hyperlink r:id="rId36" w:history="1">
-        <w:r>
-          <w:rPr>
-            <w:rStyle w:val="Hyperlink"/>
-            <w:lang w:val="en" w:eastAsia="de-DE"/>
-          </w:rPr>
-          <w:t>https://howthingsfly.si.edu/forces-flight/four-forces</w:t>
-        </w:r>
-      </w:hyperlink>
-    </w:p>
-    <w:p>
-      <w:pPr>
-        <w:rPr>
-          <w:lang w:val="en" w:eastAsia="de-DE"/>
-        </w:rPr>
-      </w:pPr>
-      <w:hyperlink r:id="rId37" w:history="1">
-        <w:r>
-          <w:rPr>
-            <w:rStyle w:val="Hyperlink"/>
-            <w:lang w:val="en" w:eastAsia="de-DE"/>
-          </w:rPr>
-          <w:t>https://www.youtube.com/watch?v=Q5kcXojBRtY</w:t>
-        </w:r>
-      </w:hyperlink>
-    </w:p>
-    <w:p>
-      <w:pPr>
-        <w:rPr>
-          <w:rStyle w:val="Hyperlink"/>
-          <w:lang w:val="en" w:eastAsia="de-DE"/>
-        </w:rPr>
-      </w:pPr>
-      <w:hyperlink r:id="rId38" w:history="1">
-        <w:r>
-          <w:rPr>
-            <w:rStyle w:val="Hyperlink"/>
-            <w:lang w:val="en" w:eastAsia="de-DE"/>
-          </w:rPr>
-          <w:t>https://en.wikipedia.org/wiki/Cessna_152</w:t>
-        </w:r>
-      </w:hyperlink>
-    </w:p>
-    <w:p>
-      <w:pPr>
-        <w:rPr>
-          <w:lang w:val="en" w:eastAsia="de-DE"/>
-        </w:rPr>
-      </w:pPr>
-      <w:hyperlink r:id="rId39" w:history="1">
-        <w:r>
-          <w:rPr>
-            <w:rStyle w:val="Hyperlink"/>
-            <w:lang w:val="en" w:eastAsia="de-DE"/>
-          </w:rPr>
-          <w:t>https://github.com/thalmiclabs</w:t>
-        </w:r>
-      </w:hyperlink>
-    </w:p>
-    <w:p>
-      <w:pPr>
-        <w:rPr>
-          <w:lang w:val="en" w:eastAsia="de-DE"/>
-        </w:rPr>
-      </w:pPr>
-      <w:hyperlink r:id="rId40" w:history="1">
-        <w:r>
-          <w:rPr>
-            <w:rStyle w:val="Hyperlink"/>
-            <w:lang w:val="en" w:eastAsia="de-DE"/>
-          </w:rPr>
-          <w:t>https://support.getmyo.com/hc/en-us</w:t>
-        </w:r>
-      </w:hyperlink>
-    </w:p>
-    <w:p>
-      <w:pPr>
-        <w:rPr>
-          <w:lang w:val="en" w:eastAsia="de-DE"/>
-        </w:rPr>
-      </w:pPr>
-      <w:hyperlink r:id="rId41" w:history="1">
-        <w:r>
-          <w:rPr>
-            <w:rStyle w:val="Hyperlink"/>
-            <w:lang w:val="en" w:eastAsia="de-DE"/>
-          </w:rPr>
-          <w:t>https://www.youtube.com/watch?v=aXoDK0EHdzM</w:t>
-        </w:r>
-      </w:hyperlink>
-    </w:p>
-    <w:p>
-      <w:pPr>
-        <w:rPr>
-          <w:rStyle w:val="Hyperlink"/>
-          <w:lang w:val="en" w:eastAsia="de-DE"/>
-        </w:rPr>
-      </w:pPr>
-      <w:hyperlink r:id="rId42" w:history="1">
-        <w:r>
-          <w:rPr>
-            <w:rStyle w:val="Hyperlink"/>
-            <w:lang w:val="en" w:eastAsia="de-DE"/>
-          </w:rPr>
-          <w:t>https://www.youtube.com/watch?v=3VLoGSVORjY</w:t>
-        </w:r>
-      </w:hyperlink>
-    </w:p>
-    <w:p>
-      <w:pPr>
-        <w:rPr>
-          <w:rStyle w:val="Hyperlink"/>
-          <w:lang w:val="en" w:eastAsia="de-DE"/>
-        </w:rPr>
-      </w:pPr>
-      <w:r>
-        <w:rPr>
-          <w:rStyle w:val="Hyperlink"/>
-          <w:lang w:val="en" w:eastAsia="de-DE"/>
-        </w:rPr>
-        <w:t>https://www.youtube.com/watch?v=UL_pDatlLOg</w:t>
-      </w:r>
-    </w:p>
-    <w:p>
-      <w:pPr>
-        <w:rPr>
-          <w:lang w:val="en" w:eastAsia="de-DE"/>
-        </w:rPr>
-      </w:pPr>
-      <w:hyperlink r:id="rId43" w:history="1">
-        <w:r>
-          <w:rPr>
-            <w:rStyle w:val="Hyperlink"/>
-            <w:lang w:val="en" w:eastAsia="de-DE"/>
-          </w:rPr>
-          <w:t>https://www.robotshop.com/eu/en/myo-gesture-control-armband-black.html</w:t>
-        </w:r>
-      </w:hyperlink>
-    </w:p>
-    <w:p>
-      <w:pPr>
-        <w:rPr>
-          <w:rStyle w:val="Hyperlink"/>
-          <w:lang w:val="en" w:eastAsia="de-DE"/>
-        </w:rPr>
-      </w:pPr>
-      <w:hyperlink r:id="rId44" w:history="1">
-        <w:r>
-          <w:rPr>
-            <w:rStyle w:val="Hyperlink"/>
-            <w:lang w:val="en" w:eastAsia="de-DE"/>
-          </w:rPr>
-          <w:t>https://www.popularmechanics.com/flight/a12454/difficult-descent-4-trick-kinds-of-airplane-landings-15686244/</w:t>
-        </w:r>
-      </w:hyperlink>
-    </w:p>
-    <w:p>
-      <w:pPr>
-        <w:rPr>
-          <w:rStyle w:val="Hyperlink"/>
-          <w:lang w:val="en" w:eastAsia="de-DE"/>
-        </w:rPr>
-      </w:pPr>
-      <w:hyperlink r:id="rId45" w:history="1">
-        <w:r>
-          <w:rPr>
-            <w:rStyle w:val="Hyperlink"/>
-            <w:lang w:val="en" w:eastAsia="de-DE"/>
-          </w:rPr>
-          <w:t>https://www.seeedstudio.com/blog/2019/12/27/what-is-emg-sensor-myoware-and-how-to-use-with-arduino/</w:t>
-        </w:r>
-      </w:hyperlink>
-    </w:p>
-    <w:p>
-      <w:pPr>
-        <w:rPr>
-          <w:u w:val="single"/>
-          <w:lang w:val="en" w:eastAsia="de-DE"/>
-        </w:rPr>
-      </w:pPr>
-      <w:hyperlink r:id="rId46" w:history="1">
-        <w:r>
-          <w:rPr>
-            <w:rStyle w:val="Hyperlink"/>
-            <w:lang w:val="en" w:eastAsia="de-DE"/>
-          </w:rPr>
-          <w:t>https://en.wikipedia.org/wiki/Leap_Motion</w:t>
-        </w:r>
-      </w:hyperlink>
-    </w:p>
-    <w:p>
-      <w:pPr>
-        <w:rPr>
-          <w:u w:val="single"/>
-          <w:lang w:val="en" w:eastAsia="de-DE"/>
-        </w:rPr>
-      </w:pPr>
-      <w:hyperlink r:id="rId47" w:history="1">
-        <w:r>
-          <w:rPr>
-            <w:rStyle w:val="Hyperlink"/>
-            <w:lang w:val="en" w:eastAsia="de-DE"/>
-          </w:rPr>
-          <w:t>https://developer-archive.leapmotion.com/articles/designing-intuitive-applications</w:t>
-        </w:r>
-      </w:hyperlink>
-    </w:p>
-    <w:p>
-      <w:pPr>
-        <w:rPr>
-          <w:lang w:val="en" w:eastAsia="de-DE"/>
-        </w:rPr>
-      </w:pPr>
-      <w:hyperlink r:id="rId48" w:history="1">
-        <w:r>
-          <w:rPr>
-            <w:rStyle w:val="Hyperlink"/>
-            <w:lang w:val="en" w:eastAsia="de-DE"/>
-          </w:rPr>
-          <w:t>https://en.wikipedia.org/wiki/Inertial_measurement_unit</w:t>
-        </w:r>
-      </w:hyperlink>
-    </w:p>
-    <w:p>
-      <w:pPr>
-        <w:rPr>
-          <w:u w:val="single"/>
-          <w:lang w:val="en" w:eastAsia="de-DE"/>
-        </w:rPr>
-      </w:pPr>
-      <w:hyperlink r:id="rId49" w:history="1">
-        <w:r>
-          <w:rPr>
-            <w:rStyle w:val="Hyperlink"/>
-            <w:lang w:val="en" w:eastAsia="de-DE"/>
-          </w:rPr>
-          <w:t>https://www.quora.com/What-makes-flying-a-plane-so-difficult</w:t>
-        </w:r>
-      </w:hyperlink>
-    </w:p>
-    <w:p>
-      <w:pPr>
-        <w:rPr>
-          <w:rStyle w:val="Hyperlink"/>
-          <w:lang w:val="en" w:eastAsia="de-DE"/>
-        </w:rPr>
-      </w:pPr>
-      <w:hyperlink r:id="rId50" w:anchor="v=onepage&amp;q&amp;f=false" w:history="1">
-        <w:r>
-          <w:rPr>
-            <w:rStyle w:val="Hyperlink"/>
-            <w:lang w:val="en" w:eastAsia="de-DE"/>
-          </w:rPr>
-          <w:t>https://books.google.ie/books?id=49uHAwAAQBAJ&amp;printsec=frontcover&amp;source=gbs_ge_summary_r&amp;cad=0#v=onepage&amp;q&amp;f=false</w:t>
-        </w:r>
-      </w:hyperlink>
-    </w:p>
-    <w:p>
-      <w:pPr>
-        <w:rPr>
-          <w:rStyle w:val="Hyperlink"/>
-          <w:lang w:val="en" w:eastAsia="de-DE"/>
-        </w:rPr>
-      </w:pPr>
     </w:p>
     <w:p>
       <w:pPr>
@@ -10015,229 +11010,6 @@
           <w:lang w:val="en"/>
         </w:rPr>
       </w:pPr>
-      <w:bookmarkStart w:id="24" w:name="_Toc37117432"/>
-      <w:bookmarkStart w:id="25" w:name="OLE_LINK3"/>
-      <w:bookmarkStart w:id="26" w:name="OLE_LINK4"/>
-      <w:r>
-        <w:rPr>
-          <w:i/>
-          <w:iCs/>
-          <w:color w:val="C00000"/>
-          <w:sz w:val="32"/>
-          <w:szCs w:val="32"/>
-          <w:lang w:val="en"/>
-        </w:rPr>
-        <w:lastRenderedPageBreak/>
-        <w:t>Appendix </w:t>
-      </w:r>
-      <w:r>
-        <w:rPr>
-          <w:i/>
-          <w:iCs/>
-          <w:color w:val="C00000"/>
-          <w:sz w:val="32"/>
-          <w:szCs w:val="32"/>
-          <w:lang w:val="en"/>
-        </w:rPr>
-        <w:t>A</w:t>
-      </w:r>
-      <w:bookmarkEnd w:id="24"/>
-    </w:p>
-    <w:bookmarkEnd w:id="25"/>
-    <w:bookmarkEnd w:id="26"/>
-    <w:p>
-      <w:pPr>
-        <w:rPr>
-          <w:rStyle w:val="Hyperlink"/>
-          <w:sz w:val="32"/>
-          <w:lang w:eastAsia="de-DE"/>
-        </w:rPr>
-      </w:pPr>
-      <w:r>
-        <w:rPr>
-          <w:b/>
-          <w:sz w:val="32"/>
-          <w:lang w:eastAsia="de-DE"/>
-        </w:rPr>
-        <w:t>GitHub URL</w:t>
-      </w:r>
-      <w:r>
-        <w:rPr>
-          <w:sz w:val="32"/>
-          <w:lang w:eastAsia="de-DE"/>
-        </w:rPr>
-        <w:t xml:space="preserve"> : </w:t>
-      </w:r>
-      <w:hyperlink r:id="rId51" w:history="1">
-        <w:r>
-          <w:rPr>
-            <w:rStyle w:val="Hyperlink"/>
-            <w:sz w:val="32"/>
-            <w:lang w:eastAsia="de-DE"/>
-          </w:rPr>
-          <w:t>https://github.com/majo-z/Gesture-Based-UI-Project</w:t>
-        </w:r>
-      </w:hyperlink>
-    </w:p>
-    <w:p>
-      <w:pPr>
-        <w:rPr>
-          <w:b/>
-          <w:sz w:val="32"/>
-          <w:lang w:eastAsia="de-DE"/>
-        </w:rPr>
-      </w:pPr>
-      <w:r>
-        <w:rPr>
-          <w:b/>
-          <w:sz w:val="32"/>
-          <w:lang w:eastAsia="de-DE"/>
-        </w:rPr>
-        <w:t xml:space="preserve">Unity version: </w:t>
-      </w:r>
-      <w:r>
-        <w:rPr>
-          <w:bCs/>
-          <w:sz w:val="32"/>
-          <w:lang w:eastAsia="de-DE"/>
-        </w:rPr>
-        <w:t>2019.2.19f1</w:t>
-      </w:r>
-    </w:p>
-    <w:p>
-      <w:pPr>
-        <w:rPr>
-          <w:bCs/>
-          <w:sz w:val="32"/>
-          <w:lang w:eastAsia="de-DE"/>
-        </w:rPr>
-      </w:pPr>
-      <w:r>
-        <w:rPr>
-          <w:b/>
-          <w:sz w:val="32"/>
-          <w:lang w:eastAsia="de-DE"/>
-        </w:rPr>
-        <w:t xml:space="preserve">Other software: </w:t>
-      </w:r>
-      <w:r>
-        <w:rPr>
-          <w:bCs/>
-          <w:sz w:val="32"/>
-          <w:lang w:eastAsia="de-DE"/>
-        </w:rPr>
-        <w:t xml:space="preserve">MS Visual Studio 2017 &amp; 2019, MS Visual Studio Code, </w:t>
-      </w:r>
-      <w:proofErr w:type="spellStart"/>
-      <w:r>
-        <w:rPr>
-          <w:bCs/>
-          <w:sz w:val="32"/>
-          <w:lang w:eastAsia="de-DE"/>
-        </w:rPr>
-        <w:t>FastStone</w:t>
-      </w:r>
-      <w:proofErr w:type="spellEnd"/>
-      <w:r>
-        <w:rPr>
-          <w:bCs/>
-          <w:sz w:val="32"/>
-          <w:lang w:eastAsia="de-DE"/>
-        </w:rPr>
-        <w:t xml:space="preserve"> Image Viewer, </w:t>
-      </w:r>
-      <w:r>
-        <w:rPr>
-          <w:bCs/>
-          <w:sz w:val="32"/>
-          <w:lang w:eastAsia="de-DE"/>
-        </w:rPr>
-        <w:t>MS Word 365, XODO PDF Viewer</w:t>
-      </w:r>
-    </w:p>
-    <w:p>
-      <w:pPr>
-        <w:rPr>
-          <w:bCs/>
-          <w:sz w:val="32"/>
-          <w:lang w:eastAsia="de-DE"/>
-        </w:rPr>
-      </w:pPr>
-      <w:r>
-        <w:rPr>
-          <w:b/>
-          <w:sz w:val="32"/>
-          <w:lang w:eastAsia="de-DE"/>
-        </w:rPr>
-        <w:t xml:space="preserve">Hardware: </w:t>
-      </w:r>
-      <w:proofErr w:type="spellStart"/>
-      <w:r>
-        <w:rPr>
-          <w:bCs/>
-          <w:sz w:val="32"/>
-          <w:lang w:eastAsia="de-DE"/>
-        </w:rPr>
-        <w:t>Myo</w:t>
-      </w:r>
-      <w:proofErr w:type="spellEnd"/>
-      <w:r>
-        <w:rPr>
-          <w:bCs/>
-          <w:sz w:val="32"/>
-          <w:lang w:eastAsia="de-DE"/>
-        </w:rPr>
-        <w:t xml:space="preserve"> Armband,</w:t>
-      </w:r>
-      <w:r>
-        <w:rPr>
-          <w:b/>
-          <w:sz w:val="32"/>
-          <w:lang w:eastAsia="de-DE"/>
-        </w:rPr>
-        <w:t xml:space="preserve"> </w:t>
-      </w:r>
-      <w:r>
-        <w:rPr>
-          <w:bCs/>
-          <w:sz w:val="32"/>
-          <w:lang w:eastAsia="de-DE"/>
-        </w:rPr>
-        <w:t>Laptop</w:t>
-      </w:r>
-      <w:r>
-        <w:rPr>
-          <w:bCs/>
-          <w:sz w:val="32"/>
-          <w:lang w:eastAsia="de-DE"/>
-        </w:rPr>
-        <w:t xml:space="preserve"> (</w:t>
-      </w:r>
-      <w:r>
-        <w:rPr>
-          <w:bCs/>
-          <w:sz w:val="32"/>
-          <w:lang w:eastAsia="de-DE"/>
-        </w:rPr>
-        <w:t xml:space="preserve">OS </w:t>
-      </w:r>
-      <w:r>
-        <w:rPr>
-          <w:bCs/>
-          <w:sz w:val="32"/>
-          <w:lang w:eastAsia="de-DE"/>
-        </w:rPr>
-        <w:t>Windows 10)</w:t>
-      </w:r>
-    </w:p>
-    <w:p>
-      <w:pPr>
-        <w:rPr>
-          <w:bCs/>
-          <w:sz w:val="32"/>
-          <w:lang w:eastAsia="de-DE"/>
-        </w:rPr>
-      </w:pPr>
     </w:p>
     <w:p>
       <w:pPr>
@@ -10260,8 +11032,19 @@
           <w:lang w:val="en"/>
         </w:rPr>
       </w:pPr>
-      <w:bookmarkStart w:id="27" w:name="_Toc37117433"/>
-      <w:r>
+    </w:p>
+    <w:p>
+      <w:pPr>
+        <w:pStyle w:val="heading1"/>
+        <w:numPr>
+          <w:ilvl w:val="0"/>
+          <w:numId w:val="0"/>
+        </w:numPr>
+        <w:tabs>
+          <w:tab w:val="left" w:pos="720"/>
+        </w:tabs>
+        <w:ind w:left="567" w:hanging="567"/>
+        <w:jc w:val="center"/>
         <w:rPr>
           <w:i/>
           <w:iCs/>
@@ -10270,9 +11053,27 @@
           <w:szCs w:val="32"/>
           <w:lang w:val="en"/>
         </w:rPr>
-        <w:t>Appendix </w:t>
-      </w:r>
-      <w:r>
+      </w:pPr>
+    </w:p>
+    <w:p>
+      <w:pPr>
+        <w:rPr>
+          <w:lang w:val="en" w:eastAsia="de-DE"/>
+        </w:rPr>
+      </w:pPr>
+    </w:p>
+    <w:p>
+      <w:pPr>
+        <w:pStyle w:val="heading1"/>
+        <w:numPr>
+          <w:ilvl w:val="0"/>
+          <w:numId w:val="0"/>
+        </w:numPr>
+        <w:tabs>
+          <w:tab w:val="left" w:pos="720"/>
+        </w:tabs>
+        <w:ind w:left="567" w:hanging="567"/>
+        <w:jc w:val="center"/>
         <w:rPr>
           <w:i/>
           <w:iCs/>
@@ -10281,6 +11082,1346 @@
           <w:szCs w:val="32"/>
           <w:lang w:val="en"/>
         </w:rPr>
+      </w:pPr>
+    </w:p>
+    <w:p>
+      <w:pPr>
+        <w:rPr>
+          <w:lang w:val="en" w:eastAsia="de-DE"/>
+        </w:rPr>
+      </w:pPr>
+    </w:p>
+    <w:p>
+      <w:pPr>
+        <w:rPr>
+          <w:lang w:val="en" w:eastAsia="de-DE"/>
+        </w:rPr>
+      </w:pPr>
+    </w:p>
+    <w:p>
+      <w:pPr>
+        <w:pStyle w:val="heading1"/>
+        <w:numPr>
+          <w:ilvl w:val="0"/>
+          <w:numId w:val="0"/>
+        </w:numPr>
+        <w:tabs>
+          <w:tab w:val="left" w:pos="720"/>
+        </w:tabs>
+        <w:ind w:left="567" w:hanging="567"/>
+        <w:jc w:val="center"/>
+        <w:rPr>
+          <w:i/>
+          <w:iCs/>
+          <w:color w:val="C00000"/>
+          <w:sz w:val="32"/>
+          <w:szCs w:val="32"/>
+          <w:lang w:val="en"/>
+        </w:rPr>
+      </w:pPr>
+    </w:p>
+    <w:p>
+      <w:pPr>
+        <w:rPr>
+          <w:lang w:val="en" w:eastAsia="de-DE"/>
+        </w:rPr>
+      </w:pPr>
+    </w:p>
+    <w:p>
+      <w:pPr>
+        <w:pStyle w:val="heading1"/>
+        <w:numPr>
+          <w:ilvl w:val="0"/>
+          <w:numId w:val="0"/>
+        </w:numPr>
+        <w:tabs>
+          <w:tab w:val="left" w:pos="720"/>
+        </w:tabs>
+        <w:ind w:left="567" w:hanging="567"/>
+        <w:jc w:val="center"/>
+        <w:rPr>
+          <w:i/>
+          <w:iCs/>
+          <w:color w:val="C00000"/>
+          <w:sz w:val="32"/>
+          <w:szCs w:val="32"/>
+          <w:lang w:val="en"/>
+        </w:rPr>
+      </w:pPr>
+      <w:bookmarkStart w:id="20" w:name="_Toc37184730"/>
+      <w:r>
+        <w:rPr>
+          <w:i/>
+          <w:iCs/>
+          <w:color w:val="C00000"/>
+          <w:sz w:val="32"/>
+          <w:szCs w:val="32"/>
+          <w:lang w:val="en"/>
+        </w:rPr>
+        <w:lastRenderedPageBreak/>
+        <w:t>Conclusions &amp; Recommendatio</w:t>
+      </w:r>
+      <w:r>
+        <w:rPr>
+          <w:i/>
+          <w:iCs/>
+          <w:color w:val="C00000"/>
+          <w:sz w:val="32"/>
+          <w:szCs w:val="32"/>
+          <w:lang w:val="en"/>
+        </w:rPr>
+        <w:t>n</w:t>
+      </w:r>
+      <w:bookmarkEnd w:id="20"/>
+    </w:p>
+    <w:p>
+      <w:pPr>
+        <w:rPr>
+          <w:lang w:val="en" w:eastAsia="de-DE"/>
+        </w:rPr>
+      </w:pPr>
+      <w:r>
+        <w:t xml:space="preserve">The developers at </w:t>
+      </w:r>
+      <w:proofErr w:type="spellStart"/>
+      <w:r>
+        <w:t>Thalmic</w:t>
+      </w:r>
+      <w:proofErr w:type="spellEnd"/>
+      <w:r>
+        <w:t xml:space="preserve"> Labs </w:t>
+      </w:r>
+      <w:r>
+        <w:t xml:space="preserve">that </w:t>
+      </w:r>
+      <w:r>
+        <w:t>were</w:t>
+      </w:r>
+      <w:r>
+        <w:t xml:space="preserve"> </w:t>
+      </w:r>
+      <w:r>
+        <w:t>behind the</w:t>
+      </w:r>
+      <w:r>
+        <w:t xml:space="preserve"> </w:t>
+      </w:r>
+      <w:proofErr w:type="spellStart"/>
+      <w:r>
+        <w:t>Myo</w:t>
+      </w:r>
+      <w:proofErr w:type="spellEnd"/>
+      <w:r>
+        <w:t xml:space="preserve"> A</w:t>
+      </w:r>
+      <w:r>
+        <w:t>rmband</w:t>
+      </w:r>
+      <w:r>
+        <w:t xml:space="preserve"> development</w:t>
+      </w:r>
+      <w:r>
+        <w:t xml:space="preserve">, </w:t>
+      </w:r>
+      <w:r>
+        <w:t xml:space="preserve">showed </w:t>
+      </w:r>
+      <w:r>
+        <w:t xml:space="preserve">capabilities of the </w:t>
+      </w:r>
+      <w:proofErr w:type="spellStart"/>
+      <w:r>
+        <w:t>Myo</w:t>
+      </w:r>
+      <w:proofErr w:type="spellEnd"/>
+      <w:r>
+        <w:t xml:space="preserve"> gestures to command </w:t>
+      </w:r>
+      <w:r>
+        <w:t xml:space="preserve">a </w:t>
+      </w:r>
+      <w:r>
+        <w:t>Q</w:t>
+      </w:r>
+      <w:r>
+        <w:t>uadcopter AR</w:t>
+      </w:r>
+      <w:r>
+        <w:t xml:space="preserve"> </w:t>
+      </w:r>
+      <w:r>
+        <w:t>Drone</w:t>
+      </w:r>
+      <w:r>
+        <w:t xml:space="preserve">. </w:t>
+      </w:r>
+      <w:r>
+        <w:rPr>
+          <w:lang w:val="en" w:eastAsia="de-DE"/>
+        </w:rPr>
+        <w:t xml:space="preserve">We chose </w:t>
+      </w:r>
+      <w:r>
+        <w:rPr>
+          <w:lang w:val="en" w:eastAsia="de-DE"/>
+        </w:rPr>
+        <w:t>airplane simulator</w:t>
+      </w:r>
+      <w:r>
+        <w:rPr>
+          <w:lang w:val="en" w:eastAsia="de-DE"/>
+        </w:rPr>
+        <w:t xml:space="preserve"> b</w:t>
+      </w:r>
+      <w:r>
+        <w:rPr>
+          <w:lang w:val="en" w:eastAsia="de-DE"/>
+        </w:rPr>
+        <w:t>ased on</w:t>
+      </w:r>
+      <w:r>
+        <w:rPr>
+          <w:lang w:val="en" w:eastAsia="de-DE"/>
+        </w:rPr>
+        <w:t xml:space="preserve"> </w:t>
+      </w:r>
+      <w:r>
+        <w:rPr>
+          <w:lang w:val="en" w:eastAsia="de-DE"/>
+        </w:rPr>
+        <w:t xml:space="preserve">these capabilities and decided it was </w:t>
+      </w:r>
+      <w:r>
+        <w:rPr>
+          <w:lang w:val="en" w:eastAsia="de-DE"/>
+        </w:rPr>
+        <w:t xml:space="preserve">a good game to try to implement </w:t>
+      </w:r>
+      <w:r>
+        <w:rPr>
+          <w:lang w:val="en" w:eastAsia="de-DE"/>
+        </w:rPr>
+        <w:t>with</w:t>
+      </w:r>
+      <w:r>
+        <w:rPr>
+          <w:lang w:val="en" w:eastAsia="de-DE"/>
+        </w:rPr>
+        <w:t xml:space="preserve"> </w:t>
+      </w:r>
+      <w:r>
+        <w:rPr>
+          <w:lang w:val="en" w:eastAsia="de-DE"/>
+        </w:rPr>
+        <w:t xml:space="preserve">gestures. </w:t>
+      </w:r>
+      <w:r>
+        <w:rPr>
+          <w:lang w:val="en" w:eastAsia="de-DE"/>
+        </w:rPr>
+        <w:t>The rules are easy to understand from a logic perspective and we were able to change the</w:t>
+      </w:r>
+      <w:r>
+        <w:rPr>
+          <w:lang w:val="en" w:eastAsia="de-DE"/>
+        </w:rPr>
+        <w:t xml:space="preserve"> </w:t>
+      </w:r>
+      <w:bookmarkStart w:id="21" w:name="OLE_LINK8"/>
+      <w:bookmarkStart w:id="22" w:name="OLE_LINK9"/>
+      <w:r>
+        <w:rPr>
+          <w:lang w:val="en" w:eastAsia="de-DE"/>
+        </w:rPr>
+        <w:t>flying track</w:t>
+      </w:r>
+      <w:r>
+        <w:rPr>
+          <w:lang w:val="en" w:eastAsia="de-DE"/>
+        </w:rPr>
+        <w:t xml:space="preserve"> </w:t>
+      </w:r>
+      <w:bookmarkEnd w:id="21"/>
+      <w:bookmarkEnd w:id="22"/>
+      <w:r>
+        <w:rPr>
+          <w:lang w:val="en" w:eastAsia="de-DE"/>
+        </w:rPr>
+        <w:t>a bit to offer a bit more variety in our scoring system.</w:t>
+      </w:r>
+      <w:r>
+        <w:rPr>
+          <w:lang w:val="en" w:eastAsia="de-DE"/>
+        </w:rPr>
+        <w:t xml:space="preserve"> </w:t>
+      </w:r>
+      <w:r>
+        <w:rPr>
+          <w:lang w:val="en" w:eastAsia="de-DE"/>
+        </w:rPr>
+        <w:t>We felt it would be a good demonstration of the skills we have picked up over the last 4 years of college.</w:t>
+      </w:r>
+      <w:r>
+        <w:rPr>
+          <w:lang w:val="en" w:eastAsia="de-DE"/>
+        </w:rPr>
+        <w:t xml:space="preserve"> We </w:t>
+      </w:r>
+      <w:r>
+        <w:rPr>
+          <w:lang w:val="en" w:eastAsia="de-DE"/>
+        </w:rPr>
+        <w:t>also</w:t>
+      </w:r>
+      <w:r>
+        <w:rPr>
+          <w:lang w:val="en" w:eastAsia="de-DE"/>
+        </w:rPr>
+        <w:t xml:space="preserve"> explained </w:t>
+      </w:r>
+      <w:r>
+        <w:rPr>
+          <w:lang w:val="en" w:eastAsia="de-DE"/>
+        </w:rPr>
+        <w:t xml:space="preserve">keyboard and </w:t>
+      </w:r>
+      <w:r>
+        <w:rPr>
+          <w:lang w:val="en" w:eastAsia="de-DE"/>
+        </w:rPr>
+        <w:t>X</w:t>
+      </w:r>
+      <w:r>
+        <w:rPr>
+          <w:lang w:val="en" w:eastAsia="de-DE"/>
+        </w:rPr>
+        <w:t xml:space="preserve">box controls </w:t>
+      </w:r>
+      <w:r>
+        <w:rPr>
+          <w:lang w:val="en" w:eastAsia="de-DE"/>
+        </w:rPr>
+        <w:t xml:space="preserve">for people who want to play the game but have no access to </w:t>
+      </w:r>
+      <w:proofErr w:type="spellStart"/>
+      <w:r>
+        <w:rPr>
+          <w:lang w:val="en" w:eastAsia="de-DE"/>
+        </w:rPr>
+        <w:t>Myo</w:t>
+      </w:r>
+      <w:proofErr w:type="spellEnd"/>
+      <w:r>
+        <w:rPr>
+          <w:lang w:val="en" w:eastAsia="de-DE"/>
+        </w:rPr>
+        <w:t xml:space="preserve"> armband hardware. </w:t>
+      </w:r>
+    </w:p>
+    <w:p>
+      <w:pPr>
+        <w:rPr>
+          <w:lang w:val="en" w:eastAsia="de-DE"/>
+        </w:rPr>
+      </w:pPr>
+      <w:r>
+        <w:rPr>
+          <w:lang w:val="en" w:eastAsia="de-DE"/>
+        </w:rPr>
+        <w:t>If we were to do this project again there are a few things we might look to change:</w:t>
+      </w:r>
+    </w:p>
+    <w:p>
+      <w:pPr>
+        <w:rPr>
+          <w:b/>
+          <w:bCs/>
+          <w:color w:val="0070C0"/>
+          <w:sz w:val="28"/>
+          <w:szCs w:val="28"/>
+          <w:lang w:eastAsia="de-DE"/>
+        </w:rPr>
+      </w:pPr>
+      <w:r>
+        <w:rPr>
+          <w:b/>
+          <w:bCs/>
+          <w:color w:val="0070C0"/>
+          <w:sz w:val="28"/>
+          <w:szCs w:val="28"/>
+          <w:lang w:eastAsia="de-DE"/>
+        </w:rPr>
+        <w:t>Time management</w:t>
+      </w:r>
+    </w:p>
+    <w:p>
+      <w:pPr>
+        <w:rPr>
+          <w:lang w:val="en" w:eastAsia="de-DE"/>
+        </w:rPr>
+      </w:pPr>
+      <w:r>
+        <w:rPr>
+          <w:lang w:val="en" w:eastAsia="de-DE"/>
+        </w:rPr>
+        <w:t xml:space="preserve">We feel that once we had a concrete idea of what our project would be, that the time management became easier. Before settling on the game, we were meeting up and going through ideas to find one that seemed right for this project. </w:t>
+      </w:r>
+    </w:p>
+    <w:p>
+      <w:pPr>
+        <w:rPr>
+          <w:lang w:val="en" w:eastAsia="de-DE"/>
+        </w:rPr>
+      </w:pPr>
+      <w:r>
+        <w:rPr>
+          <w:lang w:val="en" w:eastAsia="de-DE"/>
+        </w:rPr>
+        <w:t>Although we do feel that we handled the development cycle better in this projec</w:t>
+      </w:r>
+      <w:r>
+        <w:rPr>
+          <w:lang w:val="en" w:eastAsia="de-DE"/>
+        </w:rPr>
+        <w:t>t</w:t>
+      </w:r>
+      <w:r>
+        <w:rPr>
+          <w:lang w:val="en" w:eastAsia="de-DE"/>
+        </w:rPr>
+        <w:t xml:space="preserve">, we have progressed in our development as software developers and our time management skills. </w:t>
+      </w:r>
+    </w:p>
+    <w:p>
+      <w:pPr>
+        <w:rPr>
+          <w:lang w:val="en" w:eastAsia="de-DE"/>
+        </w:rPr>
+      </w:pPr>
+      <w:r>
+        <w:rPr>
+          <w:lang w:val="en" w:eastAsia="de-DE"/>
+        </w:rPr>
+        <w:t>This is still an area where we could improve further for future projects.</w:t>
+      </w:r>
+    </w:p>
+    <w:p>
+      <w:pPr>
+        <w:rPr>
+          <w:b/>
+          <w:bCs/>
+          <w:color w:val="0070C0"/>
+          <w:sz w:val="28"/>
+          <w:szCs w:val="28"/>
+          <w:lang w:eastAsia="de-DE"/>
+        </w:rPr>
+      </w:pPr>
+      <w:r>
+        <w:rPr>
+          <w:b/>
+          <w:bCs/>
+          <w:color w:val="0070C0"/>
+          <w:sz w:val="28"/>
+          <w:szCs w:val="28"/>
+          <w:lang w:eastAsia="de-DE"/>
+        </w:rPr>
+        <w:t>Gameplay</w:t>
+      </w:r>
+    </w:p>
+    <w:p>
+      <w:pPr>
+        <w:rPr>
+          <w:lang w:val="en" w:eastAsia="de-DE"/>
+        </w:rPr>
+      </w:pPr>
+      <w:r>
+        <w:rPr>
+          <w:lang w:val="en" w:eastAsia="de-DE"/>
+        </w:rPr>
+        <w:t xml:space="preserve">We would possibly look at implementing </w:t>
+      </w:r>
+      <w:r>
+        <w:rPr>
+          <w:lang w:val="en" w:eastAsia="de-DE"/>
+        </w:rPr>
+        <w:t>other flying object, such as helicopter to see the difference in physics and gesture control.</w:t>
+      </w:r>
+    </w:p>
+    <w:p>
+      <w:pPr>
+        <w:rPr>
+          <w:lang w:val="en" w:eastAsia="de-DE"/>
+        </w:rPr>
+      </w:pPr>
+    </w:p>
+    <w:p>
+      <w:r>
+        <w:rPr>
+          <w:b/>
+          <w:bCs/>
+          <w:color w:val="0070C0"/>
+          <w:sz w:val="28"/>
+          <w:szCs w:val="28"/>
+          <w:lang w:eastAsia="de-DE"/>
+        </w:rPr>
+        <w:t>Credits:</w:t>
+      </w:r>
+    </w:p>
+    <w:p>
+      <w:pPr>
+        <w:rPr>
+          <w:lang w:val="en" w:eastAsia="de-DE"/>
+        </w:rPr>
+      </w:pPr>
+      <w:r>
+        <w:rPr>
+          <w:lang w:val="en" w:eastAsia="de-DE"/>
+        </w:rPr>
+        <w:t xml:space="preserve">We thank to </w:t>
+      </w:r>
+      <w:r>
+        <w:t>Indie Pixel</w:t>
+      </w:r>
+      <w:r>
+        <w:t xml:space="preserve"> for providing a </w:t>
+      </w:r>
+      <w:r>
+        <w:t>beautiful base for our game</w:t>
+      </w:r>
+      <w:r>
+        <w:t>,</w:t>
+      </w:r>
+      <w:r>
+        <w:t xml:space="preserve"> </w:t>
+      </w:r>
+      <w:r>
+        <w:t xml:space="preserve">his projects can be found on </w:t>
+      </w:r>
+      <w:r>
+        <w:t>this</w:t>
+      </w:r>
+      <w:r>
+        <w:t xml:space="preserve"> website: </w:t>
+      </w:r>
+      <w:hyperlink r:id="rId36" w:history="1">
+        <w:r>
+          <w:rPr>
+            <w:rStyle w:val="Hyperlink"/>
+          </w:rPr>
+          <w:t>https://www.indie-pixel.com</w:t>
+        </w:r>
+      </w:hyperlink>
+    </w:p>
+    <w:p>
+      <w:pPr>
+        <w:rPr>
+          <w:lang w:val="en" w:eastAsia="de-DE"/>
+        </w:rPr>
+      </w:pPr>
+    </w:p>
+    <w:p>
+      <w:pPr>
+        <w:pStyle w:val="heading1"/>
+        <w:numPr>
+          <w:ilvl w:val="0"/>
+          <w:numId w:val="0"/>
+        </w:numPr>
+        <w:tabs>
+          <w:tab w:val="left" w:pos="720"/>
+        </w:tabs>
+        <w:ind w:left="567" w:hanging="567"/>
+        <w:jc w:val="center"/>
+        <w:rPr>
+          <w:i/>
+          <w:iCs/>
+          <w:color w:val="C00000"/>
+          <w:sz w:val="32"/>
+          <w:szCs w:val="32"/>
+          <w:lang w:val="en"/>
+        </w:rPr>
+      </w:pPr>
+    </w:p>
+    <w:p>
+      <w:pPr>
+        <w:pStyle w:val="heading1"/>
+        <w:numPr>
+          <w:ilvl w:val="0"/>
+          <w:numId w:val="0"/>
+        </w:numPr>
+        <w:tabs>
+          <w:tab w:val="left" w:pos="720"/>
+        </w:tabs>
+        <w:ind w:left="567" w:hanging="567"/>
+        <w:jc w:val="center"/>
+        <w:rPr>
+          <w:i/>
+          <w:iCs/>
+          <w:color w:val="C00000"/>
+          <w:sz w:val="32"/>
+          <w:szCs w:val="32"/>
+          <w:lang w:val="en"/>
+        </w:rPr>
+      </w:pPr>
+      <w:r>
+        <w:br w:type="page"/>
+      </w:r>
+    </w:p>
+    <w:p>
+      <w:pPr>
+        <w:pStyle w:val="heading1"/>
+        <w:numPr>
+          <w:ilvl w:val="0"/>
+          <w:numId w:val="0"/>
+        </w:numPr>
+        <w:tabs>
+          <w:tab w:val="left" w:pos="720"/>
+        </w:tabs>
+        <w:ind w:left="567" w:hanging="567"/>
+        <w:jc w:val="center"/>
+        <w:rPr>
+          <w:i/>
+          <w:iCs/>
+          <w:color w:val="C00000"/>
+          <w:sz w:val="32"/>
+          <w:szCs w:val="32"/>
+          <w:lang w:val="en"/>
+        </w:rPr>
+      </w:pPr>
+      <w:bookmarkStart w:id="23" w:name="_Toc37184731"/>
+      <w:r>
+        <w:rPr>
+          <w:i/>
+          <w:iCs/>
+          <w:color w:val="C00000"/>
+          <w:sz w:val="32"/>
+          <w:szCs w:val="32"/>
+          <w:lang w:val="en"/>
+        </w:rPr>
+        <w:lastRenderedPageBreak/>
+        <w:t>References</w:t>
+      </w:r>
+      <w:bookmarkEnd w:id="23"/>
+    </w:p>
+    <w:p>
+      <w:pPr>
+        <w:rPr>
+          <w:lang w:val="en" w:eastAsia="de-DE"/>
+        </w:rPr>
+      </w:pPr>
+      <w:hyperlink r:id="rId37" w:history="1">
+        <w:r>
+          <w:rPr>
+            <w:rStyle w:val="Hyperlink"/>
+            <w:lang w:val="en" w:eastAsia="de-DE"/>
+          </w:rPr>
+          <w:t>https://support.getmyo.com/hc/en-us/articles/203398347-Getting-started-with-your-Myo-armband</w:t>
+        </w:r>
+      </w:hyperlink>
+    </w:p>
+    <w:p>
+      <w:pPr>
+        <w:rPr>
+          <w:lang w:val="en" w:eastAsia="de-DE"/>
+        </w:rPr>
+      </w:pPr>
+      <w:hyperlink r:id="rId38" w:history="1">
+        <w:r>
+          <w:rPr>
+            <w:rStyle w:val="Hyperlink"/>
+            <w:lang w:val="en" w:eastAsia="de-DE"/>
+          </w:rPr>
+          <w:t>https://venturebeat.com/2018/10/12/amazon-backed-wearables-company-thalmic-labs-kills-its-myo-armband-teases-new-product/</w:t>
+        </w:r>
+      </w:hyperlink>
+    </w:p>
+    <w:p>
+      <w:pPr>
+        <w:rPr>
+          <w:lang w:val="en" w:eastAsia="de-DE"/>
+        </w:rPr>
+      </w:pPr>
+      <w:hyperlink r:id="rId39" w:history="1">
+        <w:r>
+          <w:rPr>
+            <w:rStyle w:val="Hyperlink"/>
+            <w:lang w:val="en" w:eastAsia="de-DE"/>
+          </w:rPr>
+          <w:t>https://sites.google.com/site/thebasicsofaviation/rudder-empennage-and-ailerons</w:t>
+        </w:r>
+      </w:hyperlink>
+    </w:p>
+    <w:p>
+      <w:pPr>
+        <w:rPr>
+          <w:rStyle w:val="Hyperlink"/>
+          <w:lang w:val="en" w:eastAsia="de-DE"/>
+        </w:rPr>
+      </w:pPr>
+      <w:hyperlink r:id="rId40" w:history="1">
+        <w:r>
+          <w:rPr>
+            <w:rStyle w:val="Hyperlink"/>
+            <w:lang w:val="en" w:eastAsia="de-DE"/>
+          </w:rPr>
+          <w:t>https://www.grc.nasa.gov/www/k-12/UEET/StudentSite/dynamicsofflight.html</w:t>
+        </w:r>
+      </w:hyperlink>
+    </w:p>
+    <w:p>
+      <w:pPr>
+        <w:rPr>
+          <w:lang w:val="en" w:eastAsia="de-DE"/>
+        </w:rPr>
+      </w:pPr>
+      <w:hyperlink r:id="rId41" w:history="1">
+        <w:r>
+          <w:rPr>
+            <w:rStyle w:val="Hyperlink"/>
+            <w:lang w:val="en" w:eastAsia="de-DE"/>
+          </w:rPr>
+          <w:t>https://www.mansfieldct.org/Schools/MMS/staff/hand/flight4forcesoverview.htm</w:t>
+        </w:r>
+      </w:hyperlink>
+    </w:p>
+    <w:p>
+      <w:pPr>
+        <w:rPr>
+          <w:lang w:val="en" w:eastAsia="de-DE"/>
+        </w:rPr>
+      </w:pPr>
+      <w:hyperlink r:id="rId42" w:history="1">
+        <w:r>
+          <w:rPr>
+            <w:rStyle w:val="Hyperlink"/>
+            <w:lang w:val="en" w:eastAsia="de-DE"/>
+          </w:rPr>
+          <w:t>https://www.mansfieldct.org/Schools/MMS/staff/hand/Lawsnewton2law.htm</w:t>
+        </w:r>
+      </w:hyperlink>
+    </w:p>
+    <w:p>
+      <w:pPr>
+        <w:rPr>
+          <w:lang w:val="en" w:eastAsia="de-DE"/>
+        </w:rPr>
+      </w:pPr>
+      <w:hyperlink r:id="rId43" w:history="1">
+        <w:r>
+          <w:rPr>
+            <w:rStyle w:val="Hyperlink"/>
+            <w:lang w:val="en" w:eastAsia="de-DE"/>
+          </w:rPr>
+          <w:t>https://study.com/academy/lesson/newtons-laws-and-weight-mass-gravity.html</w:t>
+        </w:r>
+      </w:hyperlink>
+    </w:p>
+    <w:p>
+      <w:pPr>
+        <w:rPr>
+          <w:lang w:val="en" w:eastAsia="de-DE"/>
+        </w:rPr>
+      </w:pPr>
+      <w:hyperlink r:id="rId44" w:history="1">
+        <w:r>
+          <w:rPr>
+            <w:rStyle w:val="Hyperlink"/>
+            <w:lang w:val="en" w:eastAsia="de-DE"/>
+          </w:rPr>
+          <w:t>https://en.wikipedia.org/wiki/Bernoulli's_principle</w:t>
+        </w:r>
+      </w:hyperlink>
+    </w:p>
+    <w:p>
+      <w:pPr>
+        <w:rPr>
+          <w:lang w:val="en" w:eastAsia="de-DE"/>
+        </w:rPr>
+      </w:pPr>
+      <w:hyperlink r:id="rId45" w:history="1">
+        <w:r>
+          <w:rPr>
+            <w:rStyle w:val="Hyperlink"/>
+            <w:lang w:val="en" w:eastAsia="de-DE"/>
+          </w:rPr>
+          <w:t>https://en.wikipedia.org/wiki/Angle_of_attack</w:t>
+        </w:r>
+      </w:hyperlink>
+    </w:p>
+    <w:p>
+      <w:pPr>
+        <w:rPr>
+          <w:lang w:val="en" w:eastAsia="de-DE"/>
+        </w:rPr>
+      </w:pPr>
+      <w:hyperlink r:id="rId46" w:history="1">
+        <w:r>
+          <w:rPr>
+            <w:rStyle w:val="Hyperlink"/>
+            <w:lang w:val="en" w:eastAsia="de-DE"/>
+          </w:rPr>
+          <w:t>http://hyperphysics.phy-astr.gsu.edu/hbase/mass.html</w:t>
+        </w:r>
+      </w:hyperlink>
+    </w:p>
+    <w:p>
+      <w:pPr>
+        <w:rPr>
+          <w:rStyle w:val="Hyperlink"/>
+          <w:lang w:val="en" w:eastAsia="de-DE"/>
+        </w:rPr>
+      </w:pPr>
+      <w:hyperlink r:id="rId47" w:history="1">
+        <w:r>
+          <w:rPr>
+            <w:rStyle w:val="Hyperlink"/>
+            <w:lang w:val="en" w:eastAsia="de-DE"/>
+          </w:rPr>
+          <w:t>https://howthingsfly.si.edu/forces-flight/four-forces</w:t>
+        </w:r>
+      </w:hyperlink>
+    </w:p>
+    <w:p>
+      <w:pPr>
+        <w:rPr>
+          <w:lang w:val="en" w:eastAsia="de-DE"/>
+        </w:rPr>
+      </w:pPr>
+      <w:hyperlink r:id="rId48" w:history="1">
+        <w:r>
+          <w:rPr>
+            <w:rStyle w:val="Hyperlink"/>
+            <w:lang w:val="en" w:eastAsia="de-DE"/>
+          </w:rPr>
+          <w:t>https://www.youtube.com/watch?v=Q5kcXojBRtY</w:t>
+        </w:r>
+      </w:hyperlink>
+    </w:p>
+    <w:p>
+      <w:pPr>
+        <w:rPr>
+          <w:rStyle w:val="Hyperlink"/>
+          <w:lang w:val="en" w:eastAsia="de-DE"/>
+        </w:rPr>
+      </w:pPr>
+      <w:hyperlink r:id="rId49" w:history="1">
+        <w:r>
+          <w:rPr>
+            <w:rStyle w:val="Hyperlink"/>
+            <w:lang w:val="en" w:eastAsia="de-DE"/>
+          </w:rPr>
+          <w:t>https://en.wikipedia.org/wiki/Cessna_152</w:t>
+        </w:r>
+      </w:hyperlink>
+    </w:p>
+    <w:p>
+      <w:pPr>
+        <w:rPr>
+          <w:lang w:val="en" w:eastAsia="de-DE"/>
+        </w:rPr>
+      </w:pPr>
+      <w:hyperlink r:id="rId50" w:history="1">
+        <w:r>
+          <w:rPr>
+            <w:rStyle w:val="Hyperlink"/>
+            <w:lang w:val="en" w:eastAsia="de-DE"/>
+          </w:rPr>
+          <w:t>https://github.com/thalmiclabs</w:t>
+        </w:r>
+      </w:hyperlink>
+    </w:p>
+    <w:p>
+      <w:pPr>
+        <w:rPr>
+          <w:lang w:val="en" w:eastAsia="de-DE"/>
+        </w:rPr>
+      </w:pPr>
+      <w:hyperlink r:id="rId51" w:history="1">
+        <w:r>
+          <w:rPr>
+            <w:rStyle w:val="Hyperlink"/>
+            <w:lang w:val="en" w:eastAsia="de-DE"/>
+          </w:rPr>
+          <w:t>https://support.getmyo.com/hc/en-us</w:t>
+        </w:r>
+      </w:hyperlink>
+    </w:p>
+    <w:p>
+      <w:pPr>
+        <w:rPr>
+          <w:lang w:val="en" w:eastAsia="de-DE"/>
+        </w:rPr>
+      </w:pPr>
+      <w:hyperlink r:id="rId52" w:history="1">
+        <w:r>
+          <w:rPr>
+            <w:rStyle w:val="Hyperlink"/>
+            <w:lang w:val="en" w:eastAsia="de-DE"/>
+          </w:rPr>
+          <w:t>https://www.youtube.com/watch?v=aXoDK0EHdzM</w:t>
+        </w:r>
+      </w:hyperlink>
+    </w:p>
+    <w:p>
+      <w:pPr>
+        <w:rPr>
+          <w:rStyle w:val="Hyperlink"/>
+          <w:lang w:val="en" w:eastAsia="de-DE"/>
+        </w:rPr>
+      </w:pPr>
+      <w:hyperlink r:id="rId53" w:history="1">
+        <w:r>
+          <w:rPr>
+            <w:rStyle w:val="Hyperlink"/>
+            <w:lang w:val="en" w:eastAsia="de-DE"/>
+          </w:rPr>
+          <w:t>https://www.youtube.com/watch?v=3VLoGSVORjY</w:t>
+        </w:r>
+      </w:hyperlink>
+    </w:p>
+    <w:p>
+      <w:pPr>
+        <w:rPr>
+          <w:rStyle w:val="Hyperlink"/>
+          <w:lang w:val="en" w:eastAsia="de-DE"/>
+        </w:rPr>
+      </w:pPr>
+      <w:r>
+        <w:rPr>
+          <w:rStyle w:val="Hyperlink"/>
+          <w:lang w:val="en" w:eastAsia="de-DE"/>
+        </w:rPr>
+        <w:t>https://www.youtube.com/watch?v=UL_pDatlLOg</w:t>
+      </w:r>
+    </w:p>
+    <w:p>
+      <w:pPr>
+        <w:rPr>
+          <w:lang w:val="en" w:eastAsia="de-DE"/>
+        </w:rPr>
+      </w:pPr>
+      <w:hyperlink r:id="rId54" w:history="1">
+        <w:r>
+          <w:rPr>
+            <w:rStyle w:val="Hyperlink"/>
+            <w:lang w:val="en" w:eastAsia="de-DE"/>
+          </w:rPr>
+          <w:t>https://www.robotshop.com/eu/en/myo-gesture-control-armband-black.html</w:t>
+        </w:r>
+      </w:hyperlink>
+    </w:p>
+    <w:p>
+      <w:pPr>
+        <w:rPr>
+          <w:rStyle w:val="Hyperlink"/>
+          <w:lang w:val="en" w:eastAsia="de-DE"/>
+        </w:rPr>
+      </w:pPr>
+      <w:hyperlink r:id="rId55" w:history="1">
+        <w:r>
+          <w:rPr>
+            <w:rStyle w:val="Hyperlink"/>
+            <w:lang w:val="en" w:eastAsia="de-DE"/>
+          </w:rPr>
+          <w:t>https://www.popularmechanics.com/flight/a12454/difficult-descent-4-trick-kinds-of-airplane-landings-15686244/</w:t>
+        </w:r>
+      </w:hyperlink>
+    </w:p>
+    <w:p>
+      <w:pPr>
+        <w:rPr>
+          <w:rStyle w:val="Hyperlink"/>
+          <w:lang w:val="en" w:eastAsia="de-DE"/>
+        </w:rPr>
+      </w:pPr>
+      <w:hyperlink r:id="rId56" w:history="1">
+        <w:r>
+          <w:rPr>
+            <w:rStyle w:val="Hyperlink"/>
+            <w:lang w:val="en" w:eastAsia="de-DE"/>
+          </w:rPr>
+          <w:t>https://www.seeedstudio.com/blog/2019/12/27/what-is-emg-sensor-myoware-and-how-to-use-with-arduino/</w:t>
+        </w:r>
+      </w:hyperlink>
+    </w:p>
+    <w:p>
+      <w:pPr>
+        <w:rPr>
+          <w:u w:val="single"/>
+          <w:lang w:val="en" w:eastAsia="de-DE"/>
+        </w:rPr>
+      </w:pPr>
+      <w:hyperlink r:id="rId57" w:history="1">
+        <w:r>
+          <w:rPr>
+            <w:rStyle w:val="Hyperlink"/>
+            <w:lang w:val="en" w:eastAsia="de-DE"/>
+          </w:rPr>
+          <w:t>https://en.wikipedia.org/wiki/Leap_Motion</w:t>
+        </w:r>
+      </w:hyperlink>
+    </w:p>
+    <w:p>
+      <w:pPr>
+        <w:rPr>
+          <w:u w:val="single"/>
+          <w:lang w:val="en" w:eastAsia="de-DE"/>
+        </w:rPr>
+      </w:pPr>
+      <w:hyperlink r:id="rId58" w:history="1">
+        <w:r>
+          <w:rPr>
+            <w:rStyle w:val="Hyperlink"/>
+            <w:lang w:val="en" w:eastAsia="de-DE"/>
+          </w:rPr>
+          <w:t>https://developer-archive.leapmotion.com/articles/designing-intuitive-applications</w:t>
+        </w:r>
+      </w:hyperlink>
+    </w:p>
+    <w:p>
+      <w:pPr>
+        <w:rPr>
+          <w:lang w:val="en" w:eastAsia="de-DE"/>
+        </w:rPr>
+      </w:pPr>
+      <w:hyperlink r:id="rId59" w:history="1">
+        <w:r>
+          <w:rPr>
+            <w:rStyle w:val="Hyperlink"/>
+            <w:lang w:val="en" w:eastAsia="de-DE"/>
+          </w:rPr>
+          <w:t>https://en.wikipedia.org/wiki/Inertial_measurement_unit</w:t>
+        </w:r>
+      </w:hyperlink>
+    </w:p>
+    <w:p>
+      <w:pPr>
+        <w:rPr>
+          <w:u w:val="single"/>
+          <w:lang w:val="en" w:eastAsia="de-DE"/>
+        </w:rPr>
+      </w:pPr>
+      <w:hyperlink r:id="rId60" w:history="1">
+        <w:r>
+          <w:rPr>
+            <w:rStyle w:val="Hyperlink"/>
+            <w:lang w:val="en" w:eastAsia="de-DE"/>
+          </w:rPr>
+          <w:t>https://www.quora.com/What-makes-flying-a-plane-so-difficult</w:t>
+        </w:r>
+      </w:hyperlink>
+    </w:p>
+    <w:p>
+      <w:pPr>
+        <w:rPr>
+          <w:rStyle w:val="Hyperlink"/>
+          <w:lang w:val="en" w:eastAsia="de-DE"/>
+        </w:rPr>
+      </w:pPr>
+      <w:hyperlink r:id="rId61" w:anchor="v=onepage&amp;q&amp;f=false" w:history="1">
+        <w:r>
+          <w:rPr>
+            <w:rStyle w:val="Hyperlink"/>
+            <w:lang w:val="en" w:eastAsia="de-DE"/>
+          </w:rPr>
+          <w:t>https://books.google.ie/books?id=49uHAwAAQBAJ&amp;printsec=frontcover&amp;source=gbs_ge_summary_r&amp;cad=0#v=onepage&amp;q&amp;f=false</w:t>
+        </w:r>
+      </w:hyperlink>
+    </w:p>
+    <w:p>
+      <w:pPr>
+        <w:rPr>
+          <w:rStyle w:val="Hyperlink"/>
+          <w:lang w:val="en" w:eastAsia="de-DE"/>
+        </w:rPr>
+      </w:pPr>
+    </w:p>
+    <w:p>
+      <w:pPr>
+        <w:pStyle w:val="heading1"/>
+        <w:numPr>
+          <w:ilvl w:val="0"/>
+          <w:numId w:val="0"/>
+        </w:numPr>
+        <w:tabs>
+          <w:tab w:val="left" w:pos="720"/>
+        </w:tabs>
+        <w:ind w:left="567" w:hanging="567"/>
+        <w:jc w:val="center"/>
+        <w:rPr>
+          <w:i/>
+          <w:iCs/>
+          <w:color w:val="C00000"/>
+          <w:sz w:val="32"/>
+          <w:szCs w:val="32"/>
+          <w:lang w:val="en"/>
+        </w:rPr>
+      </w:pPr>
+      <w:bookmarkStart w:id="24" w:name="OLE_LINK3"/>
+      <w:bookmarkStart w:id="25" w:name="OLE_LINK4"/>
+      <w:bookmarkStart w:id="26" w:name="_Toc37184732"/>
+      <w:r>
+        <w:rPr>
+          <w:i/>
+          <w:iCs/>
+          <w:color w:val="C00000"/>
+          <w:sz w:val="32"/>
+          <w:szCs w:val="32"/>
+          <w:lang w:val="en"/>
+        </w:rPr>
+        <w:lastRenderedPageBreak/>
+        <w:t>Appendix </w:t>
+      </w:r>
+      <w:r>
+        <w:rPr>
+          <w:i/>
+          <w:iCs/>
+          <w:color w:val="C00000"/>
+          <w:sz w:val="32"/>
+          <w:szCs w:val="32"/>
+          <w:lang w:val="en"/>
+        </w:rPr>
+        <w:t>A</w:t>
+      </w:r>
+      <w:bookmarkEnd w:id="26"/>
+    </w:p>
+    <w:bookmarkEnd w:id="24"/>
+    <w:bookmarkEnd w:id="25"/>
+    <w:p>
+      <w:pPr>
+        <w:rPr>
+          <w:rStyle w:val="Hyperlink"/>
+          <w:sz w:val="32"/>
+          <w:lang w:eastAsia="de-DE"/>
+        </w:rPr>
+      </w:pPr>
+      <w:r>
+        <w:rPr>
+          <w:b/>
+          <w:sz w:val="32"/>
+          <w:lang w:eastAsia="de-DE"/>
+        </w:rPr>
+        <w:t>GitHub URL</w:t>
+      </w:r>
+      <w:r>
+        <w:rPr>
+          <w:sz w:val="32"/>
+          <w:lang w:eastAsia="de-DE"/>
+        </w:rPr>
+        <w:t xml:space="preserve"> : </w:t>
+      </w:r>
+      <w:hyperlink r:id="rId62" w:history="1">
+        <w:r>
+          <w:rPr>
+            <w:rStyle w:val="Hyperlink"/>
+            <w:sz w:val="32"/>
+            <w:lang w:eastAsia="de-DE"/>
+          </w:rPr>
+          <w:t>https://github.com/majo-z/Gesture-Based-UI-Project</w:t>
+        </w:r>
+      </w:hyperlink>
+    </w:p>
+    <w:p>
+      <w:pPr>
+        <w:rPr>
+          <w:b/>
+          <w:sz w:val="32"/>
+          <w:lang w:eastAsia="de-DE"/>
+        </w:rPr>
+      </w:pPr>
+      <w:r>
+        <w:rPr>
+          <w:b/>
+          <w:sz w:val="32"/>
+          <w:lang w:eastAsia="de-DE"/>
+        </w:rPr>
+        <w:t xml:space="preserve">Unity version: </w:t>
+      </w:r>
+      <w:r>
+        <w:rPr>
+          <w:bCs/>
+          <w:sz w:val="32"/>
+          <w:lang w:eastAsia="de-DE"/>
+        </w:rPr>
+        <w:t>2019.2.19f1</w:t>
+      </w:r>
+    </w:p>
+    <w:p>
+      <w:pPr>
+        <w:rPr>
+          <w:bCs/>
+          <w:sz w:val="32"/>
+          <w:lang w:eastAsia="de-DE"/>
+        </w:rPr>
+      </w:pPr>
+      <w:r>
+        <w:rPr>
+          <w:b/>
+          <w:sz w:val="32"/>
+          <w:lang w:eastAsia="de-DE"/>
+        </w:rPr>
+        <w:t xml:space="preserve">Other software: </w:t>
+      </w:r>
+      <w:r>
+        <w:rPr>
+          <w:bCs/>
+          <w:sz w:val="32"/>
+          <w:lang w:eastAsia="de-DE"/>
+        </w:rPr>
+        <w:t xml:space="preserve">MS Visual Studio 2017 &amp; 2019, MS Visual Studio Code, </w:t>
+      </w:r>
+      <w:proofErr w:type="spellStart"/>
+      <w:r>
+        <w:rPr>
+          <w:bCs/>
+          <w:sz w:val="32"/>
+          <w:lang w:eastAsia="de-DE"/>
+        </w:rPr>
+        <w:t>FastStone</w:t>
+      </w:r>
+      <w:proofErr w:type="spellEnd"/>
+      <w:r>
+        <w:rPr>
+          <w:bCs/>
+          <w:sz w:val="32"/>
+          <w:lang w:eastAsia="de-DE"/>
+        </w:rPr>
+        <w:t xml:space="preserve"> Image Viewer, </w:t>
+      </w:r>
+      <w:r>
+        <w:rPr>
+          <w:bCs/>
+          <w:sz w:val="32"/>
+          <w:lang w:eastAsia="de-DE"/>
+        </w:rPr>
+        <w:t>MS Word 365, XODO PDF Viewer</w:t>
+      </w:r>
+    </w:p>
+    <w:p>
+      <w:pPr>
+        <w:rPr>
+          <w:bCs/>
+          <w:sz w:val="32"/>
+          <w:lang w:eastAsia="de-DE"/>
+        </w:rPr>
+      </w:pPr>
+      <w:r>
+        <w:rPr>
+          <w:b/>
+          <w:sz w:val="32"/>
+          <w:lang w:eastAsia="de-DE"/>
+        </w:rPr>
+        <w:t xml:space="preserve">Hardware: </w:t>
+      </w:r>
+      <w:proofErr w:type="spellStart"/>
+      <w:r>
+        <w:rPr>
+          <w:bCs/>
+          <w:sz w:val="32"/>
+          <w:lang w:eastAsia="de-DE"/>
+        </w:rPr>
+        <w:t>Myo</w:t>
+      </w:r>
+      <w:proofErr w:type="spellEnd"/>
+      <w:r>
+        <w:rPr>
+          <w:bCs/>
+          <w:sz w:val="32"/>
+          <w:lang w:eastAsia="de-DE"/>
+        </w:rPr>
+        <w:t xml:space="preserve"> Armband,</w:t>
+      </w:r>
+      <w:r>
+        <w:rPr>
+          <w:b/>
+          <w:sz w:val="32"/>
+          <w:lang w:eastAsia="de-DE"/>
+        </w:rPr>
+        <w:t xml:space="preserve"> </w:t>
+      </w:r>
+      <w:r>
+        <w:rPr>
+          <w:bCs/>
+          <w:sz w:val="32"/>
+          <w:lang w:eastAsia="de-DE"/>
+        </w:rPr>
+        <w:t>Laptop</w:t>
+      </w:r>
+      <w:r>
+        <w:rPr>
+          <w:bCs/>
+          <w:sz w:val="32"/>
+          <w:lang w:eastAsia="de-DE"/>
+        </w:rPr>
+        <w:t xml:space="preserve"> (</w:t>
+      </w:r>
+      <w:r>
+        <w:rPr>
+          <w:bCs/>
+          <w:sz w:val="32"/>
+          <w:lang w:eastAsia="de-DE"/>
+        </w:rPr>
+        <w:t xml:space="preserve">OS </w:t>
+      </w:r>
+      <w:r>
+        <w:rPr>
+          <w:bCs/>
+          <w:sz w:val="32"/>
+          <w:lang w:eastAsia="de-DE"/>
+        </w:rPr>
+        <w:t>Windows 10)</w:t>
+      </w:r>
+    </w:p>
+    <w:p>
+      <w:pPr>
+        <w:rPr>
+          <w:bCs/>
+          <w:sz w:val="32"/>
+          <w:lang w:eastAsia="de-DE"/>
+        </w:rPr>
+      </w:pPr>
+    </w:p>
+    <w:p>
+      <w:pPr>
+        <w:pStyle w:val="heading1"/>
+        <w:numPr>
+          <w:ilvl w:val="0"/>
+          <w:numId w:val="0"/>
+        </w:numPr>
+        <w:tabs>
+          <w:tab w:val="left" w:pos="720"/>
+        </w:tabs>
+        <w:ind w:left="567" w:hanging="567"/>
+        <w:jc w:val="center"/>
+        <w:rPr>
+          <w:i/>
+          <w:iCs/>
+          <w:color w:val="C00000"/>
+          <w:sz w:val="32"/>
+          <w:szCs w:val="32"/>
+          <w:lang w:val="en"/>
+        </w:rPr>
+      </w:pPr>
+      <w:bookmarkStart w:id="27" w:name="_Toc37184733"/>
+      <w:r>
+        <w:rPr>
+          <w:i/>
+          <w:iCs/>
+          <w:color w:val="C00000"/>
+          <w:sz w:val="32"/>
+          <w:szCs w:val="32"/>
+          <w:lang w:val="en"/>
+        </w:rPr>
+        <w:t>Appendix </w:t>
+      </w:r>
+      <w:r>
+        <w:rPr>
+          <w:i/>
+          <w:iCs/>
+          <w:color w:val="C00000"/>
+          <w:sz w:val="32"/>
+          <w:szCs w:val="32"/>
+          <w:lang w:val="en"/>
+        </w:rPr>
         <w:t>B</w:t>
       </w:r>
       <w:bookmarkEnd w:id="27"/>
@@ -10302,8 +12443,8 @@
       </w:r>
     </w:p>
     <w:sectPr>
-      <w:headerReference w:type="default" r:id="rId52"/>
-      <w:footerReference w:type="default" r:id="rId53"/>
+      <w:headerReference w:type="default" r:id="rId63"/>
+      <w:footerReference w:type="default" r:id="rId64"/>
       <w:pgSz w:w="11906" w:h="16838"/>
       <w:pgMar w:top="1440" w:right="1440" w:bottom="1440" w:left="1440" w:header="708" w:footer="708" w:gutter="0"/>
       <w:pgNumType w:start="0"/>
@@ -13891,7 +16032,7 @@
   <w:style w:type="paragraph" w:default="1" w:styleId="Normal">
     <w:name w:val="Normal"/>
     <w:qFormat/>
-    <w:rsid w:val="00325F9F"/>
+    <w:rsid w:val="008D68F7"/>
   </w:style>
   <w:style w:type="paragraph" w:styleId="Heading10">
     <w:name w:val="heading 1"/>
@@ -14810,7 +16951,7 @@
 </file>
 
 <file path=customXml/itemProps2.xml><?xml version="1.0" encoding="utf-8"?>
-<ds:datastoreItem xmlns:ds="http://schemas.openxmlformats.org/officeDocument/2006/customXml" ds:itemID="{7B444E4B-4C24-4454-B486-70A91936F96F}">
+<ds:datastoreItem xmlns:ds="http://schemas.openxmlformats.org/officeDocument/2006/customXml" ds:itemID="{880FFA27-DEE6-44EF-AE84-5E2477A0A0D4}">
   <ds:schemaRefs>
     <ds:schemaRef ds:uri="http://schemas.openxmlformats.org/officeDocument/2006/bibliography"/>
   </ds:schemaRefs>

</xml_diff>